<commit_message>
prepping for BMJ submission
</commit_message>
<xml_diff>
--- a/write/manuscript/master-referenced.docx
+++ b/write/manuscript/master-referenced.docx
@@ -6,6 +6,8 @@
       <w:pPr>
         <w:pStyle w:val="Heading1"/>
       </w:pPr>
+      <w:bookmarkStart w:id="0" w:name="title-page"/>
+      <w:bookmarkEnd w:id="0"/>
       <w:r>
         <w:t>Title page</w:t>
       </w:r>
@@ -14,8 +16,8 @@
       <w:pPr>
         <w:pStyle w:val="Heading2"/>
       </w:pPr>
-      <w:bookmarkStart w:id="0" w:name="working-title"/>
-      <w:bookmarkEnd w:id="0"/>
+      <w:bookmarkStart w:id="1" w:name="working-title"/>
+      <w:bookmarkEnd w:id="1"/>
       <w:r>
         <w:t>Working title</w:t>
       </w:r>
@@ -29,8 +31,8 @@
       <w:pPr>
         <w:pStyle w:val="Heading2"/>
       </w:pPr>
-      <w:bookmarkStart w:id="1" w:name="authors"/>
-      <w:bookmarkEnd w:id="1"/>
+      <w:bookmarkStart w:id="2" w:name="authors"/>
+      <w:bookmarkEnd w:id="2"/>
       <w:r>
         <w:t>Authors</w:t>
       </w:r>
@@ -41,7 +43,6 @@
           <w:ilvl w:val="0"/>
           <w:numId w:val="1"/>
         </w:numPr>
-        <w:spacing w:after="120"/>
       </w:pPr>
       <w:r>
         <w:t>Steve Harris</w:t>
@@ -53,7 +54,6 @@
           <w:ilvl w:val="0"/>
           <w:numId w:val="1"/>
         </w:numPr>
-        <w:spacing w:after="120"/>
       </w:pPr>
       <w:r>
         <w:t>Mervyn Singer</w:t>
@@ -65,7 +65,6 @@
           <w:ilvl w:val="0"/>
           <w:numId w:val="1"/>
         </w:numPr>
-        <w:spacing w:after="120"/>
       </w:pPr>
       <w:r>
         <w:t>Colin Sanderson</w:t>
@@ -77,7 +76,6 @@
           <w:ilvl w:val="0"/>
           <w:numId w:val="1"/>
         </w:numPr>
-        <w:spacing w:after="120"/>
       </w:pPr>
       <w:r>
         <w:t>David Harrison</w:t>
@@ -89,7 +87,6 @@
           <w:ilvl w:val="0"/>
           <w:numId w:val="1"/>
         </w:numPr>
-        <w:spacing w:after="120"/>
       </w:pPr>
       <w:r>
         <w:t>Kathy Rowan</w:t>
@@ -99,8 +96,8 @@
       <w:pPr>
         <w:pStyle w:val="Heading1"/>
       </w:pPr>
-      <w:bookmarkStart w:id="2" w:name="abstract"/>
-      <w:bookmarkEnd w:id="2"/>
+      <w:bookmarkStart w:id="3" w:name="abstract"/>
+      <w:bookmarkEnd w:id="3"/>
       <w:r>
         <w:lastRenderedPageBreak/>
         <w:t>Abstract</w:t>
@@ -110,23 +107,23 @@
       <w:pPr>
         <w:pStyle w:val="Heading2"/>
       </w:pPr>
-      <w:bookmarkStart w:id="3" w:name="background"/>
-      <w:bookmarkEnd w:id="3"/>
+      <w:bookmarkStart w:id="4" w:name="background"/>
+      <w:bookmarkEnd w:id="4"/>
       <w:r>
         <w:t>Background</w:t>
       </w:r>
     </w:p>
     <w:p>
       <w:r>
-        <w:t>Identifying and responding to deterioration among ward patients includes early access to critical care. However, critical care provision in the NHS is constrained, delay to admission is thought likely, and patient outcomes are poorly understood.</w:t>
+        <w:t>Identifying and responding to deterioration among ward patients includes early access to critical care. However, critical care provision in the NHS is constrained, and the effects of this on delay to critical care admission, and patient outcomes are poorly understood.</w:t>
       </w:r>
     </w:p>
     <w:p>
       <w:pPr>
         <w:pStyle w:val="Heading2"/>
       </w:pPr>
-      <w:bookmarkStart w:id="4" w:name="methods"/>
-      <w:bookmarkEnd w:id="4"/>
+      <w:bookmarkStart w:id="5" w:name="methods"/>
+      <w:bookmarkEnd w:id="5"/>
       <w:r>
         <w:t>Methods</w:t>
       </w:r>
@@ -140,72 +137,69 @@
       <w:pPr>
         <w:pStyle w:val="Heading2"/>
       </w:pPr>
-      <w:bookmarkStart w:id="5" w:name="findings"/>
-      <w:bookmarkEnd w:id="5"/>
+      <w:bookmarkStart w:id="6" w:name="findings"/>
+      <w:bookmarkEnd w:id="6"/>
       <w:r>
         <w:t>Findings</w:t>
       </w:r>
     </w:p>
     <w:p>
       <w:r>
-        <w:t>Critical care teams assessed 15158 patients of whom 6759 (45%) were in the highest NEWS risk class giving an incidence of 17 high risk patients (95%CI 17–18) per hospital per month. 5164 (34%) patients were in established organ failure with only 870 patients (6%) already on organ support. Sepsis was reported in 9296 (61%) patients.</w:t>
+        <w:t>Critical care teams assessed 15158 patients of whom 6759 (45%) were in the highest NEWS risk class giving an incidence of 17 NEWS high risk patients (95%CI 17–18) per hospital per month. 5164 (34%) patients were already in established organ failure with only 870 patients (6%) already on organ support. Sepsis was reported in 9296 (61%) patients.</w:t>
       </w:r>
     </w:p>
-    <w:p/>
     <w:p>
       <w:r>
-        <w:t>2141 (14%) patients with treatment limitation orders were refused critical care with 7-day, 90-day, and 1-year mortalities of 41%, 65%, and 76% respectively. They were not considered further.</w:t>
+        <w:t>2141 (14%) patients with treatment limitation orders were declined critical care. 7-day, 90-day, and 1-year mortalities were 41%, 65%, and 76% respectively.</w:t>
       </w:r>
     </w:p>
-    <w:p/>
     <w:p>
       <w:r>
-        <w:t>The bedside assessor recommended 4976 (38%) of the remainder to critical care of whom 3375 (68%) were initally accepted. The median delay between asssessment and admission was 2 hours (IQR 1 to 4). Patients over 80 years were less likely to be accepted (OR 0.60 95%CI 0.53–0.69). Despite adjustment for patient specific risk factors, decision making varied markedly between hospitals (median interhospital OR 2.11, 95%1.81–2.42).</w:t>
+        <w:t>Of the remainder, the bedside assessor recommended 4976 (38%) to critical care. 3375 (68%) were immediately accepted. The median delay between asssessment and admission was 2 hours (IQR 1 to 4). Patients over 80 years were less likely to be accepted (OR 0.60 95%CI 0.53–0.69). Despite adjustment for patient specific risk factors, decision making varied markedly between hosp</w:t>
+      </w:r>
+      <w:bookmarkStart w:id="7" w:name="_GoBack"/>
+      <w:bookmarkEnd w:id="7"/>
+      <w:r>
+        <w:t>itals (median inter-hospital OR 2.11, 95%1.81–2.42).</w:t>
       </w:r>
     </w:p>
-    <w:p/>
     <w:p>
       <w:r>
-        <w:t>Of the 1601 (32%) patients recommended but initially refused, 1021 (64%) were admitted later with a median additional delay of 6 hours (IQR 5–7). A further 179 (11.2%) patients recommended and refused died without admission.</w:t>
+        <w:t>Of the 1601 (32%) patients recommended but initially refused, 1021 (64%) were admitted later with a median additional delay of 6 hours (IQR 5–7). A further 179 (11%) patients recommended and refused died without admission.</w:t>
       </w:r>
     </w:p>
-    <w:p/>
     <w:p>
       <w:r>
-        <w:t>Without treatment limits, 7-day, 90-day, and 1-year mortalities were 14%, 30%, and 39% respectively. Even within the first week, mortality was front-loaded with 964 (53%) within two days. Survival also varied between hospitals with a median interhospital hazard ratio of 1.29 (95%CI, 1.22–1.35).</w:t>
+        <w:t>Excluding patients with treatment limits, 7-day, 90-day, and 1-year mortalities were 14%, 30%, and 39% respectively. Mortality occured early with 964 of first week deaths (53%) within two days. Survival also varied between hospitals with a median interhospital hazard ratio of 1.29 (95%CI, 1.22–1.35).</w:t>
       </w:r>
     </w:p>
-    <w:p/>
     <w:p>
       <w:r>
-        <w:t xml:space="preserve">The critical care unit was full at the time of 1198 (8%) assessments. These patients were less likely to be accepted to critical care (OR 0.72 [95%CI 0.59–0.88]), and less likely to be admitted promptly (OR 0.27 [95%CI 0.19–.27]). Increasing occupancy was associated with </w:t>
-      </w:r>
-      <w:r>
         <w:lastRenderedPageBreak/>
-        <w:t>greater physiological deterioration pending admission (Cochran-Armitage test for trend p=0.01). We could not exclude an effect of occupancy on 90-day survival (HR 1.07, 95%CI 1.00–1.15).</w:t>
+        <w:t>The critical care unit was full at the time of 1198 (8%) assessments. The patients concerned were less likely to be accepted to critical care (OR 0.72 [95%CI 0.59–0.88]), and less likely to be admitted promptly (OR 0.27 [95%CI 0.19–0.37]). Increasing occupancy was associated with greater physiological deterioration pending admission (p=0.01). We could not exclude an effect of occupancy on 90-day survival (HR 1.07, 95%CI 1.00–-1.15).</w:t>
       </w:r>
     </w:p>
     <w:p>
       <w:pPr>
         <w:pStyle w:val="Heading2"/>
       </w:pPr>
-      <w:bookmarkStart w:id="6" w:name="conclusion"/>
-      <w:bookmarkEnd w:id="6"/>
+      <w:bookmarkStart w:id="8" w:name="conclusion"/>
+      <w:bookmarkEnd w:id="8"/>
       <w:r>
         <w:t>Conclusion</w:t>
       </w:r>
     </w:p>
     <w:p>
       <w:r>
-        <w:t>Deteriorating ward patients referred to critical care are vulnerable with a high initial mortality. Despite clinical recommendation for admission a substantial minority die without admission, and high critical care occupancy both predujices and delays admission.</w:t>
+        <w:t>Deteriorating ward patients referred to critical care are vulnerable with a high initial mortality. Despite clinical recommendation for admission a substantial minority die without admission. High critical care occupancy both prejudices and delays admission.</w:t>
       </w:r>
     </w:p>
     <w:p>
       <w:pPr>
         <w:pStyle w:val="Heading2"/>
       </w:pPr>
-      <w:bookmarkStart w:id="7" w:name="funding"/>
-      <w:bookmarkEnd w:id="7"/>
+      <w:bookmarkStart w:id="9" w:name="funding"/>
+      <w:bookmarkEnd w:id="9"/>
       <w:r>
         <w:t>Funding</w:t>
       </w:r>
@@ -219,8 +213,8 @@
       <w:pPr>
         <w:pStyle w:val="Heading1"/>
       </w:pPr>
-      <w:bookmarkStart w:id="8" w:name="introduction"/>
-      <w:bookmarkEnd w:id="8"/>
+      <w:bookmarkStart w:id="10" w:name="introduction"/>
+      <w:bookmarkEnd w:id="10"/>
       <w:r>
         <w:lastRenderedPageBreak/>
         <w:t>Introduction</w:t>
@@ -228,19 +222,43 @@
     </w:p>
     <w:p>
       <w:r>
-        <w:t xml:space="preserve">There are more than 160 acute hospitals in England that care for more than 11 million overnight hospital admissions per annum. Each patient spends a mean of 5 days on a hospital ward where they undergo a process of continual triage, and those who deteriorate are referred to critical care.[@Anonymous:tc] This interface between the ward and critical care has been a priority area for the English National Health Service (NHS), but available data derive from qualitative work, small retrospective studies, or voluntary reporting systems </w:t>
+        <w:t xml:space="preserve">Around 200 acute hospitals in England that care for more than 11 million overnight hospital admissions per annum. Each patient spends an average of 5 days on a hospital ward where they undergo a process of continual triage, and those who deteriorate are referred to critical care. </w:t>
       </w:r>
       <w:r>
         <w:fldChar w:fldCharType="begin"/>
       </w:r>
       <w:r>
-        <w:instrText xml:space="preserve"> ADDIN PAPERS2_CITATIONS &lt;citation&gt;&lt;uuid&gt;2142A131-7D91-461E-AAC8-3EC24BC29D5F&lt;/uuid&gt;&lt;priority&gt;0&lt;/priority&gt;&lt;publications&gt;&lt;publication&gt;&lt;startpage&gt;1&lt;/startpage&gt;&lt;institution&gt;National Patient Safety Agency&lt;/institution&gt;&lt;title&gt;Recognising and responding appropriately to early signs of deterioration in hospitalised patients&lt;/title&gt;&lt;uuid&gt;393432D3-E318-4DF1-8ECB-B025547FDD2E&lt;/uuid&gt;&lt;subtype&gt;700&lt;/subtype&gt;&lt;publisher&gt;National Patient Safety Agency&lt;/publisher&gt;&lt;type&gt;700&lt;/type&gt;&lt;citekey&gt;Luettel:2007va&lt;/citekey&gt;&lt;endpage&gt;40&lt;/endpage&gt;&lt;publication_date&gt;99200711111200000000222000&lt;/publication_date&gt;&lt;authors&gt;&lt;author&gt;&lt;firstName&gt;D&lt;/firstName&gt;&lt;lastName&gt;Luettel&lt;/lastName&gt;&lt;/author&gt;&lt;author&gt;&lt;firstName&gt;Kate&lt;/firstName&gt;&lt;lastName&gt;Beaumont&lt;/lastName&gt;&lt;/author&gt;&lt;author&gt;&lt;firstName&gt;Frances&lt;/firstName&gt;&lt;lastName&gt;Healey&lt;/lastName&gt;&lt;/author&gt;&lt;/authors&gt;&lt;/publication&gt;&lt;publication&gt;&lt;uuid&gt;5199E615-C953-42F5-90F2-F200614E68C4&lt;/uuid&gt;&lt;volume&gt;316&lt;/volume&gt;&lt;startpage&gt;1853&lt;/startpage&gt;&lt;publication_date&gt;99199806201200000000222000&lt;/publication_date&gt;&lt;url&gt;http://www.ncbi.nlm.nih.gov/entrez/query.fcgi?cmd=Retrieve&amp;amp;db=PubMed&amp;amp;dopt=Citation&amp;amp;list_uids=9632403&lt;/url&gt;&lt;citekey&gt;McQuillan:1998uj&lt;/citekey&gt;&lt;type&gt;400&lt;/type&gt;&lt;title&gt;Confidential inquiry into quality of care before admission to intensive care.&lt;/title&gt;&lt;publisher&gt;ENGLAND&lt;/publisher&gt;&lt;institution&gt;Department of Intensive Care Medicine, Queen Alexander Hospital, Cosham, Portsmouth, Hampshire PO6 3LY.&lt;/institution&gt;&lt;number&gt;7148&lt;/number&gt;&lt;subtype&gt;400&lt;/subtype&gt;&lt;endpage&gt;1858&lt;/endpage&gt;&lt;bundle&gt;&lt;publication&gt;&lt;publisher&gt;England&lt;/publisher&gt;&lt;title&gt;BMJ&lt;/title&gt;&lt;type&gt;-100&lt;/type&gt;&lt;subtype&gt;-100&lt;/subtype&gt;&lt;uuid&gt;9D972674-C5B1-4A6C-95D6-03DEAD58A485&lt;/uuid&gt;&lt;/publication&gt;&lt;/bundle&gt;&lt;authors&gt;&lt;author&gt;&lt;firstName&gt;P&lt;/firstName&gt;&lt;lastName&gt;McQuillan&lt;/lastName&gt;&lt;/author&gt;&lt;author&gt;&lt;firstName&gt;S&lt;/firstName&gt;&lt;lastName&gt;Pilkington&lt;/lastName&gt;&lt;/author&gt;&lt;author&gt;&lt;firstName&gt;A&lt;/firstName&gt;&lt;lastName&gt;Allan&lt;/lastName&gt;&lt;/author&gt;&lt;author&gt;&lt;firstName&gt;B&lt;/firstName&gt;&lt;lastName&gt;Taylor&lt;/lastName&gt;&lt;/author&gt;&lt;author&gt;&lt;firstName&gt;A&lt;/firstName&gt;&lt;lastName&gt;Short&lt;/lastName&gt;&lt;/author&gt;&lt;author&gt;&lt;firstName&gt;G&lt;/firstName&gt;&lt;lastName&gt;Morgan&lt;/lastName&gt;&lt;/author&gt;&lt;author&gt;&lt;firstName&gt;M&lt;/firstName&gt;&lt;lastName&gt;Nielsen&lt;/lastName&gt;&lt;/author&gt;&lt;author&gt;&lt;firstName&gt;D&lt;/firstName&gt;&lt;lastName&gt;Barrett&lt;/lastName&gt;&lt;/author&gt;&lt;author&gt;&lt;firstName&gt;G&lt;/firstName&gt;&lt;lastName&gt;Smith&lt;/lastName&gt;&lt;/author&gt;&lt;author&gt;&lt;firstName&gt;C&lt;/firstName&gt;&lt;middleNames&gt;H&lt;/middleNames&gt;&lt;lastName&gt;Collins&lt;/lastName&gt;&lt;/author&gt;&lt;/authors&gt;&lt;/publication&gt;&lt;publication&gt;&lt;publication_date&gt;99200500001200000000200000&lt;/publication_date&gt;&lt;title&gt;An Acute Problem?: A Report of the National Confidential Enquiry Into Patient Outcome and Death&lt;/title&gt;&lt;uuid&gt;BC523C92-C4B9-4EC1-A92B-CE481EEBCA3B&lt;/uuid&gt;&lt;subtype&gt;702&lt;/subtype&gt;&lt;publisher&gt;National Confidential Enquiry into Perioperative Deaths&lt;/publisher&gt;&lt;type&gt;700&lt;/type&gt;&lt;citekey&gt;Cullinane:2005vg&lt;/citekey&gt;&lt;url&gt;http://www.amazon.co.uk/An-Acute-Problem-National-Confidential/dp/0953924041%3FSubscriptionId%3D0NM5T5X751JWT17C4GG2%26tag%3Dsonnysoftware%26linkCode%3Dxm2%26camp%3D2025%26creative%3D165953%26creativeASIN%3D0953924041&lt;/url&gt;&lt;authors&gt;&lt;author&gt;&lt;firstName&gt;M&lt;/firstName&gt;&lt;lastName&gt;Cullinane&lt;/lastName&gt;&lt;/author&gt;&lt;author&gt;&lt;firstName&gt;G&lt;/firstName&gt;&lt;lastName&gt;Findlay&lt;/lastName&gt;&lt;/author&gt;&lt;author&gt;&lt;firstName&gt;Lucas&lt;/firstName&gt;&lt;middleNames&gt;S&lt;/middleNames&gt;&lt;lastName&gt;Hargraves&lt;/lastName&gt;&lt;/author&gt;&lt;/authors&gt;&lt;/publication&gt;&lt;/publications&gt;&lt;cites&gt;&lt;/cites&gt;&lt;/citation&gt;</w:instrText>
+        <w:instrText xml:space="preserve"> ADDIN PAPERS2_CITATIONS &lt;citation&gt;&lt;uuid&gt;867ED2FF-FD5B-4BA2-8A02-16229CCBE092&lt;/uuid&gt;&lt;priority&gt;0&lt;/priority&gt;&lt;publications&gt;&lt;publication&gt;&lt;institution&gt;1 Trevelyan Square, Boar Lane, Leeds, LS1 6AE, United Kingdom&lt;/institution&gt;&lt;title&gt;Hospital Episode Statistics&lt;/title&gt;&lt;uuid&gt;6E8E1D3E-9AAC-4F1D-BFEB-D450FDFF3CD4&lt;/uuid&gt;&lt;subtype&gt;400&lt;/subtype&gt;&lt;publisher&gt;Health and Social Care Information Centre&lt;/publisher&gt;&lt;type&gt;400&lt;/type&gt;&lt;url&gt;http://www.hscic.gov.uk/hes#main%20layout&lt;/url&gt;&lt;bundle&gt;&lt;publication&gt;&lt;publisher&gt;Health and Social Care Information Centre&lt;/publisher&gt;&lt;title&gt;hscic.gov.uk&lt;/title&gt;&lt;type&gt;-100&lt;/type&gt;&lt;subtype&gt;-100&lt;/subtype&gt;&lt;uuid&gt;55C2B350-D5BC-4780-BADC-240B622E3A96&lt;/uuid&gt;&lt;/publication&gt;&lt;/bundle&gt;&lt;/publication&gt;&lt;/publications&gt;&lt;cites&gt;&lt;/cites&gt;&lt;/citation&gt;</w:instrText>
       </w:r>
       <w:r>
         <w:fldChar w:fldCharType="separate"/>
       </w:r>
       <w:r>
-        <w:t>[1-3]</w:t>
+        <w:rPr>
+          <w:rFonts w:cs="Charter"/>
+        </w:rPr>
+        <w:t>[1]</w:t>
+      </w:r>
+      <w:r>
+        <w:fldChar w:fldCharType="end"/>
+      </w:r>
+      <w:r>
+        <w:t xml:space="preserve"> This interface between the ward and critical care has been a priority area for the English National Health Service (NHS), but available data derive from qualitative work, small retrospective studies, or voluntary reporting systems </w:t>
+      </w:r>
+      <w:r>
+        <w:fldChar w:fldCharType="begin"/>
+      </w:r>
+      <w:r>
+        <w:instrText xml:space="preserve"> ADDIN PAPERS2_CITATIONS &lt;citation&gt;&lt;uuid&gt;573633B7-265B-4617-836F-944CA8A36DF2&lt;/uuid&gt;&lt;priority&gt;1&lt;/priority&gt;&lt;publications&gt;&lt;publication&gt;&lt;startpage&gt;1&lt;/startpage&gt;&lt;institution&gt;National Patient Safety Agency&lt;/institution&gt;&lt;title&gt;Recognising and responding appropriately to early signs of deterioration in hospitalised patients&lt;/title&gt;&lt;uuid&gt;393432D3-E318-4DF1-8ECB-B025547FDD2E&lt;/uuid&gt;&lt;subtype&gt;700&lt;/subtype&gt;&lt;publisher&gt;National Patient Safety Agency&lt;/publisher&gt;&lt;type&gt;700&lt;/type&gt;&lt;citekey&gt;Luettel:2007va&lt;/citekey&gt;&lt;endpage&gt;40&lt;/endpage&gt;&lt;publication_date&gt;99200711111200000000222000&lt;/publication_date&gt;&lt;authors&gt;&lt;author&gt;&lt;firstName&gt;D&lt;/firstName&gt;&lt;lastName&gt;Luettel&lt;/lastName&gt;&lt;/author&gt;&lt;author&gt;&lt;firstName&gt;Kate&lt;/firstName&gt;&lt;lastName&gt;Beaumont&lt;/lastName&gt;&lt;/author&gt;&lt;author&gt;&lt;firstName&gt;Frances&lt;/firstName&gt;&lt;lastName&gt;Healey&lt;/lastName&gt;&lt;/author&gt;&lt;/authors&gt;&lt;/publication&gt;&lt;publication&gt;&lt;uuid&gt;5199E615-C953-42F5-90F2-F200614E68C4&lt;/uuid&gt;&lt;volume&gt;316&lt;/volume&gt;&lt;startpage&gt;1853&lt;/startpage&gt;&lt;publication_date&gt;99199806201200000000222000&lt;/publication_date&gt;&lt;url&gt;http://www.ncbi.nlm.nih.gov/entrez/query.fcgi?cmd=Retrieve&amp;amp;db=PubMed&amp;amp;dopt=Citation&amp;amp;list_uids=9632403&lt;/url&gt;&lt;citekey&gt;McQuillan:1998uj&lt;/citekey&gt;&lt;type&gt;400&lt;/type&gt;&lt;title&gt;Confidential inquiry into quality of care before admission to intensive care.&lt;/title&gt;&lt;publisher&gt;ENGLAND&lt;/publisher&gt;&lt;institution&gt;Department of Intensive Care Medicine, Queen Alexander Hospital, Cosham, Portsmouth, Hampshire PO6 3LY.&lt;/institution&gt;&lt;number&gt;7148&lt;/number&gt;&lt;subtype&gt;400&lt;/subtype&gt;&lt;endpage&gt;1858&lt;/endpage&gt;&lt;bundle&gt;&lt;publication&gt;&lt;publisher&gt;England&lt;/publisher&gt;&lt;title&gt;BMJ&lt;/title&gt;&lt;type&gt;-100&lt;/type&gt;&lt;subtype&gt;-100&lt;/subtype&gt;&lt;uuid&gt;9D972674-C5B1-4A6C-95D6-03DEAD58A485&lt;/uuid&gt;&lt;/publication&gt;&lt;/bundle&gt;&lt;authors&gt;&lt;author&gt;&lt;firstName&gt;P&lt;/firstName&gt;&lt;lastName&gt;McQuillan&lt;/lastName&gt;&lt;/author&gt;&lt;author&gt;&lt;firstName&gt;S&lt;/firstName&gt;&lt;lastName&gt;Pilkington&lt;/lastName&gt;&lt;/author&gt;&lt;author&gt;&lt;firstName&gt;A&lt;/firstName&gt;&lt;lastName&gt;Allan&lt;/lastName&gt;&lt;/author&gt;&lt;author&gt;&lt;firstName&gt;B&lt;/firstName&gt;&lt;lastName&gt;Taylor&lt;/lastName&gt;&lt;/author&gt;&lt;author&gt;&lt;firstName&gt;A&lt;/firstName&gt;&lt;lastName&gt;Short&lt;/lastName&gt;&lt;/author&gt;&lt;author&gt;&lt;firstName&gt;G&lt;/firstName&gt;&lt;lastName&gt;Morgan&lt;/lastName&gt;&lt;/author&gt;&lt;author&gt;&lt;firstName&gt;M&lt;/firstName&gt;&lt;lastName&gt;Nielsen&lt;/lastName&gt;&lt;/author&gt;&lt;author&gt;&lt;firstName&gt;D&lt;/firstName&gt;&lt;lastName&gt;Barrett&lt;/lastName&gt;&lt;/author&gt;&lt;author&gt;&lt;firstName&gt;G&lt;/firstName&gt;&lt;lastName&gt;Smith&lt;/lastName&gt;&lt;/author&gt;&lt;author&gt;&lt;firstName&gt;C&lt;/firstName&gt;&lt;middleNames&gt;H&lt;/middleNames&gt;&lt;lastName&gt;Collins&lt;/lastName&gt;&lt;/author&gt;&lt;/authors&gt;&lt;/publication&gt;&lt;publication&gt;&lt;publication_date&gt;99200500001200000000200000&lt;/publication_date&gt;&lt;title&gt;An Acute Problem?: A Report of the National Confidential Enquiry Into Patient Outcome and Death&lt;/title&gt;&lt;uuid&gt;BC523C92-C4B9-4EC1-A92B-CE481EEBCA3B&lt;/uuid&gt;&lt;subtype&gt;702&lt;/subtype&gt;&lt;publisher&gt;National Confidential Enquiry into Perioperative Deaths&lt;/publisher&gt;&lt;type&gt;700&lt;/type&gt;&lt;citekey&gt;Cullinane:2005vg&lt;/citekey&gt;&lt;url&gt;http://www.amazon.co.uk/An-Acute-Problem-National-Confidential/dp/0953924041%3FSubscriptionId%3D0NM5T5X751JWT17C4GG2%26tag%3Dsonnysoftware%26linkCode%3Dxm2%26camp%3D2025%26creative%3D165953%26creativeASIN%3D0953924041&lt;/url&gt;&lt;authors&gt;&lt;author&gt;&lt;firstName&gt;M&lt;/firstName&gt;&lt;lastName&gt;Cullinane&lt;/lastName&gt;&lt;/author&gt;&lt;author&gt;&lt;firstName&gt;G&lt;/firstName&gt;&lt;lastName&gt;Findlay&lt;/lastName&gt;&lt;/author&gt;&lt;author&gt;&lt;firstName&gt;Lucas&lt;/firstName&gt;&lt;middleNames&gt;S&lt;/middleNames&gt;&lt;lastName&gt;Hargraves&lt;/lastName&gt;&lt;/author&gt;&lt;/authors&gt;&lt;/publication&gt;&lt;/publications&gt;&lt;cites&gt;&lt;/cites&gt;&lt;/citation&gt;</w:instrText>
+      </w:r>
+      <w:r>
+        <w:fldChar w:fldCharType="separate"/>
+      </w:r>
+      <w:r>
+        <w:rPr>
+          <w:rFonts w:cs="Charter"/>
+        </w:rPr>
+        <w:t>[2-4]</w:t>
       </w:r>
       <w:r>
         <w:fldChar w:fldCharType="end"/>
@@ -251,90 +269,90 @@
     </w:p>
     <w:p>
       <w:r>
-        <w:t>Recent international reports suggest that critical care capacity affects decision making for these patients.</w:t>
-      </w:r>
-      <w:r>
-        <w:t xml:space="preserve"> </w:t>
+        <w:t xml:space="preserve">Recent international reports suggest that critical care capacity can affect decision making for these patients. </w:t>
       </w:r>
       <w:r>
         <w:fldChar w:fldCharType="begin"/>
       </w:r>
       <w:r>
-        <w:instrText xml:space="preserve"> ADDIN PAPERS2_CITATIONS &lt;citation&gt;&lt;uuid&gt;20AB6F15-782E-4091-9B88-7197B9009467&lt;/uuid&gt;&lt;priority&gt;1&lt;/priority&gt;&lt;publications&gt;&lt;publication&gt;&lt;uuid&gt;4656359E-AB8D-4D4E-AE5A-F4D0A6CCED10&lt;/uuid&gt;&lt;volume&gt;172&lt;/volume&gt;&lt;doi&gt;10.1001/archinternmed.2012.2606&lt;/doi&gt;&lt;startpage&gt;1220&lt;/startpage&gt;&lt;publication_date&gt;99201209101200000000222000&lt;/publication_date&gt;&lt;url&gt;http://www.ncbi.nlm.nih.gov/entrez/query.fcgi?cmd=Retrieve&amp;amp;db=PubMed&amp;amp;dopt=Citation&amp;amp;list_uids=22825806&lt;/url&gt;&lt;type&gt;400&lt;/type&gt;&lt;title&gt;Intensive care unit admitting patterns in the Veterans Affairs health care system.&lt;/title&gt;&lt;publisher&gt;United States&lt;/publisher&gt;&lt;institution&gt;Veterans Affairs Health Services Research and Development Center of Excellence, Veterans Affairs Ann Arbor Healthcare System, Michigan, USA. lenac@umich.edu&lt;/institution&gt;&lt;number&gt;16&lt;/number&gt;&lt;subtype&gt;400&lt;/subtype&gt;&lt;endpage&gt;1226&lt;/endpage&gt;&lt;bundle&gt;&lt;publication&gt;&lt;publisher&gt;United States&lt;/publisher&gt;&lt;title&gt;Arch Intern Med&lt;/title&gt;&lt;type&gt;-100&lt;/type&gt;&lt;subtype&gt;-100&lt;/subtype&gt;&lt;uuid&gt;EDC53D42-AEC8-4E3D-8AD9-C7FA0AD66794&lt;/uuid&gt;&lt;/publication&gt;&lt;/bundle&gt;&lt;authors&gt;&lt;author&gt;&lt;firstName&gt;L&lt;/firstName&gt;&lt;middleNames&gt;M&lt;/middleNames&gt;&lt;lastName&gt;Chen&lt;/lastName&gt;&lt;/author&gt;&lt;author&gt;&lt;firstName&gt;M&lt;/firstName&gt;&lt;lastName&gt;Render&lt;/lastName&gt;&lt;/author&gt;&lt;author&gt;&lt;firstName&gt;A&lt;/firstName&gt;&lt;lastName&gt;Sales&lt;/lastName&gt;&lt;/author&gt;&lt;author&gt;&lt;firstName&gt;E&lt;/firstName&gt;&lt;middleNames&gt;H&lt;/middleNames&gt;&lt;lastName&gt;Kennedy&lt;/lastName&gt;&lt;/author&gt;&lt;author&gt;&lt;firstName&gt;W&lt;/firstName&gt;&lt;lastName&gt;Wiitala&lt;/lastName&gt;&lt;/author&gt;&lt;author&gt;&lt;firstName&gt;T&lt;/firstName&gt;&lt;middleNames&gt;P&lt;/middleNames&gt;&lt;lastName&gt;Hofer&lt;/lastName&gt;&lt;/author&gt;&lt;/authors&gt;&lt;/publication&gt;&lt;publication&gt;&lt;uuid&gt;A0B8D4C6-2921-4F22-83B3-22A9BC897EA6&lt;/uuid&gt;&lt;volume&gt;172&lt;/volume&gt;&lt;doi&gt;10.1001/archinternmed.2011.2315&lt;/doi&gt;&lt;startpage&gt;467&lt;/startpage&gt;&lt;publication_date&gt;99201203261200000000222000&lt;/publication_date&gt;&lt;url&gt;http://www.ncbi.nlm.nih.gov/entrez/query.fcgi?cmd=Retrieve&amp;amp;db=PubMed&amp;amp;dopt=Citation&amp;amp;list_uids=22412076&lt;/url&gt;&lt;citekey&gt;Stelfox:2012iy&lt;/citekey&gt;&lt;type&gt;400&lt;/type&gt;&lt;title&gt;Intensive Care Unit Bed Availability and Outcomes for Hospitalized Patients With Sudden Clinical Deterioration.&lt;/title&gt;&lt;publisher&gt;United States&lt;/publisher&gt;&lt;institution&gt;Department of Critical Care Medicine, University of Calgary, Teaching, Research and Wellness Building, 3280 Hospital Dr NW, Calgary, AB, Canada. tstelfox@ucalgary.ca&lt;/institution&gt;&lt;number&gt;6&lt;/number&gt;&lt;subtype&gt;400&lt;/subtype&gt;&lt;endpage&gt;474&lt;/endpage&gt;&lt;bundle&gt;&lt;publication&gt;&lt;publisher&gt;United States&lt;/publisher&gt;&lt;title&gt;Arch Intern Med&lt;/title&gt;&lt;type&gt;-100&lt;/type&gt;&lt;subtype&gt;-100&lt;/subtype&gt;&lt;uuid&gt;EDC53D42-AEC8-4E3D-8AD9-C7FA0AD66794&lt;/uuid&gt;&lt;/publication&gt;&lt;/bundle&gt;&lt;authors&gt;&lt;author&gt;&lt;firstName&gt;H&lt;/firstName&gt;&lt;middleNames&gt;T&lt;/middleNames&gt;&lt;lastName&gt;Stelfox&lt;/lastName&gt;&lt;/author&gt;&lt;author&gt;&lt;firstName&gt;B&lt;/firstName&gt;&lt;middleNames&gt;R&lt;/middleNames&gt;&lt;lastName&gt;Hemmelgarn&lt;/lastName&gt;&lt;/author&gt;&lt;author&gt;&lt;firstName&gt;S&lt;/firstName&gt;&lt;middleNames&gt;M&lt;/middleNames&gt;&lt;lastName&gt;Bagshaw&lt;/lastName&gt;&lt;/author&gt;&lt;author&gt;&lt;firstName&gt;S&lt;/firstName&gt;&lt;lastName&gt;Gao&lt;/lastName&gt;&lt;/author&gt;&lt;author&gt;&lt;firstName&gt;C&lt;/firstName&gt;&lt;middleNames&gt;J&lt;/middleNames&gt;&lt;lastName&gt;Doig&lt;/lastName&gt;&lt;/author&gt;&lt;author&gt;&lt;firstName&gt;C&lt;/firstName&gt;&lt;lastName&gt;Nijssen-Jordan&lt;/lastName&gt;&lt;/author&gt;&lt;author&gt;&lt;firstName&gt;B&lt;/firstName&gt;&lt;lastName&gt;Manns&lt;/lastName&gt;&lt;/author&gt;&lt;/authors&gt;&lt;/publication&gt;&lt;publication&gt;&lt;uuid&gt;B0470926-0BA5-4E63-A153-A5D215F88A52&lt;/uuid&gt;&lt;volume&gt;185&lt;/volume&gt;&lt;doi&gt;10.1164/rccm.201104-0729OC&lt;/doi&gt;&lt;startpage&gt;1081&lt;/startpage&gt;&lt;publication_date&gt;99201205151200000000222000&lt;/publication_date&gt;&lt;url&gt;http://www.ncbi.nlm.nih.gov/entrez/query.fcgi?cmd=Retrieve&amp;amp;db=PubMed&amp;amp;dopt=Citation&amp;amp;list_uids=22345582&lt;/url&gt;&lt;citekey&gt;Robert:2012ep&lt;/citekey&gt;&lt;type&gt;400&lt;/type&gt;&lt;title&gt;Refusal of intensive care unit admission due to a full unit: impact on mortality.&lt;/title&gt;&lt;publisher&gt;United States&lt;/publisher&gt;&lt;institution&gt;Service de Reanimation Medicale, Hopital Jean Bernard, CHU Poitiers, 86021 Poitiers Cedex France. r.robert@chu-poitiers.fr&lt;/institution&gt;&lt;number&gt;10&lt;/number&gt;&lt;subtype&gt;400&lt;/subtype&gt;&lt;endpage&gt;1087&lt;/endpage&gt;&lt;bundle&gt;&lt;publication&gt;&lt;publisher&gt;United States&lt;/publisher&gt;&lt;title&gt;American Journal of Respiratory and Critical Care Medicine&lt;/title&gt;&lt;type&gt;-100&lt;/type&gt;&lt;subtype&gt;-100&lt;/subtype&gt;&lt;uuid&gt;C7FD63CD-137F-44BD-84C6-F476C6FB6572&lt;/uuid&gt;&lt;/publication&gt;&lt;/bundle&gt;&lt;authors&gt;&lt;author&gt;&lt;firstName&gt;R&lt;/firstName&gt;&lt;lastName&gt;Robert&lt;/lastName&gt;&lt;/author&gt;&lt;author&gt;&lt;firstName&gt;J&lt;/firstName&gt;&lt;lastName&gt;Reignier&lt;/lastName&gt;&lt;/author&gt;&lt;author&gt;&lt;firstName&gt;C&lt;/firstName&gt;&lt;lastName&gt;Tournoux-Facon&lt;/lastName&gt;&lt;/author&gt;&lt;author&gt;&lt;firstName&gt;T&lt;/firstName&gt;&lt;lastName&gt;Boulain&lt;/lastName&gt;&lt;/author&gt;&lt;author&gt;&lt;firstName&gt;O&lt;/firstName&gt;&lt;lastName&gt;Lesieur&lt;/lastName&gt;&lt;/author&gt;&lt;author&gt;&lt;firstName&gt;V&lt;/firstName&gt;&lt;lastName&gt;Gissot&lt;/lastName&gt;&lt;/author&gt;&lt;author&gt;&lt;firstName&gt;V&lt;/firstName&gt;&lt;lastName&gt;Souday&lt;/lastName&gt;&lt;/author&gt;&lt;author&gt;&lt;firstName&gt;M&lt;/firstName&gt;&lt;lastName&gt;Hamrouni&lt;/lastName&gt;&lt;/author&gt;&lt;author&gt;&lt;firstName&gt;C&lt;/firstName&gt;&lt;lastName&gt;Chapon&lt;/lastName&gt;&lt;/author&gt;&lt;author&gt;&lt;firstName&gt;J&lt;/firstName&gt;&lt;middleNames&gt;P&lt;/middleNames&gt;&lt;lastName&gt;Gouello&lt;/lastName&gt;&lt;/author&gt;&lt;/authors&gt;&lt;/publication&gt;&lt;/publications&gt;&lt;cites&gt;&lt;/cites&gt;&lt;/citation&gt;</w:instrText>
+        <w:instrText xml:space="preserve"> ADDIN PAPERS2_CITATIONS &lt;citation&gt;&lt;uuid&gt;67FC7484-9300-4415-8180-29AC9DEE00E4&lt;/uuid&gt;&lt;priority&gt;2&lt;/priority&gt;&lt;publications&gt;&lt;publication&gt;&lt;uuid&gt;4656359E-AB8D-4D4E-AE5A-F4D0A6CCED10&lt;/uuid&gt;&lt;volume&gt;172&lt;/volume&gt;&lt;doi&gt;10.1001/archinternmed.2012.2606&lt;/doi&gt;&lt;startpage&gt;1220&lt;/startpage&gt;&lt;publication_date&gt;99201209101200000000222000&lt;/publication_date&gt;&lt;url&gt;http://www.ncbi.nlm.nih.gov/entrez/query.fcgi?cmd=Retrieve&amp;amp;db=PubMed&amp;amp;dopt=Citation&amp;amp;list_uids=22825806&lt;/url&gt;&lt;type&gt;400&lt;/type&gt;&lt;title&gt;Intensive care unit admitting patterns in the Veterans Affairs health care system.&lt;/title&gt;&lt;publisher&gt;United States&lt;/publisher&gt;&lt;institution&gt;Veterans Affairs Health Services Research and Development Center of Excellence, Veterans Affairs Ann Arbor Healthcare System, Michigan, USA. lenac@umich.edu&lt;/institution&gt;&lt;number&gt;16&lt;/number&gt;&lt;subtype&gt;400&lt;/subtype&gt;&lt;endpage&gt;1226&lt;/endpage&gt;&lt;bundle&gt;&lt;publication&gt;&lt;publisher&gt;United States&lt;/publisher&gt;&lt;title&gt;Arch Intern Med&lt;/title&gt;&lt;type&gt;-100&lt;/type&gt;&lt;subtype&gt;-100&lt;/subtype&gt;&lt;uuid&gt;EDC53D42-AEC8-4E3D-8AD9-C7FA0AD66794&lt;/uuid&gt;&lt;/publication&gt;&lt;/bundle&gt;&lt;authors&gt;&lt;author&gt;&lt;firstName&gt;L&lt;/firstName&gt;&lt;middleNames&gt;M&lt;/middleNames&gt;&lt;lastName&gt;Chen&lt;/lastName&gt;&lt;/author&gt;&lt;author&gt;&lt;firstName&gt;M&lt;/firstName&gt;&lt;lastName&gt;Render&lt;/lastName&gt;&lt;/author&gt;&lt;author&gt;&lt;firstName&gt;A&lt;/firstName&gt;&lt;lastName&gt;Sales&lt;/lastName&gt;&lt;/author&gt;&lt;author&gt;&lt;firstName&gt;E&lt;/firstName&gt;&lt;middleNames&gt;H&lt;/middleNames&gt;&lt;lastName&gt;Kennedy&lt;/lastName&gt;&lt;/author&gt;&lt;author&gt;&lt;firstName&gt;W&lt;/firstName&gt;&lt;lastName&gt;Wiitala&lt;/lastName&gt;&lt;/author&gt;&lt;author&gt;&lt;firstName&gt;T&lt;/firstName&gt;&lt;middleNames&gt;P&lt;/middleNames&gt;&lt;lastName&gt;Hofer&lt;/lastName&gt;&lt;/author&gt;&lt;/authors&gt;&lt;/publication&gt;&lt;publication&gt;&lt;uuid&gt;A0B8D4C6-2921-4F22-83B3-22A9BC897EA6&lt;/uuid&gt;&lt;volume&gt;172&lt;/volume&gt;&lt;doi&gt;10.1001/archinternmed.2011.2315&lt;/doi&gt;&lt;startpage&gt;467&lt;/startpage&gt;&lt;publication_date&gt;99201203261200000000222000&lt;/publication_date&gt;&lt;url&gt;http://www.ncbi.nlm.nih.gov/entrez/query.fcgi?cmd=Retrieve&amp;amp;db=PubMed&amp;amp;dopt=Citation&amp;amp;list_uids=22412076&lt;/url&gt;&lt;citekey&gt;Stelfox:2012iy&lt;/citekey&gt;&lt;type&gt;400&lt;/type&gt;&lt;title&gt;Intensive Care Unit Bed Availability and Outcomes for Hospitalized Patients With Sudden Clinical Deterioration.&lt;/title&gt;&lt;publisher&gt;United States&lt;/publisher&gt;&lt;institution&gt;Department of Critical Care Medicine, University of Calgary, Teaching, Research and Wellness Building, 3280 Hospital Dr NW, Calgary, AB, Canada. tstelfox@ucalgary.ca&lt;/institution&gt;&lt;number&gt;6&lt;/number&gt;&lt;subtype&gt;400&lt;/subtype&gt;&lt;endpage&gt;474&lt;/endpage&gt;&lt;bundle&gt;&lt;publication&gt;&lt;publisher&gt;United States&lt;/publisher&gt;&lt;title&gt;Arch Intern Med&lt;/title&gt;&lt;type&gt;-100&lt;/type&gt;&lt;subtype&gt;-100&lt;/subtype&gt;&lt;uuid&gt;EDC53D42-AEC8-4E3D-8AD9-C7FA0AD66794&lt;/uuid&gt;&lt;/publication&gt;&lt;/bundle&gt;&lt;authors&gt;&lt;author&gt;&lt;firstName&gt;H&lt;/firstName&gt;&lt;middleNames&gt;T&lt;/middleNames&gt;&lt;lastName&gt;Stelfox&lt;/lastName&gt;&lt;/author&gt;&lt;author&gt;&lt;firstName&gt;B&lt;/firstName&gt;&lt;middleNames&gt;R&lt;/middleNames&gt;&lt;lastName&gt;Hemmelgarn&lt;/lastName&gt;&lt;/author&gt;&lt;author&gt;&lt;firstName&gt;S&lt;/firstName&gt;&lt;middleNames&gt;M&lt;/middleNames&gt;&lt;lastName&gt;Bagshaw&lt;/lastName&gt;&lt;/author&gt;&lt;author&gt;&lt;firstName&gt;S&lt;/firstName&gt;&lt;lastName&gt;Gao&lt;/lastName&gt;&lt;/author&gt;&lt;author&gt;&lt;firstName&gt;C&lt;/firstName&gt;&lt;middleNames&gt;J&lt;/middleNames&gt;&lt;lastName&gt;Doig&lt;/lastName&gt;&lt;/author&gt;&lt;author&gt;&lt;firstName&gt;C&lt;/firstName&gt;&lt;lastName&gt;Nijssen-Jordan&lt;/lastName&gt;&lt;/author&gt;&lt;author&gt;&lt;firstName&gt;B&lt;/firstName&gt;&lt;lastName&gt;Manns&lt;/lastName&gt;&lt;/author&gt;&lt;/authors&gt;&lt;/publication&gt;&lt;publication&gt;&lt;uuid&gt;B0470926-0BA5-4E63-A153-A5D215F88A52&lt;/uuid&gt;&lt;volume&gt;185&lt;/volume&gt;&lt;doi&gt;10.1164/rccm.201104-0729OC&lt;/doi&gt;&lt;startpage&gt;1081&lt;/startpage&gt;&lt;publication_date&gt;99201205151200000000222000&lt;/publication_date&gt;&lt;url&gt;http://www.ncbi.nlm.nih.gov/entrez/query.fcgi?cmd=Retrieve&amp;amp;db=PubMed&amp;amp;dopt=Citation&amp;amp;list_uids=22345582&lt;/url&gt;&lt;citekey&gt;Robert:2012ep&lt;/citekey&gt;&lt;type&gt;400&lt;/type&gt;&lt;title&gt;Refusal of intensive care unit admission due to a full unit: impact on mortality.&lt;/title&gt;&lt;publisher&gt;United States&lt;/publisher&gt;&lt;institution&gt;Service de Reanimation Medicale, Hopital Jean Bernard, CHU Poitiers, 86021 Poitiers Cedex France. r.robert@chu-poitiers.fr&lt;/institution&gt;&lt;number&gt;10&lt;/number&gt;&lt;subtype&gt;400&lt;/subtype&gt;&lt;endpage&gt;1087&lt;/endpage&gt;&lt;bundle&gt;&lt;publication&gt;&lt;publisher&gt;United States&lt;/publisher&gt;&lt;title&gt;American Journal of Respiratory and Critical Care Medicine&lt;/title&gt;&lt;type&gt;-100&lt;/type&gt;&lt;subtype&gt;-100&lt;/subtype&gt;&lt;uuid&gt;C7FD63CD-137F-44BD-84C6-F476C6FB6572&lt;/uuid&gt;&lt;/publication&gt;&lt;/bundle&gt;&lt;authors&gt;&lt;author&gt;&lt;firstName&gt;R&lt;/firstName&gt;&lt;lastName&gt;Robert&lt;/lastName&gt;&lt;/author&gt;&lt;author&gt;&lt;firstName&gt;J&lt;/firstName&gt;&lt;lastName&gt;Reignier&lt;/lastName&gt;&lt;/author&gt;&lt;author&gt;&lt;firstName&gt;C&lt;/firstName&gt;&lt;lastName&gt;Tournoux-Facon&lt;/lastName&gt;&lt;/author&gt;&lt;author&gt;&lt;firstName&gt;T&lt;/firstName&gt;&lt;lastName&gt;Boulain&lt;/lastName&gt;&lt;/author&gt;&lt;author&gt;&lt;firstName&gt;O&lt;/firstName&gt;&lt;lastName&gt;Lesieur&lt;/lastName&gt;&lt;/author&gt;&lt;author&gt;&lt;firstName&gt;V&lt;/firstName&gt;&lt;lastName&gt;Gissot&lt;/lastName&gt;&lt;/author&gt;&lt;author&gt;&lt;firstName&gt;V&lt;/firstName&gt;&lt;lastName&gt;Souday&lt;/lastName&gt;&lt;/author&gt;&lt;author&gt;&lt;firstName&gt;M&lt;/firstName&gt;&lt;lastName&gt;Hamrouni&lt;/lastName&gt;&lt;/author&gt;&lt;author&gt;&lt;firstName&gt;C&lt;/firstName&gt;&lt;lastName&gt;Chapon&lt;/lastName&gt;&lt;/author&gt;&lt;author&gt;&lt;firstName&gt;J&lt;/firstName&gt;&lt;middleNames&gt;P&lt;/middleNames&gt;&lt;lastName&gt;Gouello&lt;/lastName&gt;&lt;/author&gt;&lt;/authors&gt;&lt;/publication&gt;&lt;/publications&gt;&lt;cites&gt;&lt;/cites&gt;&lt;/citation&gt;</w:instrText>
       </w:r>
       <w:r>
         <w:fldChar w:fldCharType="separate"/>
       </w:r>
       <w:r>
-        <w:t>[4-6]</w:t>
+        <w:rPr>
+          <w:rFonts w:cs="Charter"/>
+        </w:rPr>
+        <w:t>[5-7]</w:t>
       </w:r>
       <w:r>
         <w:fldChar w:fldCharType="end"/>
       </w:r>
       <w:r>
-        <w:t xml:space="preserve"> The last significant funding increase for critical care in the NHS was in 2000, and in 2010 the United Kingdom (UK) was still ranked 24 out of 28 European countries in terms of critical care provision.</w:t>
-      </w:r>
-      <w:r>
-        <w:t xml:space="preserve"> </w:t>
+        <w:t xml:space="preserve"> The last significant funding increase for critical care in the NHS was in 2000, and, in 2010, the United Kingdom (UK) was still ranked 24 out of 28 European countries in terms of critical care provision. </w:t>
       </w:r>
       <w:r>
         <w:fldChar w:fldCharType="begin"/>
       </w:r>
       <w:r>
-        <w:instrText xml:space="preserve"> ADDIN PAPERS2_CITATIONS &lt;citation&gt;&lt;uuid&gt;5A2271E4-D3C8-4736-AA7C-4D2DBB881405&lt;/uuid&gt;&lt;priority&gt;2&lt;/priority&gt;&lt;publications&gt;&lt;publication&gt;&lt;uuid&gt;592F249B-0CDA-471B-95A3-B68DCF1EDE04&lt;/uuid&gt;&lt;volume&gt;38&lt;/volume&gt;&lt;doi&gt;10.1007/s00134-012-2627-8&lt;/doi&gt;&lt;startpage&gt;1647&lt;/startpage&gt;&lt;publication_date&gt;99201210001200000000220000&lt;/publication_date&gt;&lt;url&gt;http://www.ncbi.nlm.nih.gov/entrez/query.fcgi?cmd=Retrieve&amp;amp;db=PubMed&amp;amp;dopt=Citation&amp;amp;list_uids=22777516&lt;/url&gt;&lt;citekey&gt;Rhodes:2012kb&lt;/citekey&gt;&lt;type&gt;400&lt;/type&gt;&lt;title&gt;The variability of critical care bed numbers in Europe.&lt;/title&gt;&lt;publisher&gt;United States&lt;/publisher&gt;&lt;institution&gt;Department of Intensive Care Medicine, St George's Healthcare NHS Trust and University of London, London SW17 0QT, UK. andyr@sgul.ac.uk&lt;/institution&gt;&lt;number&gt;10&lt;/number&gt;&lt;subtype&gt;400&lt;/subtype&gt;&lt;endpage&gt;1653&lt;/endpage&gt;&lt;bundle&gt;&lt;publication&gt;&lt;publisher&gt;United States&lt;/publisher&gt;&lt;title&gt;Intensive Care Med&lt;/title&gt;&lt;type&gt;-100&lt;/type&gt;&lt;subtype&gt;-100&lt;/subtype&gt;&lt;uuid&gt;D2572553-42E8-4958-BAC4-BBA99D066268&lt;/uuid&gt;&lt;/publication&gt;&lt;/bundle&gt;&lt;authors&gt;&lt;author&gt;&lt;firstName&gt;A&lt;/firstName&gt;&lt;lastName&gt;Rhodes&lt;/lastName&gt;&lt;/author&gt;&lt;author&gt;&lt;firstName&gt;P&lt;/firstName&gt;&lt;lastName&gt;Ferdinande&lt;/lastName&gt;&lt;/author&gt;&lt;author&gt;&lt;firstName&gt;H&lt;/firstName&gt;&lt;lastName&gt;Flaatten&lt;/lastName&gt;&lt;/author&gt;&lt;author&gt;&lt;firstName&gt;B&lt;/firstName&gt;&lt;lastName&gt;Guidet&lt;/lastName&gt;&lt;/author&gt;&lt;author&gt;&lt;firstName&gt;P&lt;/firstName&gt;&lt;middleNames&gt;G&lt;/middleNames&gt;&lt;lastName&gt;Metnitz&lt;/lastName&gt;&lt;/author&gt;&lt;author&gt;&lt;firstName&gt;R&lt;/firstName&gt;&lt;middleNames&gt;P&lt;/middleNames&gt;&lt;lastName&gt;Moreno&lt;/lastName&gt;&lt;/author&gt;&lt;/authors&gt;&lt;/publication&gt;&lt;/publications&gt;&lt;cites&gt;&lt;/cites&gt;&lt;/citation&gt;</w:instrText>
+        <w:instrText xml:space="preserve"> ADDIN PAPERS2_CITATIONS &lt;citation&gt;&lt;uuid&gt;E9A4C97D-9025-4F8C-8862-43F393440F6D&lt;/uuid&gt;&lt;priority&gt;3&lt;/priority&gt;&lt;publications&gt;&lt;publication&gt;&lt;uuid&gt;592F249B-0CDA-471B-95A3-B68DCF1EDE04&lt;/uuid&gt;&lt;volume&gt;38&lt;/volume&gt;&lt;doi&gt;10.1007/s00134-012-2627-8&lt;/doi&gt;&lt;startpage&gt;1647&lt;/startpage&gt;&lt;publication_date&gt;99201210001200000000220000&lt;/publication_date&gt;&lt;url&gt;http://www.ncbi.nlm.nih.gov/entrez/query.fcgi?cmd=Retrieve&amp;amp;db=PubMed&amp;amp;dopt=Citation&amp;amp;list_uids=22777516&lt;/url&gt;&lt;citekey&gt;Rhodes:2012kb&lt;/citekey&gt;&lt;type&gt;400&lt;/type&gt;&lt;title&gt;The variability of critical care bed numbers in Europe.&lt;/title&gt;&lt;publisher&gt;United States&lt;/publisher&gt;&lt;institution&gt;Department of Intensive Care Medicine, St George's Healthcare NHS Trust and University of London, London SW17 0QT, UK. andyr@sgul.ac.uk&lt;/institution&gt;&lt;number&gt;10&lt;/number&gt;&lt;subtype&gt;400&lt;/subtype&gt;&lt;endpage&gt;1653&lt;/endpage&gt;&lt;bundle&gt;&lt;publication&gt;&lt;publisher&gt;United States&lt;/publisher&gt;&lt;title&gt;Intensive Care Med&lt;/title&gt;&lt;type&gt;-100&lt;/type&gt;&lt;subtype&gt;-100&lt;/subtype&gt;&lt;uuid&gt;D2572553-42E8-4958-BAC4-BBA99D066268&lt;/uuid&gt;&lt;/publication&gt;&lt;/bundle&gt;&lt;authors&gt;&lt;author&gt;&lt;firstName&gt;A&lt;/firstName&gt;&lt;lastName&gt;Rhodes&lt;/lastName&gt;&lt;/author&gt;&lt;author&gt;&lt;firstName&gt;P&lt;/firstName&gt;&lt;lastName&gt;Ferdinande&lt;/lastName&gt;&lt;/author&gt;&lt;author&gt;&lt;firstName&gt;H&lt;/firstName&gt;&lt;lastName&gt;Flaatten&lt;/lastName&gt;&lt;/author&gt;&lt;author&gt;&lt;firstName&gt;B&lt;/firstName&gt;&lt;lastName&gt;Guidet&lt;/lastName&gt;&lt;/author&gt;&lt;author&gt;&lt;firstName&gt;P&lt;/firstName&gt;&lt;middleNames&gt;G&lt;/middleNames&gt;&lt;lastName&gt;Metnitz&lt;/lastName&gt;&lt;/author&gt;&lt;author&gt;&lt;firstName&gt;R&lt;/firstName&gt;&lt;middleNames&gt;P&lt;/middleNames&gt;&lt;lastName&gt;Moreno&lt;/lastName&gt;&lt;/author&gt;&lt;/authors&gt;&lt;/publication&gt;&lt;/publications&gt;&lt;cites&gt;&lt;/cites&gt;&lt;/citation&gt;</w:instrText>
       </w:r>
       <w:r>
         <w:fldChar w:fldCharType="separate"/>
       </w:r>
       <w:r>
-        <w:t>[7]</w:t>
+        <w:rPr>
+          <w:rFonts w:cs="Charter"/>
+        </w:rPr>
+        <w:t>[8]</w:t>
       </w:r>
       <w:r>
         <w:fldChar w:fldCharType="end"/>
       </w:r>
       <w:r>
-        <w:t xml:space="preserve"> Similar results are found when the comparison is with North American health care systems.</w:t>
-      </w:r>
-      <w:r>
-        <w:t xml:space="preserve"> </w:t>
+        <w:t xml:space="preserve"> Similar results are found when for comparisons with North American health care. </w:t>
       </w:r>
       <w:r>
         <w:fldChar w:fldCharType="begin"/>
       </w:r>
       <w:r>
-        <w:instrText xml:space="preserve"> ADDIN PAPERS2_CITATIONS &lt;citation&gt;&lt;uuid&gt;5809E7D2-60D0-4332-9A7E-F8CA74EB35A9&lt;/uuid&gt;&lt;priority&gt;3&lt;/priority&gt;&lt;publications&gt;&lt;publication&gt;&lt;uuid&gt;26229C0C-A990-450E-A9D0-7B699AC90247&lt;/uuid&gt;&lt;volume&gt;36&lt;/volume&gt;&lt;doi&gt;10.1097/CCM.0b013e318186aec8&lt;/doi&gt;&lt;startpage&gt;2787&lt;/startpage&gt;&lt;publication_date&gt;99200810001200000000220000&lt;/publication_date&gt;&lt;url&gt;http://www.ncbi.nlm.nih.gov/entrez/query.fcgi?cmd=Retrieve&amp;amp;db=PubMed&amp;amp;dopt=Citation&amp;amp;list_uids=18766102&lt;/url&gt;&lt;citekey&gt;Wunsch:2008kk&lt;/citekey&gt;&lt;type&gt;400&lt;/type&gt;&lt;title&gt;Variation in critical care services across North America and Western Europe.&lt;/title&gt;&lt;publisher&gt;United States&lt;/publisher&gt;&lt;institution&gt;Department of Anesthesiology, Columbia University, New York, NY, USA. hw2125@columbia.edu&lt;/institution&gt;&lt;number&gt;10&lt;/number&gt;&lt;subtype&gt;400&lt;/subtype&gt;&lt;endpage&gt;93- e1-9&lt;/endpage&gt;&lt;bundle&gt;&lt;publication&gt;&lt;publisher&gt;United States&lt;/publisher&gt;&lt;title&gt;Crit Care Med&lt;/title&gt;&lt;type&gt;-100&lt;/type&gt;&lt;subtype&gt;-100&lt;/subtype&gt;&lt;uuid&gt;118B9DFB-B782-44E2-9A4F-6E695BC69D0B&lt;/uuid&gt;&lt;/publication&gt;&lt;/bundle&gt;&lt;authors&gt;&lt;author&gt;&lt;firstName&gt;H&lt;/firstName&gt;&lt;lastName&gt;Wunsch&lt;/lastName&gt;&lt;/author&gt;&lt;author&gt;&lt;firstName&gt;D&lt;/firstName&gt;&lt;middleNames&gt;C&lt;/middleNames&gt;&lt;lastName&gt;Angus&lt;/lastName&gt;&lt;/author&gt;&lt;author&gt;&lt;firstName&gt;D&lt;/firstName&gt;&lt;middleNames&gt;A&lt;/middleNames&gt;&lt;lastName&gt;Harrison&lt;/lastName&gt;&lt;/author&gt;&lt;author&gt;&lt;firstName&gt;O&lt;/firstName&gt;&lt;lastName&gt;Collange&lt;/lastName&gt;&lt;/author&gt;&lt;author&gt;&lt;firstName&gt;R&lt;/firstName&gt;&lt;lastName&gt;Fowler&lt;/lastName&gt;&lt;/author&gt;&lt;author&gt;&lt;firstName&gt;E&lt;/firstName&gt;&lt;middleNames&gt;A&lt;/middleNames&gt;&lt;lastName&gt;Hoste&lt;/lastName&gt;&lt;/author&gt;&lt;author&gt;&lt;lastName&gt;Keizer&lt;/lastName&gt;&lt;nonDroppingParticle&gt;de&lt;/nonDroppingParticle&gt;&lt;firstName&gt;N&lt;/firstName&gt;&lt;middleNames&gt;F&lt;/middleNames&gt;&lt;/author&gt;&lt;author&gt;&lt;firstName&gt;A&lt;/firstName&gt;&lt;lastName&gt;Kersten&lt;/lastName&gt;&lt;/author&gt;&lt;author&gt;&lt;firstName&gt;W&lt;/firstName&gt;&lt;middleNames&gt;T&lt;/middleNames&gt;&lt;lastName&gt;Linde-Zwirble&lt;/lastName&gt;&lt;/author&gt;&lt;author&gt;&lt;firstName&gt;A&lt;/firstName&gt;&lt;lastName&gt;Sandiumenge&lt;/lastName&gt;&lt;/author&gt;&lt;author&gt;&lt;firstName&gt;K&lt;/firstName&gt;&lt;middleNames&gt;M&lt;/middleNames&gt;&lt;lastName&gt;Rowan&lt;/lastName&gt;&lt;/author&gt;&lt;/authors&gt;&lt;/publication&gt;&lt;/publications&gt;&lt;cites&gt;&lt;/cites&gt;&lt;/citation&gt;</w:instrText>
+        <w:instrText xml:space="preserve"> ADDIN PAPERS2_CITATIONS &lt;citation&gt;&lt;uuid&gt;74D8F4E1-0F41-47BF-8CB3-D1AA0818836D&lt;/uuid&gt;&lt;priority&gt;4&lt;/priority&gt;&lt;publications&gt;&lt;publication&gt;&lt;uuid&gt;26229C0C-A990-450E-A9D0-7B699AC90247&lt;/uuid&gt;&lt;volume&gt;36&lt;/volume&gt;&lt;doi&gt;10.1097/CCM.0b013e318186aec8&lt;/doi&gt;&lt;startpage&gt;2787&lt;/startpage&gt;&lt;publication_date&gt;99200810001200000000220000&lt;/publication_date&gt;&lt;url&gt;http://www.ncbi.nlm.nih.gov/entrez/query.fcgi?cmd=Retrieve&amp;amp;db=PubMed&amp;amp;dopt=Citation&amp;amp;list_uids=18766102&lt;/url&gt;&lt;citekey&gt;Wunsch:2008kk&lt;/citekey&gt;&lt;type&gt;400&lt;/type&gt;&lt;title&gt;Variation in critical care services across North America and Western Europe.&lt;/title&gt;&lt;publisher&gt;United States&lt;/publisher&gt;&lt;institution&gt;Department of Anesthesiology, Columbia University, New York, NY, USA. hw2125@columbia.edu&lt;/institution&gt;&lt;number&gt;10&lt;/number&gt;&lt;subtype&gt;400&lt;/subtype&gt;&lt;endpage&gt;93- e1-9&lt;/endpage&gt;&lt;bundle&gt;&lt;publication&gt;&lt;publisher&gt;United States&lt;/publisher&gt;&lt;title&gt;Crit Care Med&lt;/title&gt;&lt;type&gt;-100&lt;/type&gt;&lt;subtype&gt;-100&lt;/subtype&gt;&lt;uuid&gt;118B9DFB-B782-44E2-9A4F-6E695BC69D0B&lt;/uuid&gt;&lt;/publication&gt;&lt;/bundle&gt;&lt;authors&gt;&lt;author&gt;&lt;firstName&gt;H&lt;/firstName&gt;&lt;lastName&gt;Wunsch&lt;/lastName&gt;&lt;/author&gt;&lt;author&gt;&lt;firstName&gt;D&lt;/firstName&gt;&lt;middleNames&gt;C&lt;/middleNames&gt;&lt;lastName&gt;Angus&lt;/lastName&gt;&lt;/author&gt;&lt;author&gt;&lt;firstName&gt;D&lt;/firstName&gt;&lt;middleNames&gt;A&lt;/middleNames&gt;&lt;lastName&gt;Harrison&lt;/lastName&gt;&lt;/author&gt;&lt;author&gt;&lt;firstName&gt;O&lt;/firstName&gt;&lt;lastName&gt;Collange&lt;/lastName&gt;&lt;/author&gt;&lt;author&gt;&lt;firstName&gt;R&lt;/firstName&gt;&lt;lastName&gt;Fowler&lt;/lastName&gt;&lt;/author&gt;&lt;author&gt;&lt;firstName&gt;E&lt;/firstName&gt;&lt;middleNames&gt;A&lt;/middleNames&gt;&lt;lastName&gt;Hoste&lt;/lastName&gt;&lt;/author&gt;&lt;author&gt;&lt;lastName&gt;Keizer&lt;/lastName&gt;&lt;nonDroppingParticle&gt;de&lt;/nonDroppingParticle&gt;&lt;firstName&gt;N&lt;/firstName&gt;&lt;middleNames&gt;F&lt;/middleNames&gt;&lt;/author&gt;&lt;author&gt;&lt;firstName&gt;A&lt;/firstName&gt;&lt;lastName&gt;Kersten&lt;/lastName&gt;&lt;/author&gt;&lt;author&gt;&lt;firstName&gt;W&lt;/firstName&gt;&lt;middleNames&gt;T&lt;/middleNames&gt;&lt;lastName&gt;Linde-Zwirble&lt;/lastName&gt;&lt;/author&gt;&lt;author&gt;&lt;firstName&gt;A&lt;/firstName&gt;&lt;lastName&gt;Sandiumenge&lt;/lastName&gt;&lt;/author&gt;&lt;author&gt;&lt;firstName&gt;K&lt;/firstName&gt;&lt;middleNames&gt;M&lt;/middleNames&gt;&lt;lastName&gt;Rowan&lt;/lastName&gt;&lt;/author&gt;&lt;/authors&gt;&lt;/publication&gt;&lt;/publications&gt;&lt;cites&gt;&lt;/cites&gt;&lt;/citation&gt;</w:instrText>
       </w:r>
       <w:r>
         <w:fldChar w:fldCharType="separate"/>
       </w:r>
       <w:r>
-        <w:t>[8]</w:t>
+        <w:rPr>
+          <w:rFonts w:cs="Charter"/>
+        </w:rPr>
+        <w:t>[9]</w:t>
       </w:r>
       <w:r>
         <w:fldChar w:fldCharType="end"/>
       </w:r>
       <w:r>
-        <w:t xml:space="preserve"> This implies that access to critical care here will be correspondingly constrained, and admissions may be delayed or refused.</w:t>
+        <w:t xml:space="preserve"> This implies that access to critical care in England may be relatively constrained, and that more referrals may be delayed or refused.</w:t>
       </w:r>
     </w:p>
     <w:p>
       <w:r>
-        <w:t>Ward patients affected by this are likely to be among the most vulnerable in the hospital. Hospital mortality for these patients is probably two to three times the 9% overall inpatient mortality recently reported in Scottish NHS hospitals.</w:t>
-      </w:r>
-      <w:r>
-        <w:t xml:space="preserve"> </w:t>
+        <w:t xml:space="preserve">These constraints will particularly affect ward patients referred to critical care that already suffer an inpatient mortality two to three times higher than average. </w:t>
       </w:r>
       <w:r>
         <w:fldChar w:fldCharType="begin"/>
       </w:r>
       <w:r>
-        <w:instrText xml:space="preserve"> ADDIN PAPERS2_CITATIONS &lt;citation&gt;&lt;uuid&gt;64EEB9D1-8812-4E0A-9FD9-AA910B9F7BD0&lt;/uuid&gt;&lt;priority&gt;4&lt;/priority&gt;&lt;publications&gt;&lt;publication&gt;&lt;uuid&gt;36BB13C1-E031-4E6D-ADB0-BE06D85A73A8&lt;/uuid&gt;&lt;volume&gt;35&lt;/volume&gt;&lt;doi&gt;10.1097/01.CCM.0000253407.89594.15&lt;/doi&gt;&lt;startpage&gt;449&lt;/startpage&gt;&lt;publication_date&gt;99200702001200000000220000&lt;/publication_date&gt;&lt;url&gt;http://www.ncbi.nlm.nih.gov/entrez/query.fcgi?cmd=Retrieve&amp;amp;db=PubMed&amp;amp;dopt=Citation&amp;amp;list_uids=17167350&lt;/url&gt;&lt;citekey&gt;Simchen:2007bn&lt;/citekey&gt;&lt;type&gt;400&lt;/type&gt;&lt;title&gt;Survival of critically ill patients hospitalized in and out of intensive care.&lt;/title&gt;&lt;publisher&gt;United States&lt;/publisher&gt;&lt;institution&gt;Department of Health Services Research, Ministry of Health, Jerusalem, Israel. esimchen@vms.huji.ac.il&lt;/institution&gt;&lt;number&gt;2&lt;/number&gt;&lt;subtype&gt;400&lt;/subtype&gt;&lt;endpage&gt;457&lt;/endpage&gt;&lt;bundle&gt;&lt;publication&gt;&lt;publisher&gt;United States&lt;/publisher&gt;&lt;title&gt;Crit Care Med&lt;/title&gt;&lt;type&gt;-100&lt;/type&gt;&lt;subtype&gt;-100&lt;/subtype&gt;&lt;uuid&gt;118B9DFB-B782-44E2-9A4F-6E695BC69D0B&lt;/uuid&gt;&lt;/publication&gt;&lt;/bundle&gt;&lt;authors&gt;&lt;author&gt;&lt;firstName&gt;E&lt;/firstName&gt;&lt;lastName&gt;Simchen&lt;/lastName&gt;&lt;/author&gt;&lt;author&gt;&lt;firstName&gt;C&lt;/firstName&gt;&lt;middleNames&gt;L&lt;/middleNames&gt;&lt;lastName&gt;Sprung&lt;/lastName&gt;&lt;/author&gt;&lt;author&gt;&lt;firstName&gt;N&lt;/firstName&gt;&lt;lastName&gt;Galai&lt;/lastName&gt;&lt;/author&gt;&lt;author&gt;&lt;firstName&gt;Y&lt;/firstName&gt;&lt;lastName&gt;Zitser-Gurevich&lt;/lastName&gt;&lt;/author&gt;&lt;author&gt;&lt;firstName&gt;Y&lt;/firstName&gt;&lt;lastName&gt;Bar-Lavi&lt;/lastName&gt;&lt;/author&gt;&lt;author&gt;&lt;firstName&gt;L&lt;/firstName&gt;&lt;lastName&gt;Levi&lt;/lastName&gt;&lt;/author&gt;&lt;author&gt;&lt;firstName&gt;F&lt;/firstName&gt;&lt;lastName&gt;Zveibil&lt;/lastName&gt;&lt;/author&gt;&lt;author&gt;&lt;firstName&gt;M&lt;/firstName&gt;&lt;lastName&gt;Mandel&lt;/lastName&gt;&lt;/author&gt;&lt;author&gt;&lt;firstName&gt;G&lt;/firstName&gt;&lt;lastName&gt;Mnatzaganian&lt;/lastName&gt;&lt;/author&gt;&lt;author&gt;&lt;firstName&gt;N&lt;/firstName&gt;&lt;lastName&gt;Goldschmidt&lt;/lastName&gt;&lt;/author&gt;&lt;author&gt;&lt;firstName&gt;A&lt;/firstName&gt;&lt;lastName&gt;Ekka-Zohar&lt;/lastName&gt;&lt;/author&gt;&lt;author&gt;&lt;firstName&gt;I&lt;/firstName&gt;&lt;lastName&gt;Weiss-Salz&lt;/lastName&gt;&lt;/author&gt;&lt;/authors&gt;&lt;/publication&gt;&lt;publication&gt;&lt;uuid&gt;EDF81DFA-CCD6-4773-8112-1CED32C1DB8F&lt;/uuid&gt;&lt;volume&gt;324&lt;/volume&gt;&lt;doi&gt;10.1136/bmj.324.7334.387&lt;/doi&gt;&lt;startpage&gt;387&lt;/startpage&gt;&lt;publication_date&gt;99200202161200000000222000&lt;/publication_date&gt;&lt;url&gt;http://www.ncbi.nlm.nih.gov/entrez/query.fcgi?cmd=Retrieve&amp;amp;db=PubMed&amp;amp;dopt=Citation&amp;amp;list_uids=11850367&lt;/url&gt;&lt;citekey&gt;Buist:2002kc&lt;/citekey&gt;&lt;type&gt;400&lt;/type&gt;&lt;title&gt;Effects of a medical emergency team on reduction of incidence of and mortality from unexpected cardiac arrests in hospital: preliminary study.&lt;/title&gt;&lt;publisher&gt;England&lt;/publisher&gt;&lt;institution&gt;Department of Intensive Care, Dandenong Hospital, Dandenong, VIC 3175, Australia. acmdbuist@bigpond.com&lt;/institution&gt;&lt;number&gt;7334&lt;/number&gt;&lt;subtype&gt;400&lt;/subtype&gt;&lt;endpage&gt;390&lt;/endpage&gt;&lt;bundle&gt;&lt;publication&gt;&lt;publisher&gt;England&lt;/publisher&gt;&lt;title&gt;BMJ&lt;/title&gt;&lt;type&gt;-100&lt;/type&gt;&lt;subtype&gt;-100&lt;/subtype&gt;&lt;uuid&gt;9D972674-C5B1-4A6C-95D6-03DEAD58A485&lt;/uuid&gt;&lt;/publication&gt;&lt;/bundle&gt;&lt;authors&gt;&lt;author&gt;&lt;firstName&gt;M&lt;/firstName&gt;&lt;middleNames&gt;D&lt;/middleNames&gt;&lt;lastName&gt;Buist&lt;/lastName&gt;&lt;/author&gt;&lt;author&gt;&lt;firstName&gt;G&lt;/firstName&gt;&lt;middleNames&gt;E&lt;/middleNames&gt;&lt;lastName&gt;Moore&lt;/lastName&gt;&lt;/author&gt;&lt;author&gt;&lt;firstName&gt;S&lt;/firstName&gt;&lt;middleNames&gt;A&lt;/middleNames&gt;&lt;lastName&gt;Bernard&lt;/lastName&gt;&lt;/author&gt;&lt;author&gt;&lt;firstName&gt;B&lt;/firstName&gt;&lt;middleNames&gt;P&lt;/middleNames&gt;&lt;lastName&gt;Waxman&lt;/lastName&gt;&lt;/author&gt;&lt;author&gt;&lt;firstName&gt;J&lt;/firstName&gt;&lt;middleNames&gt;N&lt;/middleNames&gt;&lt;lastName&gt;Anderson&lt;/lastName&gt;&lt;/author&gt;&lt;author&gt;&lt;firstName&gt;T&lt;/firstName&gt;&lt;middleNames&gt;V&lt;/middleNames&gt;&lt;lastName&gt;Nguyen&lt;/lastName&gt;&lt;/author&gt;&lt;/authors&gt;&lt;/publication&gt;&lt;publication&gt;&lt;uuid&gt;C4F89D73-7C54-4530-996A-E4EAEE6527CB&lt;/uuid&gt;&lt;volume&gt;28&lt;/volume&gt;&lt;doi&gt;10.1177/0269216314526443&lt;/doi&gt;&lt;startpage&gt;474&lt;/startpage&gt;&lt;publication_date&gt;99201403171200000000222000&lt;/publication_date&gt;&lt;url&gt;http://www.ncbi.nlm.nih.gov/entrez/query.fcgi?cmd=Retrieve&amp;amp;db=PubMed&amp;amp;dopt=Citation&amp;amp;list_uids=24637342&lt;/url&gt;&lt;citekey&gt;Clark:2014hu&lt;/citekey&gt;&lt;type&gt;400&lt;/type&gt;&lt;title&gt;Imminence of death among hospital inpatients: Prevalent cohort study.&lt;/title&gt;&lt;institution&gt;School of Interdisciplinary Studies, University of Glasgow, Dumfries, UK David.Clark.2@glasgow.ac.uk. Healthcare Information Group, Information Services Division, NHS National Services Scotland, Edinburgh, UK. Department of Public Health, NHS Dumfries &amp;amp; Galloway, Dumfries, UK. Glenkens Medical Practice, New Galloway, UK. Department of Public Health, NHS Dumfries &amp;amp; Galloway, Dumfries, UK. Dumfries and Galloway Royal Infirmary, NHS Dumfries &amp;amp; Galloway, Dumfries, UK.&lt;/institution&gt;&lt;number&gt;6&lt;/number&gt;&lt;subtype&gt;400&lt;/subtype&gt;&lt;endpage&gt;479&lt;/endpage&gt;&lt;bundle&gt;&lt;publication&gt;&lt;title&gt;Palliat Med&lt;/title&gt;&lt;type&gt;-100&lt;/type&gt;&lt;subtype&gt;-100&lt;/subtype&gt;&lt;uuid&gt;E589BBDF-CEFF-4584-BBAD-9296887BEDFF&lt;/uuid&gt;&lt;/publication&gt;&lt;/bundle&gt;&lt;authors&gt;&lt;author&gt;&lt;firstName&gt;D&lt;/firstName&gt;&lt;lastName&gt;Clark&lt;/lastName&gt;&lt;/author&gt;&lt;author&gt;&lt;firstName&gt;M&lt;/firstName&gt;&lt;lastName&gt;Armstrong&lt;/lastName&gt;&lt;/author&gt;&lt;author&gt;&lt;firstName&gt;A&lt;/firstName&gt;&lt;lastName&gt;Allan&lt;/lastName&gt;&lt;/author&gt;&lt;author&gt;&lt;firstName&gt;F&lt;/firstName&gt;&lt;lastName&gt;Graham&lt;/lastName&gt;&lt;/author&gt;&lt;author&gt;&lt;firstName&gt;A&lt;/firstName&gt;&lt;lastName&gt;Carnon&lt;/lastName&gt;&lt;/author&gt;&lt;author&gt;&lt;firstName&gt;C&lt;/firstName&gt;&lt;lastName&gt;Isles&lt;/lastName&gt;&lt;/author&gt;&lt;/authors&gt;&lt;/publication&gt;&lt;/publications&gt;&lt;cites&gt;&lt;/cites&gt;&lt;/citation&gt;</w:instrText>
+        <w:instrText xml:space="preserve"> ADDIN PAPERS2_CITATIONS &lt;citation&gt;&lt;uuid&gt;E270E97B-351D-4301-8CA4-23D1FEA8FBE7&lt;/uuid&gt;&lt;priority&gt;5&lt;/priority&gt;&lt;publications&gt;&lt;publication&gt;&lt;uuid&gt;36BB13C1-E031-4E6D-ADB0-BE06D85A73A8&lt;/uuid&gt;&lt;volume&gt;35&lt;/volume&gt;&lt;doi&gt;10.1097/01.CCM.0000253407.89594.15&lt;/doi&gt;&lt;startpage&gt;449&lt;/startpage&gt;&lt;publication_date&gt;99200702001200000000220000&lt;/publication_date&gt;&lt;url&gt;http://www.ncbi.nlm.nih.gov/entrez/query.fcgi?cmd=Retrieve&amp;amp;db=PubMed&amp;amp;dopt=Citation&amp;amp;list_uids=17167350&lt;/url&gt;&lt;citekey&gt;Simchen:2007bn&lt;/citekey&gt;&lt;type&gt;400&lt;/type&gt;&lt;title&gt;Survival of critically ill patients hospitalized in and out of intensive care.&lt;/title&gt;&lt;publisher&gt;United States&lt;/publisher&gt;&lt;institution&gt;Department of Health Services Research, Ministry of Health, Jerusalem, Israel. esimchen@vms.huji.ac.il&lt;/institution&gt;&lt;number&gt;2&lt;/number&gt;&lt;subtype&gt;400&lt;/subtype&gt;&lt;endpage&gt;457&lt;/endpage&gt;&lt;bundle&gt;&lt;publication&gt;&lt;publisher&gt;United States&lt;/publisher&gt;&lt;title&gt;Crit Care Med&lt;/title&gt;&lt;type&gt;-100&lt;/type&gt;&lt;subtype&gt;-100&lt;/subtype&gt;&lt;uuid&gt;118B9DFB-B782-44E2-9A4F-6E695BC69D0B&lt;/uuid&gt;&lt;/publication&gt;&lt;/bundle&gt;&lt;authors&gt;&lt;author&gt;&lt;firstName&gt;E&lt;/firstName&gt;&lt;lastName&gt;Simchen&lt;/lastName&gt;&lt;/author&gt;&lt;author&gt;&lt;firstName&gt;C&lt;/firstName&gt;&lt;middleNames&gt;L&lt;/middleNames&gt;&lt;lastName&gt;Sprung&lt;/lastName&gt;&lt;/author&gt;&lt;author&gt;&lt;firstName&gt;N&lt;/firstName&gt;&lt;lastName&gt;Galai&lt;/lastName&gt;&lt;/author&gt;&lt;author&gt;&lt;firstName&gt;Y&lt;/firstName&gt;&lt;lastName&gt;Zitser-Gurevich&lt;/lastName&gt;&lt;/author&gt;&lt;author&gt;&lt;firstName&gt;Y&lt;/firstName&gt;&lt;lastName&gt;Bar-Lavi&lt;/lastName&gt;&lt;/author&gt;&lt;author&gt;&lt;firstName&gt;L&lt;/firstName&gt;&lt;lastName&gt;Levi&lt;/lastName&gt;&lt;/author&gt;&lt;author&gt;&lt;firstName&gt;F&lt;/firstName&gt;&lt;lastName&gt;Zveibil&lt;/lastName&gt;&lt;/author&gt;&lt;author&gt;&lt;firstName&gt;M&lt;/firstName&gt;&lt;lastName&gt;Mandel&lt;/lastName&gt;&lt;/author&gt;&lt;author&gt;&lt;firstName&gt;G&lt;/firstName&gt;&lt;lastName&gt;Mnatzaganian&lt;/lastName&gt;&lt;/author&gt;&lt;author&gt;&lt;firstName&gt;N&lt;/firstName&gt;&lt;lastName&gt;Goldschmidt&lt;/lastName&gt;&lt;/author&gt;&lt;author&gt;&lt;firstName&gt;A&lt;/firstName&gt;&lt;lastName&gt;Ekka-Zohar&lt;/lastName&gt;&lt;/author&gt;&lt;author&gt;&lt;firstName&gt;I&lt;/firstName&gt;&lt;lastName&gt;Weiss-Salz&lt;/lastName&gt;&lt;/author&gt;&lt;/authors&gt;&lt;/publication&gt;&lt;publication&gt;&lt;uuid&gt;EDF81DFA-CCD6-4773-8112-1CED32C1DB8F&lt;/uuid&gt;&lt;volume&gt;324&lt;/volume&gt;&lt;doi&gt;10.1136/bmj.324.7334.387&lt;/doi&gt;&lt;startpage&gt;387&lt;/startpage&gt;&lt;publication_date&gt;99200202161200000000222000&lt;/publication_date&gt;&lt;url&gt;http://www.ncbi.nlm.nih.gov/entrez/query.fcgi?cmd=Retrieve&amp;amp;db=PubMed&amp;amp;dopt=Citation&amp;amp;list_uids=11850367&lt;/url&gt;&lt;citekey&gt;Buist:2002kc&lt;/citekey&gt;&lt;type&gt;400&lt;/type&gt;&lt;title&gt;Effects of a medical emergency team on reduction of incidence of and mortality from unexpected cardiac arrests in hospital: preliminary study.&lt;/title&gt;&lt;publisher&gt;England&lt;/publisher&gt;&lt;institution&gt;Department of Intensive Care, Dandenong Hospital, Dandenong, VIC 3175, Australia. acmdbuist@bigpond.com&lt;/institution&gt;&lt;number&gt;7334&lt;/number&gt;&lt;subtype&gt;400&lt;/subtype&gt;&lt;endpage&gt;390&lt;/endpage&gt;&lt;bundle&gt;&lt;publication&gt;&lt;publisher&gt;England&lt;/publisher&gt;&lt;title&gt;BMJ&lt;/title&gt;&lt;type&gt;-100&lt;/type&gt;&lt;subtype&gt;-100&lt;/subtype&gt;&lt;uuid&gt;9D972674-C5B1-4A6C-95D6-03DEAD58A485&lt;/uuid&gt;&lt;/publication&gt;&lt;/bundle&gt;&lt;authors&gt;&lt;author&gt;&lt;firstName&gt;M&lt;/firstName&gt;&lt;middleNames&gt;D&lt;/middleNames&gt;&lt;lastName&gt;Buist&lt;/lastName&gt;&lt;/author&gt;&lt;author&gt;&lt;firstName&gt;G&lt;/firstName&gt;&lt;middleNames&gt;E&lt;/middleNames&gt;&lt;lastName&gt;Moore&lt;/lastName&gt;&lt;/author&gt;&lt;author&gt;&lt;firstName&gt;S&lt;/firstName&gt;&lt;middleNames&gt;A&lt;/middleNames&gt;&lt;lastName&gt;Bernard&lt;/lastName&gt;&lt;/author&gt;&lt;author&gt;&lt;firstName&gt;B&lt;/firstName&gt;&lt;middleNames&gt;P&lt;/middleNames&gt;&lt;lastName&gt;Waxman&lt;/lastName&gt;&lt;/author&gt;&lt;author&gt;&lt;firstName&gt;J&lt;/firstName&gt;&lt;middleNames&gt;N&lt;/middleNames&gt;&lt;lastName&gt;Anderson&lt;/lastName&gt;&lt;/author&gt;&lt;author&gt;&lt;firstName&gt;T&lt;/firstName&gt;&lt;middleNames&gt;V&lt;/middleNames&gt;&lt;lastName&gt;Nguyen&lt;/lastName&gt;&lt;/author&gt;&lt;/authors&gt;&lt;/publication&gt;&lt;publication&gt;&lt;uuid&gt;C4F89D73-7C54-4530-996A-E4EAEE6527CB&lt;/uuid&gt;&lt;volume&gt;28&lt;/volume&gt;&lt;doi&gt;10.1177/0269216314526443&lt;/doi&gt;&lt;startpage&gt;474&lt;/startpage&gt;&lt;publication_date&gt;99201403171200000000222000&lt;/publication_date&gt;&lt;url&gt;http://www.ncbi.nlm.nih.gov/entrez/query.fcgi?cmd=Retrieve&amp;amp;db=PubMed&amp;amp;dopt=Citation&amp;amp;list_uids=24637342&lt;/url&gt;&lt;citekey&gt;Clark:2014hu&lt;/citekey&gt;&lt;type&gt;400&lt;/type&gt;&lt;title&gt;Imminence of death among hospital inpatients: Prevalent cohort study.&lt;/title&gt;&lt;institution&gt;School of Interdisciplinary Studies, University of Glasgow, Dumfries, UK David.Clark.2@glasgow.ac.uk. Healthcare Information Group, Information Services Division, NHS National Services Scotland, Edinburgh, UK. Department of Public Health, NHS Dumfries &amp;amp; Galloway, Dumfries, UK. Glenkens Medical Practice, New Galloway, UK. Department of Public Health, NHS Dumfries &amp;amp; Galloway, Dumfries, UK. Dumfries and Galloway Royal Infirmary, NHS Dumfries &amp;amp; Galloway, Dumfries, UK.&lt;/institution&gt;&lt;number&gt;6&lt;/number&gt;&lt;subtype&gt;400&lt;/subtype&gt;&lt;endpage&gt;479&lt;/endpage&gt;&lt;bundle&gt;&lt;publication&gt;&lt;title&gt;Palliat Med&lt;/title&gt;&lt;type&gt;-100&lt;/type&gt;&lt;subtype&gt;-100&lt;/subtype&gt;&lt;uuid&gt;E589BBDF-CEFF-4584-BBAD-9296887BEDFF&lt;/uuid&gt;&lt;/publication&gt;&lt;/bundle&gt;&lt;authors&gt;&lt;author&gt;&lt;firstName&gt;D&lt;/firstName&gt;&lt;lastName&gt;Clark&lt;/lastName&gt;&lt;/author&gt;&lt;author&gt;&lt;firstName&gt;M&lt;/firstName&gt;&lt;lastName&gt;Armstrong&lt;/lastName&gt;&lt;/author&gt;&lt;author&gt;&lt;firstName&gt;A&lt;/firstName&gt;&lt;lastName&gt;Allan&lt;/lastName&gt;&lt;/author&gt;&lt;author&gt;&lt;firstName&gt;F&lt;/firstName&gt;&lt;lastName&gt;Graham&lt;/lastName&gt;&lt;/author&gt;&lt;author&gt;&lt;firstName&gt;A&lt;/firstName&gt;&lt;lastName&gt;Carnon&lt;/lastName&gt;&lt;/author&gt;&lt;author&gt;&lt;firstName&gt;C&lt;/firstName&gt;&lt;lastName&gt;Isles&lt;/lastName&gt;&lt;/author&gt;&lt;/authors&gt;&lt;/publication&gt;&lt;/publications&gt;&lt;cites&gt;&lt;/cites&gt;&lt;/citation&gt;</w:instrText>
       </w:r>
       <w:r>
         <w:fldChar w:fldCharType="separate"/>
       </w:r>
       <w:r>
-        <w:t>[9-11]</w:t>
+        <w:rPr>
+          <w:rFonts w:cs="Charter"/>
+        </w:rPr>
+        <w:t>[10-12]</w:t>
       </w:r>
       <w:r>
         <w:fldChar w:fldCharType="end"/>
@@ -342,15 +360,15 @@
     </w:p>
     <w:p>
       <w:r>
-        <w:t>We set out to investigate the severity of, and circumstances surrounding delay to admission to critical care. Previous studies typically limit themselves to comparisons of early versus late admissions, and exclude by design those never admitted. This introduces a survivor bias (those who die before late admission), and an exclusion bias (those who survive without admission). We have instead prospectively followed all patients referred to critical care, traced any admission within the first week after referral (the ‘efferent limb’ of a rapid response system), and performed survival follow-up to one-year.</w:t>
+        <w:t>We set out to investigate the impact of, and circumstances surrounding delays in admission to critical care. Previous studies have typically limited themselves to comparisons of early versus late admissions, and have excluded by design those never admitted. This introduces survivorship bias (those who die before late admission), and an exclusion bias (those who survive without admission). Instead, we have prospectively followed all patients referred to critical care, traced subsequent critical care admission within the first week after referral (the ‘efferent limb’ of a rapid response system), and performed survival follow-up to one-year.</w:t>
       </w:r>
     </w:p>
     <w:p>
       <w:pPr>
         <w:pStyle w:val="Heading1"/>
       </w:pPr>
-      <w:bookmarkStart w:id="9" w:name="methods-1"/>
-      <w:bookmarkEnd w:id="9"/>
+      <w:bookmarkStart w:id="11" w:name="methods-1"/>
+      <w:bookmarkEnd w:id="11"/>
       <w:r>
         <w:lastRenderedPageBreak/>
         <w:t>Methods</w:t>
@@ -360,128 +378,131 @@
       <w:pPr>
         <w:pStyle w:val="Heading2"/>
       </w:pPr>
-      <w:bookmarkStart w:id="10" w:name="study-design-and-participants"/>
-      <w:bookmarkEnd w:id="10"/>
+      <w:bookmarkStart w:id="12" w:name="study-design-and-participants"/>
+      <w:bookmarkEnd w:id="12"/>
       <w:r>
         <w:t>Study design and participants</w:t>
       </w:r>
     </w:p>
     <w:p>
       <w:r>
-        <w:t>The (SPOT)light study was a prospective observational cohort study of the deteriorating ward patient referred to critical care. The physiological status of the patient at the time of the first bedside assessment by critical care was prospectively recorded along with the recommendation made at the end of the assessment. By linking the records generated at the time of the bedside assessment, to the Intensive Care National Audit &amp; Research Centre’s Case Mix Programme Database (ICNARC CMPD), the fact and timing of admission to critical care was identified. Similarly, by linking to the NHS Information Service then vital status up to one year was recorded.</w:t>
+        <w:t>The (SPOT)light study was a prospective observational cohort study of the deteriorating ward patient referred for ward assessment by critical care. The physiological status of the patient at the time of the first bedside assessment by critical care was prospectively recorded along with the recommendation made at the end of the assessment. By linking the records generated at the time of the bedside assessment, to records in the Intensive Care National Audit &amp; Research Centre’s Case Mix Programme database (ICNARC CMPD), the fact and timing of admission to critical care were identified. By linking to the NHS Information Service then survival status up to one year was obtained.</w:t>
       </w:r>
     </w:p>
     <w:p>
       <w:r>
-        <w:t>Patients were eligible if they were inpatients on general hospital wards who had been referred to, and assessed by, critical care. The assessment had to be performed at the bedside by a member of the critical care team. This was defined broadly to include members of the critical care outreach service, or members of the critical care medical or nursing staff. Only the first assessment for a given episode of illness was eligible. Cardiac arrests, planned admissions, and visits that were retrievals of patients where a decision to admit had already been made were excluded.</w:t>
+        <w:t>Patients were eligible if they were inpatients on general hospital wards who had been referred to, and assessed by, critical care. The ward assessment had to be performed at the bedside by a member of the critical care team. This team was defined broadly to include members of the critical care outreach team (CCOT), or members of the critical care medical or nursing staff. Only the first ward assessment for a given episode of illness was eligible; cardiac arrests, planned critical care admissions, and visits by the team solely for the purpose of retrieving a patient (where a decision to admit had already been made) were excluded.</w:t>
       </w:r>
     </w:p>
     <w:p>
       <w:r>
-        <w:t>Demographics, and the date, time and location of the visit were recorded, along with the level of care at the time of the visit.</w:t>
-      </w:r>
-      <w:r>
-        <w:t xml:space="preserve"> </w:t>
+        <w:t xml:space="preserve">Demographic information, the date, time and location of the visit, and the level of care at the time of the visit were recorded. </w:t>
       </w:r>
       <w:r>
         <w:fldChar w:fldCharType="begin"/>
       </w:r>
       <w:r>
-        <w:instrText xml:space="preserve"> ADDIN PAPERS2_CITATIONS &lt;citation&gt;&lt;uuid&gt;C2BEE1BA-1567-48A1-9088-4E72F92D0A0F&lt;/uuid&gt;&lt;priority&gt;5&lt;/priority&gt;&lt;publications&gt;&lt;publication&gt;&lt;title&gt;Levels of critical care for adult patients&lt;/title&gt;&lt;uuid&gt;345D1A6C-1E02-46D1-9567-C0987222EC81&lt;/uuid&gt;&lt;subtype&gt;702&lt;/subtype&gt;&lt;publisher&gt;Intensive Care Society&lt;/publisher&gt;&lt;type&gt;700&lt;/type&gt;&lt;citekey&gt;Eddleston:2009wy&lt;/citekey&gt;&lt;publication_date&gt;99200900001200000000200000&lt;/publication_date&gt;&lt;authors&gt;&lt;author&gt;&lt;firstName&gt;Jane&lt;/firstName&gt;&lt;middleNames&gt;M&lt;/middleNames&gt;&lt;lastName&gt;Eddleston&lt;/lastName&gt;&lt;/author&gt;&lt;author&gt;&lt;firstName&gt;D&lt;/firstName&gt;&lt;middleNames&gt;R&lt;/middleNames&gt;&lt;lastName&gt;Goldhill&lt;/lastName&gt;&lt;/author&gt;&lt;author&gt;&lt;firstName&gt;J&lt;/firstName&gt;&lt;lastName&gt;Morris&lt;/lastName&gt;&lt;/author&gt;&lt;/authors&gt;&lt;/publication&gt;&lt;/publications&gt;&lt;cites&gt;&lt;/cites&gt;&lt;/citation&gt;</w:instrText>
+        <w:instrText xml:space="preserve"> ADDIN PAPERS2_CITATIONS &lt;citation&gt;&lt;uuid&gt;CB45BBFE-116F-43C4-8F7F-C1301AF02856&lt;/uuid&gt;&lt;priority&gt;6&lt;/priority&gt;&lt;publications&gt;&lt;publication&gt;&lt;title&gt;Levels of critical care for adult patients&lt;/title&gt;&lt;uuid&gt;345D1A6C-1E02-46D1-9567-C0987222EC81&lt;/uuid&gt;&lt;subtype&gt;702&lt;/subtype&gt;&lt;publisher&gt;Intensive Care Society&lt;/publisher&gt;&lt;type&gt;700&lt;/type&gt;&lt;citekey&gt;Eddleston:2009wy&lt;/citekey&gt;&lt;publication_date&gt;99200900001200000000200000&lt;/publication_date&gt;&lt;authors&gt;&lt;author&gt;&lt;firstName&gt;Jane&lt;/firstName&gt;&lt;middleNames&gt;M&lt;/middleNames&gt;&lt;lastName&gt;Eddleston&lt;/lastName&gt;&lt;/author&gt;&lt;author&gt;&lt;firstName&gt;D&lt;/firstName&gt;&lt;middleNames&gt;R&lt;/middleNames&gt;&lt;lastName&gt;Goldhill&lt;/lastName&gt;&lt;/author&gt;&lt;author&gt;&lt;firstName&gt;J&lt;/firstName&gt;&lt;lastName&gt;Morris&lt;/lastName&gt;&lt;/author&gt;&lt;/authors&gt;&lt;/publication&gt;&lt;/publications&gt;&lt;cites&gt;&lt;/cites&gt;&lt;/citation&gt;</w:instrText>
       </w:r>
       <w:r>
         <w:fldChar w:fldCharType="separate"/>
       </w:r>
       <w:r>
-        <w:t>[12]</w:t>
+        <w:rPr>
+          <w:rFonts w:cs="Charter"/>
+        </w:rPr>
+        <w:t>[13]</w:t>
       </w:r>
       <w:r>
         <w:fldChar w:fldCharType="end"/>
       </w:r>
       <w:r>
-        <w:t xml:space="preserve"> Available patient physiology (vital signs, arterial blood gas and laboratory measurements) at the time of, or immediately preceding, the visit was abstracted along with organ support, antibiotic therapy, and a subjective assessment of the likelihood of sepsis, and its source. The assessor was then asked to report the level of care recommended, and the outcome of the decision to admit to critical care. Treatment limitation orders were recorded for those not admitted.</w:t>
+        <w:t xml:space="preserve"> Patient physiology (vital signs, arterial blood gas and laboratory measurements) at the time of, or immediately preceding, the ward assessment was abstracted along with organ support, antibiotic therapy, and a subjective assessment of the likelihood of sepsis, and its source. The assessor finally reported the level of care he or she recommended, and the actual outcome of that recommendation at the initial assessment (immediate admission or ongoing ward care). Treatment limitation orders were recorded for those declined.</w:t>
       </w:r>
     </w:p>
     <w:p>
       <w:pPr>
         <w:pStyle w:val="Heading2"/>
       </w:pPr>
-      <w:bookmarkStart w:id="11" w:name="procedures"/>
-      <w:bookmarkEnd w:id="11"/>
+      <w:bookmarkStart w:id="13" w:name="procedures"/>
+      <w:bookmarkEnd w:id="13"/>
       <w:r>
         <w:t>Procedures</w:t>
       </w:r>
     </w:p>
     <w:p>
       <w:r>
-        <w:t>The study was registered on the National Institute of Health Research (NIHR) research portfolio, and hospitals were eligible if they participated in the CMP. Research teams at each hospital attended a Dataset Familiarisation Course, and a data collection manual containing definitions of items to be collected was provided. The Clinical Trials Unit at ICNARC provided support for research queries during the study.</w:t>
+        <w:t>The study was registered on the National Institute for Health Research (NIHR) Clinical Research Network portfolio, and only hospitals participating in the CMP were eligible. Research teams at each hospital attended a Dataset Familiarization Course, and a data collection manual (containing definitions of items to be collected) was provided. The Clinical Trials Unit at ICNARC co-ordinated and provided support for research queries during the study.</w:t>
       </w:r>
     </w:p>
     <w:p>
       <w:r>
-        <w:t>Hospitals were asked to report all consecutive ward referrals to the critical care team. Data collection was to be contemporaneous, but hospitals were also requested to identify and submit missed referrals. We used the proportion of emergency ward admissions in the ICNARC CMP successfully linked to the (SPOT)light database to quality control the study. Data quality was judged on a monthly basis, and all data from individual months falling below a minimum standard of 80% data linkage were excluded. Reporting was via a secure online web portal which performed real-time field and record level validation. Further on-line validation reports were completed by all hospitals before the database was locked in September 2012. Fact and date of death were then requested from the NHS Information Service. CCOT provision was reported by participating hospitals, and contemporaneous CMP data and Hospital Episode Statistics (HES) were used to define critical care provision, occupancy, and hospital characteristics.</w:t>
+        <w:t xml:space="preserve">Hospitals were asked to report all consecutive ward referrals to the critical care team. Contemporaneous data collection was promoted, but hospitals were also requested to identify and submit any missed referrals. Reporting was via a secure online web portal which performed real-time field and record level validation. Further on-line validation reports were completed by all hospitals before the database was locked in September 2012. Fact and date of death were then requested from the NHS </w:t>
+      </w:r>
+      <w:r>
+        <w:lastRenderedPageBreak/>
+        <w:t>Information Service. CCOT provision was reported by participating hospitals, and contemporaneous CMP data and Hospital Episode Statistics (HES) were used to define critical care provision, occupancy, and hospital characteristics. To inform completeness of capture of ward referrals and to quality control the study, we used the proportion of emergency ward admissions in the CMP successfully linked to the (SPOT)light database. Data quality was judged on a monthly basis, and only those months where linkage exceeded 80% were included.</w:t>
       </w:r>
     </w:p>
     <w:p>
       <w:pPr>
         <w:pStyle w:val="Heading2"/>
       </w:pPr>
-      <w:bookmarkStart w:id="12" w:name="statistical-analysis"/>
-      <w:bookmarkEnd w:id="12"/>
-      <w:r>
-        <w:lastRenderedPageBreak/>
+      <w:bookmarkStart w:id="14" w:name="statistical-analysis"/>
+      <w:bookmarkEnd w:id="14"/>
+      <w:r>
         <w:t>Statistical analysis</w:t>
       </w:r>
     </w:p>
     <w:p>
       <w:r>
-        <w:t>Survival was evaluated at 90-days. Sample size was calculated to evaluate mortality increases from delay to admission using estimates from 2007 ICNARC CMP data. The target sample size was 12,075–20,125 patients referred to critical care which allowed for delays to occur in 10–40% of admissions and mortality effect sizes of 5–10%.</w:t>
+        <w:t>Survival was evaluated at 90-days. Sample size was calculated to evaluate mortality increases from delay to admission using estimates from 2007 ICNARC CMP data. The target sample size was 12,075–20,125 patients referred to critical care which allowed for delay to admission to occur in 10–40% of referrals and for mortality effect sizes between 5–10%.</w:t>
       </w:r>
     </w:p>
     <w:p>
       <w:r>
-        <w:t>Physiology measurements at the time of the ward assessment were abstracted. From these, the ICNARC physiology score, the NHS National Early Warning Score (NEWS) and the Sequential Organ Failure Assessment (SOFA) score were calculated with missing values given zero weights as recommended.</w:t>
-      </w:r>
-      <w:r>
-        <w:t xml:space="preserve"> </w:t>
+        <w:t xml:space="preserve">From the physiology measurements at ward assessment, the ICNARC physiology score, the NHS National Early Warning Score (NEWS) and the Sequential Organ Failure Assessment (SOFA) score were calculated with missing values given zero weights as recommended. </w:t>
       </w:r>
       <w:r>
         <w:fldChar w:fldCharType="begin"/>
       </w:r>
       <w:r>
-        <w:instrText xml:space="preserve"> ADDIN PAPERS2_CITATIONS &lt;citation&gt;&lt;uuid&gt;6076DD6E-9A8C-4912-B8FD-05493E86BEB8&lt;/uuid&gt;&lt;priority&gt;6&lt;/priority&gt;&lt;publications&gt;&lt;publication&gt;&lt;uuid&gt;E3888D5B-DF31-442B-A27A-BAF95210B210&lt;/uuid&gt;&lt;volume&gt;35&lt;/volume&gt;&lt;doi&gt;10.1097/01.CCM.0000259468.24532.44&lt;/doi&gt;&lt;startpage&gt;1091&lt;/startpage&gt;&lt;publication_date&gt;99200704001200000000220000&lt;/publication_date&gt;&lt;url&gt;http://www.ncbi.nlm.nih.gov/entrez/query.fcgi?cmd=Retrieve&amp;amp;db=PubMed&amp;amp;dopt=Citation&amp;amp;list_uids=17334248&lt;/url&gt;&lt;citekey&gt;Harrison:2007jt&lt;/citekey&gt;&lt;type&gt;400&lt;/type&gt;&lt;title&gt;A new risk prediction model for critical care: the Intensive Care National Audit &amp;amp; Research Centre (ICNARC) model.&lt;/title&gt;&lt;publisher&gt;United States&lt;/publisher&gt;&lt;institution&gt;Intensive Care National Audit &amp;amp; Research Centre (ICNARC), London, UK. harrison@icnarc.org &amp;lt;harrison@icnarc.org&amp;gt;&lt;/institution&gt;&lt;number&gt;4&lt;/number&gt;&lt;subtype&gt;400&lt;/subtype&gt;&lt;endpage&gt;1098&lt;/endpage&gt;&lt;bundle&gt;&lt;publication&gt;&lt;publisher&gt;United States&lt;/publisher&gt;&lt;title&gt;Crit Care Med&lt;/title&gt;&lt;type&gt;-100&lt;/type&gt;&lt;subtype&gt;-100&lt;/subtype&gt;&lt;uuid&gt;118B9DFB-B782-44E2-9A4F-6E695BC69D0B&lt;/uuid&gt;&lt;/publication&gt;&lt;/bundle&gt;&lt;authors&gt;&lt;author&gt;&lt;firstName&gt;D&lt;/firstName&gt;&lt;middleNames&gt;A&lt;/middleNames&gt;&lt;lastName&gt;Harrison&lt;/lastName&gt;&lt;/author&gt;&lt;author&gt;&lt;firstName&gt;G&lt;/firstName&gt;&lt;middleNames&gt;J&lt;/middleNames&gt;&lt;lastName&gt;Parry&lt;/lastName&gt;&lt;/author&gt;&lt;author&gt;&lt;firstName&gt;J&lt;/firstName&gt;&lt;middleNames&gt;R&lt;/middleNames&gt;&lt;lastName&gt;Carpenter&lt;/lastName&gt;&lt;/author&gt;&lt;author&gt;&lt;firstName&gt;A&lt;/firstName&gt;&lt;lastName&gt;Short&lt;/lastName&gt;&lt;/author&gt;&lt;author&gt;&lt;firstName&gt;K&lt;/firstName&gt;&lt;lastName&gt;Rowan&lt;/lastName&gt;&lt;/author&gt;&lt;/authors&gt;&lt;/publication&gt;&lt;publication&gt;&lt;uuid&gt;1AF39B67-7311-49CC-B58D-79DDAFE6933C&lt;/uuid&gt;&lt;volume&gt;22&lt;/volume&gt;&lt;startpage&gt;707&lt;/startpage&gt;&lt;publication_date&gt;99199607001200000000220000&lt;/publication_date&gt;&lt;url&gt;http://www.ncbi.nlm.nih.gov/entrez/query.fcgi?cmd=Retrieve&amp;amp;db=PubMed&amp;amp;dopt=Citation&amp;amp;list_uids=8844239&lt;/url&gt;&lt;citekey&gt;Vincent:1996vsa&lt;/citekey&gt;&lt;type&gt;400&lt;/type&gt;&lt;title&gt;The SOFA (Sepsis-related Organ Failure Assessment) score to describe organ dysfunction/failure. On behalf of the Working Group on Sepsis-Related Problems of the European Society of Intensive Care Medicine.&lt;/title&gt;&lt;publisher&gt;UNITED STATES&lt;/publisher&gt;&lt;institution&gt;Erasme University Hospital, Brussels, Belgium.&lt;/institution&gt;&lt;number&gt;7&lt;/number&gt;&lt;subtype&gt;400&lt;/subtype&gt;&lt;endpage&gt;710&lt;/endpage&gt;&lt;bundle&gt;&lt;publication&gt;&lt;publisher&gt;United States&lt;/publisher&gt;&lt;title&gt;Intensive Care Med&lt;/title&gt;&lt;type&gt;-100&lt;/type&gt;&lt;subtype&gt;-100&lt;/subtype&gt;&lt;uuid&gt;D2572553-42E8-4958-BAC4-BBA99D066268&lt;/uuid&gt;&lt;/publication&gt;&lt;/bundle&gt;&lt;authors&gt;&lt;author&gt;&lt;firstName&gt;J&lt;/firstName&gt;&lt;middleNames&gt;L&lt;/middleNames&gt;&lt;lastName&gt;Vincent&lt;/lastName&gt;&lt;/author&gt;&lt;author&gt;&lt;firstName&gt;R&lt;/firstName&gt;&lt;lastName&gt;Moreno&lt;/lastName&gt;&lt;/author&gt;&lt;author&gt;&lt;firstName&gt;J&lt;/firstName&gt;&lt;lastName&gt;Takala&lt;/lastName&gt;&lt;/author&gt;&lt;author&gt;&lt;firstName&gt;S&lt;/firstName&gt;&lt;lastName&gt;Willatts&lt;/lastName&gt;&lt;/author&gt;&lt;author&gt;&lt;nonDroppingParticle&gt;De&lt;/nonDroppingParticle&gt;&lt;firstName&gt;A&lt;/firstName&gt;&lt;lastName&gt;Mendonca&lt;/lastName&gt;&lt;/author&gt;&lt;author&gt;&lt;firstName&gt;H&lt;/firstName&gt;&lt;lastName&gt;Bruining&lt;/lastName&gt;&lt;/author&gt;&lt;author&gt;&lt;firstName&gt;C&lt;/firstName&gt;&lt;middleNames&gt;K&lt;/middleNames&gt;&lt;lastName&gt;Reinhart&lt;/lastName&gt;&lt;/author&gt;&lt;author&gt;&lt;firstName&gt;P&lt;/firstName&gt;&lt;middleNames&gt;M&lt;/middleNames&gt;&lt;lastName&gt;Suter&lt;/lastName&gt;&lt;/author&gt;&lt;author&gt;&lt;firstName&gt;L&lt;/firstName&gt;&lt;middleNames&gt;G&lt;/middleNames&gt;&lt;lastName&gt;Thijs&lt;/lastName&gt;&lt;/author&gt;&lt;/authors&gt;&lt;/publication&gt;&lt;/publications&gt;&lt;cites&gt;&lt;/cites&gt;&lt;/citation&gt;</w:instrText>
+        <w:instrText xml:space="preserve"> ADDIN PAPERS2_CITATIONS &lt;citation&gt;&lt;uuid&gt;030D43C9-BDF3-4982-A5CF-3FD259F75647&lt;/uuid&gt;&lt;priority&gt;7&lt;/priority&gt;&lt;publications&gt;&lt;publication&gt;&lt;publication_date&gt;99201200001200000000200000&lt;/publication_date&gt;&lt;startpage&gt;1&lt;/startpage&gt;&lt;subtitle&gt;National Early Warning Score (NEWS)&lt;/subtitle&gt;&lt;title&gt;National Early Warning Score (NEWS): Standardising the assessment of acute-illness severity in the NHS&lt;/title&gt;&lt;uuid&gt;2DF9C037-4745-462E-A8C5-B80E466B8F2B&lt;/uuid&gt;&lt;subtype&gt;400&lt;/subtype&gt;&lt;publisher&gt;Royal College of Physicians&lt;/publisher&gt;&lt;type&gt;400&lt;/type&gt;&lt;endpage&gt;30&lt;/endpage&gt;&lt;url&gt;http://www.rcplondon.ac.uk/resources/national-early-warning-score-news&lt;/url&gt;&lt;/publication&gt;&lt;publication&gt;&lt;uuid&gt;E3888D5B-DF31-442B-A27A-BAF95210B210&lt;/uuid&gt;&lt;volume&gt;35&lt;/volume&gt;&lt;doi&gt;10.1097/01.CCM.0000259468.24532.44&lt;/doi&gt;&lt;startpage&gt;1091&lt;/startpage&gt;&lt;publication_date&gt;99200704001200000000220000&lt;/publication_date&gt;&lt;url&gt;http://www.ncbi.nlm.nih.gov/entrez/query.fcgi?cmd=Retrieve&amp;amp;db=PubMed&amp;amp;dopt=Citation&amp;amp;list_uids=17334248&lt;/url&gt;&lt;citekey&gt;Harrison:2007jt&lt;/citekey&gt;&lt;type&gt;400&lt;/type&gt;&lt;title&gt;A new risk prediction model for critical care: the Intensive Care National Audit &amp;amp; Research Centre (ICNARC) model.&lt;/title&gt;&lt;publisher&gt;United States&lt;/publisher&gt;&lt;institution&gt;Intensive Care National Audit &amp;amp; Research Centre (ICNARC), London, UK. harrison@icnarc.org &amp;lt;harrison@icnarc.org&amp;gt;&lt;/institution&gt;&lt;number&gt;4&lt;/number&gt;&lt;subtype&gt;400&lt;/subtype&gt;&lt;endpage&gt;1098&lt;/endpage&gt;&lt;bundle&gt;&lt;publication&gt;&lt;publisher&gt;United States&lt;/publisher&gt;&lt;title&gt;Crit Care Med&lt;/title&gt;&lt;type&gt;-100&lt;/type&gt;&lt;subtype&gt;-100&lt;/subtype&gt;&lt;uuid&gt;118B9DFB-B782-44E2-9A4F-6E695BC69D0B&lt;/uuid&gt;&lt;/publication&gt;&lt;/bundle&gt;&lt;authors&gt;&lt;author&gt;&lt;firstName&gt;D&lt;/firstName&gt;&lt;middleNames&gt;A&lt;/middleNames&gt;&lt;lastName&gt;Harrison&lt;/lastName&gt;&lt;/author&gt;&lt;author&gt;&lt;firstName&gt;G&lt;/firstName&gt;&lt;middleNames&gt;J&lt;/middleNames&gt;&lt;lastName&gt;Parry&lt;/lastName&gt;&lt;/author&gt;&lt;author&gt;&lt;firstName&gt;J&lt;/firstName&gt;&lt;middleNames&gt;R&lt;/middleNames&gt;&lt;lastName&gt;Carpenter&lt;/lastName&gt;&lt;/author&gt;&lt;author&gt;&lt;firstName&gt;A&lt;/firstName&gt;&lt;lastName&gt;Short&lt;/lastName&gt;&lt;/author&gt;&lt;author&gt;&lt;firstName&gt;K&lt;/firstName&gt;&lt;lastName&gt;Rowan&lt;/lastName&gt;&lt;/author&gt;&lt;/authors&gt;&lt;/publication&gt;&lt;publication&gt;&lt;uuid&gt;1AF39B67-7311-49CC-B58D-79DDAFE6933C&lt;/uuid&gt;&lt;volume&gt;22&lt;/volume&gt;&lt;startpage&gt;707&lt;/startpage&gt;&lt;publication_date&gt;99199607001200000000220000&lt;/publication_date&gt;&lt;url&gt;http://www.ncbi.nlm.nih.gov/entrez/query.fcgi?cmd=Retrieve&amp;amp;db=PubMed&amp;amp;dopt=Citation&amp;amp;list_uids=8844239&lt;/url&gt;&lt;citekey&gt;Vincent:1996vsa&lt;/citekey&gt;&lt;type&gt;400&lt;/type&gt;&lt;title&gt;The SOFA (Sepsis-related Organ Failure Assessment) score to describe organ dysfunction/failure. On behalf of the Working Group on Sepsis-Related Problems of the European Society of Intensive Care Medicine.&lt;/title&gt;&lt;publisher&gt;UNITED STATES&lt;/publisher&gt;&lt;institution&gt;Erasme University Hospital, Brussels, Belgium.&lt;/institution&gt;&lt;number&gt;7&lt;/number&gt;&lt;subtype&gt;400&lt;/subtype&gt;&lt;endpage&gt;710&lt;/endpage&gt;&lt;bundle&gt;&lt;publication&gt;&lt;publisher&gt;United States&lt;/publisher&gt;&lt;title&gt;Intensive Care Med&lt;/title&gt;&lt;type&gt;-100&lt;/type&gt;&lt;subtype&gt;-100&lt;/subtype&gt;&lt;uuid&gt;D2572553-42E8-4958-BAC4-BBA99D066268&lt;/uuid&gt;&lt;/publication&gt;&lt;/bundle&gt;&lt;authors&gt;&lt;author&gt;&lt;firstName&gt;J&lt;/firstName&gt;&lt;middleNames&gt;L&lt;/middleNames&gt;&lt;lastName&gt;Vincent&lt;/lastName&gt;&lt;/author&gt;&lt;author&gt;&lt;firstName&gt;R&lt;/firstName&gt;&lt;lastName&gt;Moreno&lt;/lastName&gt;&lt;/author&gt;&lt;author&gt;&lt;firstName&gt;J&lt;/firstName&gt;&lt;lastName&gt;Takala&lt;/lastName&gt;&lt;/author&gt;&lt;author&gt;&lt;firstName&gt;S&lt;/firstName&gt;&lt;lastName&gt;Willatts&lt;/lastName&gt;&lt;/author&gt;&lt;author&gt;&lt;nonDroppingParticle&gt;De&lt;/nonDroppingParticle&gt;&lt;firstName&gt;A&lt;/firstName&gt;&lt;lastName&gt;Mendonca&lt;/lastName&gt;&lt;/author&gt;&lt;author&gt;&lt;firstName&gt;H&lt;/firstName&gt;&lt;lastName&gt;Bruining&lt;/lastName&gt;&lt;/author&gt;&lt;author&gt;&lt;firstName&gt;C&lt;/firstName&gt;&lt;middleNames&gt;K&lt;/middleNames&gt;&lt;lastName&gt;Reinhart&lt;/lastName&gt;&lt;/author&gt;&lt;author&gt;&lt;firstName&gt;P&lt;/firstName&gt;&lt;middleNames&gt;M&lt;/middleNames&gt;&lt;lastName&gt;Suter&lt;/lastName&gt;&lt;/author&gt;&lt;author&gt;&lt;firstName&gt;L&lt;/firstName&gt;&lt;middleNames&gt;G&lt;/middleNames&gt;&lt;lastName&gt;Thijs&lt;/lastName&gt;&lt;/author&gt;&lt;/authors&gt;&lt;/publication&gt;&lt;/publications&gt;&lt;cites&gt;&lt;/cites&gt;&lt;/citation&gt;</w:instrText>
       </w:r>
       <w:r>
         <w:fldChar w:fldCharType="separate"/>
       </w:r>
       <w:r>
-        <w:t>[13,14]</w:t>
+        <w:rPr>
+          <w:rFonts w:cs="Charter"/>
+        </w:rPr>
+        <w:t>[14-16]</w:t>
       </w:r>
       <w:r>
         <w:fldChar w:fldCharType="end"/>
       </w:r>
       <w:r>
-        <w:t xml:space="preserve"> The NEWS score additionally defines three risk classes (Low, Medium, and High) designed to trigger an escalating clinical response.</w:t>
+        <w:t xml:space="preserve"> The NEWS score can be used to define three risk classes (Low, Medium, and High) designed to trigger an escalating clinical response.</w:t>
       </w:r>
     </w:p>
     <w:p>
       <w:r>
-        <w:t>The bedside recommendation for critical care, along with the decision to admit were recorded. Prompt admission was defined as one occuring within four hours of ward assessment.</w:t>
-      </w:r>
-      <w:r>
-        <w:t xml:space="preserve"> </w:t>
+        <w:t xml:space="preserve">Prompt admission to critical care was defined as one occuring within four hours of ward assessment. </w:t>
       </w:r>
       <w:r>
         <w:fldChar w:fldCharType="begin"/>
       </w:r>
       <w:r>
-        <w:instrText xml:space="preserve"> ADDIN PAPERS2_CITATIONS &lt;citation&gt;&lt;uuid&gt;DFC97671-9AC1-4147-948A-CEB7B6956B7C&lt;/uuid&gt;&lt;priority&gt;7&lt;/priority&gt;&lt;publications&gt;&lt;publication&gt;&lt;publication_date&gt;99201300001200000000200000&lt;/publication_date&gt;&lt;institution&gt;London&lt;/institution&gt;&lt;title&gt;Core Standards for Intensive Care Units&lt;/title&gt;&lt;uuid&gt;E8828257-BFF6-44F7-95B3-12E41F934B69&lt;/uuid&gt;&lt;subtype&gt;702&lt;/subtype&gt;&lt;publisher&gt;Intensive Care Society (UK)&lt;/publisher&gt;&lt;type&gt;700&lt;/type&gt;&lt;citekey&gt;Anonymous:2013up&lt;/citekey&gt;&lt;url&gt;http://www.ics.ac.uk/ics-homepage/guidelines-and-standards/&lt;/url&gt;&lt;bundle&gt;&lt;publication&gt;&lt;publisher&gt;Intensive Care Society (UK)&lt;/publisher&gt;&lt;title&gt;ics.ac.uk&lt;/title&gt;&lt;type&gt;-100&lt;/type&gt;&lt;subtype&gt;-100&lt;/subtype&gt;&lt;uuid&gt;45A25A02-9C2A-4DEA-BCAF-6D7CC1F6D589&lt;/uuid&gt;&lt;/publication&gt;&lt;/bundle&gt;&lt;/publication&gt;&lt;/publications&gt;&lt;cites&gt;&lt;/cites&gt;&lt;/citation&gt;</w:instrText>
+        <w:instrText xml:space="preserve"> ADDIN PAPERS2_CITATIONS &lt;citation&gt;&lt;uuid&gt;9C784445-4831-4BD2-A9A5-2ECA0FF4FCDA&lt;/uuid&gt;&lt;priority&gt;8&lt;/priority&gt;&lt;publications&gt;&lt;publication&gt;&lt;publication_date&gt;99201300001200000000200000&lt;/publication_date&gt;&lt;institution&gt;London&lt;/institution&gt;&lt;title&gt;Core Standards for Intensive Care Units&lt;/title&gt;&lt;uuid&gt;E8828257-BFF6-44F7-95B3-12E41F934B69&lt;/uuid&gt;&lt;subtype&gt;702&lt;/subtype&gt;&lt;publisher&gt;Intensive Care Society (UK)&lt;/publisher&gt;&lt;type&gt;700&lt;/type&gt;&lt;citekey&gt;Anonymous:2013up&lt;/citekey&gt;&lt;url&gt;http://www.ics.ac.uk/ics-homepage/guidelines-and-standards/&lt;/url&gt;&lt;bundle&gt;&lt;publication&gt;&lt;publisher&gt;Intensive Care Society (UK)&lt;/publisher&gt;&lt;title&gt;ics.ac.uk&lt;/title&gt;&lt;type&gt;-100&lt;/type&gt;&lt;subtype&gt;-100&lt;/subtype&gt;&lt;uuid&gt;45A25A02-9C2A-4DEA-BCAF-6D7CC1F6D589&lt;/uuid&gt;&lt;/publication&gt;&lt;/bundle&gt;&lt;/publication&gt;&lt;/publications&gt;&lt;cites&gt;&lt;/cites&gt;&lt;/citation&gt;</w:instrText>
       </w:r>
       <w:r>
         <w:fldChar w:fldCharType="separate"/>
       </w:r>
       <w:r>
-        <w:t>[15]</w:t>
+        <w:rPr>
+          <w:rFonts w:cs="Charter"/>
+        </w:rPr>
+        <w:t>[17]</w:t>
       </w:r>
       <w:r>
         <w:fldChar w:fldCharType="end"/>
@@ -489,27 +510,27 @@
     </w:p>
     <w:p>
       <w:r>
-        <w:t>The indicator of critical care unit occupancy was the difference between the maximum number of beds reported to ICNARC, and the number of actively treated patients occupying those beds at the time the ward patient was assessed. Bed pressure (occupancy) was defined as being high (zero or fewer beds), medium (one or two beds), or low (three or more beds).</w:t>
+        <w:t>The indicator of critical care unit occupancy was the difference between the maximum number of beds reported to ICNARC, and the number of actively treated patients occupying those beds at the time the ward patient was assessed. Bed pressure (occupancy) was defined as being high (zero or fewer beds available), medium (one or two beds available), or low (three or more beds available).</w:t>
       </w:r>
     </w:p>
     <w:p>
       <w:r>
-        <w:t>Incidence models were stratified by NEWS risk class. The unit of analysis was a study day so that daily fluctuations in lagged critical care occupancy could be examined. Estimation was via generalised estimating equations (GEE) with hospitals as clusters, and day-by-day correlations modelled using a first order autoregressive structure. Decision to admit, and prompt delivery of that decison, were modelled using multi-level logistic regression with patients nested within hospitals. Cox proportional hazards were used to model survival with a shared frailty for hospitals. The proportional hazards assumption was checked by inspecting plots of smoothed exponentiated standardised Schoënfeld residuals, and re-entering terms using time-varying co-efficients where necessary. We reported random effects using the Median Odds Ratio (MOR), and the Median Hazard Ratio (MHR) using the bootstrap to generate 95% confidence intervals. These statistics represent the median difference when comparing patient outcomes from any two randomly selected hospitals.</w:t>
-      </w:r>
-      <w:r>
-        <w:t xml:space="preserve"> </w:t>
+        <w:t xml:space="preserve">Incidence models were stratified by NEWS risk class. The unit of analysis was a study day so that daily fluctuations in lagged critical care occupancy could be examined. Estimation was via generalised estimating equations (GEE) with each hospital as a cluster, and day-by-day correlations modelled using a first order auto-regressive structure. Decision to admit to critical care, and promptness of admission, were modelled using multi-level logistic regression with patients nested within hospitals. Cox proportional hazards were used to model survival with a shared frailty factor for hospitals. The proportional hazards assumption was checked by inspecting plots of smoothed exponentiated standardised Schoënfeld residuals, and re-entering terms using time-varying co-efficients where necessary. Random effects are reported using the Median Odds Ratio (MOR), and the Median Hazard Ratio (MHR) using the bootstrap to generate 95% confidence intervals. These statistics represent the median difference when comparing patient outcomes from any two randomly selected hospitals. </w:t>
       </w:r>
       <w:r>
         <w:fldChar w:fldCharType="begin"/>
       </w:r>
       <w:r>
-        <w:instrText xml:space="preserve"> ADDIN PAPERS2_CITATIONS &lt;citation&gt;&lt;uuid&gt;A672E2A7-72E5-4E0D-B927-BF2C241F2CBC&lt;/uuid&gt;&lt;priority&gt;8&lt;/priority&gt;&lt;publications&gt;&lt;publication&gt;&lt;uuid&gt;62E8A1FF-B1A3-4FEA-875B-6AD0EC0D9B71&lt;/uuid&gt;&lt;volume&gt;43&lt;/volume&gt;&lt;doi&gt;10.1080/01615440903270299&lt;/doi&gt;&lt;subtitle&gt;The Case of Rural Sweden, 1766–1895&lt;/subtitle&gt;&lt;startpage&gt;15&lt;/startpage&gt;&lt;publication_date&gt;99201001291200000000222000&lt;/publication_date&gt;&lt;url&gt;http://www.tandfonline.com/doi/abs/10.1080/01615440903270299&lt;/url&gt;&lt;citekey&gt;Bengtsson:2010ib&lt;/citekey&gt;&lt;type&gt;400&lt;/type&gt;&lt;title&gt;Quantifying the Family Frailty Effect in Infant and Child Mortality by Using Median Hazard Ratio (MHR)&lt;/title&gt;&lt;number&gt;1&lt;/number&gt;&lt;subtype&gt;400&lt;/subtype&gt;&lt;endpage&gt;27&lt;/endpage&gt;&lt;bundle&gt;&lt;publication&gt;&lt;title&gt;Historical Methods: A Journal of Quantitative and Interdisciplinary History&lt;/title&gt;&lt;type&gt;-100&lt;/type&gt;&lt;subtype&gt;-100&lt;/subtype&gt;&lt;uuid&gt;331F1C50-0773-4C1B-B724-8D0CBE514708&lt;/uuid&gt;&lt;/publication&gt;&lt;/bundle&gt;&lt;authors&gt;&lt;author&gt;&lt;firstName&gt;Tommy&lt;/firstName&gt;&lt;lastName&gt;Bengtsson&lt;/lastName&gt;&lt;/author&gt;&lt;author&gt;&lt;firstName&gt;Martin&lt;/firstName&gt;&lt;lastName&gt;Dribe&lt;/lastName&gt;&lt;/author&gt;&lt;/authors&gt;&lt;/publication&gt;&lt;/publications&gt;&lt;cites&gt;&lt;/cites&gt;&lt;/citation&gt;</w:instrText>
+        <w:instrText xml:space="preserve"> ADDIN PAPERS2_CITATIONS &lt;citation&gt;&lt;uuid&gt;7C2D6667-378F-4D5B-A84A-2E43BCBC7352&lt;/uuid&gt;&lt;priority&gt;9&lt;/priority&gt;&lt;publications&gt;&lt;publication&gt;&lt;uuid&gt;62E8A1FF-B1A3-4FEA-875B-6AD0EC0D9B71&lt;/uuid&gt;&lt;volume&gt;43&lt;/volume&gt;&lt;doi&gt;10.1080/01615440903270299&lt;/doi&gt;&lt;subtitle&gt;The Case of Rural Sweden, 1766–1895&lt;/subtitle&gt;&lt;startpage&gt;15&lt;/startpage&gt;&lt;publication_date&gt;99201001291200000000222000&lt;/publication_date&gt;&lt;url&gt;http://www.tandfonline.com/doi/abs/10.1080/01615440903270299&lt;/url&gt;&lt;citekey&gt;Bengtsson:2010ib&lt;/citekey&gt;&lt;type&gt;400&lt;/type&gt;&lt;title&gt;Quantifying the Family Frailty Effect in Infant and Child Mortality by Using Median Hazard Ratio (MHR)&lt;/title&gt;&lt;number&gt;1&lt;/number&gt;&lt;subtype&gt;400&lt;/subtype&gt;&lt;endpage&gt;27&lt;/endpage&gt;&lt;bundle&gt;&lt;publication&gt;&lt;title&gt;Historical Methods: A Journal of Quantitative and Interdisciplinary History&lt;/title&gt;&lt;type&gt;-100&lt;/type&gt;&lt;subtype&gt;-100&lt;/subtype&gt;&lt;uuid&gt;331F1C50-0773-4C1B-B724-8D0CBE514708&lt;/uuid&gt;&lt;/publication&gt;&lt;/bundle&gt;&lt;authors&gt;&lt;author&gt;&lt;firstName&gt;Tommy&lt;/firstName&gt;&lt;lastName&gt;Bengtsson&lt;/lastName&gt;&lt;/author&gt;&lt;author&gt;&lt;firstName&gt;Martin&lt;/firstName&gt;&lt;lastName&gt;Dribe&lt;/lastName&gt;&lt;/author&gt;&lt;/authors&gt;&lt;/publication&gt;&lt;/publications&gt;&lt;cites&gt;&lt;/cites&gt;&lt;/citation&gt;</w:instrText>
       </w:r>
       <w:r>
         <w:fldChar w:fldCharType="separate"/>
       </w:r>
       <w:r>
-        <w:t>[16]</w:t>
+        <w:rPr>
+          <w:rFonts w:cs="Charter"/>
+        </w:rPr>
+        <w:t>[18]</w:t>
       </w:r>
       <w:r>
         <w:fldChar w:fldCharType="end"/>
@@ -524,23 +545,24 @@
       <w:pPr>
         <w:pStyle w:val="Heading2"/>
       </w:pPr>
-      <w:bookmarkStart w:id="13" w:name="role-of-the-funding-source"/>
-      <w:bookmarkEnd w:id="13"/>
-      <w:r>
+      <w:bookmarkStart w:id="15" w:name="role-of-the-funding-source"/>
+      <w:bookmarkEnd w:id="15"/>
+      <w:r>
+        <w:lastRenderedPageBreak/>
         <w:t>Role of the funding source</w:t>
       </w:r>
     </w:p>
     <w:p>
       <w:r>
-        <w:t>The study was centrally funded by the Wellcome Trust, sponsored by ICNARC, and supported at NHS hospitals through the National Institute of Health Research service support costs. The funders of the study had no role in the study design; gathering, analysis, and interpretation of the data; writing of the report; and decision to submit the report for publication. The corresponding author had full access to all the data (including statistical reports and tables); takes responsibility for the integrity of the data and the accuracy of the data analysis; and takes final responsibility for the decision to submit for publication.</w:t>
+        <w:t>The study was centrally funded by the Wellcome Trust, sponsored by ICNARC, and supported at NHS hospitals through the NIHR service support costs. The funders of the study had no role in the study design; data gathering, analysis, and interpretation; writing of the report; and decision to submit for publication. The corresponding author had full access to all the data (including statistical reports and tables), takes responsibility for the integrity of the data and accuracy of the data analysis, and takes final responsibility for the decision to submit for publication.</w:t>
       </w:r>
     </w:p>
     <w:p>
       <w:pPr>
         <w:pStyle w:val="Heading1"/>
       </w:pPr>
-      <w:bookmarkStart w:id="14" w:name="results"/>
-      <w:bookmarkEnd w:id="14"/>
+      <w:bookmarkStart w:id="16" w:name="results"/>
+      <w:bookmarkEnd w:id="16"/>
       <w:r>
         <w:lastRenderedPageBreak/>
         <w:t>Results</w:t>
@@ -548,149 +570,147 @@
     </w:p>
     <w:p>
       <w:r>
-        <w:t>48 hospitals reported 20893 visits over 435 months. 2694 visits (12.9%) did not meet the inclusion criteria including 1860 (8.9%) repeat visits, and 586 (2.8%) patients recently discharged from critical care. Data linkage was incomplete (&lt; 80%) for 66 (15%) study-months excluding a further 2440 (11.7%) visits. Therefore 15759 patients were recruited to the study, of which 15158 (96.1%) completed follow-up without error and were available for analysis (Figure 1). Final data linkage (ward visits to critical care admissions) was 93% complete.</w:t>
+        <w:t>48 hospitals reported 20,893 visits for ward assessment over 435 study months. 2,694 visits (12.9%) did not meet the inclusion criteria including 1,860 (8.9%) repeat assessments, and 586 (2.8%) assessments for recent critical care discharges. Data linkage did not meet the quality control level (&gt; 80%) for 66 (15%) study-months excluding a further 2,440 (11.7%) visits. Of the 15,759 patients remaining, 15,158 (96.1%) completed follow-up without error and were available for analysis (Figure 1). Final data linkage (ward visits to critical care admissions) was 93% complete.</w:t>
       </w:r>
     </w:p>
     <w:p>
       <w:pPr>
         <w:pStyle w:val="Heading2"/>
       </w:pPr>
-      <w:bookmarkStart w:id="15" w:name="participating-hospitals"/>
-      <w:bookmarkEnd w:id="15"/>
+      <w:bookmarkStart w:id="17" w:name="participating-hospitals"/>
+      <w:bookmarkEnd w:id="17"/>
       <w:r>
         <w:t>Participating hospitals</w:t>
       </w:r>
     </w:p>
     <w:p>
       <w:r>
-        <w:t>The participating hospitals comprised 10 teaching and 38 general hospitals that each collected data between September 2010 and December 2011 for a median of 8 months (IQR 5 to 9 months). Each hospital contributed a median of 252 patients (IQR 162 to 380). Critical Care Outreach Teams (CCOT) operated 24 hours/day and 7 days/week in 14 (29%) hospitals, less than 24 hours/day in 19 (40%) hospitals, and less than 7 days/week in 13 (27%) hospitals. Two hospitals had no CCOT.</w:t>
+        <w:t>Participating hospitals comprised 10 teaching and 38 general hospitals collecting data for a median of 8 months (IQR 5 to 9 months) between September 2010 and December 2011. Each contributed a median of 252 patients (IQR 162 to 380). CCOTs operated 24 hours/day and 7 days/week in 14 (29%) hospitals, less than 24 hours/day in 19 (40%) hospitals, and less than 7 days/week in 13 (27%) hospitals. Two hospitals had no CCOT.</w:t>
       </w:r>
     </w:p>
     <w:p>
       <w:r>
-        <w:t>There was a median of 12 (IQR 9 to 18) critical care beds per hospital (mixed Level 2 [typically intensive monitoring or single organ support], and Level 3 [ventilated or multiple organ support]), most often co-located in a single physical location (45 hospitals).</w:t>
+        <w:t>There was a median of 12 (IQR 9 to 18) adult general critical care beds per hospital (mixed Level 2 [typically intensive monitoring or single organ support], and Level 3 [ventilated or multiple organ support]), most often co-located in a single physical location (45 hospitals).</w:t>
       </w:r>
     </w:p>
     <w:p>
       <w:r>
-        <w:t>Bed pressure was high (zero or fewer beds) for 1198 (8%) assessments, medium (one or two beds available) for 3757 (25%) assessments, and low (three or more beds available) for the remaining 10197 (67%) assessments. Critical care occupancy fluctuated with time of the day, day of the week, and season of the year (supplementary Figure 1).</w:t>
+        <w:t>Bed pressure was high (zero or fewer available beds) at the time of 1198 (8%) ward assessments, medium (one or two beds available) for 3757 (25%) assessments, and low (three or more beds available) for the remaining 10197 (67%) assessments. Critical care occupancy fluctuated with time of the day, day of the week, and season of the year (supplementary Figure 1).</w:t>
       </w:r>
     </w:p>
     <w:p>
       <w:pPr>
         <w:pStyle w:val="Heading2"/>
       </w:pPr>
-      <w:bookmarkStart w:id="16" w:name="incidence-of-critical-care-referrals"/>
-      <w:bookmarkEnd w:id="16"/>
-      <w:r>
-        <w:t>Incidence of critical care referrals</w:t>
+      <w:bookmarkStart w:id="18" w:name="incidence-of-referrals-for-ward-assessme"/>
+      <w:bookmarkEnd w:id="18"/>
+      <w:r>
+        <w:t>Incidence of referrals for ward assessment by critical care</w:t>
       </w:r>
     </w:p>
     <w:p>
       <w:r>
-        <w:t>We estimated the mean baseline (non-teaching hospital with 60,000 admissions per year and 24/7 CCOT provision) incidence of referrals to critical care at 46 (95% confidence interval 50 to 54) patients per month of which 17 (95%CI 17 to 18) patients met the NEWS high risk criteria at assessment. This is equivalent to 8 unselected referrals or 3 NEWS high risk referrals per 1,000 overnight admissions. As critical care outreach provision decreased then the number of patients assessed fell (supplementary Table 1). Winter was busier (IRR 1.22, 95%CI 1.14 to 1.31), and weekends quieter (IRR 0.87, 95%CI 0.82 to 0.92) than the rest of year. When we included a measure of case finding in the models (cases assessed per 1000 overnight hospital admissions), referral incidence increased initially but may have begun to plateau for the hospitals with referral rates in the highest quartile (supplementary Figure 2).</w:t>
+        <w:t>The mean baseline incidence of referrals to critical care (for a non-teaching hospital with 60,000 admissions per year and 24/7 CCOT provision) was 46 (95%CI 50 to 54) patients per month of whom 17 (95%CI 17 to 18) patients met the NEWS high risk criteria at assessment. This is equivalent to 8 unselected referrals or 3 NEWS high risk referrals per 1,000 overnight admissions.</w:t>
+      </w:r>
+    </w:p>
+    <w:p>
+      <w:r>
+        <w:t>With decreasing provision of critical care outreach, the number of patients assessed also fell (supplementary Table 1). Winter was busier (IRR 1.22, 95%CI 1.14 to 1.31), and weekends quieter (IRR 0.87, 95%CI 0.82 to 0.92) than the rest of the year. When a measure of case finding was included in the models (cases assessed per 1000 overnight hospital admissions), referral incidence increased initially but then began to plateau for those hospitals with referral rates in the highest quartile (supplementary Figure 2).</w:t>
       </w:r>
     </w:p>
     <w:p>
       <w:pPr>
         <w:pStyle w:val="Heading2"/>
       </w:pPr>
-      <w:bookmarkStart w:id="17" w:name="patient-characteristics"/>
-      <w:bookmarkEnd w:id="17"/>
-      <w:r>
-        <w:t>Patient characteristics</w:t>
+      <w:bookmarkStart w:id="19" w:name="patient-characteristics-and-outcomes"/>
+      <w:bookmarkEnd w:id="19"/>
+      <w:r>
+        <w:t>Patient characteristics and outcomes</w:t>
       </w:r>
     </w:p>
     <w:p>
       <w:r>
-        <w:t>Table 1 shows the baseline data for all ward patients assessed. Sepsis was reported in 9296 patients (61%). Of these, the respiratory system was considered to be the source in half (4772, 51%). Organ failure, defined as a SOFA score greater than or equal to two, was present in 5164 of patients (34%). 1427 patients (9%) were in respiratory failure, 2931 (19%) were in renal failure, and 4636 (31%) were shocked. Organ support at the time of assessment was uncommon (870 patients, 6%).</w:t>
+        <w:lastRenderedPageBreak/>
+        <w:t>Table 1 presents the baseline data for all ward patients assessed. Sepsis was reported in 9296 patients (61%). Of these, the respiratory system was considered to be the source about half (4772, 51%). Organ failure, defined as a SOFA score greater than or equal to two, was present in 5164 of patients (34%). 1427 patients (9%) were in respiratory failure, 2931 (19%) were in renal failure, and 4636 (31%) were in cardiovascular shock. Organ support at the time of assessment was uncommon (870 patients, 6%).</w:t>
       </w:r>
     </w:p>
     <w:p>
       <w:r>
-        <w:t xml:space="preserve">2708 (18%) patients died during the 7-days following ward assessment. Mortality was heavily front-loaded with 1539 (57%) of these deaths occuring in the first 48 hours </w:t>
-      </w:r>
-      <w:r>
-        <w:lastRenderedPageBreak/>
-        <w:t>(supplementary Figure 3). There was a clear correlation between physiological severity and early (7-day) mortality using either ward based (NEWS) or critical care scoring systems (SOFA, ICNARC) (supplementary Figure 3). For example, the 7-day mortality was 9% (328 deaths), 15% (629 deaths), and 26% (1734 deaths)for NEWS low, medium and high risk classes respectively.</w:t>
+        <w:t>2708 (18%) patients died during the 7-days following ward assessment. Mortality was heavily front-loaded with 1539 (57%) of these deaths occuring within the first 48 hours (supplementary Figure 3). There was a clear correlation between physiological severity and early (7-day) mortality using either ward based (NEWS) or critical care scoring systems (SOFA, ICNARC) (supplementary Figure 3). As an example, the 7-day mortality was 9% (328 deaths), 15% (629 deaths), and 26% (1734 deaths)for NEWS low, medium and high risk classes respectively.</w:t>
       </w:r>
     </w:p>
     <w:p>
       <w:r>
-        <w:t>The critical care assessor judged that 5321 patients (35%) required critical care. These patients had a higher physiological severity of illness (ICNARC physiology score 17.6 versus 14.3, 95% confidence interval for difference 3.0 to 3.5), and a greater 7-day mortality (19.6% versus 17.0%, difference 1.3% to 4.0%). There was a clear correlation between measured severity and the assessors judgement of need (supplementary Figure 5).</w:t>
+        <w:t>The critical care assessors judged that 5321 patients (35%) required critical care. These patients had a higher physiological severity of illness (ICNARC physiology score 17.6 versus 14.3, 95% confidence interval for difference 3.0 to 3.5), and a greater 7-day mortality (19.6% versus 17.0%, difference 1.3% to 4.0%). There was a clear correlation between measured severity and the assessors’ judgements of need (supplementary Figure 5).</w:t>
       </w:r>
     </w:p>
     <w:p>
       <w:r>
-        <w:t>Overall mortality at 90-days was 35% (5337 patients), and at one year was 39% (5068 patients) respectively.</w:t>
+        <w:t>Overall mortality at 90-days was 35% (5337 patients), and at one year was 44% (6703 patients).</w:t>
       </w:r>
     </w:p>
     <w:p>
       <w:pPr>
         <w:pStyle w:val="Heading2"/>
       </w:pPr>
-      <w:bookmarkStart w:id="18" w:name="patient-pathways-following-ward-assessme"/>
-      <w:bookmarkEnd w:id="18"/>
-      <w:r>
-        <w:t>Patient pathways following ward assessment</w:t>
+      <w:bookmarkStart w:id="20" w:name="patient-pathways-following-ward-assessme"/>
+      <w:bookmarkEnd w:id="20"/>
+      <w:r>
+        <w:t>Patient pathways following ward assessment by critical care</w:t>
       </w:r>
     </w:p>
     <w:p>
       <w:r>
-        <w:t>Patients were classified into three groups following the ward assessment: those refused admission with treatment limits (pre-existing or otherwise); those refused admission without treatment limits (active ward care); and, those offered immediate critical care (Figure 1).</w:t>
-      </w:r>
-    </w:p>
-    <w:p>
-      <w:r>
-        <w:t>There were 2141 patients (14%) refused with treatment limits, 9471 patients (62%) assigned to active ward-care, and 3546 patients (23%) immediately offered critical care.</w:t>
+        <w:t>Patients were classified into three groups following the initial ward assessment: 2141 patients (14%) declined admission with treatment limits (pre-existing or newly-placed); 9471 patients (62%) declined admission without treatment limits (Ongoing ward care); and 3546 patients (23%) offered immediate critical care.</w:t>
       </w:r>
     </w:p>
     <w:p>
       <w:pPr>
         <w:pStyle w:val="Heading3"/>
       </w:pPr>
-      <w:bookmarkStart w:id="19" w:name="refused-critical-care-with-treatment-lim"/>
-      <w:bookmarkEnd w:id="19"/>
-      <w:r>
-        <w:t>Refused critical care with treatment limits</w:t>
+      <w:bookmarkStart w:id="21" w:name="declined-critical-care-with-treatment-li"/>
+      <w:bookmarkEnd w:id="21"/>
+      <w:r>
+        <w:t>Declined critical care with treatment limits</w:t>
       </w:r>
     </w:p>
     <w:p>
       <w:r>
-        <w:t>The 2141 patients with treatment limits had a 7-day mortality of 41% (881 deaths). The initial decision to refuse admission was reversed in just 76 patients (4%) of whom 26 (34%) died within the week. Although the final 90-day mortality was substantial 65% (1402 deaths), 506 patients (24%) survived a year despite the decision.</w:t>
+        <w:t>The 2141 patients with treatment limits had a 7-day mortality of 41% (881 deaths). The initial decision to decline admission was reversed in just 76 patients (4%) of whom 26 (34%) died within the week. Although the final 90-day mortality was substantial 65% (1402 deaths), 506 patients (24%) survived for at least year despite the decision.</w:t>
       </w:r>
     </w:p>
     <w:p>
       <w:r>
-        <w:t>Patients refused with treatment limits were older (77 versus 66 years, 95%CI for difference 11 to 12 years), and more acutely unwell (17.1 vs 13.9 ICNARC points, difference 2.8 to 3.6) than those assigned active ward care. Critical care occupancy did not affect the proportion of patients refused admission with treatment limits (Table 2).</w:t>
+        <w:t>Patients declined critical care with treatment limits were older (77 versus 66 years, 95%CI for difference 11 to 12 years), and more acutely unwell (17.1 versus 13.9 ICNARC physiology points, 95%CI for the difference 2.8 to 3.6) than those assigned Ongoing ward care. Critical care occupancy did not affect the proportion of patients declined admission with treatment limits (Table 2).</w:t>
       </w:r>
     </w:p>
     <w:p>
       <w:pPr>
         <w:pStyle w:val="Heading3"/>
       </w:pPr>
-      <w:bookmarkStart w:id="20" w:name="active-ward-care"/>
-      <w:bookmarkEnd w:id="20"/>
-      <w:r>
-        <w:t>Active ward care</w:t>
+      <w:bookmarkStart w:id="22" w:name="ongoing-ward-care"/>
+      <w:bookmarkEnd w:id="22"/>
+      <w:r>
+        <w:t>Ongoing ward care</w:t>
       </w:r>
     </w:p>
     <w:p>
       <w:r>
-        <w:t>The 9471 patients for active ward care had a 7-day mortality of 12% (1102 deaths). Most deaths (799 deaths 73%) occured on the ward but 303 deaths (27%) followed delayed critical care admission. The initial decision to refuse critical care was reversed for 1745 patients (18%), so a total of 2544 (27%) patients died or were admitted to critical care.</w:t>
+        <w:lastRenderedPageBreak/>
+        <w:t>The 9471 patients for ongoing ward care had a 7-day mortality of 12% (1102 deaths). Most deaths (799 deaths 73%) occured on the ward but 303 deaths (27%) followed delayed critical care admission. The initial decision to decline critical care was reversed within the week for 1745 patients (18%), so a total of 2544 (27%) patients died or were admitted to critical care.</w:t>
       </w:r>
     </w:p>
     <w:p>
       <w:r>
-        <w:t>The active ward care group included 1601 (17%) patients who had been recommended critical care on assessment. These patients had a higher 7-day mortality (18% versus 10%, 95% confidence interval for difference 5% to 9%), and were more likely to have the initial refusal reversed (36% versus 15%, risk difference 19% to 24%).</w:t>
+        <w:t>The ongoing ward care group included 1601 (17%) patients who had nonetheless been recommended critical care by the assessor. These patients had a higher 7-day mortality (18% versus 10%, 95% confidence interval for difference 5% to 9%), and were more likely to have the initial refusal reversed (36% versus 15%, risk difference 19% to 24%).</w:t>
       </w:r>
     </w:p>
     <w:p>
       <w:pPr>
         <w:pStyle w:val="Heading3"/>
       </w:pPr>
-      <w:bookmarkStart w:id="21" w:name="immediate-critical-care"/>
-      <w:bookmarkEnd w:id="21"/>
+      <w:bookmarkStart w:id="23" w:name="immediate-critical-care"/>
+      <w:bookmarkEnd w:id="23"/>
       <w:r>
         <w:t>Immediate critical care</w:t>
       </w:r>
@@ -702,92 +722,96 @@
     </w:p>
     <w:p>
       <w:r>
-        <w:lastRenderedPageBreak/>
-        <w:t>Those offered immediate admission were marginally younger (64.1 versus 65.6 years, 95%CI 0.8 to 2.2 years), but distinctly more unwell (18.1 versus 13.9 ICNARC physiology points, 95%CI 3.9 to 4.5) than the active ward care group. As critical care occupancy at the time of the ward assessment increased, patients were less likely to be immediately accepted (Table 2, Cochran-Armitage test for trend p&lt;0.0001).</w:t>
+        <w:t>Those offered immediate admission were marginally younger (64.1 versus 65.6 years, 95%CI 0.8 to 2.2 years), but distinctly more unwell (18.1 versus 13.9 ICNARC physiology points, 95%CI 3.9 to 4.5) than the ongoing ward care group. As critical care occupancy at the time of the ward assessment increased, patients were less likely to be immediately accepted (Table 2, Cochran-Armitage test for trend p&lt;0.0001).</w:t>
       </w:r>
     </w:p>
     <w:p>
       <w:pPr>
         <w:pStyle w:val="Heading2"/>
       </w:pPr>
-      <w:bookmarkStart w:id="22" w:name="delay-to-admission-to-critical-care"/>
-      <w:bookmarkEnd w:id="22"/>
+      <w:bookmarkStart w:id="24" w:name="delay-to-admission-to-critical-care"/>
+      <w:bookmarkEnd w:id="24"/>
       <w:r>
         <w:t>Delay to admission to critical care</w:t>
       </w:r>
     </w:p>
     <w:p>
       <w:r>
-        <w:t>The median delay between assessment and admission for patients immediately accepted was 2 hours (IQR 1 to 4) compared to 12 hours (IQR 5 to 29) for late admissions from the active ward care group (median additional delay 9 hours, IQR 9 to 10) (Figure 2a). This meant that 2277 (74%) admissions were achieved within 4 hours for those immediately accepted versus 256 (16%) for those initially refused (risk difference 58%, 95%CI 56% to 60%). For the subgroup recommended to critical care whose initial refusal was later reversed, the median delay to admission was 8 hours (IQR 3 to 22).</w:t>
+        <w:t>The median delay between assessment and admission for patients immediately accepted was 2 hours (IQR 1 to 4) compared to 12 hours (IQR 5 to 29) for those whose initial refusal was subsequently reversed (median additional delay 9 hours, IQR 9 to 10) (Figure 2a). Thus prompt admission (within 4 hours) was delivered for 2277 patients (74%) when immediately accepted versus 256 (16%) when initially declined (risk difference 58%, 95%CI 56% to 60%).</w:t>
       </w:r>
     </w:p>
     <w:p>
       <w:r>
-        <w:t>Increasing occupancy at assessment increased the median delay from 3 (low bed pressure), to 4 (medium pressure), to 6 hours (high pressure, Figure 2b, Cochran-Armitage test for trend p&lt;0.0001).</w:t>
+        <w:t>For the subgroup of 580 ongoing ward care patients who had been recommended for critical care (by their assessor), but were initially declined, and later had that refusal reversed, the median delay to admission was 8 hours (IQR 3 to 22).</w:t>
+      </w:r>
+    </w:p>
+    <w:p>
+      <w:r>
+        <w:t>Increasing occupancy at assessment increased the median delay from 3 (low bed pressure), to 4 (medium pressure), to 6 hours (high pressure, Figure 2b, Jonckheere-Terpstra test for trend p=0.0004).</w:t>
       </w:r>
     </w:p>
     <w:p>
       <w:pPr>
         <w:pStyle w:val="Heading2"/>
       </w:pPr>
-      <w:bookmarkStart w:id="23" w:name="determinants-of-a-decision-to-admit"/>
-      <w:bookmarkEnd w:id="23"/>
+      <w:bookmarkStart w:id="25" w:name="determinants-of-a-decision-to-admit"/>
+      <w:bookmarkEnd w:id="25"/>
       <w:r>
         <w:t>Determinants of a decision to admit</w:t>
       </w:r>
     </w:p>
     <w:p>
       <w:r>
-        <w:t>We built a multi-level (patients nested within hospitals) logistic regression model to examine factors associated with a decision to admit for patients without treatment limits (Table 3). As with the univariate comparisons above, older patients were less likely to be admitted (patients over 80 years: odds ratio 0.60, 0.53 to 0.69), and more acutely unwell patients were more likely to be admitted (OR 1.07 per ICNARC physiology point, 95% confidence interval 1.06 to 1.07). Similarly, patients already receiving organ support (1.83, 1.55 to 2.16), or clinically judged to be peri-arrest (6.32, 5.18 to 7.70) were also more likely to be admitted.</w:t>
+        <w:t xml:space="preserve">We built a multi-level (patients nested within hospitals) logistic regression model to examine factors associated with a decision to admit for patients without treatment limits (Table 3). As with the univariate comparisons above, older patients were less likely to be admitted (patients over 80 years: odds ratio 0.60, 0.53 to 0.69), and more acutely unwell patients were more likely to be admitted (OR 1.07 per ICNARC </w:t>
+      </w:r>
+      <w:r>
+        <w:lastRenderedPageBreak/>
+        <w:t>physiology point, 95% confidence interval 1.06 to 1.07). Similarly, patients already receiving organ support (1.83, 1.55 to 2.16), or clinically judged to be peri-arrest (6.32, 5.18 to 7.70) were also more likely to be admitted.</w:t>
       </w:r>
     </w:p>
     <w:p>
       <w:r>
-        <w:t>Patients referred out-of-hours (7pm-7am), during the weekend, or during the winter were more likely to be offered critical care (odds ratios between 1.04 to 1.33), but those assessed when bed pressure was high (OR 0.70, 0.57 to 0.86), or medium (0.87, 0.77 to 0.98) were less likely to be accepted. We estimated that in this sample had there been no limitations on capacity then an additional 122 patients (95%CI 53 to 186) would have been immediately accepted.</w:t>
+        <w:t>Patients referred out-of-hours (7pm-7am), during the weekend, or during the winter were more likely to be offered critical care (odds ratios between 1.04 to 1.33), but those assessed when bed pressures were high (OR 0.70, 0.57 to 0.86), or medium (0.87, 0.77 to 0.98) were less likely to be accepted. We estimated, that in this sample, an additional 122 patients (95%CI 53 to 186) would have been immediately accepted had there been no limitations on critical care capacity.</w:t>
       </w:r>
     </w:p>
     <w:p>
       <w:r>
-        <w:t>The model also demonstrated significant hospital level variation with a Median Odds Ratio (MOR) of 2.11 (95% confidence interval 1.81 to 2.42) which differed little to that estimated excluding patient predictors (MOR 2.18, 1.82 to 2.60). The MOR summarises the differences when comparing decision making for similar patients from any two randomly selected hospitals, and consistency when excluding patient level predictors suggests that it is a true hospital level difference.</w:t>
+        <w:t>The model also demonstrated significant hospital level variation with a MOR of 2.11 (95% confidence interval 1.81 to 2.42) which differed little to that estimated excluding patient predictors (MOR 2.18, 1.82 to 2.60). The MOR summarises the differences when comparing decision making for similar patients from any two randomly selected hospitals, and consistency when excluding patient level predictors suggests that it is a true hospital level difference.</w:t>
       </w:r>
     </w:p>
     <w:p>
       <w:pPr>
         <w:pStyle w:val="Heading2"/>
       </w:pPr>
-      <w:bookmarkStart w:id="24" w:name="determinants-of-prompt-admission"/>
-      <w:bookmarkEnd w:id="24"/>
+      <w:bookmarkStart w:id="26" w:name="determinants-of-prompt-admission"/>
+      <w:bookmarkEnd w:id="26"/>
       <w:r>
         <w:t>Determinants of prompt admission</w:t>
       </w:r>
     </w:p>
     <w:p>
       <w:r>
-        <w:t>The modelling was repeated but now with the delivery of admission to critical care within 4 hours (a prompt admission) as the outcome, and the decision to admit as an additional predictor (Table 3). We excluded an additional 358 (2.4%) patients where surgery between assessment and admission inevitably delayed that admission.</w:t>
+        <w:t>The modelling was repeated but now with the delivery of admission to critical care within 4 hours (a prompt admission) as the outcome, and the decision to admit as an additional predictor (Table 3). In this analysis, we also excluded 358 (2.4%) patients whose admission was inevitably delayed urgent surgery.</w:t>
       </w:r>
     </w:p>
     <w:p>
       <w:r>
-        <w:t xml:space="preserve">The associations between prompt admission and patient level predictors were broadly similar with younger and sicker patients being admitted more promptly. However, patients assessed </w:t>
-      </w:r>
-      <w:r>
-        <w:lastRenderedPageBreak/>
-        <w:t>during the winter, while being more likely to be offered critical care, were now less likely to be admitted promptly (odds ratio 0.76, 0.64 to 0.90). The strongest predictor of prompt admission was a decision to admit at the initial bedside assessment (odds ratio 69, 59 to 81). Even though the decision to admit was included in the model, bed pressure still had a marked effect (high pressure: 0.27, 0.19 to 0.37) and hospital level variation persisted (MOR 1.89, 1.63 to 2.21).</w:t>
+        <w:t>The patient-level predictors of prompt admission were broadly similar to those for decisions to admit, with younger and sicker patients being admitted more promptly. However, patients assessed during the winter, while being more likely to be offered critical care, were less likely to be admitted promptly (OR 0.76, 0.64 to 0.90). The strongest predictor of prompt admission was a decision to admit at the initial bedside assessment (OR 69, 59 to 81). Even though the decision to admit was included in the model, bed pressure still had a marked effect (high pressure: 0.27, 0.19 to 0.37) and hospital level variation persisted (MOR 1.89, 1.63 to 2.21).</w:t>
       </w:r>
     </w:p>
     <w:p>
       <w:pPr>
         <w:pStyle w:val="Heading2"/>
       </w:pPr>
-      <w:bookmarkStart w:id="25" w:name="determinants-of-90-day-mortality"/>
-      <w:bookmarkEnd w:id="25"/>
+      <w:bookmarkStart w:id="27" w:name="determinants-of-90-day-mortality"/>
+      <w:bookmarkEnd w:id="27"/>
       <w:r>
         <w:t>Determinants of 90-day mortality</w:t>
       </w:r>
     </w:p>
     <w:p>
       <w:r>
-        <w:t>Amongst patients without treatment limits, there were 372 deaths (3%) by the end of the first day, 1742 (13%) by the end of the first week, 3130 (24%) by the end of the first month, and 3946(30%) by 90 days (proportions from Kaplan-Meier failure function).</w:t>
+        <w:t>Amongst patients without treatment limits, there were 372 deaths (3%) by the end of the first day, 1742 (13%) by the end of the first week, 3130 (24%) by the 30 days, and 3946(30%) by 90 days (proportions from Kaplan-Meier failure function).</w:t>
       </w:r>
     </w:p>
     <w:p>
@@ -797,28 +821,32 @@
     </w:p>
     <w:p>
       <w:r>
-        <w:t>Other patient level risk factors were consistent with the existing literature on outcomes in similar patients: older patients, and those with sepsis (other than genito-urinary) had worse survival.</w:t>
-      </w:r>
-      <w:r>
-        <w:t xml:space="preserve"> </w:t>
+        <w:t xml:space="preserve">Other patient level risk factors were consistent with the existing literature on outcomes in similar patients: older patients, and those with sepsis (other than genito-urinary) had worse survival. </w:t>
       </w:r>
       <w:r>
         <w:fldChar w:fldCharType="begin"/>
       </w:r>
       <w:r>
-        <w:instrText xml:space="preserve"> ADDIN PAPERS2_CITATIONS &lt;citation&gt;&lt;uuid&gt;EFC308D0-1AEA-4D5D-9B07-142CBF95E5C7&lt;/uuid&gt;&lt;priority&gt;9&lt;/priority&gt;&lt;publications&gt;&lt;publication&gt;&lt;uuid&gt;B93A6E50-34D0-4767-9454-E6E0352C054F&lt;/uuid&gt;&lt;volume&gt;8&lt;/volume&gt;&lt;accepted_date&gt;99200402131200000000222000&lt;/accepted_date&gt;&lt;doi&gt;10.1186/cc2834&lt;/doi&gt;&lt;startpage&gt;R99&lt;/startpage&gt;&lt;revision_date&gt;99200401281200000000222000&lt;/revision_date&gt;&lt;publication_date&gt;99200404001200000000220000&lt;/publication_date&gt;&lt;url&gt;http://www.ncbi.nlm.nih.gov/entrez/query.fcgi?cmd=Retrieve&amp;amp;db=PubMed&amp;amp;dopt=Citation&amp;amp;list_uids=15025784&lt;/url&gt;&lt;citekey&gt;Harrison:2004brb&lt;/citekey&gt;&lt;type&gt;400&lt;/type&gt;&lt;title&gt;Case mix, outcome and length of stay for admissions to adult, general critical care units in England, Wales and Northern Ireland: the Intensive Care National Audit &amp;amp; Research Centre Case Mix Programme Database.&lt;/title&gt;&lt;publisher&gt;England&lt;/publisher&gt;&lt;submission_date&gt;99200311061200000000222000&lt;/submission_date&gt;&lt;number&gt;2&lt;/number&gt;&lt;institution&gt;Intensive Care National Audit &amp;amp; Research Centre, London, UK. david@icnarc.org&lt;/institution&gt;&lt;subtype&gt;400&lt;/subtype&gt;&lt;endpage&gt;111&lt;/endpage&gt;&lt;bundle&gt;&lt;publication&gt;&lt;publisher&gt;England&lt;/publisher&gt;&lt;title&gt;Crit Care&lt;/title&gt;&lt;type&gt;-100&lt;/type&gt;&lt;subtype&gt;-100&lt;/subtype&gt;&lt;uuid&gt;0C49589A-B7CA-4635-ABAF-E844C1E102A1&lt;/uuid&gt;&lt;/publication&gt;&lt;/bundle&gt;&lt;authors&gt;&lt;author&gt;&lt;firstName&gt;David&lt;/firstName&gt;&lt;middleNames&gt;A&lt;/middleNames&gt;&lt;lastName&gt;Harrison&lt;/lastName&gt;&lt;/author&gt;&lt;author&gt;&lt;firstName&gt;Anthony&lt;/firstName&gt;&lt;middleNames&gt;R&lt;/middleNames&gt;&lt;lastName&gt;Brady&lt;/lastName&gt;&lt;/author&gt;&lt;author&gt;&lt;firstName&gt;Kathy&lt;/firstName&gt;&lt;lastName&gt;Rowan&lt;/lastName&gt;&lt;/author&gt;&lt;/authors&gt;&lt;/publication&gt;&lt;/publications&gt;&lt;cites&gt;&lt;/cites&gt;&lt;/citation&gt;</w:instrText>
+        <w:instrText xml:space="preserve"> ADDIN PAPERS2_CITATIONS &lt;citation&gt;&lt;uuid&gt;8EE9B019-2E62-4603-AE55-823213438159&lt;/uuid&gt;&lt;priority&gt;10&lt;/priority&gt;&lt;publications&gt;&lt;publication&gt;&lt;uuid&gt;B93A6E50-34D0-4767-9454-E6E0352C054F&lt;/uuid&gt;&lt;volume&gt;8&lt;/volume&gt;&lt;accepted_date&gt;99200402131200000000222000&lt;/accepted_date&gt;&lt;doi&gt;10.1186/cc2834&lt;/doi&gt;&lt;startpage&gt;R99&lt;/startpage&gt;&lt;revision_date&gt;99200401281200000000222000&lt;/revision_date&gt;&lt;publication_date&gt;99200404001200000000220000&lt;/publication_date&gt;&lt;url&gt;http://www.ncbi.nlm.nih.gov/entrez/query.fcgi?cmd=Retrieve&amp;amp;db=PubMed&amp;amp;dopt=Citation&amp;amp;list_uids=15025784&lt;/url&gt;&lt;citekey&gt;Harrison:2004brb&lt;/citekey&gt;&lt;type&gt;400&lt;/type&gt;&lt;title&gt;Case mix, outcome and length of stay for admissions to adult, general critical care units in England, Wales and Northern Ireland: the Intensive Care National Audit &amp;amp; Research Centre Case Mix Programme Database.&lt;/title&gt;&lt;publisher&gt;England&lt;/publisher&gt;&lt;submission_date&gt;99200311061200000000222000&lt;/submission_date&gt;&lt;number&gt;2&lt;/number&gt;&lt;institution&gt;Intensive Care National Audit &amp;amp; Research Centre, London, UK. david@icnarc.org&lt;/institution&gt;&lt;subtype&gt;400&lt;/subtype&gt;&lt;endpage&gt;111&lt;/endpage&gt;&lt;bundle&gt;&lt;publication&gt;&lt;publisher&gt;England&lt;/publisher&gt;&lt;title&gt;Crit Care&lt;/title&gt;&lt;type&gt;-100&lt;/type&gt;&lt;subtype&gt;-100&lt;/subtype&gt;&lt;uuid&gt;0C49589A-B7CA-4635-ABAF-E844C1E102A1&lt;/uuid&gt;&lt;/publication&gt;&lt;/bundle&gt;&lt;authors&gt;&lt;author&gt;&lt;firstName&gt;David&lt;/firstName&gt;&lt;middleNames&gt;A&lt;/middleNames&gt;&lt;lastName&gt;Harrison&lt;/lastName&gt;&lt;/author&gt;&lt;author&gt;&lt;firstName&gt;Anthony&lt;/firstName&gt;&lt;middleNames&gt;R&lt;/middleNames&gt;&lt;lastName&gt;Brady&lt;/lastName&gt;&lt;/author&gt;&lt;author&gt;&lt;firstName&gt;Kathy&lt;/firstName&gt;&lt;lastName&gt;Rowan&lt;/lastName&gt;&lt;/author&gt;&lt;/authors&gt;&lt;/publication&gt;&lt;/publications&gt;&lt;cites&gt;&lt;/cites&gt;&lt;/citation&gt;</w:instrText>
       </w:r>
       <w:r>
         <w:fldChar w:fldCharType="separate"/>
       </w:r>
       <w:r>
-        <w:t>[17]</w:t>
+        <w:rPr>
+          <w:rFonts w:cs="Charter"/>
+        </w:rPr>
+        <w:t>[19]</w:t>
       </w:r>
       <w:r>
         <w:fldChar w:fldCharType="end"/>
       </w:r>
       <w:r>
-        <w:t xml:space="preserve"> Patients assessed during the winter months, over the weekend, and out-of-hours did not have a significantly worse adjusted survival than baseline.</w:t>
+        <w:t xml:space="preserve"> Patients assessed during the winter months, over </w:t>
+      </w:r>
+      <w:r>
+        <w:lastRenderedPageBreak/>
+        <w:t>the weekend, and out-of-hours did not have a significantly worse adjusted survival than baseline.</w:t>
       </w:r>
     </w:p>
     <w:p>
@@ -828,7 +856,7 @@
     </w:p>
     <w:p>
       <w:r>
-        <w:t>The full multi-level model demonstrated significant hospital level variation in survival (median hazard ratio 1.28, 1.22 to 1.34) which was little altered by adjustment for patient level risk factors (MHR 1.29, 1.22 to 1.35).</w:t>
+        <w:t>The full multi-level model demonstrated significant hospital level variation in survival (MHR 1.28, 1.22 to 1.34) which was little altered by adjustment for patient level risk factors (MHR 1.29, 1.22 to 1.35).</w:t>
       </w:r>
     </w:p>
     <w:p>
@@ -840,396 +868,1910 @@
       <w:pPr>
         <w:pStyle w:val="Heading1"/>
       </w:pPr>
-      <w:bookmarkStart w:id="26" w:name="discussion"/>
-      <w:bookmarkEnd w:id="26"/>
+      <w:bookmarkStart w:id="28" w:name="discussion"/>
+      <w:bookmarkEnd w:id="28"/>
       <w:r>
         <w:lastRenderedPageBreak/>
         <w:t>Discussion</w:t>
+      </w:r>
+    </w:p>
+    <w:p>
+      <w:r>
+        <w:t>We describe the events following initial bedside assessment by critical care of more than 15000 ward patients in 48 acute NHS hospitals. Nearly half (45%) of these patients were defined as being at high risk by current guidelines</w:t>
+      </w:r>
+      <w:r>
+        <w:fldChar w:fldCharType="begin"/>
+      </w:r>
+      <w:r>
+        <w:instrText xml:space="preserve"> ADDIN PAPERS2_CITATIONS &lt;citation&gt;&lt;uuid&gt;13AC36FE-320D-43A9-A65F-FC2C018C779D&lt;/uuid&gt;&lt;priority&gt;11&lt;/priority&gt;&lt;publications&gt;&lt;publication&gt;&lt;publication_date&gt;99201200001200000000200000&lt;/publication_date&gt;&lt;startpage&gt;1&lt;/startpage&gt;&lt;subtitle&gt;National Early Warning Score (NEWS)&lt;/subtitle&gt;&lt;title&gt;National Early Warning Score (NEWS): Standardising the assessment of acute-illness severity in the NHS&lt;/title&gt;&lt;uuid&gt;2DF9C037-4745-462E-A8C5-B80E466B8F2B&lt;/uuid&gt;&lt;subtype&gt;400&lt;/subtype&gt;&lt;publisher&gt;Royal College of Physicians&lt;/publisher&gt;&lt;type&gt;400&lt;/type&gt;&lt;endpage&gt;30&lt;/endpage&gt;&lt;url&gt;http://www.rcplondon.ac.uk/resources/national-early-warning-score-news&lt;/url&gt;&lt;/publication&gt;&lt;/publications&gt;&lt;cites&gt;&lt;/cites&gt;&lt;/citation&gt;</w:instrText>
+      </w:r>
+      <w:r>
+        <w:fldChar w:fldCharType="separate"/>
+      </w:r>
+      <w:r>
+        <w:rPr>
+          <w:rFonts w:cs="Charter"/>
+        </w:rPr>
+        <w:t>[14]</w:t>
+      </w:r>
+      <w:r>
+        <w:fldChar w:fldCharType="end"/>
+      </w:r>
+      <w:r>
+        <w:t>, and one-third (33%) were assessed when the critical care unit was under-strain (two or fewer beds available). One in twelve (8%) were assessed when the unit was completely full.</w:t>
+      </w:r>
+    </w:p>
+    <w:p>
+      <w:r>
+        <w:t>Critical care capacity affected the decision to admit, and subsequent patient pathways. Moreover, the decision making varied between hospitals. Bias against admitting the elderly provided additional evidence of rationing.</w:t>
+      </w:r>
+    </w:p>
+    <w:p>
+      <w:r>
+        <w:t>The consequences of critical care strain, and inter-hospital variation in decision making were two-fold. Firstly, affected patients had their admission delayed either directly (delayed immediate critical care), or indirectly (declined immediate admission before late reversal of the initial decision). Secondly, patients were simply less likely to ever be cared for critical care during the week following assessment. Correspondingly, they were more likely to die on the ward without critical care. This was true even for the cohort of patients for whom the bedside assessor thought critical care was justified.</w:t>
+      </w:r>
+    </w:p>
+    <w:p>
+      <w:r>
+        <w:t xml:space="preserve">Despite an immediate decision to admit, one-quarter of patients were still not admitted within the four hours recommended. Compared to the international literature this four hour target is not strict. </w:t>
+      </w:r>
+      <w:r>
+        <w:fldChar w:fldCharType="begin"/>
+      </w:r>
+      <w:r>
+        <w:instrText xml:space="preserve"> ADDIN PAPERS2_CITATIONS &lt;citation&gt;&lt;uuid&gt;C299C9D3-CE85-4239-979F-F87D39AAE8A8&lt;/uuid&gt;&lt;priority&gt;12&lt;/priority&gt;&lt;publications&gt;&lt;publication&gt;&lt;uuid&gt;A0B8D4C6-2921-4F22-83B3-22A9BC897EA6&lt;/uuid&gt;&lt;volume&gt;172&lt;/volume&gt;&lt;doi&gt;10.1001/archinternmed.2011.2315&lt;/doi&gt;&lt;startpage&gt;467&lt;/startpage&gt;&lt;publication_date&gt;99201203261200000000222000&lt;/publication_date&gt;&lt;url&gt;http://www.ncbi.nlm.nih.gov/entrez/query.fcgi?cmd=Retrieve&amp;amp;db=PubMed&amp;amp;dopt=Citation&amp;amp;list_uids=22412076&lt;/url&gt;&lt;citekey&gt;Stelfox:2012iy&lt;/citekey&gt;&lt;type&gt;400&lt;/type&gt;&lt;title&gt;Intensive Care Unit Bed Availability and Outcomes for Hospitalized Patients With Sudden Clinical Deterioration.&lt;/title&gt;&lt;publisher&gt;United States&lt;/publisher&gt;&lt;institution&gt;Department of Critical Care Medicine, University of Calgary, Teaching, Research and Wellness Building, 3280 Hospital Dr NW, Calgary, AB, Canada. tstelfox@ucalgary.ca&lt;/institution&gt;&lt;number&gt;6&lt;/number&gt;&lt;subtype&gt;400&lt;/subtype&gt;&lt;endpage&gt;474&lt;/endpage&gt;&lt;bundle&gt;&lt;publication&gt;&lt;publisher&gt;United States&lt;/publisher&gt;&lt;title&gt;Arch Intern Med&lt;/title&gt;&lt;type&gt;-100&lt;/type&gt;&lt;subtype&gt;-100&lt;/subtype&gt;&lt;uuid&gt;EDC53D42-AEC8-4E3D-8AD9-C7FA0AD66794&lt;/uuid&gt;&lt;/publication&gt;&lt;/bundle&gt;&lt;authors&gt;&lt;author&gt;&lt;firstName&gt;H&lt;/firstName&gt;&lt;middleNames&gt;T&lt;/middleNames&gt;&lt;lastName&gt;Stelfox&lt;/lastName&gt;&lt;/author&gt;&lt;author&gt;&lt;firstName&gt;B&lt;/firstName&gt;&lt;middleNames&gt;R&lt;/middleNames&gt;&lt;lastName&gt;Hemmelgarn&lt;/lastName&gt;&lt;/author&gt;&lt;author&gt;&lt;firstName&gt;S&lt;/firstName&gt;&lt;middleNames&gt;M&lt;/middleNames&gt;&lt;lastName&gt;Bagshaw&lt;/lastName&gt;&lt;/author&gt;&lt;author&gt;&lt;firstName&gt;S&lt;/firstName&gt;&lt;lastName&gt;Gao&lt;/lastName&gt;&lt;/author&gt;&lt;author&gt;&lt;firstName&gt;C&lt;/firstName&gt;&lt;middleNames&gt;J&lt;/middleNames&gt;&lt;lastName&gt;Doig&lt;/lastName&gt;&lt;/author&gt;&lt;author&gt;&lt;firstName&gt;C&lt;/firstName&gt;&lt;lastName&gt;Nijssen-Jordan&lt;/lastName&gt;&lt;/author&gt;&lt;author&gt;&lt;firstName&gt;B&lt;/firstName&gt;&lt;lastName&gt;Manns&lt;/lastName&gt;&lt;/author&gt;&lt;/authors&gt;&lt;/publication&gt;&lt;publication&gt;&lt;uuid&gt;B0470926-0BA5-4E63-A153-A5D215F88A52&lt;/uuid&gt;&lt;volume&gt;185&lt;/volume&gt;&lt;doi&gt;10.1164/rccm.201104-0729OC&lt;/doi&gt;&lt;startpage&gt;1081&lt;/startpage&gt;&lt;publication_date&gt;99201205151200000000222000&lt;/publication_date&gt;&lt;url&gt;http://www.ncbi.nlm.nih.gov/entrez/query.fcgi?cmd=Retrieve&amp;amp;db=PubMed&amp;amp;dopt=Citation&amp;amp;list_uids=22345582&lt;/url&gt;&lt;citekey&gt;Robert:2012ep&lt;/citekey&gt;&lt;type&gt;400&lt;/type&gt;&lt;title&gt;Refusal of intensive care unit admission due to a full unit: impact on mortality.&lt;/title&gt;&lt;publisher&gt;United States&lt;/publisher&gt;&lt;institution&gt;Service de Reanimation Medicale, Hopital Jean Bernard, CHU Poitiers, 86021 Poitiers Cedex France. r.robert@chu-poitiers.fr&lt;/institution&gt;&lt;number&gt;10&lt;/number&gt;&lt;subtype&gt;400&lt;/subtype&gt;&lt;endpage&gt;1087&lt;/endpage&gt;&lt;bundle&gt;&lt;publication&gt;&lt;publisher&gt;United States&lt;/publisher&gt;&lt;title&gt;American Journal of Respiratory and Critical Care Medicine&lt;/title&gt;&lt;type&gt;-100&lt;/type&gt;&lt;subtype&gt;-100&lt;/subtype&gt;&lt;uuid&gt;C7FD63CD-137F-44BD-84C6-F476C6FB6572&lt;/uuid&gt;&lt;/publication&gt;&lt;/bundle&gt;&lt;authors&gt;&lt;author&gt;&lt;firstName&gt;R&lt;/firstName&gt;&lt;lastName&gt;Robert&lt;/lastName&gt;&lt;/author&gt;&lt;author&gt;&lt;firstName&gt;J&lt;/firstName&gt;&lt;lastName&gt;Reignier&lt;/lastName&gt;&lt;/author&gt;&lt;author&gt;&lt;firstName&gt;C&lt;/firstName&gt;&lt;lastName&gt;Tournoux-Facon&lt;/lastName&gt;&lt;/author&gt;&lt;author&gt;&lt;firstName&gt;T&lt;/firstName&gt;&lt;lastName&gt;Boulain&lt;/lastName&gt;&lt;/author&gt;&lt;author&gt;&lt;firstName&gt;O&lt;/firstName&gt;&lt;lastName&gt;Lesieur&lt;/lastName&gt;&lt;/author&gt;&lt;author&gt;&lt;firstName&gt;V&lt;/firstName&gt;&lt;lastName&gt;Gissot&lt;/lastName&gt;&lt;/author&gt;&lt;author&gt;&lt;firstName&gt;V&lt;/firstName&gt;&lt;lastName&gt;Souday&lt;/lastName&gt;&lt;/author&gt;&lt;author&gt;&lt;firstName&gt;M&lt;/firstName&gt;&lt;lastName&gt;Hamrouni&lt;/lastName&gt;&lt;/author&gt;&lt;author&gt;&lt;firstName&gt;C&lt;/firstName&gt;&lt;lastName&gt;Chapon&lt;/lastName&gt;&lt;/author&gt;&lt;author&gt;&lt;firstName&gt;J&lt;/firstName&gt;&lt;middleNames&gt;P&lt;/middleNames&gt;&lt;lastName&gt;Gouello&lt;/lastName&gt;&lt;/author&gt;&lt;/authors&gt;&lt;/publication&gt;&lt;/publications&gt;&lt;cites&gt;&lt;/cites&gt;&lt;/citation&gt;</w:instrText>
+      </w:r>
+      <w:r>
+        <w:fldChar w:fldCharType="separate"/>
+      </w:r>
+      <w:r>
+        <w:rPr>
+          <w:rFonts w:cs="Charter"/>
+        </w:rPr>
+        <w:t>[6,7]</w:t>
+      </w:r>
+      <w:r>
+        <w:fldChar w:fldCharType="end"/>
+      </w:r>
+    </w:p>
+    <w:p>
+      <w:r>
+        <w:t xml:space="preserve">The mortality rate in these patients is high. Around one in three patients assessed die within 90-days, and nearly one half do not survive a year. In fact, the mortality is not dissimilar to that seen in the unselected critical care population even though only a mintority of these ward patients were admitted. </w:t>
+      </w:r>
+      <w:r>
+        <w:fldChar w:fldCharType="begin"/>
+      </w:r>
+      <w:r>
+        <w:instrText xml:space="preserve"> ADDIN PAPERS2_CITATIONS &lt;citation&gt;&lt;uuid&gt;3077EC9B-189E-4B0D-8509-403670535505&lt;/uuid&gt;&lt;priority&gt;13&lt;/priority&gt;&lt;publications&gt;&lt;publication&gt;&lt;uuid&gt;7DE98028-EF84-4A12-AB6F-16FDE741A62E&lt;/uuid&gt;&lt;volume&gt;14&lt;/volume&gt;&lt;accepted_date&gt;99201412101200000000222000&lt;/accepted_date&gt;&lt;doi&gt;10.1186/1471-2253-14-116&lt;/doi&gt;&lt;startpage&gt;116&lt;/startpage&gt;&lt;publication_date&gt;99201400001200000000200000&lt;/publication_date&gt;&lt;url&gt;http://www.ncbi.nlm.nih.gov/entrez/query.fcgi?cmd=Retrieve&amp;amp;db=PubMed&amp;amp;dopt=Citation&amp;amp;list_uids=25544831&lt;/url&gt;&lt;citekey&gt;Harrison:2014ei&lt;/citekey&gt;&lt;type&gt;400&lt;/type&gt;&lt;title&gt;External validation of the Intensive Care National Audit &amp;amp; Research Centre (ICNARC) risk prediction model in critical care units in Scotland.&lt;/title&gt;&lt;publisher&gt;England&lt;/publisher&gt;&lt;submission_date&gt;99201407291200000000222000&lt;/submission_date&gt;&lt;number&gt;1&lt;/number&gt;&lt;institution&gt;Intensive Care National Audit &amp;amp; Research Centre (ICNARC), Napier House, 24 High Holborn, London, WC1V 6AZ UK.&lt;/institution&gt;&lt;subtype&gt;400&lt;/subtype&gt;&lt;bundle&gt;&lt;publication&gt;&lt;publisher&gt;England&lt;/publisher&gt;&lt;title&gt;BMC Anesthesiol&lt;/title&gt;&lt;type&gt;-100&lt;/type&gt;&lt;subtype&gt;-100&lt;/subtype&gt;&lt;uuid&gt;4AE61FFF-D94D-4C7D-B267-C59B4102A0E7&lt;/uuid&gt;&lt;/publication&gt;&lt;/bundle&gt;&lt;authors&gt;&lt;author&gt;&lt;firstName&gt;David&lt;/firstName&gt;&lt;middleNames&gt;A&lt;/middleNames&gt;&lt;lastName&gt;Harrison&lt;/lastName&gt;&lt;/author&gt;&lt;author&gt;&lt;firstName&gt;Nazir&lt;/firstName&gt;&lt;middleNames&gt;I&lt;/middleNames&gt;&lt;lastName&gt;Lone&lt;/lastName&gt;&lt;/author&gt;&lt;author&gt;&lt;firstName&gt;Catriona&lt;/firstName&gt;&lt;lastName&gt;Haddow&lt;/lastName&gt;&lt;/author&gt;&lt;author&gt;&lt;firstName&gt;Moranne&lt;/firstName&gt;&lt;lastName&gt;MacGillivray&lt;/lastName&gt;&lt;/author&gt;&lt;author&gt;&lt;firstName&gt;Angela&lt;/firstName&gt;&lt;lastName&gt;Khan&lt;/lastName&gt;&lt;/author&gt;&lt;author&gt;&lt;firstName&gt;Brian&lt;/firstName&gt;&lt;lastName&gt;Cook&lt;/lastName&gt;&lt;/author&gt;&lt;author&gt;&lt;firstName&gt;Kathryn&lt;/firstName&gt;&lt;middleNames&gt;M&lt;/middleNames&gt;&lt;lastName&gt;Rowan&lt;/lastName&gt;&lt;/author&gt;&lt;/authors&gt;&lt;/publication&gt;&lt;publication&gt;&lt;uuid&gt;E3888D5B-DF31-442B-A27A-BAF95210B210&lt;/uuid&gt;&lt;volume&gt;35&lt;/volume&gt;&lt;doi&gt;10.1097/01.CCM.0000259468.24532.44&lt;/doi&gt;&lt;startpage&gt;1091&lt;/startpage&gt;&lt;publication_date&gt;99200704001200000000220000&lt;/publication_date&gt;&lt;url&gt;http://www.ncbi.nlm.nih.gov/entrez/query.fcgi?cmd=Retrieve&amp;amp;db=PubMed&amp;amp;dopt=Citation&amp;amp;list_uids=17334248&lt;/url&gt;&lt;citekey&gt;Harrison:2007jt&lt;/citekey&gt;&lt;type&gt;400&lt;/type&gt;&lt;title&gt;A new risk prediction model for critical care: the Intensive Care National Audit &amp;amp; Research Centre (ICNARC) model.&lt;/title&gt;&lt;publisher&gt;United States&lt;/publisher&gt;&lt;institution&gt;Intensive Care National Audit &amp;amp; Research Centre (ICNARC), London, UK. harrison@icnarc.org &amp;lt;harrison@icnarc.org&amp;gt;&lt;/institution&gt;&lt;number&gt;4&lt;/number&gt;&lt;subtype&gt;400&lt;/subtype&gt;&lt;endpage&gt;1098&lt;/endpage&gt;&lt;bundle&gt;&lt;publication&gt;&lt;publisher&gt;United States&lt;/publisher&gt;&lt;title&gt;Crit Care Med&lt;/title&gt;&lt;type&gt;-100&lt;/type&gt;&lt;subtype&gt;-100&lt;/subtype&gt;&lt;uuid&gt;118B9DFB-B782-44E2-9A4F-6E695BC69D0B&lt;/uuid&gt;&lt;/publication&gt;&lt;/bundle&gt;&lt;authors&gt;&lt;author&gt;&lt;firstName&gt;D&lt;/firstName&gt;&lt;middleNames&gt;A&lt;/middleNames&gt;&lt;lastName&gt;Harrison&lt;/lastName&gt;&lt;/author&gt;&lt;author&gt;&lt;firstName&gt;G&lt;/firstName&gt;&lt;middleNames&gt;J&lt;/middleNames&gt;&lt;lastName&gt;Parry&lt;/lastName&gt;&lt;/author&gt;&lt;author&gt;&lt;firstName&gt;J&lt;/firstName&gt;&lt;middleNames&gt;R&lt;/middleNames&gt;&lt;lastName&gt;Carpenter&lt;/lastName&gt;&lt;/author&gt;&lt;author&gt;&lt;firstName&gt;A&lt;/firstName&gt;&lt;lastName&gt;Short&lt;/lastName&gt;&lt;/author&gt;&lt;author&gt;&lt;firstName&gt;K&lt;/firstName&gt;&lt;lastName&gt;Rowan&lt;/lastName&gt;&lt;/author&gt;&lt;/authors&gt;&lt;/publication&gt;&lt;/publications&gt;&lt;cites&gt;&lt;/cites&gt;&lt;/citation&gt;</w:instrText>
+      </w:r>
+      <w:r>
+        <w:fldChar w:fldCharType="separate"/>
+      </w:r>
+      <w:r>
+        <w:rPr>
+          <w:rFonts w:cs="Charter"/>
+        </w:rPr>
+        <w:t>[15,20]</w:t>
+      </w:r>
+      <w:r>
+        <w:fldChar w:fldCharType="end"/>
+      </w:r>
+    </w:p>
+    <w:p>
+      <w:r>
+        <w:t>Importantly, early (7-day) mortality is still elevated either for patients defined as objectively low risk by NEWS class, or subjectively low risk by the bedside assessor. In other words, mere referral for ward assessment by critical care is already effectively identifying a high risk population. This risk is heavily front-loaded with around half of deaths in the first week, and half of those deaths in the first 48 hours. This implies that the time window for successful intervention has either passed, or is narrow.</w:t>
+      </w:r>
+    </w:p>
+    <w:p>
+      <w:r>
+        <w:t>Hospital level variation is a significant factor. We could not show a direct effect of occupancy on mortality in this model. However, if part of the effect of being in a ‘good’ hospital is mediated through how critical care occupancy is managed then this difference would have been inappropriately ‘adjusted away’. In our single level model, the effect of occupancy on mortality was greater; thus we cannot confidently exclude occupancy as having a clinically important effect. The observation that, as critical care capacity becomes more constrained, those patients eventually admitted both waited longer, and deteriorated further, would be consistent with this hypothesis.</w:t>
+      </w:r>
+    </w:p>
+    <w:p>
+      <w:r>
+        <w:t>Finally, although referrals for assessment by critical care were more frequent during winter, the weekend, and out-of-hours, there was no independent decrease in risk adjusted survival in these groups.</w:t>
       </w:r>
     </w:p>
     <w:p>
       <w:pPr>
         <w:pStyle w:val="Heading2"/>
       </w:pPr>
-      <w:bookmarkStart w:id="27" w:name="main-findings"/>
-      <w:bookmarkEnd w:id="27"/>
-      <w:r>
-        <w:t>Main findings</w:t>
+      <w:bookmarkStart w:id="29" w:name="comparison-with-other-studies"/>
+      <w:bookmarkEnd w:id="29"/>
+      <w:r>
+        <w:lastRenderedPageBreak/>
+        <w:t>Comparison with other studies</w:t>
       </w:r>
     </w:p>
     <w:p>
       <w:r>
-        <w:t>We describe the events following bedside assessment by critical care of more than 15000 ward patients in 48 acute NHS hospitals. Nearly half (45%) of these patients were defined as being at high risk by current guidelines[@Anonymous:2012un], and one-third (33%) were assessed when the critical care unit was under-strain (two or fewer beds available). One in twelve (8%) were assessed when the unit was completely full.</w:t>
+        <w:t xml:space="preserve">There are no similar studies of ward patients referred to critical care in the UK. However it would appear that the incidence of referrals we report is much lower than in similar health care systems. We observed around 8 unselected referrals per 1,000 inpatient admissions whereas others report in the range of 25–50. </w:t>
+      </w:r>
+      <w:r>
+        <w:fldChar w:fldCharType="begin"/>
+      </w:r>
+      <w:r>
+        <w:instrText xml:space="preserve"> ADDIN PAPERS2_CITATIONS &lt;citation&gt;&lt;uuid&gt;98188B9C-7E88-4098-AD55-83727A2690F5&lt;/uuid&gt;&lt;priority&gt;14&lt;/priority&gt;&lt;publications&gt;&lt;publication&gt;&lt;uuid&gt;E1EBA869-1757-44C1-BB28-2B26EC5934BE&lt;/uuid&gt;&lt;volume&gt;365&lt;/volume&gt;&lt;doi&gt;10.1056/NEJMra0910926&lt;/doi&gt;&lt;startpage&gt;139&lt;/startpage&gt;&lt;publication_date&gt;99201107141200000000222000&lt;/publication_date&gt;&lt;url&gt;http://eutils.ncbi.nlm.nih.gov/entrez/eutils/elink.fcgi?dbfrom=pubmed&amp;amp;amp;id=21751906&amp;amp;amp;retmode=ref&amp;amp;amp;cmd=prlinks&lt;/url&gt;&lt;type&gt;400&lt;/type&gt;&lt;title&gt;Rapid-response teams.&lt;/title&gt;&lt;institution&gt;Australian and New Zealand Intensive Care Research Centre, Department of Epidemiology and Preventive Medicine, Monash University, Melbourne, VIC, Australia.&lt;/institution&gt;&lt;number&gt;2&lt;/number&gt;&lt;subtype&gt;400&lt;/subtype&gt;&lt;endpage&gt;146&lt;/endpage&gt;&lt;bundle&gt;&lt;publication&gt;&lt;publisher&gt;United States&lt;/publisher&gt;&lt;title&gt;N Engl J Med&lt;/title&gt;&lt;type&gt;-100&lt;/type&gt;&lt;subtype&gt;-100&lt;/subtype&gt;&lt;uuid&gt;0D7C8C08-0B2D-4144-B176-878224944E17&lt;/uuid&gt;&lt;/publication&gt;&lt;/bundle&gt;&lt;authors&gt;&lt;author&gt;&lt;firstName&gt;Daryl&lt;/firstName&gt;&lt;middleNames&gt;A&lt;/middleNames&gt;&lt;lastName&gt;Jones&lt;/lastName&gt;&lt;/author&gt;&lt;author&gt;&lt;firstName&gt;Michael&lt;/firstName&gt;&lt;middleNames&gt;A&lt;/middleNames&gt;&lt;lastName&gt;DeVita&lt;/lastName&gt;&lt;/author&gt;&lt;author&gt;&lt;firstName&gt;Rinaldo&lt;/firstName&gt;&lt;lastName&gt;Bellomo&lt;/lastName&gt;&lt;/author&gt;&lt;/authors&gt;&lt;/publication&gt;&lt;publication&gt;&lt;uuid&gt;E2BB7A27-BA1E-432A-80F9-0926706200CD&lt;/uuid&gt;&lt;volume&gt;70&lt;/volume&gt;&lt;doi&gt;10.1016/j.resuscitation.2005.11.011&lt;/doi&gt;&lt;startpage&gt;66&lt;/startpage&gt;&lt;publication_date&gt;99200607001200000000220000&lt;/publication_date&gt;&lt;url&gt;http://www.ncbi.nlm.nih.gov/entrez/query.fcgi?cmd=Retrieve&amp;amp;db=PubMed&amp;amp;dopt=Citation&amp;amp;list_uids=16757089&lt;/url&gt;&lt;citekey&gt;Bell:2006gr&lt;/citekey&gt;&lt;type&gt;400&lt;/type&gt;&lt;title&gt;Prevalence and sensitivity of MET-criteria in a Scandinavian University Hospital.&lt;/title&gt;&lt;publisher&gt;Ireland&lt;/publisher&gt;&lt;institution&gt;Department of Anesthesiology and Intensive Care, Karolinska University Hospital Solna, S-171 76 Stockholm, Sweden.&lt;/institution&gt;&lt;number&gt;1&lt;/number&gt;&lt;subtype&gt;400&lt;/subtype&gt;&lt;endpage&gt;73&lt;/endpage&gt;&lt;bundle&gt;&lt;publication&gt;&lt;publisher&gt;Ireland&lt;/publisher&gt;&lt;title&gt;Resuscitation&lt;/title&gt;&lt;type&gt;-100&lt;/type&gt;&lt;subtype&gt;-100&lt;/subtype&gt;&lt;uuid&gt;1C5D3A50-24B2-4C5F-A100-2302ED87BF87&lt;/uuid&gt;&lt;/publication&gt;&lt;/bundle&gt;&lt;authors&gt;&lt;author&gt;&lt;firstName&gt;M&lt;/firstName&gt;&lt;middleNames&gt;B&lt;/middleNames&gt;&lt;lastName&gt;Bell&lt;/lastName&gt;&lt;/author&gt;&lt;author&gt;&lt;firstName&gt;D&lt;/firstName&gt;&lt;lastName&gt;Konrad&lt;/lastName&gt;&lt;/author&gt;&lt;author&gt;&lt;firstName&gt;F&lt;/firstName&gt;&lt;lastName&gt;Granath&lt;/lastName&gt;&lt;/author&gt;&lt;author&gt;&lt;firstName&gt;A&lt;/firstName&gt;&lt;lastName&gt;Ekbom&lt;/lastName&gt;&lt;/author&gt;&lt;author&gt;&lt;firstName&gt;C&lt;/firstName&gt;&lt;middleNames&gt;R&lt;/middleNames&gt;&lt;lastName&gt;Martling&lt;/lastName&gt;&lt;/author&gt;&lt;/authors&gt;&lt;/publication&gt;&lt;publication&gt;&lt;uuid&gt;AFF80403-E7FF-4715-88FC-9FB3DB571BC3&lt;/uuid&gt;&lt;volume&gt;32&lt;/volume&gt;&lt;startpage&gt;1654&lt;/startpage&gt;&lt;publication_date&gt;99200408001200000000220000&lt;/publication_date&gt;&lt;url&gt;http://www.ncbi.nlm.nih.gov/entrez/query.fcgi?cmd=Retrieve&amp;amp;db=PubMed&amp;amp;dopt=Citation&amp;amp;list_uids=15286540&lt;/url&gt;&lt;type&gt;400&lt;/type&gt;&lt;title&gt;Survival of critically ill patients hospitalized in and out of intensive care units under paucity of intensive care unit beds.&lt;/title&gt;&lt;publisher&gt;United States&lt;/publisher&gt;&lt;institution&gt;Department of Health Services Research, Ministry of Health, Jerusalem, Israel.&lt;/institution&gt;&lt;number&gt;8&lt;/number&gt;&lt;subtype&gt;400&lt;/subtype&gt;&lt;endpage&gt;1661&lt;/endpage&gt;&lt;bundle&gt;&lt;publication&gt;&lt;publisher&gt;United States&lt;/publisher&gt;&lt;title&gt;Crit Care Med&lt;/title&gt;&lt;type&gt;-100&lt;/type&gt;&lt;subtype&gt;-100&lt;/subtype&gt;&lt;uuid&gt;118B9DFB-B782-44E2-9A4F-6E695BC69D0B&lt;/uuid&gt;&lt;/publication&gt;&lt;/bundle&gt;&lt;authors&gt;&lt;author&gt;&lt;firstName&gt;E&lt;/firstName&gt;&lt;lastName&gt;Simchen&lt;/lastName&gt;&lt;/author&gt;&lt;author&gt;&lt;firstName&gt;C&lt;/firstName&gt;&lt;middleNames&gt;L&lt;/middleNames&gt;&lt;lastName&gt;Sprung&lt;/lastName&gt;&lt;/author&gt;&lt;author&gt;&lt;firstName&gt;N&lt;/firstName&gt;&lt;lastName&gt;Galai&lt;/lastName&gt;&lt;/author&gt;&lt;author&gt;&lt;firstName&gt;Y&lt;/firstName&gt;&lt;lastName&gt;Zitser-Gurevich&lt;/lastName&gt;&lt;/author&gt;&lt;author&gt;&lt;firstName&gt;Y&lt;/firstName&gt;&lt;lastName&gt;Bar-Lavi&lt;/lastName&gt;&lt;/author&gt;&lt;author&gt;&lt;firstName&gt;G&lt;/firstName&gt;&lt;lastName&gt;Gurman&lt;/lastName&gt;&lt;/author&gt;&lt;author&gt;&lt;firstName&gt;M&lt;/firstName&gt;&lt;lastName&gt;Klein&lt;/lastName&gt;&lt;/author&gt;&lt;author&gt;&lt;firstName&gt;A&lt;/firstName&gt;&lt;lastName&gt;Lev&lt;/lastName&gt;&lt;/author&gt;&lt;author&gt;&lt;firstName&gt;L&lt;/firstName&gt;&lt;lastName&gt;Levi&lt;/lastName&gt;&lt;/author&gt;&lt;author&gt;&lt;firstName&gt;F&lt;/firstName&gt;&lt;lastName&gt;Zveibil&lt;/lastName&gt;&lt;/author&gt;&lt;author&gt;&lt;firstName&gt;M&lt;/firstName&gt;&lt;lastName&gt;Mandel&lt;/lastName&gt;&lt;/author&gt;&lt;author&gt;&lt;firstName&gt;G&lt;/firstName&gt;&lt;lastName&gt;Mnatzaganian&lt;/lastName&gt;&lt;/author&gt;&lt;/authors&gt;&lt;/publication&gt;&lt;/publications&gt;&lt;cites&gt;&lt;/cites&gt;&lt;/citation&gt;</w:instrText>
+      </w:r>
+      <w:r>
+        <w:fldChar w:fldCharType="separate"/>
+      </w:r>
+      <w:r>
+        <w:rPr>
+          <w:rFonts w:cs="Charter"/>
+        </w:rPr>
+        <w:t>[21-23]</w:t>
+      </w:r>
+      <w:r>
+        <w:fldChar w:fldCharType="end"/>
       </w:r>
     </w:p>
     <w:p>
       <w:r>
-        <w:t>The strain on capacity affected decision making at the bedside, and, despite adjustment for major patient specific risk factors, this decision making also varied between hospitals regardless of strain. There was additional evidence of rationing of critical care in that we also observed a bias against admitting the elderly.</w:t>
+        <w:t>Despite our smaller and presumably more selected population, the mortality we observe is similar — although direct comparisons remain difficult because the reporting metrics differ (hospital mortality versus 30-day survival). For additional context, it is worth comparing the overall 61% one year survival for the ward patients referred to critical care to that for UK patients diagnosed with lung (30%), colorectal (75%) and breast cancer (95%).</w:t>
+      </w:r>
+      <w:r>
+        <w:fldChar w:fldCharType="begin"/>
+      </w:r>
+      <w:r>
+        <w:instrText xml:space="preserve"> ADDIN PAPERS2_CITATIONS &lt;citation&gt;&lt;uuid&gt;8296DAB2-E76B-463B-A24D-24831B422B60&lt;/uuid&gt;&lt;priority&gt;15&lt;/priority&gt;&lt;publications&gt;&lt;publication&gt;&lt;uuid&gt;3ED76A6D-DBD5-4417-BB8E-EDF71E8C72FB&lt;/uuid&gt;&lt;volume&gt;377&lt;/volume&gt;&lt;doi&gt;10.1016/S0140-6736(10)62231-3&lt;/doi&gt;&lt;startpage&gt;127&lt;/startpage&gt;&lt;publication_date&gt;99201101081200000000222000&lt;/publication_date&gt;&lt;url&gt;http://linkinghub.elsevier.com/retrieve/pii/S0140673610622313&lt;/url&gt;&lt;citekey&gt;Coleman:2011ip&lt;/citekey&gt;&lt;type&gt;400&lt;/type&gt;&lt;title&gt;Cancer survival in Australia, Canada, Denmark, Norway, Sweden, and the UK, 1995-2007 (the International Cancer Benchmarking Partnership): an analysis of population-based cancer registry data.&lt;/title&gt;&lt;institution&gt;Cancer Research UK Cancer Survival Group, London School of Hygiene and Tropical Medicine, London, UK. michel.coleman@lshtm.ac.uk&lt;/institution&gt;&lt;number&gt;9760&lt;/number&gt;&lt;subtype&gt;400&lt;/subtype&gt;&lt;endpage&gt;138&lt;/endpage&gt;&lt;bundle&gt;&lt;publication&gt;&lt;publisher&gt;ENGLAND&lt;/publisher&gt;&lt;title&gt;Lancet&lt;/title&gt;&lt;type&gt;-100&lt;/type&gt;&lt;subtype&gt;-100&lt;/subtype&gt;&lt;uuid&gt;BC6B09C4-77AE-466F-B6D0-FA067A2C5DFF&lt;/uuid&gt;&lt;/publication&gt;&lt;/bundle&gt;&lt;authors&gt;&lt;author&gt;&lt;firstName&gt;M&lt;/firstName&gt;&lt;middleNames&gt;P&lt;/middleNames&gt;&lt;lastName&gt;Coleman&lt;/lastName&gt;&lt;/author&gt;&lt;author&gt;&lt;firstName&gt;D&lt;/firstName&gt;&lt;lastName&gt;Forman&lt;/lastName&gt;&lt;/author&gt;&lt;author&gt;&lt;firstName&gt;H&lt;/firstName&gt;&lt;lastName&gt;Bryant&lt;/lastName&gt;&lt;/author&gt;&lt;author&gt;&lt;firstName&gt;J&lt;/firstName&gt;&lt;lastName&gt;Butler&lt;/lastName&gt;&lt;/author&gt;&lt;author&gt;&lt;firstName&gt;B&lt;/firstName&gt;&lt;lastName&gt;Rachet&lt;/lastName&gt;&lt;/author&gt;&lt;author&gt;&lt;firstName&gt;C&lt;/firstName&gt;&lt;lastName&gt;Maringe&lt;/lastName&gt;&lt;/author&gt;&lt;author&gt;&lt;firstName&gt;U&lt;/firstName&gt;&lt;lastName&gt;Nur&lt;/lastName&gt;&lt;/author&gt;&lt;author&gt;&lt;firstName&gt;E&lt;/firstName&gt;&lt;lastName&gt;Tracey&lt;/lastName&gt;&lt;/author&gt;&lt;author&gt;&lt;firstName&gt;M&lt;/firstName&gt;&lt;lastName&gt;Coory&lt;/lastName&gt;&lt;/author&gt;&lt;author&gt;&lt;firstName&gt;J&lt;/firstName&gt;&lt;lastName&gt;Hatcher&lt;/lastName&gt;&lt;/author&gt;&lt;author&gt;&lt;firstName&gt;C&lt;/firstName&gt;&lt;middleNames&gt;E&lt;/middleNames&gt;&lt;lastName&gt;McGahan&lt;/lastName&gt;&lt;/author&gt;&lt;author&gt;&lt;firstName&gt;D&lt;/firstName&gt;&lt;lastName&gt;Turner&lt;/lastName&gt;&lt;/author&gt;&lt;author&gt;&lt;firstName&gt;L&lt;/firstName&gt;&lt;lastName&gt;Marrett&lt;/lastName&gt;&lt;/author&gt;&lt;author&gt;&lt;firstName&gt;M&lt;/firstName&gt;&lt;middleNames&gt;L&lt;/middleNames&gt;&lt;lastName&gt;Gjerstorff&lt;/lastName&gt;&lt;/author&gt;&lt;author&gt;&lt;firstName&gt;T&lt;/firstName&gt;&lt;middleNames&gt;B&lt;/middleNames&gt;&lt;lastName&gt;Johannesen&lt;/lastName&gt;&lt;/author&gt;&lt;author&gt;&lt;firstName&gt;J&lt;/firstName&gt;&lt;lastName&gt;Adolfsson&lt;/lastName&gt;&lt;/author&gt;&lt;author&gt;&lt;firstName&gt;M&lt;/firstName&gt;&lt;lastName&gt;Lambe&lt;/lastName&gt;&lt;/author&gt;&lt;author&gt;&lt;firstName&gt;G&lt;/firstName&gt;&lt;lastName&gt;Lawrence&lt;/lastName&gt;&lt;/author&gt;&lt;author&gt;&lt;firstName&gt;D&lt;/firstName&gt;&lt;lastName&gt;Meechan&lt;/lastName&gt;&lt;/author&gt;&lt;author&gt;&lt;firstName&gt;E&lt;/firstName&gt;&lt;middleNames&gt;J&lt;/middleNames&gt;&lt;lastName&gt;Morris&lt;/lastName&gt;&lt;/author&gt;&lt;author&gt;&lt;firstName&gt;R&lt;/firstName&gt;&lt;lastName&gt;Middleton&lt;/lastName&gt;&lt;/author&gt;&lt;author&gt;&lt;firstName&gt;J&lt;/firstName&gt;&lt;lastName&gt;Steward&lt;/lastName&gt;&lt;/author&gt;&lt;author&gt;&lt;firstName&gt;M&lt;/firstName&gt;&lt;middleNames&gt;A&lt;/middleNames&gt;&lt;lastName&gt;Richards&lt;/lastName&gt;&lt;/author&gt;&lt;author&gt;&lt;lastName&gt;ICBP Module 1 Working Group&lt;/lastName&gt;&lt;/author&gt;&lt;/authors&gt;&lt;/publication&gt;&lt;/publications&gt;&lt;cites&gt;&lt;/cites&gt;&lt;/citation&gt;</w:instrText>
+      </w:r>
+      <w:r>
+        <w:fldChar w:fldCharType="separate"/>
+      </w:r>
+      <w:r>
+        <w:rPr>
+          <w:rFonts w:cs="Charter"/>
+        </w:rPr>
+        <w:t>[24]</w:t>
+      </w:r>
+      <w:r>
+        <w:fldChar w:fldCharType="end"/>
       </w:r>
     </w:p>
     <w:p>
       <w:r>
-        <w:t>The consequences of critical care strain, and inter-hospital variation in decision making were two-fold. Firstly, affected patients were less likely to be cared for during their acute illness in critical care, and correspondingly more likely to die on the ward without critical care. This was true even for the cohort of patients for whom the bedside assessor thought critical care was justified. Secondly, patients who did eventually receive critical care had their admission delayed — both directly (prompt admission was simply less likely), and indirectly (refusing immediate admission incurred a period of ward care before that refusal was reviewed).</w:t>
-      </w:r>
-    </w:p>
-    <w:p>
-      <w:r>
-        <w:t>With an immediate decision to admit, one-quarter of patients were still not admitted within the recommended four hour window. Moreover, the three-quarters admitted promptly represented only half of those assessed as requiring critical care. It is also worth noting that compared to the international literature this four hour target is not strict.</w:t>
-      </w:r>
-      <w:r>
-        <w:t xml:space="preserve"> </w:t>
+        <w:t xml:space="preserve">Finally, while critical care occupancy rates in the UK vastly exceed those seen in a recent report from the US Veteran’s Affairs hospitals, they are not dissimilar to those in France or Canada. </w:t>
       </w:r>
       <w:r>
         <w:fldChar w:fldCharType="begin"/>
       </w:r>
       <w:r>
-        <w:instrText xml:space="preserve"> ADDIN PAPERS2_CITATIONS &lt;citation&gt;&lt;uuid&gt;53BB20FE-BEE0-4146-A8C2-FF8454182425&lt;/uuid&gt;&lt;priority&gt;10&lt;/priority&gt;&lt;publications&gt;&lt;publication&gt;&lt;uuid&gt;A0B8D4C6-2921-4F22-83B3-22A9BC897EA6&lt;/uuid&gt;&lt;volume&gt;172&lt;/volume&gt;&lt;doi&gt;10.1001/archinternmed.2011.2315&lt;/doi&gt;&lt;startpage&gt;467&lt;/startpage&gt;&lt;publication_date&gt;99201203261200000000222000&lt;/publication_date&gt;&lt;url&gt;http://www.ncbi.nlm.nih.gov/entrez/query.fcgi?cmd=Retrieve&amp;amp;db=PubMed&amp;amp;dopt=Citation&amp;amp;list_uids=22412076&lt;/url&gt;&lt;citekey&gt;Stelfox:2012iy&lt;/citekey&gt;&lt;type&gt;400&lt;/type&gt;&lt;title&gt;Intensive Care Unit Bed Availability and Outcomes for Hospitalized Patients With Sudden Clinical Deterioration.&lt;/title&gt;&lt;publisher&gt;United States&lt;/publisher&gt;&lt;institution&gt;Department of Critical Care Medicine, University of Calgary, Teaching, Research and Wellness Building, 3280 Hospital Dr NW, Calgary, AB, Canada. tstelfox@ucalgary.ca&lt;/institution&gt;&lt;number&gt;6&lt;/number&gt;&lt;subtype&gt;400&lt;/subtype&gt;&lt;endpage&gt;474&lt;/endpage&gt;&lt;bundle&gt;&lt;publication&gt;&lt;publisher&gt;United States&lt;/publisher&gt;&lt;title&gt;Arch Intern Med&lt;/title&gt;&lt;type&gt;-100&lt;/type&gt;&lt;subtype&gt;-100&lt;/subtype&gt;&lt;uuid&gt;EDC53D42-AEC8-4E3D-8AD9-C7FA0AD66794&lt;/uuid&gt;&lt;/publication&gt;&lt;/bundle&gt;&lt;authors&gt;&lt;author&gt;&lt;firstName&gt;H&lt;/firstName&gt;&lt;middleNames&gt;T&lt;/middleNames&gt;&lt;lastName&gt;Stelfox&lt;/lastName&gt;&lt;/author&gt;&lt;author&gt;&lt;firstName&gt;B&lt;/firstName&gt;&lt;middleNames&gt;R&lt;/middleNames&gt;&lt;lastName&gt;Hemmelgarn&lt;/lastName&gt;&lt;/author&gt;&lt;author&gt;&lt;firstName&gt;S&lt;/firstName&gt;&lt;middleNames&gt;M&lt;/middleNames&gt;&lt;lastName&gt;Bagshaw&lt;/lastName&gt;&lt;/author&gt;&lt;author&gt;&lt;firstName&gt;S&lt;/firstName&gt;&lt;lastName&gt;Gao&lt;/lastName&gt;&lt;/author&gt;&lt;author&gt;&lt;firstName&gt;C&lt;/firstName&gt;&lt;middleNames&gt;J&lt;/middleNames&gt;&lt;lastName&gt;Doig&lt;/lastName&gt;&lt;/author&gt;&lt;author&gt;&lt;firstName&gt;C&lt;/firstName&gt;&lt;lastName&gt;Nijssen-Jordan&lt;/lastName&gt;&lt;/author&gt;&lt;author&gt;&lt;firstName&gt;B&lt;/firstName&gt;&lt;lastName&gt;Manns&lt;/lastName&gt;&lt;/author&gt;&lt;/authors&gt;&lt;/publication&gt;&lt;publication&gt;&lt;uuid&gt;B0470926-0BA5-4E63-A153-A5D215F88A52&lt;/uuid&gt;&lt;volume&gt;185&lt;/volume&gt;&lt;doi&gt;10.1164/rccm.201104-0729OC&lt;/doi&gt;&lt;startpage&gt;1081&lt;/startpage&gt;&lt;publication_date&gt;99201205151200000000222000&lt;/publication_date&gt;&lt;url&gt;http://www.ncbi.nlm.nih.gov/entrez/query.fcgi?cmd=Retrieve&amp;amp;db=PubMed&amp;amp;dopt=Citation&amp;amp;list_uids=22345582&lt;/url&gt;&lt;citekey&gt;Robert:2012ep&lt;/citekey&gt;&lt;type&gt;400&lt;/type&gt;&lt;title&gt;Refusal of intensive care unit admission due to a full unit: impact on mortality.&lt;/title&gt;&lt;publisher&gt;United States&lt;/publisher&gt;&lt;institution&gt;Service de Reanimation Medicale, Hopital Jean Bernard, CHU Poitiers, 86021 Poitiers Cedex France. r.robert@chu-poitiers.fr&lt;/institution&gt;&lt;number&gt;10&lt;/number&gt;&lt;subtype&gt;400&lt;/subtype&gt;&lt;endpage&gt;1087&lt;/endpage&gt;&lt;bundle&gt;&lt;publication&gt;&lt;publisher&gt;United States&lt;/publisher&gt;&lt;title&gt;American Journal of Respiratory and Critical Care Medicine&lt;/title&gt;&lt;type&gt;-100&lt;/type&gt;&lt;subtype&gt;-100&lt;/subtype&gt;&lt;uuid&gt;C7FD63CD-137F-44BD-84C6-F476C6FB6572&lt;/uuid&gt;&lt;/publication&gt;&lt;/bundle&gt;&lt;authors&gt;&lt;author&gt;&lt;firstName&gt;R&lt;/firstName&gt;&lt;lastName&gt;Robert&lt;/lastName&gt;&lt;/author&gt;&lt;author&gt;&lt;firstName&gt;J&lt;/firstName&gt;&lt;lastName&gt;Reignier&lt;/lastName&gt;&lt;/author&gt;&lt;author&gt;&lt;firstName&gt;C&lt;/firstName&gt;&lt;lastName&gt;Tournoux-Facon&lt;/lastName&gt;&lt;/author&gt;&lt;author&gt;&lt;firstName&gt;T&lt;/firstName&gt;&lt;lastName&gt;Boulain&lt;/lastName&gt;&lt;/author&gt;&lt;author&gt;&lt;firstName&gt;O&lt;/firstName&gt;&lt;lastName&gt;Lesieur&lt;/lastName&gt;&lt;/author&gt;&lt;author&gt;&lt;firstName&gt;V&lt;/firstName&gt;&lt;lastName&gt;Gissot&lt;/lastName&gt;&lt;/author&gt;&lt;author&gt;&lt;firstName&gt;V&lt;/firstName&gt;&lt;lastName&gt;Souday&lt;/lastName&gt;&lt;/author&gt;&lt;author&gt;&lt;firstName&gt;M&lt;/firstName&gt;&lt;lastName&gt;Hamrouni&lt;/lastName&gt;&lt;/author&gt;&lt;author&gt;&lt;firstName&gt;C&lt;/firstName&gt;&lt;lastName&gt;Chapon&lt;/lastName&gt;&lt;/author&gt;&lt;author&gt;&lt;firstName&gt;J&lt;/firstName&gt;&lt;middleNames&gt;P&lt;/middleNames&gt;&lt;lastName&gt;Gouello&lt;/lastName&gt;&lt;/author&gt;&lt;/authors&gt;&lt;/publication&gt;&lt;/publications&gt;&lt;cites&gt;&lt;/cites&gt;&lt;/citation&gt;</w:instrText>
+        <w:instrText xml:space="preserve"> ADDIN PAPERS2_CITATIONS &lt;citation&gt;&lt;uuid&gt;1ECD78EE-02B9-4F48-8064-BE522C0D4ABA&lt;/uuid&gt;&lt;priority&gt;16&lt;/priority&gt;&lt;publications&gt;&lt;publication&gt;&lt;uuid&gt;4656359E-AB8D-4D4E-AE5A-F4D0A6CCED10&lt;/uuid&gt;&lt;volume&gt;172&lt;/volume&gt;&lt;doi&gt;10.1001/archinternmed.2012.2606&lt;/doi&gt;&lt;startpage&gt;1220&lt;/startpage&gt;&lt;publication_date&gt;99201209101200000000222000&lt;/publication_date&gt;&lt;url&gt;http://www.ncbi.nlm.nih.gov/entrez/query.fcgi?cmd=Retrieve&amp;amp;db=PubMed&amp;amp;dopt=Citation&amp;amp;list_uids=22825806&lt;/url&gt;&lt;type&gt;400&lt;/type&gt;&lt;title&gt;Intensive care unit admitting patterns in the Veterans Affairs health care system.&lt;/title&gt;&lt;publisher&gt;United States&lt;/publisher&gt;&lt;institution&gt;Veterans Affairs Health Services Research and Development Center of Excellence, Veterans Affairs Ann Arbor Healthcare System, Michigan, USA. lenac@umich.edu&lt;/institution&gt;&lt;number&gt;16&lt;/number&gt;&lt;subtype&gt;400&lt;/subtype&gt;&lt;endpage&gt;1226&lt;/endpage&gt;&lt;bundle&gt;&lt;publication&gt;&lt;publisher&gt;United States&lt;/publisher&gt;&lt;title&gt;Arch Intern Med&lt;/title&gt;&lt;type&gt;-100&lt;/type&gt;&lt;subtype&gt;-100&lt;/subtype&gt;&lt;uuid&gt;EDC53D42-AEC8-4E3D-8AD9-C7FA0AD66794&lt;/uuid&gt;&lt;/publication&gt;&lt;/bundle&gt;&lt;authors&gt;&lt;author&gt;&lt;firstName&gt;L&lt;/firstName&gt;&lt;middleNames&gt;M&lt;/middleNames&gt;&lt;lastName&gt;Chen&lt;/lastName&gt;&lt;/author&gt;&lt;author&gt;&lt;firstName&gt;M&lt;/firstName&gt;&lt;lastName&gt;Render&lt;/lastName&gt;&lt;/author&gt;&lt;author&gt;&lt;firstName&gt;A&lt;/firstName&gt;&lt;lastName&gt;Sales&lt;/lastName&gt;&lt;/author&gt;&lt;author&gt;&lt;firstName&gt;E&lt;/firstName&gt;&lt;middleNames&gt;H&lt;/middleNames&gt;&lt;lastName&gt;Kennedy&lt;/lastName&gt;&lt;/author&gt;&lt;author&gt;&lt;firstName&gt;W&lt;/firstName&gt;&lt;lastName&gt;Wiitala&lt;/lastName&gt;&lt;/author&gt;&lt;author&gt;&lt;firstName&gt;T&lt;/firstName&gt;&lt;middleNames&gt;P&lt;/middleNames&gt;&lt;lastName&gt;Hofer&lt;/lastName&gt;&lt;/author&gt;&lt;/authors&gt;&lt;/publication&gt;&lt;publication&gt;&lt;uuid&gt;A0B8D4C6-2921-4F22-83B3-22A9BC897EA6&lt;/uuid&gt;&lt;volume&gt;172&lt;/volume&gt;&lt;doi&gt;10.1001/archinternmed.2011.2315&lt;/doi&gt;&lt;startpage&gt;467&lt;/startpage&gt;&lt;publication_date&gt;99201203261200000000222000&lt;/publication_date&gt;&lt;url&gt;http://www.ncbi.nlm.nih.gov/entrez/query.fcgi?cmd=Retrieve&amp;amp;db=PubMed&amp;amp;dopt=Citation&amp;amp;list_uids=22412076&lt;/url&gt;&lt;citekey&gt;Stelfox:2012iy&lt;/citekey&gt;&lt;type&gt;400&lt;/type&gt;&lt;title&gt;Intensive Care Unit Bed Availability and Outcomes for Hospitalized Patients With Sudden Clinical Deterioration.&lt;/title&gt;&lt;publisher&gt;United States&lt;/publisher&gt;&lt;institution&gt;Department of Critical Care Medicine, University of Calgary, Teaching, Research and Wellness Building, 3280 Hospital Dr NW, Calgary, AB, Canada. tstelfox@ucalgary.ca&lt;/institution&gt;&lt;number&gt;6&lt;/number&gt;&lt;subtype&gt;400&lt;/subtype&gt;&lt;endpage&gt;474&lt;/endpage&gt;&lt;bundle&gt;&lt;publication&gt;&lt;publisher&gt;United States&lt;/publisher&gt;&lt;title&gt;Arch Intern Med&lt;/title&gt;&lt;type&gt;-100&lt;/type&gt;&lt;subtype&gt;-100&lt;/subtype&gt;&lt;uuid&gt;EDC53D42-AEC8-4E3D-8AD9-C7FA0AD66794&lt;/uuid&gt;&lt;/publication&gt;&lt;/bundle&gt;&lt;authors&gt;&lt;author&gt;&lt;firstName&gt;H&lt;/firstName&gt;&lt;middleNames&gt;T&lt;/middleNames&gt;&lt;lastName&gt;Stelfox&lt;/lastName&gt;&lt;/author&gt;&lt;author&gt;&lt;firstName&gt;B&lt;/firstName&gt;&lt;middleNames&gt;R&lt;/middleNames&gt;&lt;lastName&gt;Hemmelgarn&lt;/lastName&gt;&lt;/author&gt;&lt;author&gt;&lt;firstName&gt;S&lt;/firstName&gt;&lt;middleNames&gt;M&lt;/middleNames&gt;&lt;lastName&gt;Bagshaw&lt;/lastName&gt;&lt;/author&gt;&lt;author&gt;&lt;firstName&gt;S&lt;/firstName&gt;&lt;lastName&gt;Gao&lt;/lastName&gt;&lt;/author&gt;&lt;author&gt;&lt;firstName&gt;C&lt;/firstName&gt;&lt;middleNames&gt;J&lt;/middleNames&gt;&lt;lastName&gt;Doig&lt;/lastName&gt;&lt;/author&gt;&lt;author&gt;&lt;firstName&gt;C&lt;/firstName&gt;&lt;lastName&gt;Nijssen-Jordan&lt;/lastName&gt;&lt;/author&gt;&lt;author&gt;&lt;firstName&gt;B&lt;/firstName&gt;&lt;lastName&gt;Manns&lt;/lastName&gt;&lt;/author&gt;&lt;/authors&gt;&lt;/publication&gt;&lt;publication&gt;&lt;uuid&gt;B0470926-0BA5-4E63-A153-A5D215F88A52&lt;/uuid&gt;&lt;volume&gt;185&lt;/volume&gt;&lt;doi&gt;10.1164/rccm.201104-0729OC&lt;/doi&gt;&lt;startpage&gt;1081&lt;/startpage&gt;&lt;publication_date&gt;99201205151200000000222000&lt;/publication_date&gt;&lt;url&gt;http://www.ncbi.nlm.nih.gov/entrez/query.fcgi?cmd=Retrieve&amp;amp;db=PubMed&amp;amp;dopt=Citation&amp;amp;list_uids=22345582&lt;/url&gt;&lt;citekey&gt;Robert:2012ep&lt;/citekey&gt;&lt;type&gt;400&lt;/type&gt;&lt;title&gt;Refusal of intensive care unit admission due to a full unit: impact on mortality.&lt;/title&gt;&lt;publisher&gt;United States&lt;/publisher&gt;&lt;institution&gt;Service de Reanimation Medicale, Hopital Jean Bernard, CHU Poitiers, 86021 Poitiers Cedex France. r.robert@chu-poitiers.fr&lt;/institution&gt;&lt;number&gt;10&lt;/number&gt;&lt;subtype&gt;400&lt;/subtype&gt;&lt;endpage&gt;1087&lt;/endpage&gt;&lt;bundle&gt;&lt;publication&gt;&lt;publisher&gt;United States&lt;/publisher&gt;&lt;title&gt;American Journal of Respiratory and Critical Care Medicine&lt;/title&gt;&lt;type&gt;-100&lt;/type&gt;&lt;subtype&gt;-100&lt;/subtype&gt;&lt;uuid&gt;C7FD63CD-137F-44BD-84C6-F476C6FB6572&lt;/uuid&gt;&lt;/publication&gt;&lt;/bundle&gt;&lt;authors&gt;&lt;author&gt;&lt;firstName&gt;R&lt;/firstName&gt;&lt;lastName&gt;Robert&lt;/lastName&gt;&lt;/author&gt;&lt;author&gt;&lt;firstName&gt;J&lt;/firstName&gt;&lt;lastName&gt;Reignier&lt;/lastName&gt;&lt;/author&gt;&lt;author&gt;&lt;firstName&gt;C&lt;/firstName&gt;&lt;lastName&gt;Tournoux-Facon&lt;/lastName&gt;&lt;/author&gt;&lt;author&gt;&lt;firstName&gt;T&lt;/firstName&gt;&lt;lastName&gt;Boulain&lt;/lastName&gt;&lt;/author&gt;&lt;author&gt;&lt;firstName&gt;O&lt;/firstName&gt;&lt;lastName&gt;Lesieur&lt;/lastName&gt;&lt;/author&gt;&lt;author&gt;&lt;firstName&gt;V&lt;/firstName&gt;&lt;lastName&gt;Gissot&lt;/lastName&gt;&lt;/author&gt;&lt;author&gt;&lt;firstName&gt;V&lt;/firstName&gt;&lt;lastName&gt;Souday&lt;/lastName&gt;&lt;/author&gt;&lt;author&gt;&lt;firstName&gt;M&lt;/firstName&gt;&lt;lastName&gt;Hamrouni&lt;/lastName&gt;&lt;/author&gt;&lt;author&gt;&lt;firstName&gt;C&lt;/firstName&gt;&lt;lastName&gt;Chapon&lt;/lastName&gt;&lt;/author&gt;&lt;author&gt;&lt;firstName&gt;J&lt;/firstName&gt;&lt;middleNames&gt;P&lt;/middleNames&gt;&lt;lastName&gt;Gouello&lt;/lastName&gt;&lt;/author&gt;&lt;/authors&gt;&lt;/publication&gt;&lt;/publications&gt;&lt;cites&gt;&lt;/cites&gt;&lt;/citation&gt;</w:instrText>
       </w:r>
       <w:r>
         <w:fldChar w:fldCharType="separate"/>
       </w:r>
       <w:r>
-        <w:t>[5,6]</w:t>
+        <w:rPr>
+          <w:rFonts w:cs="Charter"/>
+        </w:rPr>
+        <w:t>[5-7]</w:t>
       </w:r>
       <w:r>
         <w:fldChar w:fldCharType="end"/>
       </w:r>
-    </w:p>
-    <w:p>
-      <w:r>
-        <w:t>The delivery of prompt critical care depends on a chain of events. A patient would need to find themselves in the right hospital, and to deteriorate at a time when critical care capacity was not limited. The ward team needs to refer appropriately, and the critical care team to judge accurately the patient’s need. In our model, the most important of these events was the decision to admit, but both through that decision, and in addition to it, critical care capacity, and wider hospital factors affect the delivery of prompt critical care.</w:t>
-      </w:r>
-    </w:p>
-    <w:p>
-      <w:r>
-        <w:t>The mortality rate in these patients is high. Around one in three patients assessed die within 90-days, and nearly one half do not survive a year. Because patients with treatment limits were in a minority, excluding them only mildly improves these statistics. The mortality rate is double that reported in a recent national study of all hospital inpatients in Scotland.</w:t>
-      </w:r>
-      <w:r>
-        <w:t xml:space="preserve"> </w:t>
-      </w:r>
-      <w:r>
-        <w:fldChar w:fldCharType="begin"/>
-      </w:r>
-      <w:r>
-        <w:instrText xml:space="preserve"> ADDIN PAPERS2_CITATIONS &lt;citation&gt;&lt;uuid&gt;C398ACB5-DC93-4F6D-BB3E-24008F847C3E&lt;/uuid&gt;&lt;priority&gt;11&lt;/priority&gt;&lt;publications&gt;&lt;publication&gt;&lt;uuid&gt;C4F89D73-7C54-4530-996A-E4EAEE6527CB&lt;/uuid&gt;&lt;volume&gt;28&lt;/volume&gt;&lt;doi&gt;10.1177/0269216314526443&lt;/doi&gt;&lt;startpage&gt;474&lt;/startpage&gt;&lt;publication_date&gt;99201403171200000000222000&lt;/publication_date&gt;&lt;url&gt;http://www.ncbi.nlm.nih.gov/entrez/query.fcgi?cmd=Retrieve&amp;amp;db=PubMed&amp;amp;dopt=Citation&amp;amp;list_uids=24637342&lt;/url&gt;&lt;citekey&gt;Clark:2014hu&lt;/citekey&gt;&lt;type&gt;400&lt;/type&gt;&lt;title&gt;Imminence of death among hospital inpatients: Prevalent cohort study.&lt;/title&gt;&lt;institution&gt;School of Interdisciplinary Studies, University of Glasgow, Dumfries, UK David.Clark.2@glasgow.ac.uk. Healthcare Information Group, Information Services Division, NHS National Services Scotland, Edinburgh, UK. Department of Public Health, NHS Dumfries &amp;amp; Galloway, Dumfries, UK. Glenkens Medical Practice, New Galloway, UK. Department of Public Health, NHS Dumfries &amp;amp; Galloway, Dumfries, UK. Dumfries and Galloway Royal Infirmary, NHS Dumfries &amp;amp; Galloway, Dumfries, UK.&lt;/institution&gt;&lt;number&gt;6&lt;/number&gt;&lt;subtype&gt;400&lt;/subtype&gt;&lt;endpage&gt;479&lt;/endpage&gt;&lt;bundle&gt;&lt;publication&gt;&lt;title&gt;Palliat Med&lt;/title&gt;&lt;type&gt;-100&lt;/type&gt;&lt;subtype&gt;-100&lt;/subtype&gt;&lt;uuid&gt;E589BBDF-CEFF-4584-BBAD-9296887BEDFF&lt;/uuid&gt;&lt;/publication&gt;&lt;/bundle&gt;&lt;authors&gt;&lt;author&gt;&lt;firstName&gt;D&lt;/firstName&gt;&lt;lastName&gt;Clark&lt;/lastName&gt;&lt;/author&gt;&lt;author&gt;&lt;firstName&gt;M&lt;/firstName&gt;&lt;lastName&gt;Armstrong&lt;/lastName&gt;&lt;/author&gt;&lt;author&gt;&lt;firstName&gt;A&lt;/firstName&gt;&lt;lastName&gt;Allan&lt;/lastName&gt;&lt;/author&gt;&lt;author&gt;&lt;firstName&gt;F&lt;/firstName&gt;&lt;lastName&gt;Graham&lt;/lastName&gt;&lt;/author&gt;&lt;author&gt;&lt;firstName&gt;A&lt;/firstName&gt;&lt;lastName&gt;Carnon&lt;/lastName&gt;&lt;/author&gt;&lt;author&gt;&lt;firstName&gt;C&lt;/firstName&gt;&lt;lastName&gt;Isles&lt;/lastName&gt;&lt;/author&gt;&lt;/authors&gt;&lt;/publication&gt;&lt;/publications&gt;&lt;cites&gt;&lt;/cites&gt;&lt;/citation&gt;</w:instrText>
-      </w:r>
-      <w:r>
-        <w:fldChar w:fldCharType="separate"/>
-      </w:r>
-      <w:r>
-        <w:t>[11]</w:t>
-      </w:r>
-      <w:r>
-        <w:fldChar w:fldCharType="end"/>
-      </w:r>
-      <w:r>
-        <w:t xml:space="preserve"> It is, in fact, not dissimilar to that seen in the unselected critical care population even though only a minority of these of these patients are admitted.</w:t>
-      </w:r>
-      <w:r>
-        <w:t xml:space="preserve"> </w:t>
-      </w:r>
-      <w:r>
-        <w:fldChar w:fldCharType="begin"/>
-      </w:r>
-      <w:r>
-        <w:instrText xml:space="preserve"> ADDIN PAPERS2_CITATIONS &lt;citation&gt;&lt;uuid&gt;2B53D89F-ADAF-47E2-A3FC-685C32B928B2&lt;/uuid&gt;&lt;priority&gt;12&lt;/priority&gt;&lt;publications&gt;&lt;publication&gt;&lt;uuid&gt;7DE98028-EF84-4A12-AB6F-16FDE741A62E&lt;/uuid&gt;&lt;volume&gt;14&lt;/volume&gt;&lt;accepted_date&gt;99201412101200000000222000&lt;/accepted_date&gt;&lt;doi&gt;10.1186/1471-2253-14-116&lt;/doi&gt;&lt;startpage&gt;116&lt;/startpage&gt;&lt;publication_date&gt;99201400001200000000200000&lt;/publication_date&gt;&lt;url&gt;http://www.ncbi.nlm.nih.gov/entrez/query.fcgi?cmd=Retrieve&amp;amp;db=PubMed&amp;amp;dopt=Citation&amp;amp;list_uids=25544831&lt;/url&gt;&lt;citekey&gt;Harrison:2014ei&lt;/citekey&gt;&lt;type&gt;400&lt;/type&gt;&lt;title&gt;External validation of the Intensive Care National Audit &amp;amp; Research Centre (ICNARC) risk prediction model in critical care units in Scotland.&lt;/title&gt;&lt;publisher&gt;England&lt;/publisher&gt;&lt;submission_date&gt;99201407291200000000222000&lt;/submission_date&gt;&lt;number&gt;1&lt;/number&gt;&lt;institution&gt;Intensive Care National Audit &amp;amp; Research Centre (ICNARC), Napier House, 24 High Holborn, London, WC1V 6AZ UK.&lt;/institution&gt;&lt;subtype&gt;400&lt;/subtype&gt;&lt;bundle&gt;&lt;publication&gt;&lt;publisher&gt;England&lt;/publisher&gt;&lt;title&gt;BMC Anesthesiol&lt;/title&gt;&lt;type&gt;-100&lt;/type&gt;&lt;subtype&gt;-100&lt;/subtype&gt;&lt;uuid&gt;4AE61FFF-D94D-4C7D-B267-C59B4102A0E7&lt;/uuid&gt;&lt;/publication&gt;&lt;/bundle&gt;&lt;authors&gt;&lt;author&gt;&lt;firstName&gt;David&lt;/firstName&gt;&lt;middleNames&gt;A&lt;/middleNames&gt;&lt;lastName&gt;Harrison&lt;/lastName&gt;&lt;/author&gt;&lt;author&gt;&lt;firstName&gt;Nazir&lt;/firstName&gt;&lt;middleNames&gt;I&lt;/middleNames&gt;&lt;lastName&gt;Lone&lt;/lastName&gt;&lt;/author&gt;&lt;author&gt;&lt;firstName&gt;Catriona&lt;/firstName&gt;&lt;lastName&gt;Haddow&lt;/lastName&gt;&lt;/author&gt;&lt;author&gt;&lt;firstName&gt;Moranne&lt;/firstName&gt;&lt;lastName&gt;MacGillivray&lt;/lastName&gt;&lt;/author&gt;&lt;author&gt;&lt;firstName&gt;Angela&lt;/firstName&gt;&lt;lastName&gt;Khan&lt;/lastName&gt;&lt;/author&gt;&lt;author&gt;&lt;firstName&gt;Brian&lt;/firstName&gt;&lt;lastName&gt;Cook&lt;/lastName&gt;&lt;/author&gt;&lt;author&gt;&lt;firstName&gt;Kathryn&lt;/firstName&gt;&lt;middleNames&gt;M&lt;/middleNames&gt;&lt;lastName&gt;Rowan&lt;/lastName&gt;&lt;/author&gt;&lt;/authors&gt;&lt;/publication&gt;&lt;publication&gt;&lt;uuid&gt;E3888D5B-DF31-442B-A27A-BAF95210B210&lt;/uuid&gt;&lt;volume&gt;35&lt;/volume&gt;&lt;doi&gt;10.1097/01.CCM.0000259468.24532.44&lt;/doi&gt;&lt;startpage&gt;1091&lt;/startpage&gt;&lt;publication_date&gt;99200704001200000000220000&lt;/publication_date&gt;&lt;url&gt;http://www.ncbi.nlm.nih.gov/entrez/query.fcgi?cmd=Retrieve&amp;amp;db=PubMed&amp;amp;dopt=Citation&amp;amp;list_uids=17334248&lt;/url&gt;&lt;citekey&gt;Harrison:2007jt&lt;/citekey&gt;&lt;type&gt;400&lt;/type&gt;&lt;title&gt;A new risk prediction model for critical care: the Intensive Care National Audit &amp;amp; Research Centre (ICNARC) model.&lt;/title&gt;&lt;publisher&gt;United States&lt;/publisher&gt;&lt;institution&gt;Intensive Care National Audit &amp;amp; Research Centre (ICNARC), London, UK. harrison@icnarc.org &amp;lt;harrison@icnarc.org&amp;gt;&lt;/institution&gt;&lt;number&gt;4&lt;/number&gt;&lt;subtype&gt;400&lt;/subtype&gt;&lt;endpage&gt;1098&lt;/endpage&gt;&lt;bundle&gt;&lt;publication&gt;&lt;publisher&gt;United States&lt;/publisher&gt;&lt;title&gt;Crit Care Med&lt;/title&gt;&lt;type&gt;-100&lt;/type&gt;&lt;subtype&gt;-100&lt;/subtype&gt;&lt;uuid&gt;118B9DFB-B782-44E2-9A4F-6E695BC69D0B&lt;/uuid&gt;&lt;/publication&gt;&lt;/bundle&gt;&lt;authors&gt;&lt;author&gt;&lt;firstName&gt;D&lt;/firstName&gt;&lt;middleNames&gt;A&lt;/middleNames&gt;&lt;lastName&gt;Harrison&lt;/lastName&gt;&lt;/author&gt;&lt;author&gt;&lt;firstName&gt;G&lt;/firstName&gt;&lt;middleNames&gt;J&lt;/middleNames&gt;&lt;lastName&gt;Parry&lt;/lastName&gt;&lt;/author&gt;&lt;author&gt;&lt;firstName&gt;J&lt;/firstName&gt;&lt;middleNames&gt;R&lt;/middleNames&gt;&lt;lastName&gt;Carpenter&lt;/lastName&gt;&lt;/author&gt;&lt;author&gt;&lt;firstName&gt;A&lt;/firstName&gt;&lt;lastName&gt;Short&lt;/lastName&gt;&lt;/author&gt;&lt;author&gt;&lt;firstName&gt;K&lt;/firstName&gt;&lt;lastName&gt;Rowan&lt;/lastName&gt;&lt;/author&gt;&lt;/authors&gt;&lt;/publication&gt;&lt;/publications&gt;&lt;cites&gt;&lt;/cites&gt;&lt;/citation&gt;</w:instrText>
-      </w:r>
-      <w:r>
-        <w:fldChar w:fldCharType="separate"/>
-      </w:r>
-      <w:r>
-        <w:t>[13,18]</w:t>
-      </w:r>
-      <w:r>
-        <w:fldChar w:fldCharType="end"/>
-      </w:r>
-    </w:p>
-    <w:p>
-      <w:r>
-        <w:t>Importantly, early (7-day) mortality is still elevated either for patients defined as objectively low risk by NEWS class, or subjectively low risk by the bedside assessor (recommended ward care only). In other words, mere referral for ward assessment by critical care is already effectively identifying high risk popoulation. The bedside assessment further stratifies that risk, but does not effectively isolate a minimal risk population safe to leave without follow-up.</w:t>
-      </w:r>
-    </w:p>
-    <w:p>
-      <w:r>
-        <w:t>This risk is heavily front-loaded with around half of deaths in the first week, and half of the first week deaths in the first 48 hours. This strongly suggests that the opportunity for intervention in these patients has either passed, or is very limited.</w:t>
-      </w:r>
-    </w:p>
-    <w:p>
-      <w:r>
-        <w:t xml:space="preserve">Once again, hospital level variation remains a significant factor. We could not show a direct effect of occupancy on mortality in this model. However, if part of the effect of being in a ‘good’ hospital is mediated through how critical care occupancy is managed then we would </w:t>
-      </w:r>
-      <w:r>
-        <w:lastRenderedPageBreak/>
-        <w:t>have inappropriately ‘adjusted away’ this difference. In a single level model, the effect of occupancy on mortality was greater, and we cannot confidently exclude occupancy as having a clinically important effect. Our observation that, as critical care capacity become more constrained, those patients eventually admitted both waited longer, and deteriorated further, would be consistent with this.</w:t>
-      </w:r>
-    </w:p>
-    <w:p>
-      <w:r>
-        <w:t>Finally, although the incidence of referals to critical care increased during the winter and occupancy increased correspondingly, we saw no independent increase in risk adjusted survival, nor for those assessed out-of-hours or over the weekend.</w:t>
+      <w:r>
+        <w:t xml:space="preserve"> However, since our delay to admission is markedly worse than these studies (between 1 and 5 hours for direct and indirect admissions versus 2 and 12 hours in this study), it is possible that the consequences of occupancy also vary. Delayed discharges because of lack of inpatient ward capacity are increasingly common in the NHS, and present a more significant impediment to ICU admission than a unit that chooses to defer discharge until the need arises but has no problem doing so when required.</w:t>
       </w:r>
     </w:p>
     <w:p>
       <w:pPr>
         <w:pStyle w:val="Heading2"/>
       </w:pPr>
-      <w:bookmarkStart w:id="28" w:name="comparison-with-other-studies"/>
-      <w:bookmarkEnd w:id="28"/>
-      <w:r>
-        <w:t>Comparison with other studies</w:t>
+      <w:bookmarkStart w:id="30" w:name="strengths-and-limitations"/>
+      <w:bookmarkEnd w:id="30"/>
+      <w:r>
+        <w:t>Strengths and limitations</w:t>
       </w:r>
     </w:p>
     <w:p>
       <w:r>
-        <w:t>There are no similar studies of ward patients referred to critical care in the UK, however resorting again to international comparisons, then it would appear that the incidence of referrals we report is much lower. We observed around 8 unselected referrals per 1,000 inpatient admissions whereas others report in the range of 25–50.</w:t>
-      </w:r>
-      <w:r>
-        <w:t xml:space="preserve"> </w:t>
+        <w:t xml:space="preserve">This is the largest prospective study of deteriorating ward patients to date. The hospitals contributing are representative of the full spectrum of those in the NHS. Most importantly, we have followed up all patients referred to critical care rather than just the subset offered admission. </w:t>
       </w:r>
       <w:r>
         <w:fldChar w:fldCharType="begin"/>
       </w:r>
       <w:r>
-        <w:instrText xml:space="preserve"> ADDIN PAPERS2_CITATIONS &lt;citation&gt;&lt;uuid&gt;06AAF802-3C8A-4E37-9D56-C5028386D479&lt;/uuid&gt;&lt;priority&gt;13&lt;/priority&gt;&lt;publications&gt;&lt;publication&gt;&lt;uuid&gt;E1EBA869-1757-44C1-BB28-2B26EC5934BE&lt;/uuid&gt;&lt;volume&gt;365&lt;/volume&gt;&lt;doi&gt;10.1056/NEJMra0910926&lt;/doi&gt;&lt;startpage&gt;139&lt;/startpage&gt;&lt;publication_date&gt;99201107141200000000222000&lt;/publication_date&gt;&lt;url&gt;http://eutils.ncbi.nlm.nih.gov/entrez/eutils/elink.fcgi?dbfrom=pubmed&amp;amp;amp;id=21751906&amp;amp;amp;retmode=ref&amp;amp;amp;cmd=prlinks&lt;/url&gt;&lt;type&gt;400&lt;/type&gt;&lt;title&gt;Rapid-response teams.&lt;/title&gt;&lt;institution&gt;Australian and New Zealand Intensive Care Research Centre, Department of Epidemiology and Preventive Medicine, Monash University, Melbourne, VIC, Australia.&lt;/institution&gt;&lt;number&gt;2&lt;/number&gt;&lt;subtype&gt;400&lt;/subtype&gt;&lt;endpage&gt;146&lt;/endpage&gt;&lt;bundle&gt;&lt;publication&gt;&lt;publisher&gt;United States&lt;/publisher&gt;&lt;title&gt;N Engl J Med&lt;/title&gt;&lt;type&gt;-100&lt;/type&gt;&lt;subtype&gt;-100&lt;/subtype&gt;&lt;uuid&gt;0D7C8C08-0B2D-4144-B176-878224944E17&lt;/uuid&gt;&lt;/publication&gt;&lt;/bundle&gt;&lt;authors&gt;&lt;author&gt;&lt;firstName&gt;Daryl&lt;/firstName&gt;&lt;middleNames&gt;A&lt;/middleNames&gt;&lt;lastName&gt;Jones&lt;/lastName&gt;&lt;/author&gt;&lt;author&gt;&lt;firstName&gt;Michael&lt;/firstName&gt;&lt;middleNames&gt;A&lt;/middleNames&gt;&lt;lastName&gt;DeVita&lt;/lastName&gt;&lt;/author&gt;&lt;author&gt;&lt;firstName&gt;Rinaldo&lt;/firstName&gt;&lt;lastName&gt;Bellomo&lt;/lastName&gt;&lt;/author&gt;&lt;/authors&gt;&lt;/publication&gt;&lt;publication&gt;&lt;uuid&gt;E2BB7A27-BA1E-432A-80F9-0926706200CD&lt;/uuid&gt;&lt;volume&gt;70&lt;/volume&gt;&lt;doi&gt;10.1016/j.resuscitation.2005.11.011&lt;/doi&gt;&lt;startpage&gt;66&lt;/startpage&gt;&lt;publication_date&gt;99200607001200000000220000&lt;/publication_date&gt;&lt;url&gt;http://www.ncbi.nlm.nih.gov/entrez/query.fcgi?cmd=Retrieve&amp;amp;db=PubMed&amp;amp;dopt=Citation&amp;amp;list_uids=16757089&lt;/url&gt;&lt;citekey&gt;Bell:2006gr&lt;/citekey&gt;&lt;type&gt;400&lt;/type&gt;&lt;title&gt;Prevalence and sensitivity of MET-criteria in a Scandinavian University Hospital.&lt;/title&gt;&lt;publisher&gt;Ireland&lt;/publisher&gt;&lt;institution&gt;Department of Anesthesiology and Intensive Care, Karolinska University Hospital Solna, S-171 76 Stockholm, Sweden.&lt;/institution&gt;&lt;number&gt;1&lt;/number&gt;&lt;subtype&gt;400&lt;/subtype&gt;&lt;endpage&gt;73&lt;/endpage&gt;&lt;bundle&gt;&lt;publication&gt;&lt;publisher&gt;Ireland&lt;/publisher&gt;&lt;title&gt;Resuscitation&lt;/title&gt;&lt;type&gt;-100&lt;/type&gt;&lt;subtype&gt;-100&lt;/subtype&gt;&lt;uuid&gt;1C5D3A50-24B2-4C5F-A100-2302ED87BF87&lt;/uuid&gt;&lt;/publication&gt;&lt;/bundle&gt;&lt;authors&gt;&lt;author&gt;&lt;firstName&gt;M&lt;/firstName&gt;&lt;middleNames&gt;B&lt;/middleNames&gt;&lt;lastName&gt;Bell&lt;/lastName&gt;&lt;/author&gt;&lt;author&gt;&lt;firstName&gt;D&lt;/firstName&gt;&lt;lastName&gt;Konrad&lt;/lastName&gt;&lt;/author&gt;&lt;author&gt;&lt;firstName&gt;F&lt;/firstName&gt;&lt;lastName&gt;Granath&lt;/lastName&gt;&lt;/author&gt;&lt;author&gt;&lt;firstName&gt;A&lt;/firstName&gt;&lt;lastName&gt;Ekbom&lt;/lastName&gt;&lt;/author&gt;&lt;author&gt;&lt;firstName&gt;C&lt;/firstName&gt;&lt;middleNames&gt;R&lt;/middleNames&gt;&lt;lastName&gt;Martling&lt;/lastName&gt;&lt;/author&gt;&lt;/authors&gt;&lt;/publication&gt;&lt;publication&gt;&lt;uuid&gt;AFF80403-E7FF-4715-88FC-9FB3DB571BC3&lt;/uuid&gt;&lt;volume&gt;32&lt;/volume&gt;&lt;startpage&gt;1654&lt;/startpage&gt;&lt;publication_date&gt;99200408001200000000220000&lt;/publication_date&gt;&lt;url&gt;http://www.ncbi.nlm.nih.gov/entrez/query.fcgi?cmd=Retrieve&amp;amp;db=PubMed&amp;amp;dopt=Citation&amp;amp;list_uids=15286540&lt;/url&gt;&lt;type&gt;400&lt;/type&gt;&lt;title&gt;Survival of critically ill patients hospitalized in and out of intensive care units under paucity of intensive care unit beds.&lt;/title&gt;&lt;publisher&gt;United States&lt;/publisher&gt;&lt;institution&gt;Department of Health Services Research, Ministry of Health, Jerusalem, Israel.&lt;/institution&gt;&lt;number&gt;8&lt;/number&gt;&lt;subtype&gt;400&lt;/subtype&gt;&lt;endpage&gt;1661&lt;/endpage&gt;&lt;bundle&gt;&lt;publication&gt;&lt;publisher&gt;United States&lt;/publisher&gt;&lt;title&gt;Crit Care Med&lt;/title&gt;&lt;type&gt;-100&lt;/type&gt;&lt;subtype&gt;-100&lt;/subtype&gt;&lt;uuid&gt;118B9DFB-B782-44E2-9A4F-6E695BC69D0B&lt;/uuid&gt;&lt;/publication&gt;&lt;/bundle&gt;&lt;authors&gt;&lt;author&gt;&lt;firstName&gt;E&lt;/firstName&gt;&lt;lastName&gt;Simchen&lt;/lastName&gt;&lt;/author&gt;&lt;author&gt;&lt;firstName&gt;C&lt;/firstName&gt;&lt;middleNames&gt;L&lt;/middleNames&gt;&lt;lastName&gt;Sprung&lt;/lastName&gt;&lt;/author&gt;&lt;author&gt;&lt;firstName&gt;N&lt;/firstName&gt;&lt;lastName&gt;Galai&lt;/lastName&gt;&lt;/author&gt;&lt;author&gt;&lt;firstName&gt;Y&lt;/firstName&gt;&lt;lastName&gt;Zitser-Gurevich&lt;/lastName&gt;&lt;/author&gt;&lt;author&gt;&lt;firstName&gt;Y&lt;/firstName&gt;&lt;lastName&gt;Bar-Lavi&lt;/lastName&gt;&lt;/author&gt;&lt;author&gt;&lt;firstName&gt;G&lt;/firstName&gt;&lt;lastName&gt;Gurman&lt;/lastName&gt;&lt;/author&gt;&lt;author&gt;&lt;firstName&gt;M&lt;/firstName&gt;&lt;lastName&gt;Klein&lt;/lastName&gt;&lt;/author&gt;&lt;author&gt;&lt;firstName&gt;A&lt;/firstName&gt;&lt;lastName&gt;Lev&lt;/lastName&gt;&lt;/author&gt;&lt;author&gt;&lt;firstName&gt;L&lt;/firstName&gt;&lt;lastName&gt;Levi&lt;/lastName&gt;&lt;/author&gt;&lt;author&gt;&lt;firstName&gt;F&lt;/firstName&gt;&lt;lastName&gt;Zveibil&lt;/lastName&gt;&lt;/author&gt;&lt;author&gt;&lt;firstName&gt;M&lt;/firstName&gt;&lt;lastName&gt;Mandel&lt;/lastName&gt;&lt;/author&gt;&lt;author&gt;&lt;firstName&gt;G&lt;/firstName&gt;&lt;lastName&gt;Mnatzaganian&lt;/lastName&gt;&lt;/author&gt;&lt;/authors&gt;&lt;/publication&gt;&lt;/publications&gt;&lt;cites&gt;&lt;/cites&gt;&lt;/citation&gt;</w:instrText>
+        <w:instrText xml:space="preserve"> ADDIN PAPERS2_CITATIONS &lt;citation&gt;&lt;uuid&gt;761214DE-67AB-4A83-88C8-82925CDA6172&lt;/uuid&gt;&lt;priority&gt;17&lt;/priority&gt;&lt;publications&gt;&lt;publication&gt;&lt;uuid&gt;906345D6-278C-424A-927B-2D9EB3F1F9AC&lt;/uuid&gt;&lt;volume&gt;16&lt;/volume&gt;&lt;doi&gt;10.1186/cc11650&lt;/doi&gt;&lt;startpage&gt;R173&lt;/startpage&gt;&lt;publication_date&gt;99201200001200000000200000&lt;/publication_date&gt;&lt;url&gt;http://www.ncbi.nlm.nih.gov/entrez/query.fcgi?cmd=Retrieve&amp;amp;db=PubMed&amp;amp;dopt=Citation&amp;amp;list_uids=23025890&lt;/url&gt;&lt;citekey&gt;OCallaghan:2012da&lt;/citekey&gt;&lt;type&gt;400&lt;/type&gt;&lt;title&gt;An observational study to determine the effect of delayed admission to the intensive care unit on patient outcome.&lt;/title&gt;&lt;publisher&gt;England&lt;/publisher&gt;&lt;institution&gt;Section of Anaesthetics, Pain Medicine and Intensive Care, Imperial College London, Chelsea and Westminster Hospital Campus, 369 Fulham Road, London SW10 9NH, UK. anthony.gordon@imperial.ac.uk.&lt;/institution&gt;&lt;number&gt;5&lt;/number&gt;&lt;subtype&gt;400&lt;/subtype&gt;&lt;bundle&gt;&lt;publication&gt;&lt;publisher&gt;England&lt;/publisher&gt;&lt;title&gt;Crit Care&lt;/title&gt;&lt;type&gt;-100&lt;/type&gt;&lt;subtype&gt;-100&lt;/subtype&gt;&lt;uuid&gt;0C49589A-B7CA-4635-ABAF-E844C1E102A1&lt;/uuid&gt;&lt;/publication&gt;&lt;/bundle&gt;&lt;authors&gt;&lt;author&gt;&lt;firstName&gt;D&lt;/firstName&gt;&lt;middleNames&gt;J&lt;/middleNames&gt;&lt;lastName&gt;O'Callaghan&lt;/lastName&gt;&lt;/author&gt;&lt;author&gt;&lt;firstName&gt;P&lt;/firstName&gt;&lt;lastName&gt;Jayia&lt;/lastName&gt;&lt;/author&gt;&lt;author&gt;&lt;firstName&gt;E&lt;/firstName&gt;&lt;lastName&gt;Vaughan-Huxley&lt;/lastName&gt;&lt;/author&gt;&lt;author&gt;&lt;firstName&gt;M&lt;/firstName&gt;&lt;lastName&gt;Gribbon&lt;/lastName&gt;&lt;/author&gt;&lt;author&gt;&lt;firstName&gt;M&lt;/firstName&gt;&lt;lastName&gt;Templeton&lt;/lastName&gt;&lt;/author&gt;&lt;author&gt;&lt;firstName&gt;J&lt;/firstName&gt;&lt;middleNames&gt;R&lt;/middleNames&gt;&lt;lastName&gt;Skipworth&lt;/lastName&gt;&lt;/author&gt;&lt;author&gt;&lt;firstName&gt;A&lt;/firstName&gt;&lt;middleNames&gt;C&lt;/middleNames&gt;&lt;lastName&gt;Gordon&lt;/lastName&gt;&lt;/author&gt;&lt;/authors&gt;&lt;/publication&gt;&lt;/publications&gt;&lt;cites&gt;&lt;/cites&gt;&lt;/citation&gt;</w:instrText>
       </w:r>
       <w:r>
         <w:fldChar w:fldCharType="separate"/>
       </w:r>
       <w:r>
-        <w:t>[19-21]</w:t>
+        <w:rPr>
+          <w:rFonts w:cs="Charter"/>
+        </w:rPr>
+        <w:t>[25]</w:t>
       </w:r>
       <w:r>
         <w:fldChar w:fldCharType="end"/>
-      </w:r>
-      <w:r>
-        <w:t xml:space="preserve"> There is an association between CCOT provision and case finding, and a discussion in the literature that of a ceiling effect for case finding.</w:t>
-      </w:r>
-      <w:r>
-        <w:t xml:space="preserve"> </w:t>
-      </w:r>
-      <w:r>
-        <w:fldChar w:fldCharType="begin"/>
-      </w:r>
-      <w:r>
-        <w:instrText xml:space="preserve"> ADDIN PAPERS2_CITATIONS &lt;citation&gt;&lt;uuid&gt;63C01B3B-184E-40A3-959E-E50D7776348C&lt;/uuid&gt;&lt;priority&gt;14&lt;/priority&gt;&lt;publications&gt;&lt;publication&gt;&lt;uuid&gt;B20D850E-490D-4E8A-B53B-D02415FC3A72&lt;/uuid&gt;&lt;volume&gt;13&lt;/volume&gt;&lt;doi&gt;10.1186/cc7996&lt;/doi&gt;&lt;startpage&gt;313&lt;/startpage&gt;&lt;publication_date&gt;99200900001200000000200000&lt;/publication_date&gt;&lt;url&gt;http://www.ncbi.nlm.nih.gov/entrez/query.fcgi?cmd=Retrieve&amp;amp;db=PubMed&amp;amp;dopt=Citation&amp;amp;list_uids=19825203&lt;/url&gt;&lt;citekey&gt;Jones:2009ky&lt;/citekey&gt;&lt;type&gt;400&lt;/type&gt;&lt;title&gt;Effectiveness of the Medical Emergency Team: the importance of dose.&lt;/title&gt;&lt;publisher&gt;England&lt;/publisher&gt;&lt;institution&gt;Department of Intensive Care, Austin Hospital, Studley Road, Heidelberg, VIC 3084, Australia. Daryl.jones@med.monash.edu.au&lt;/institution&gt;&lt;number&gt;5&lt;/number&gt;&lt;subtype&gt;400&lt;/subtype&gt;&lt;bundle&gt;&lt;publication&gt;&lt;publisher&gt;England&lt;/publisher&gt;&lt;title&gt;Crit Care&lt;/title&gt;&lt;type&gt;-100&lt;/type&gt;&lt;subtype&gt;-100&lt;/subtype&gt;&lt;uuid&gt;0C49589A-B7CA-4635-ABAF-E844C1E102A1&lt;/uuid&gt;&lt;/publication&gt;&lt;/bundle&gt;&lt;authors&gt;&lt;author&gt;&lt;firstName&gt;D&lt;/firstName&gt;&lt;lastName&gt;Jones&lt;/lastName&gt;&lt;/author&gt;&lt;author&gt;&lt;firstName&gt;R&lt;/firstName&gt;&lt;lastName&gt;Bellomo&lt;/lastName&gt;&lt;/author&gt;&lt;author&gt;&lt;firstName&gt;M&lt;/firstName&gt;&lt;middleNames&gt;A&lt;/middleNames&gt;&lt;lastName&gt;DeVita&lt;/lastName&gt;&lt;/author&gt;&lt;/authors&gt;&lt;/publication&gt;&lt;/publications&gt;&lt;cites&gt;&lt;/cites&gt;&lt;/citation&gt;</w:instrText>
-      </w:r>
-      <w:r>
-        <w:fldChar w:fldCharType="separate"/>
-      </w:r>
-      <w:r>
-        <w:t>[22]</w:t>
-      </w:r>
-      <w:r>
-        <w:fldChar w:fldCharType="end"/>
-      </w:r>
-      <w:r>
-        <w:t xml:space="preserve"> It is unlikely that participating hospitals are approaching this limit.</w:t>
       </w:r>
     </w:p>
     <w:p>
       <w:r>
-        <w:t>Despite our smaller and presumably more selected population, the mortality we observe is not dissimilar to that in the aforementioned international reports. Direct comparisons are difficult because the metrics report differ (hospital mortality versus 30-day survival), but give the probable length of stay then it is unlikely that outcomes will differ substantially.</w:t>
-      </w:r>
-      <w:r>
-        <w:t xml:space="preserve"> </w:t>
+        <w:t>This ‘denominator’ data allows us to examine the demand for critical care arising from inpatient work. Critical care is normally judged based on the patients it admits, but here we can see the wider context, and the ongoing triage of an at-risk population. Crucially, follow-up of all patients assessed generates the control group that enables us to understand the consequences of this triage process. With two notable exceptions</w:t>
       </w:r>
       <w:r>
         <w:fldChar w:fldCharType="begin"/>
       </w:r>
       <w:r>
-        <w:instrText xml:space="preserve"> ADDIN PAPERS2_CITATIONS &lt;citation&gt;&lt;uuid&gt;734BE35A-05AA-474D-94E3-F81A391B8202&lt;/uuid&gt;&lt;priority&gt;15&lt;/priority&gt;&lt;publications&gt;&lt;publication&gt;&lt;uuid&gt;B93A6E50-34D0-4767-9454-E6E0352C054F&lt;/uuid&gt;&lt;volume&gt;8&lt;/volume&gt;&lt;accepted_date&gt;99200402131200000000222000&lt;/accepted_date&gt;&lt;doi&gt;10.1186/cc2834&lt;/doi&gt;&lt;startpage&gt;R99&lt;/startpage&gt;&lt;revision_date&gt;99200401281200000000222000&lt;/revision_date&gt;&lt;publication_date&gt;99200404001200000000220000&lt;/publication_date&gt;&lt;url&gt;http://www.ncbi.nlm.nih.gov/entrez/query.fcgi?cmd=Retrieve&amp;amp;db=PubMed&amp;amp;dopt=Citation&amp;amp;list_uids=15025784&lt;/url&gt;&lt;citekey&gt;Harrison:2004brb&lt;/citekey&gt;&lt;type&gt;400&lt;/type&gt;&lt;title&gt;Case mix, outcome and length of stay for admissions to adult, general critical care units in England, Wales and Northern Ireland: the Intensive Care National Audit &amp;amp; Research Centre Case Mix Programme Database.&lt;/title&gt;&lt;publisher&gt;England&lt;/publisher&gt;&lt;submission_date&gt;99200311061200000000222000&lt;/submission_date&gt;&lt;number&gt;2&lt;/number&gt;&lt;institution&gt;Intensive Care National Audit &amp;amp; Research Centre, London, UK. david@icnarc.org&lt;/institution&gt;&lt;subtype&gt;400&lt;/subtype&gt;&lt;endpage&gt;111&lt;/endpage&gt;&lt;bundle&gt;&lt;publication&gt;&lt;publisher&gt;England&lt;/publisher&gt;&lt;title&gt;Crit Care&lt;/title&gt;&lt;type&gt;-100&lt;/type&gt;&lt;subtype&gt;-100&lt;/subtype&gt;&lt;uuid&gt;0C49589A-B7CA-4635-ABAF-E844C1E102A1&lt;/uuid&gt;&lt;/publication&gt;&lt;/bundle&gt;&lt;authors&gt;&lt;author&gt;&lt;firstName&gt;David&lt;/firstName&gt;&lt;middleNames&gt;A&lt;/middleNames&gt;&lt;lastName&gt;Harrison&lt;/lastName&gt;&lt;/author&gt;&lt;author&gt;&lt;firstName&gt;Anthony&lt;/firstName&gt;&lt;middleNames&gt;R&lt;/middleNames&gt;&lt;lastName&gt;Brady&lt;/lastName&gt;&lt;/author&gt;&lt;author&gt;&lt;firstName&gt;Kathy&lt;/firstName&gt;&lt;lastName&gt;Rowan&lt;/lastName&gt;&lt;/author&gt;&lt;/authors&gt;&lt;/publication&gt;&lt;/publications&gt;&lt;cites&gt;&lt;/cites&gt;&lt;/citation&gt;</w:instrText>
+        <w:instrText xml:space="preserve"> ADDIN PAPERS2_CITATIONS &lt;citation&gt;&lt;uuid&gt;4B0618C1-1621-4432-A3A7-89183C4CC1A9&lt;/uuid&gt;&lt;priority&gt;18&lt;/priority&gt;&lt;publications&gt;&lt;publication&gt;&lt;uuid&gt;A0B8D4C6-2921-4F22-83B3-22A9BC897EA6&lt;/uuid&gt;&lt;volume&gt;172&lt;/volume&gt;&lt;doi&gt;10.1001/archinternmed.2011.2315&lt;/doi&gt;&lt;startpage&gt;467&lt;/startpage&gt;&lt;publication_date&gt;99201203261200000000222000&lt;/publication_date&gt;&lt;url&gt;http://www.ncbi.nlm.nih.gov/entrez/query.fcgi?cmd=Retrieve&amp;amp;db=PubMed&amp;amp;dopt=Citation&amp;amp;list_uids=22412076&lt;/url&gt;&lt;citekey&gt;Stelfox:2012iy&lt;/citekey&gt;&lt;type&gt;400&lt;/type&gt;&lt;title&gt;Intensive Care Unit Bed Availability and Outcomes for Hospitalized Patients With Sudden Clinical Deterioration.&lt;/title&gt;&lt;publisher&gt;United States&lt;/publisher&gt;&lt;institution&gt;Department of Critical Care Medicine, University of Calgary, Teaching, Research and Wellness Building, 3280 Hospital Dr NW, Calgary, AB, Canada. tstelfox@ucalgary.ca&lt;/institution&gt;&lt;number&gt;6&lt;/number&gt;&lt;subtype&gt;400&lt;/subtype&gt;&lt;endpage&gt;474&lt;/endpage&gt;&lt;bundle&gt;&lt;publication&gt;&lt;publisher&gt;United States&lt;/publisher&gt;&lt;title&gt;Arch Intern Med&lt;/title&gt;&lt;type&gt;-100&lt;/type&gt;&lt;subtype&gt;-100&lt;/subtype&gt;&lt;uuid&gt;EDC53D42-AEC8-4E3D-8AD9-C7FA0AD66794&lt;/uuid&gt;&lt;/publication&gt;&lt;/bundle&gt;&lt;authors&gt;&lt;author&gt;&lt;firstName&gt;H&lt;/firstName&gt;&lt;middleNames&gt;T&lt;/middleNames&gt;&lt;lastName&gt;Stelfox&lt;/lastName&gt;&lt;/author&gt;&lt;author&gt;&lt;firstName&gt;B&lt;/firstName&gt;&lt;middleNames&gt;R&lt;/middleNames&gt;&lt;lastName&gt;Hemmelgarn&lt;/lastName&gt;&lt;/author&gt;&lt;author&gt;&lt;firstName&gt;S&lt;/firstName&gt;&lt;middleNames&gt;M&lt;/middleNames&gt;&lt;lastName&gt;Bagshaw&lt;/lastName&gt;&lt;/author&gt;&lt;author&gt;&lt;firstName&gt;S&lt;/firstName&gt;&lt;lastName&gt;Gao&lt;/lastName&gt;&lt;/author&gt;&lt;author&gt;&lt;firstName&gt;C&lt;/firstName&gt;&lt;middleNames&gt;J&lt;/middleNames&gt;&lt;lastName&gt;Doig&lt;/lastName&gt;&lt;/author&gt;&lt;author&gt;&lt;firstName&gt;C&lt;/firstName&gt;&lt;lastName&gt;Nijssen-Jordan&lt;/lastName&gt;&lt;/author&gt;&lt;author&gt;&lt;firstName&gt;B&lt;/firstName&gt;&lt;lastName&gt;Manns&lt;/lastName&gt;&lt;/author&gt;&lt;/authors&gt;&lt;/publication&gt;&lt;publication&gt;&lt;uuid&gt;B0470926-0BA5-4E63-A153-A5D215F88A52&lt;/uuid&gt;&lt;volume&gt;185&lt;/volume&gt;&lt;doi&gt;10.1164/rccm.201104-0729OC&lt;/doi&gt;&lt;startpage&gt;1081&lt;/startpage&gt;&lt;publication_date&gt;99201205151200000000222000&lt;/publication_date&gt;&lt;url&gt;http://www.ncbi.nlm.nih.gov/entrez/query.fcgi?cmd=Retrieve&amp;amp;db=PubMed&amp;amp;dopt=Citation&amp;amp;list_uids=22345582&lt;/url&gt;&lt;citekey&gt;Robert:2012ep&lt;/citekey&gt;&lt;type&gt;400&lt;/type&gt;&lt;title&gt;Refusal of intensive care unit admission due to a full unit: impact on mortality.&lt;/title&gt;&lt;publisher&gt;United States&lt;/publisher&gt;&lt;institution&gt;Service de Reanimation Medicale, Hopital Jean Bernard, CHU Poitiers, 86021 Poitiers Cedex France. r.robert@chu-poitiers.fr&lt;/institution&gt;&lt;number&gt;10&lt;/number&gt;&lt;subtype&gt;400&lt;/subtype&gt;&lt;endpage&gt;1087&lt;/endpage&gt;&lt;bundle&gt;&lt;publication&gt;&lt;publisher&gt;United States&lt;/publisher&gt;&lt;title&gt;American Journal of Respiratory and Critical Care Medicine&lt;/title&gt;&lt;type&gt;-100&lt;/type&gt;&lt;subtype&gt;-100&lt;/subtype&gt;&lt;uuid&gt;C7FD63CD-137F-44BD-84C6-F476C6FB6572&lt;/uuid&gt;&lt;/publication&gt;&lt;/bundle&gt;&lt;authors&gt;&lt;author&gt;&lt;firstName&gt;R&lt;/firstName&gt;&lt;lastName&gt;Robert&lt;/lastName&gt;&lt;/author&gt;&lt;author&gt;&lt;firstName&gt;J&lt;/firstName&gt;&lt;lastName&gt;Reignier&lt;/lastName&gt;&lt;/author&gt;&lt;author&gt;&lt;firstName&gt;C&lt;/firstName&gt;&lt;lastName&gt;Tournoux-Facon&lt;/lastName&gt;&lt;/author&gt;&lt;author&gt;&lt;firstName&gt;T&lt;/firstName&gt;&lt;lastName&gt;Boulain&lt;/lastName&gt;&lt;/author&gt;&lt;author&gt;&lt;firstName&gt;O&lt;/firstName&gt;&lt;lastName&gt;Lesieur&lt;/lastName&gt;&lt;/author&gt;&lt;author&gt;&lt;firstName&gt;V&lt;/firstName&gt;&lt;lastName&gt;Gissot&lt;/lastName&gt;&lt;/author&gt;&lt;author&gt;&lt;firstName&gt;V&lt;/firstName&gt;&lt;lastName&gt;Souday&lt;/lastName&gt;&lt;/author&gt;&lt;author&gt;&lt;firstName&gt;M&lt;/firstName&gt;&lt;lastName&gt;Hamrouni&lt;/lastName&gt;&lt;/author&gt;&lt;author&gt;&lt;firstName&gt;C&lt;/firstName&gt;&lt;lastName&gt;Chapon&lt;/lastName&gt;&lt;/author&gt;&lt;author&gt;&lt;firstName&gt;J&lt;/firstName&gt;&lt;middleNames&gt;P&lt;/middleNames&gt;&lt;lastName&gt;Gouello&lt;/lastName&gt;&lt;/author&gt;&lt;/authors&gt;&lt;/publication&gt;&lt;/publications&gt;&lt;cites&gt;&lt;/cites&gt;&lt;/citation&gt;</w:instrText>
       </w:r>
       <w:r>
         <w:fldChar w:fldCharType="separate"/>
       </w:r>
       <w:r>
-        <w:t>[17]</w:t>
+        <w:rPr>
+          <w:rFonts w:cs="Charter"/>
+        </w:rPr>
+        <w:t>[6,7]</w:t>
       </w:r>
       <w:r>
         <w:fldChar w:fldCharType="end"/>
       </w:r>
       <w:r>
-        <w:t xml:space="preserve"> If mortality is similar then it is surprising given our more selected cohort. One possible explanation is that, just as we see substantial mortality in patients triaged to active ward care as well as immediately accepted to critical care, then it is possible that poor hospital outcomes are a feature of the wider group of potential referrals.</w:t>
+        <w:t>, most studies of ward patients referred to critical care only follow those eventually admitted. Evaluations of decision making are therefore limited to early versus late admission, and suffer from survival and exclusion bias. They cannot report on patients who die without critical care admission, or survive despite initial refusal. Our work demonstrates that such patients are numerous. In fact in the first week, even after excluding patients with treatment limits, most deaths occur on the ward without critical care.</w:t>
       </w:r>
     </w:p>
     <w:p>
       <w:r>
-        <w:t>For additional context, it is worth comparing the overall 61% one year survival for the ward patients referred to critical care to that for patients diagnosed with lung (30%), colorectal (75%) and breast cancer (95%) in the UK.[@Coleman:2011ip]</w:t>
+        <w:t>An additional strength has been our ability to link the precise time of the bedside assessment to the contemporaneous occupancy of the critical care unit. This has allowed us to observe the pressures on decision makers, and the effect that limiting resources has on patient pathways.</w:t>
       </w:r>
     </w:p>
     <w:p>
       <w:r>
-        <w:t>Finally, occupancy rates here vastly exceed those seen in a recent report from the US Veteran’s Affairs hospitals, but are not dissimilar to those in France or Canada.</w:t>
-      </w:r>
-      <w:r>
-        <w:t xml:space="preserve"> </w:t>
+        <w:lastRenderedPageBreak/>
+        <w:t>Finally, we have completed follow-up to one year. While mortality is substantial, it is predominantly an early problem thereby supporting the concept of early intervention. In particular, our observation that one in four patients with a treatment limitation orders survive a year without critical care suggests a need for humility before refusing early intervention on the grounds of long term prognosis.</w:t>
+      </w:r>
+    </w:p>
+    <w:p>
+      <w:r>
+        <w:t>Some limitations also deserve highlighting. Firstly, we have used real time data collection in order to capture assessments and decisions. Despite limiting the data request, not all hospitals managed to submit complete data at all times.We used the proportion of emergency ward admissions in the CMP successfully linked to the (SPOT)light database to define completeness. Reassuringly, we tested our findings by raising the threshold for judging data capture to 90% so that the median proportion of eligible admissions was 97%. We found no consistent difference in any result other than a fall in precision as the quality threshold increased, and the sample size inevitably fell.</w:t>
+      </w:r>
+    </w:p>
+    <w:p>
+      <w:r>
+        <w:t xml:space="preserve">The second weakness is structural rather than operational, and is that, in defining our population as those referred, we are blind to the process that leads to that referral. The literature typically names the ward monitoring process leading to referral as the afferent limb, and response of critical care to that referral as the efferent limb of a rapid response system. There is clearly both an unobserved period of deterioration prior to referral for patients in the study, and an unobserved population that might have been referred. Both these afferent components are as valid targets for intervention, as the observed efferent components of the pathway that we have discussed. However, observing the wider group of potential referrals would require a much briefer, narrower study. </w:t>
       </w:r>
       <w:r>
         <w:fldChar w:fldCharType="begin"/>
       </w:r>
       <w:r>
-        <w:instrText xml:space="preserve"> ADDIN PAPERS2_CITATIONS &lt;citation&gt;&lt;uuid&gt;BDF2B5CB-95E4-4CA5-8C3B-F3BE9EA6A96B&lt;/uuid&gt;&lt;priority&gt;16&lt;/priority&gt;&lt;publications&gt;&lt;publication&gt;&lt;uuid&gt;4656359E-AB8D-4D4E-AE5A-F4D0A6CCED10&lt;/uuid&gt;&lt;volume&gt;172&lt;/volume&gt;&lt;doi&gt;10.1001/archinternmed.2012.2606&lt;/doi&gt;&lt;startpage&gt;1220&lt;/startpage&gt;&lt;publication_date&gt;99201209101200000000222000&lt;/publication_date&gt;&lt;url&gt;http://www.ncbi.nlm.nih.gov/entrez/query.fcgi?cmd=Retrieve&amp;amp;db=PubMed&amp;amp;dopt=Citation&amp;amp;list_uids=22825806&lt;/url&gt;&lt;type&gt;400&lt;/type&gt;&lt;title&gt;Intensive care unit admitting patterns in the Veterans Affairs health care system.&lt;/title&gt;&lt;publisher&gt;United States&lt;/publisher&gt;&lt;institution&gt;Veterans Affairs Health Services Research and Development Center of Excellence, Veterans Affairs Ann Arbor Healthcare System, Michigan, USA. lenac@umich.edu&lt;/institution&gt;&lt;number&gt;16&lt;/number&gt;&lt;subtype&gt;400&lt;/subtype&gt;&lt;endpage&gt;1226&lt;/endpage&gt;&lt;bundle&gt;&lt;publication&gt;&lt;publisher&gt;United States&lt;/publisher&gt;&lt;title&gt;Arch Intern Med&lt;/title&gt;&lt;type&gt;-100&lt;/type&gt;&lt;subtype&gt;-100&lt;/subtype&gt;&lt;uuid&gt;EDC53D42-AEC8-4E3D-8AD9-C7FA0AD66794&lt;/uuid&gt;&lt;/publication&gt;&lt;/bundle&gt;&lt;authors&gt;&lt;author&gt;&lt;firstName&gt;L&lt;/firstName&gt;&lt;middleNames&gt;M&lt;/middleNames&gt;&lt;lastName&gt;Chen&lt;/lastName&gt;&lt;/author&gt;&lt;author&gt;&lt;firstName&gt;M&lt;/firstName&gt;&lt;lastName&gt;Render&lt;/lastName&gt;&lt;/author&gt;&lt;author&gt;&lt;firstName&gt;A&lt;/firstName&gt;&lt;lastName&gt;Sales&lt;/lastName&gt;&lt;/author&gt;&lt;author&gt;&lt;firstName&gt;E&lt;/firstName&gt;&lt;middleNames&gt;H&lt;/middleNames&gt;&lt;lastName&gt;Kennedy&lt;/lastName&gt;&lt;/author&gt;&lt;author&gt;&lt;firstName&gt;W&lt;/firstName&gt;&lt;lastName&gt;Wiitala&lt;/lastName&gt;&lt;/author&gt;&lt;author&gt;&lt;firstName&gt;T&lt;/firstName&gt;&lt;middleNames&gt;P&lt;/middleNames&gt;&lt;lastName&gt;Hofer&lt;/lastName&gt;&lt;/author&gt;&lt;/authors&gt;&lt;/publication&gt;&lt;publication&gt;&lt;uuid&gt;A0B8D4C6-2921-4F22-83B3-22A9BC897EA6&lt;/uuid&gt;&lt;volume&gt;172&lt;/volume&gt;&lt;doi&gt;10.1001/archinternmed.2011.2315&lt;/doi&gt;&lt;startpage&gt;467&lt;/startpage&gt;&lt;publication_date&gt;99201203261200000000222000&lt;/publication_date&gt;&lt;url&gt;http://www.ncbi.nlm.nih.gov/entrez/query.fcgi?cmd=Retrieve&amp;amp;db=PubMed&amp;amp;dopt=Citation&amp;amp;list_uids=22412076&lt;/url&gt;&lt;citekey&gt;Stelfox:2012iy&lt;/citekey&gt;&lt;type&gt;400&lt;/type&gt;&lt;title&gt;Intensive Care Unit Bed Availability and Outcomes for Hospitalized Patients With Sudden Clinical Deterioration.&lt;/title&gt;&lt;publisher&gt;United States&lt;/publisher&gt;&lt;institution&gt;Department of Critical Care Medicine, University of Calgary, Teaching, Research and Wellness Building, 3280 Hospital Dr NW, Calgary, AB, Canada. tstelfox@ucalgary.ca&lt;/institution&gt;&lt;number&gt;6&lt;/number&gt;&lt;subtype&gt;400&lt;/subtype&gt;&lt;endpage&gt;474&lt;/endpage&gt;&lt;bundle&gt;&lt;publication&gt;&lt;publisher&gt;United States&lt;/publisher&gt;&lt;title&gt;Arch Intern Med&lt;/title&gt;&lt;type&gt;-100&lt;/type&gt;&lt;subtype&gt;-100&lt;/subtype&gt;&lt;uuid&gt;EDC53D42-AEC8-4E3D-8AD9-C7FA0AD66794&lt;/uuid&gt;&lt;/publication&gt;&lt;/bundle&gt;&lt;authors&gt;&lt;author&gt;&lt;firstName&gt;H&lt;/firstName&gt;&lt;middleNames&gt;T&lt;/middleNames&gt;&lt;lastName&gt;Stelfox&lt;/lastName&gt;&lt;/author&gt;&lt;author&gt;&lt;firstName&gt;B&lt;/firstName&gt;&lt;middleNames&gt;R&lt;/middleNames&gt;&lt;lastName&gt;Hemmelgarn&lt;/lastName&gt;&lt;/author&gt;&lt;author&gt;&lt;firstName&gt;S&lt;/firstName&gt;&lt;middleNames&gt;M&lt;/middleNames&gt;&lt;lastName&gt;Bagshaw&lt;/lastName&gt;&lt;/author&gt;&lt;author&gt;&lt;firstName&gt;S&lt;/firstName&gt;&lt;lastName&gt;Gao&lt;/lastName&gt;&lt;/author&gt;&lt;author&gt;&lt;firstName&gt;C&lt;/firstName&gt;&lt;middleNames&gt;J&lt;/middleNames&gt;&lt;lastName&gt;Doig&lt;/lastName&gt;&lt;/author&gt;&lt;author&gt;&lt;firstName&gt;C&lt;/firstName&gt;&lt;lastName&gt;Nijssen-Jordan&lt;/lastName&gt;&lt;/author&gt;&lt;author&gt;&lt;firstName&gt;B&lt;/firstName&gt;&lt;lastName&gt;Manns&lt;/lastName&gt;&lt;/author&gt;&lt;/authors&gt;&lt;/publication&gt;&lt;publication&gt;&lt;uuid&gt;B0470926-0BA5-4E63-A153-A5D215F88A52&lt;/uuid&gt;&lt;volume&gt;185&lt;/volume&gt;&lt;doi&gt;10.1164/rccm.201104-0729OC&lt;/doi&gt;&lt;startpage&gt;1081&lt;/startpage&gt;&lt;publication_date&gt;99201205151200000000222000&lt;/publication_date&gt;&lt;url&gt;http://www.ncbi.nlm.nih.gov/entrez/query.fcgi?cmd=Retrieve&amp;amp;db=PubMed&amp;amp;dopt=Citation&amp;amp;list_uids=22345582&lt;/url&gt;&lt;citekey&gt;Robert:2012ep&lt;/citekey&gt;&lt;type&gt;400&lt;/type&gt;&lt;title&gt;Refusal of intensive care unit admission due to a full unit: impact on mortality.&lt;/title&gt;&lt;publisher&gt;United States&lt;/publisher&gt;&lt;institution&gt;Service de Reanimation Medicale, Hopital Jean Bernard, CHU Poitiers, 86021 Poitiers Cedex France. r.robert@chu-poitiers.fr&lt;/institution&gt;&lt;number&gt;10&lt;/number&gt;&lt;subtype&gt;400&lt;/subtype&gt;&lt;endpage&gt;1087&lt;/endpage&gt;&lt;bundle&gt;&lt;publication&gt;&lt;publisher&gt;United States&lt;/publisher&gt;&lt;title&gt;American Journal of Respiratory and Critical Care Medicine&lt;/title&gt;&lt;type&gt;-100&lt;/type&gt;&lt;subtype&gt;-100&lt;/subtype&gt;&lt;uuid&gt;C7FD63CD-137F-44BD-84C6-F476C6FB6572&lt;/uuid&gt;&lt;/publication&gt;&lt;/bundle&gt;&lt;authors&gt;&lt;author&gt;&lt;firstName&gt;R&lt;/firstName&gt;&lt;lastName&gt;Robert&lt;/lastName&gt;&lt;/author&gt;&lt;author&gt;&lt;firstName&gt;J&lt;/firstName&gt;&lt;lastName&gt;Reignier&lt;/lastName&gt;&lt;/author&gt;&lt;author&gt;&lt;firstName&gt;C&lt;/firstName&gt;&lt;lastName&gt;Tournoux-Facon&lt;/lastName&gt;&lt;/author&gt;&lt;author&gt;&lt;firstName&gt;T&lt;/firstName&gt;&lt;lastName&gt;Boulain&lt;/lastName&gt;&lt;/author&gt;&lt;author&gt;&lt;firstName&gt;O&lt;/firstName&gt;&lt;lastName&gt;Lesieur&lt;/lastName&gt;&lt;/author&gt;&lt;author&gt;&lt;firstName&gt;V&lt;/firstName&gt;&lt;lastName&gt;Gissot&lt;/lastName&gt;&lt;/author&gt;&lt;author&gt;&lt;firstName&gt;V&lt;/firstName&gt;&lt;lastName&gt;Souday&lt;/lastName&gt;&lt;/author&gt;&lt;author&gt;&lt;firstName&gt;M&lt;/firstName&gt;&lt;lastName&gt;Hamrouni&lt;/lastName&gt;&lt;/author&gt;&lt;author&gt;&lt;firstName&gt;C&lt;/firstName&gt;&lt;lastName&gt;Chapon&lt;/lastName&gt;&lt;/author&gt;&lt;author&gt;&lt;firstName&gt;J&lt;/firstName&gt;&lt;middleNames&gt;P&lt;/middleNames&gt;&lt;lastName&gt;Gouello&lt;/lastName&gt;&lt;/author&gt;&lt;/authors&gt;&lt;/publication&gt;&lt;/publications&gt;&lt;cites&gt;&lt;/cites&gt;&lt;/citation&gt;</w:instrText>
+        <w:instrText xml:space="preserve"> ADDIN PAPERS2_CITATIONS &lt;citation&gt;&lt;uuid&gt;9491E217-3F54-45ED-91C8-98AEBED43355&lt;/uuid&gt;&lt;priority&gt;19&lt;/priority&gt;&lt;publications&gt;&lt;publication&gt;&lt;uuid&gt;36BB13C1-E031-4E6D-ADB0-BE06D85A73A8&lt;/uuid&gt;&lt;volume&gt;35&lt;/volume&gt;&lt;doi&gt;10.1097/01.CCM.0000253407.89594.15&lt;/doi&gt;&lt;startpage&gt;449&lt;/startpage&gt;&lt;publication_date&gt;99200702001200000000220000&lt;/publication_date&gt;&lt;url&gt;http://www.ncbi.nlm.nih.gov/entrez/query.fcgi?cmd=Retrieve&amp;amp;db=PubMed&amp;amp;dopt=Citation&amp;amp;list_uids=17167350&lt;/url&gt;&lt;citekey&gt;Simchen:2007bn&lt;/citekey&gt;&lt;type&gt;400&lt;/type&gt;&lt;title&gt;Survival of critically ill patients hospitalized in and out of intensive care.&lt;/title&gt;&lt;publisher&gt;United States&lt;/publisher&gt;&lt;institution&gt;Department of Health Services Research, Ministry of Health, Jerusalem, Israel. esimchen@vms.huji.ac.il&lt;/institution&gt;&lt;number&gt;2&lt;/number&gt;&lt;subtype&gt;400&lt;/subtype&gt;&lt;endpage&gt;457&lt;/endpage&gt;&lt;bundle&gt;&lt;publication&gt;&lt;publisher&gt;United States&lt;/publisher&gt;&lt;title&gt;Crit Care Med&lt;/title&gt;&lt;type&gt;-100&lt;/type&gt;&lt;subtype&gt;-100&lt;/subtype&gt;&lt;uuid&gt;118B9DFB-B782-44E2-9A4F-6E695BC69D0B&lt;/uuid&gt;&lt;/publication&gt;&lt;/bundle&gt;&lt;authors&gt;&lt;author&gt;&lt;firstName&gt;E&lt;/firstName&gt;&lt;lastName&gt;Simchen&lt;/lastName&gt;&lt;/author&gt;&lt;author&gt;&lt;firstName&gt;C&lt;/firstName&gt;&lt;middleNames&gt;L&lt;/middleNames&gt;&lt;lastName&gt;Sprung&lt;/lastName&gt;&lt;/author&gt;&lt;author&gt;&lt;firstName&gt;N&lt;/firstName&gt;&lt;lastName&gt;Galai&lt;/lastName&gt;&lt;/author&gt;&lt;author&gt;&lt;firstName&gt;Y&lt;/firstName&gt;&lt;lastName&gt;Zitser-Gurevich&lt;/lastName&gt;&lt;/author&gt;&lt;author&gt;&lt;firstName&gt;Y&lt;/firstName&gt;&lt;lastName&gt;Bar-Lavi&lt;/lastName&gt;&lt;/author&gt;&lt;author&gt;&lt;firstName&gt;L&lt;/firstName&gt;&lt;lastName&gt;Levi&lt;/lastName&gt;&lt;/author&gt;&lt;author&gt;&lt;firstName&gt;F&lt;/firstName&gt;&lt;lastName&gt;Zveibil&lt;/lastName&gt;&lt;/author&gt;&lt;author&gt;&lt;firstName&gt;M&lt;/firstName&gt;&lt;lastName&gt;Mandel&lt;/lastName&gt;&lt;/author&gt;&lt;author&gt;&lt;firstName&gt;G&lt;/firstName&gt;&lt;lastName&gt;Mnatzaganian&lt;/lastName&gt;&lt;/author&gt;&lt;author&gt;&lt;firstName&gt;N&lt;/firstName&gt;&lt;lastName&gt;Goldschmidt&lt;/lastName&gt;&lt;/author&gt;&lt;author&gt;&lt;firstName&gt;A&lt;/firstName&gt;&lt;lastName&gt;Ekka-Zohar&lt;/lastName&gt;&lt;/author&gt;&lt;author&gt;&lt;firstName&gt;I&lt;/firstName&gt;&lt;lastName&gt;Weiss-Salz&lt;/lastName&gt;&lt;/author&gt;&lt;/authors&gt;&lt;/publication&gt;&lt;/publications&gt;&lt;cites&gt;&lt;/cites&gt;&lt;/citation&gt;</w:instrText>
       </w:r>
       <w:r>
         <w:fldChar w:fldCharType="separate"/>
       </w:r>
       <w:r>
-        <w:t>[4-6]</w:t>
+        <w:rPr>
+          <w:rFonts w:cs="Charter"/>
+        </w:rPr>
+        <w:t>[10]</w:t>
       </w:r>
       <w:r>
         <w:fldChar w:fldCharType="end"/>
-      </w:r>
-      <w:r>
-        <w:t xml:space="preserve"> However, since our delay to admission is markedly worse than these studies (between 1 and 5 hours for direct and indirect admissions versus 2 and 12 hours in this study), it is possible that the consequences of occupancy also vary. Delayed discharges because of lack of inpatient ward capacity are increasingly common in the NHS, and present a more significant impediment to ICU admission than a unit that chooses to defer discharge until the need arises but has no problem doing so when required.</w:t>
       </w:r>
     </w:p>
     <w:p>
       <w:pPr>
         <w:pStyle w:val="Heading2"/>
       </w:pPr>
-      <w:bookmarkStart w:id="29" w:name="strengths-and-limitations"/>
-      <w:bookmarkEnd w:id="29"/>
-      <w:r>
-        <w:t>Strengths and limitations</w:t>
+      <w:bookmarkStart w:id="31" w:name="conclusions-and-implications-for-practic"/>
+      <w:bookmarkEnd w:id="31"/>
+      <w:r>
+        <w:t>Conclusions and implications for practice and future research</w:t>
       </w:r>
     </w:p>
     <w:p>
       <w:r>
-        <w:t>This is the largest prospective study of deteriorating ward patients to date. The hospitals contributing are representative of the full spectrum of those in the NHS. Most importantly, we have performed follow-up of all patients referred to critical care rather than just the subset of those offered admission.</w:t>
-      </w:r>
-      <w:r>
-        <w:t xml:space="preserve"> </w:t>
-      </w:r>
-      <w:r>
-        <w:fldChar w:fldCharType="begin"/>
-      </w:r>
-      <w:r>
-        <w:instrText xml:space="preserve"> ADDIN PAPERS2_CITATIONS &lt;citation&gt;&lt;uuid&gt;52E70DE2-5FB2-45EF-9736-14C3B5077525&lt;/uuid&gt;&lt;priority&gt;17&lt;/priority&gt;&lt;publications&gt;&lt;publication&gt;&lt;uuid&gt;906345D6-278C-424A-927B-2D9EB3F1F9AC&lt;/uuid&gt;&lt;volume&gt;16&lt;/volume&gt;&lt;doi&gt;10.1186/cc11650&lt;/doi&gt;&lt;startpage&gt;R173&lt;/startpage&gt;&lt;publication_date&gt;99201200001200000000200000&lt;/publication_date&gt;&lt;url&gt;http://www.ncbi.nlm.nih.gov/entrez/query.fcgi?cmd=Retrieve&amp;amp;db=PubMed&amp;amp;dopt=Citation&amp;amp;list_uids=23025890&lt;/url&gt;&lt;type&gt;400&lt;/type&gt;&lt;title&gt;An observational study to determine the effect of delayed admission to the intensive care unit on patient outcome.&lt;/title&gt;&lt;publisher&gt;England&lt;/publisher&gt;&lt;institution&gt;Section of Anaesthetics, Pain Medicine and Intensive Care, Imperial College London, Chelsea and Westminster Hospital Campus, 369 Fulham Road, London SW10 9NH, UK. anthony.gordon@imperial.ac.uk.&lt;/institution&gt;&lt;number&gt;5&lt;/number&gt;&lt;subtype&gt;400&lt;/subtype&gt;&lt;bundle&gt;&lt;publication&gt;&lt;publisher&gt;England&lt;/publisher&gt;&lt;title&gt;Crit Care&lt;/title&gt;&lt;type&gt;-100&lt;/type&gt;&lt;subtype&gt;-100&lt;/subtype&gt;&lt;uuid&gt;0C49589A-B7CA-4635-ABAF-E844C1E102A1&lt;/uuid&gt;&lt;/publication&gt;&lt;/bundle&gt;&lt;authors&gt;&lt;author&gt;&lt;firstName&gt;D&lt;/firstName&gt;&lt;middleNames&gt;J&lt;/middleNames&gt;&lt;lastName&gt;O'Callaghan&lt;/lastName&gt;&lt;/author&gt;&lt;author&gt;&lt;firstName&gt;P&lt;/firstName&gt;&lt;lastName&gt;Jayia&lt;/lastName&gt;&lt;/author&gt;&lt;author&gt;&lt;firstName&gt;E&lt;/firstName&gt;&lt;lastName&gt;Vaughan-Huxley&lt;/lastName&gt;&lt;/author&gt;&lt;author&gt;&lt;firstName&gt;M&lt;/firstName&gt;&lt;lastName&gt;Gribbon&lt;/lastName&gt;&lt;/author&gt;&lt;author&gt;&lt;firstName&gt;M&lt;/firstName&gt;&lt;lastName&gt;Templeton&lt;/lastName&gt;&lt;/author&gt;&lt;author&gt;&lt;firstName&gt;J&lt;/firstName&gt;&lt;middleNames&gt;R&lt;/middleNames&gt;&lt;lastName&gt;Skipworth&lt;/lastName&gt;&lt;/author&gt;&lt;author&gt;&lt;firstName&gt;A&lt;/firstName&gt;&lt;middleNames&gt;C&lt;/middleNames&gt;&lt;lastName&gt;Gordon&lt;/lastName&gt;&lt;/author&gt;&lt;/authors&gt;&lt;/publication&gt;&lt;/publications&gt;&lt;cites&gt;&lt;/cites&gt;&lt;/citation&gt;</w:instrText>
-      </w:r>
-      <w:r>
-        <w:fldChar w:fldCharType="separate"/>
-      </w:r>
-      <w:r>
-        <w:t>[23]</w:t>
-      </w:r>
-      <w:r>
-        <w:fldChar w:fldCharType="end"/>
-      </w:r>
-      <w:r>
-        <w:t xml:space="preserve"> The benefits of this are two-fold.</w:t>
+        <w:t>Aspects of the study stand in spite of these limitations. Ward patients referred to critical care numerous, and vulnerable. The opportunity for intervention is brief, and there is important variation in practice between hospitals. The bedside assessment is an effective but imperfect triage tool, as the mortality in those initially declined admission is high. Given that we already excluded patients with treatment limitations, it is of concern that around half of these early deaths occur without a trial of critical care.</w:t>
       </w:r>
     </w:p>
     <w:p>
       <w:r>
-        <w:t>Firstly, this ‘denominator’ data allows us to examine the demand for critical care arising from inpatient work. Secondly, follow-up of all patients assessed generates the control group for us to understand the consequences of bedside decision making without bias. With two notable exceptions</w:t>
+        <w:t xml:space="preserve">A substantial proportion of patients assessed and recommended for critical care are not offered a bed, and this proportion increases when capacity is limited. Expanding critical care bed numbers would first and foremost benefit this group. However, it might also create a virtuous circle. Earlier admission may lead to shorter stays thereby improving flow through critical care as well as outcomes. Identifying those patients who should be admitted promptly is already the top priority for both clinicians and patients. </w:t>
       </w:r>
       <w:r>
         <w:fldChar w:fldCharType="begin"/>
       </w:r>
       <w:r>
-        <w:instrText xml:space="preserve"> ADDIN PAPERS2_CITATIONS &lt;citation&gt;&lt;uuid&gt;2B470122-15FC-401B-8690-97C95ACE6C61&lt;/uuid&gt;&lt;priority&gt;18&lt;/priority&gt;&lt;publications&gt;&lt;publication&gt;&lt;uuid&gt;A0B8D4C6-2921-4F22-83B3-22A9BC897EA6&lt;/uuid&gt;&lt;volume&gt;172&lt;/volume&gt;&lt;doi&gt;10.1001/archinternmed.2011.2315&lt;/doi&gt;&lt;startpage&gt;467&lt;/startpage&gt;&lt;publication_date&gt;99201203261200000000222000&lt;/publication_date&gt;&lt;url&gt;http://www.ncbi.nlm.nih.gov/entrez/query.fcgi?cmd=Retrieve&amp;amp;db=PubMed&amp;amp;dopt=Citation&amp;amp;list_uids=22412076&lt;/url&gt;&lt;citekey&gt;Stelfox:2012iy&lt;/citekey&gt;&lt;type&gt;400&lt;/type&gt;&lt;title&gt;Intensive Care Unit Bed Availability and Outcomes for Hospitalized Patients With Sudden Clinical Deterioration.&lt;/title&gt;&lt;publisher&gt;United States&lt;/publisher&gt;&lt;institution&gt;Department of Critical Care Medicine, University of Calgary, Teaching, Research and Wellness Building, 3280 Hospital Dr NW, Calgary, AB, Canada. tstelfox@ucalgary.ca&lt;/institution&gt;&lt;number&gt;6&lt;/number&gt;&lt;subtype&gt;400&lt;/subtype&gt;&lt;endpage&gt;474&lt;/endpage&gt;&lt;bundle&gt;&lt;publication&gt;&lt;publisher&gt;United States&lt;/publisher&gt;&lt;title&gt;Arch Intern Med&lt;/title&gt;&lt;type&gt;-100&lt;/type&gt;&lt;subtype&gt;-100&lt;/subtype&gt;&lt;uuid&gt;EDC53D42-AEC8-4E3D-8AD9-C7FA0AD66794&lt;/uuid&gt;&lt;/publication&gt;&lt;/bundle&gt;&lt;authors&gt;&lt;author&gt;&lt;firstName&gt;H&lt;/firstName&gt;&lt;middleNames&gt;T&lt;/middleNames&gt;&lt;lastName&gt;Stelfox&lt;/lastName&gt;&lt;/author&gt;&lt;author&gt;&lt;firstName&gt;B&lt;/firstName&gt;&lt;middleNames&gt;R&lt;/middleNames&gt;&lt;lastName&gt;Hemmelgarn&lt;/lastName&gt;&lt;/author&gt;&lt;author&gt;&lt;firstName&gt;S&lt;/firstName&gt;&lt;middleNames&gt;M&lt;/middleNames&gt;&lt;lastName&gt;Bagshaw&lt;/lastName&gt;&lt;/author&gt;&lt;author&gt;&lt;firstName&gt;S&lt;/firstName&gt;&lt;lastName&gt;Gao&lt;/lastName&gt;&lt;/author&gt;&lt;author&gt;&lt;firstName&gt;C&lt;/firstName&gt;&lt;middleNames&gt;J&lt;/middleNames&gt;&lt;lastName&gt;Doig&lt;/lastName&gt;&lt;/author&gt;&lt;author&gt;&lt;firstName&gt;C&lt;/firstName&gt;&lt;lastName&gt;Nijssen-Jordan&lt;/lastName&gt;&lt;/author&gt;&lt;author&gt;&lt;firstName&gt;B&lt;/firstName&gt;&lt;lastName&gt;Manns&lt;/lastName&gt;&lt;/author&gt;&lt;/authors&gt;&lt;/publication&gt;&lt;publication&gt;&lt;uuid&gt;B0470926-0BA5-4E63-A153-A5D215F88A52&lt;/uuid&gt;&lt;volume&gt;185&lt;/volume&gt;&lt;doi&gt;10.1164/rccm.201104-0729OC&lt;/doi&gt;&lt;startpage&gt;1081&lt;/startpage&gt;&lt;publication_date&gt;99201205151200000000222000&lt;/publication_date&gt;&lt;url&gt;http://www.ncbi.nlm.nih.gov/entrez/query.fcgi?cmd=Retrieve&amp;amp;db=PubMed&amp;amp;dopt=Citation&amp;amp;list_uids=22345582&lt;/url&gt;&lt;citekey&gt;Robert:2012ep&lt;/citekey&gt;&lt;type&gt;400&lt;/type&gt;&lt;title&gt;Refusal of intensive care unit admission due to a full unit: impact on mortality.&lt;/title&gt;&lt;publisher&gt;United States&lt;/publisher&gt;&lt;institution&gt;Service de Reanimation Medicale, Hopital Jean Bernard, CHU Poitiers, 86021 Poitiers Cedex France. r.robert@chu-poitiers.fr&lt;/institution&gt;&lt;number&gt;10&lt;/number&gt;&lt;subtype&gt;400&lt;/subtype&gt;&lt;endpage&gt;1087&lt;/endpage&gt;&lt;bundle&gt;&lt;publication&gt;&lt;publisher&gt;United States&lt;/publisher&gt;&lt;title&gt;American Journal of Respiratory and Critical Care Medicine&lt;/title&gt;&lt;type&gt;-100&lt;/type&gt;&lt;subtype&gt;-100&lt;/subtype&gt;&lt;uuid&gt;C7FD63CD-137F-44BD-84C6-F476C6FB6572&lt;/uuid&gt;&lt;/publication&gt;&lt;/bundle&gt;&lt;authors&gt;&lt;author&gt;&lt;firstName&gt;R&lt;/firstName&gt;&lt;lastName&gt;Robert&lt;/lastName&gt;&lt;/author&gt;&lt;author&gt;&lt;firstName&gt;J&lt;/firstName&gt;&lt;lastName&gt;Reignier&lt;/lastName&gt;&lt;/author&gt;&lt;author&gt;&lt;firstName&gt;C&lt;/firstName&gt;&lt;lastName&gt;Tournoux-Facon&lt;/lastName&gt;&lt;/author&gt;&lt;author&gt;&lt;firstName&gt;T&lt;/firstName&gt;&lt;lastName&gt;Boulain&lt;/lastName&gt;&lt;/author&gt;&lt;author&gt;&lt;firstName&gt;O&lt;/firstName&gt;&lt;lastName&gt;Lesieur&lt;/lastName&gt;&lt;/author&gt;&lt;author&gt;&lt;firstName&gt;V&lt;/firstName&gt;&lt;lastName&gt;Gissot&lt;/lastName&gt;&lt;/author&gt;&lt;author&gt;&lt;firstName&gt;V&lt;/firstName&gt;&lt;lastName&gt;Souday&lt;/lastName&gt;&lt;/author&gt;&lt;author&gt;&lt;firstName&gt;M&lt;/firstName&gt;&lt;lastName&gt;Hamrouni&lt;/lastName&gt;&lt;/author&gt;&lt;author&gt;&lt;firstName&gt;C&lt;/firstName&gt;&lt;lastName&gt;Chapon&lt;/lastName&gt;&lt;/author&gt;&lt;author&gt;&lt;firstName&gt;J&lt;/firstName&gt;&lt;middleNames&gt;P&lt;/middleNames&gt;&lt;lastName&gt;Gouello&lt;/lastName&gt;&lt;/author&gt;&lt;/authors&gt;&lt;/publication&gt;&lt;/publications&gt;&lt;cites&gt;&lt;/cites&gt;&lt;/citation&gt;</w:instrText>
+        <w:instrText xml:space="preserve"> ADDIN PAPERS2_CITATIONS &lt;citation&gt;&lt;uuid&gt;3A99ED8C-4C90-4D48-9924-8AE4CAAB8649&lt;/uuid&gt;&lt;priority&gt;20&lt;/priority&gt;&lt;publications&gt;&lt;publication&gt;&lt;volume&gt;15&lt;/volume&gt;&lt;number&gt;4&lt;/number&gt;&lt;startpage&gt;288&lt;/startpage&gt;&lt;title&gt;Priorities for future intensive care research in the UK: results of a James Lind Alliance Priority Setting Partnership&lt;/title&gt;&lt;uuid&gt;6B11D2FB-2F6C-48F6-8A2F-FCD1341721B9&lt;/uuid&gt;&lt;subtype&gt;400&lt;/subtype&gt;&lt;endpage&gt;296&lt;/endpage&gt;&lt;type&gt;400&lt;/type&gt;&lt;citekey&gt;Reay:2014vm&lt;/citekey&gt;&lt;publication_date&gt;99201410001200000000220000&lt;/publication_date&gt;&lt;bundle&gt;&lt;publication&gt;&lt;title&gt;Journal of the Intensive Care Society&lt;/title&gt;&lt;type&gt;-100&lt;/type&gt;&lt;subtype&gt;-100&lt;/subtype&gt;&lt;uuid&gt;40CCB409-E913-4758-B139-AE9A9BEBB4E0&lt;/uuid&gt;&lt;/publication&gt;&lt;/bundle&gt;&lt;authors&gt;&lt;author&gt;&lt;firstName&gt;H&lt;/firstName&gt;&lt;lastName&gt;Reay&lt;/lastName&gt;&lt;/author&gt;&lt;author&gt;&lt;firstName&gt;N&lt;/firstName&gt;&lt;lastName&gt;Arulkumaran&lt;/lastName&gt;&lt;/author&gt;&lt;author&gt;&lt;firstName&gt;S&lt;/firstName&gt;&lt;middleNames&gt;J&lt;/middleNames&gt;&lt;lastName&gt;Brett&lt;/lastName&gt;&lt;/author&gt;&lt;/authors&gt;&lt;/publication&gt;&lt;/publications&gt;&lt;cites&gt;&lt;/cites&gt;&lt;/citation&gt;</w:instrText>
       </w:r>
       <w:r>
         <w:fldChar w:fldCharType="separate"/>
       </w:r>
       <w:r>
-        <w:t>[5,6]</w:t>
+        <w:rPr>
+          <w:rFonts w:cs="Charter"/>
+        </w:rPr>
+        <w:t>[26]</w:t>
       </w:r>
       <w:r>
         <w:fldChar w:fldCharType="end"/>
       </w:r>
       <w:r>
-        <w:t xml:space="preserve">, most studies of ward patients referred to critical care only follow those eventually admitted. Evaluations of decision making are therefore limited to early versus late admission, and suffer from survival and exclusion bias. They cannot report on patients who </w:t>
-      </w:r>
-      <w:r>
-        <w:lastRenderedPageBreak/>
-        <w:t>die without critical care admission, or survive despite initial refusal. Our work demonstrates that such patients are numerous. In fact in the first week, even after excluding patients with treatment limits, most deaths occur on the ward without critical care.</w:t>
-      </w:r>
-    </w:p>
-    <w:p>
-      <w:r>
-        <w:t>An additional strength has been our ability to link the precise time of the bedside assessment to the contemporaneous occupancy of the critical care unit allows us to observe the pressures on decision makers, and the effect that limiting resources has on patient pathways. Moreover, because we prospectively captured the raw physiology that define the severity of illness as well as the bedside recommendation for critical care, we are able to report on the outcomes for the population that either would or should have been admitted were these limits not in play.</w:t>
-      </w:r>
-    </w:p>
-    <w:p>
-      <w:r>
-        <w:t>Finally, we have completed follow-up to one year, and whilst we see that mortality is substantial, it predominantly an early problem thereby supporting the concept of early intervention. In particular, our observation that one in four patients with a treatment limitation orders survive a year without critical care suggests a need for humility before refusing early intervention on the grounds of long term prognosis.</w:t>
-      </w:r>
-    </w:p>
-    <w:p>
-      <w:r>
-        <w:t>Some limitations also deserve highlighting. We have performed real time data collection in order to capture the decision making process and the severity of illness used to inform that decision making. To make this feasible, we have collected the minimum data necessary to define the acute illness. Despite this, we had to remove data submitted that appeared incomplete. Restricting the study to hospitals participating in the ICNARC CMP, brought two partial solutions. Firstly, by linking the study data to the CMP data we could reduce the data collection burden. Secondly, we could use the list of ward admissions to critical care to verify that we were capturing all ward referrals. We assumed that where admissions were incompletely captured then so would be referrals, and prospectively excluded offending periods of data. We must also assume that a proportion of referrals were missed too. Reassuringly, we tested our findings by raising the threshold for judging data capture to 90% so that the median proportion of eligible admissions was 97%. We found no consistent difference in any result other than a fall in precision as the quality threshold increased, and the sample size inevitably fell.</w:t>
-      </w:r>
-    </w:p>
-    <w:p>
-      <w:r>
-        <w:t>The second weakness is structural rather than operational, and is that, in defining our population as those referred, we cannot comment on the process that leads to that referral. The literature typically names the ward monitoring process leading to referral as the afferent limb, and response of critical care to that referral as the efferent limb of a rapid response system. There is clearly both an unobserved period of deterioration prior to referral for patients in the study, and an unobserved population that might have been referred. Both these afferent components are as valid targets for intervention, as the observed efferent components of the pathway that we have discussed. However, observing the wider group of potential referrals would require a much briefer, narrower study.</w:t>
-      </w:r>
-      <w:r>
-        <w:t xml:space="preserve"> </w:t>
-      </w:r>
-      <w:r>
-        <w:fldChar w:fldCharType="begin"/>
-      </w:r>
-      <w:r>
-        <w:instrText xml:space="preserve"> ADDIN PAPERS2_CITATIONS &lt;citation&gt;&lt;uuid&gt;A707481C-55FF-42B4-A26C-D51063C36D51&lt;/uuid&gt;&lt;priority&gt;19&lt;/priority&gt;&lt;publications&gt;&lt;publication&gt;&lt;uuid&gt;36BB13C1-E031-4E6D-ADB0-BE06D85A73A8&lt;/uuid&gt;&lt;volume&gt;35&lt;/volume&gt;&lt;doi&gt;10.1097/01.CCM.0000253407.89594.15&lt;/doi&gt;&lt;startpage&gt;449&lt;/startpage&gt;&lt;publication_date&gt;99200702001200000000220000&lt;/publication_date&gt;&lt;url&gt;http://www.ncbi.nlm.nih.gov/entrez/query.fcgi?cmd=Retrieve&amp;amp;db=PubMed&amp;amp;dopt=Citation&amp;amp;list_uids=17167350&lt;/url&gt;&lt;citekey&gt;Simchen:2007bn&lt;/citekey&gt;&lt;type&gt;400&lt;/type&gt;&lt;title&gt;Survival of critically ill patients hospitalized in and out of intensive care.&lt;/title&gt;&lt;publisher&gt;United States&lt;/publisher&gt;&lt;institution&gt;Department of Health Services Research, Ministry of Health, Jerusalem, Israel. esimchen@vms.huji.ac.il&lt;/institution&gt;&lt;number&gt;2&lt;/number&gt;&lt;subtype&gt;400&lt;/subtype&gt;&lt;endpage&gt;457&lt;/endpage&gt;&lt;bundle&gt;&lt;publication&gt;&lt;publisher&gt;United States&lt;/publisher&gt;&lt;title&gt;Crit Care Med&lt;/title&gt;&lt;type&gt;-100&lt;/type&gt;&lt;subtype&gt;-100&lt;/subtype&gt;&lt;uuid&gt;118B9DFB-B782-44E2-9A4F-6E695BC69D0B&lt;/uuid&gt;&lt;/publication&gt;&lt;/bundle&gt;&lt;authors&gt;&lt;author&gt;&lt;firstName&gt;E&lt;/firstName&gt;&lt;lastName&gt;Simchen&lt;/lastName&gt;&lt;/author&gt;&lt;author&gt;&lt;firstName&gt;C&lt;/firstName&gt;&lt;middleNames&gt;L&lt;/middleNames&gt;&lt;lastName&gt;Sprung&lt;/lastName&gt;&lt;/author&gt;&lt;author&gt;&lt;firstName&gt;N&lt;/firstName&gt;&lt;lastName&gt;Galai&lt;/lastName&gt;&lt;/author&gt;&lt;author&gt;&lt;firstName&gt;Y&lt;/firstName&gt;&lt;lastName&gt;Zitser-Gurevich&lt;/lastName&gt;&lt;/author&gt;&lt;author&gt;&lt;firstName&gt;Y&lt;/firstName&gt;&lt;lastName&gt;Bar-Lavi&lt;/lastName&gt;&lt;/author&gt;&lt;author&gt;&lt;firstName&gt;L&lt;/firstName&gt;&lt;lastName&gt;Levi&lt;/lastName&gt;&lt;/author&gt;&lt;author&gt;&lt;firstName&gt;F&lt;/firstName&gt;&lt;lastName&gt;Zveibil&lt;/lastName&gt;&lt;/author&gt;&lt;author&gt;&lt;firstName&gt;M&lt;/firstName&gt;&lt;lastName&gt;Mandel&lt;/lastName&gt;&lt;/author&gt;&lt;author&gt;&lt;firstName&gt;G&lt;/firstName&gt;&lt;lastName&gt;Mnatzaganian&lt;/lastName&gt;&lt;/author&gt;&lt;author&gt;&lt;firstName&gt;N&lt;/firstName&gt;&lt;lastName&gt;Goldschmidt&lt;/lastName&gt;&lt;/author&gt;&lt;author&gt;&lt;firstName&gt;A&lt;/firstName&gt;&lt;lastName&gt;Ekka-Zohar&lt;/lastName&gt;&lt;/author&gt;&lt;author&gt;&lt;firstName&gt;I&lt;/firstName&gt;&lt;lastName&gt;Weiss-Salz&lt;/lastName&gt;&lt;/author&gt;&lt;/authors&gt;&lt;/publication&gt;&lt;/publications&gt;&lt;cites&gt;&lt;/cites&gt;&lt;/citation&gt;</w:instrText>
-      </w:r>
-      <w:r>
-        <w:fldChar w:fldCharType="separate"/>
-      </w:r>
-      <w:r>
-        <w:t>[9]</w:t>
-      </w:r>
-      <w:r>
-        <w:fldChar w:fldCharType="end"/>
-      </w:r>
-    </w:p>
-    <w:p>
-      <w:r>
-        <w:t>Lastly, we have limited our discussion here to our first study objective: to understand the circumstances around delay to admission for patients referred to critical care. We are planning to report our evaluation of the consequences of this delay separately, because the we believe that the basic story describing the epidemiology of this cohort is independently important. These patients are numerous, and vulnerable. There appears to be a brief window of opportunity for intervention, and important variation in practice between hospitals. This variation is in part explained by resource constraints that are more severe in the NHS than in other health care systems. With current trends of increasing pressure on the health service, these problems are only likely to become more important.</w:t>
+        <w:t xml:space="preserve"> What we have contributed we hope, is firm evidence in support of this.</w:t>
       </w:r>
     </w:p>
     <w:p>
       <w:pPr>
-        <w:pStyle w:val="Heading2"/>
+        <w:pStyle w:val="Heading1"/>
       </w:pPr>
-      <w:bookmarkStart w:id="30" w:name="conclusions-and-implications-for-practic"/>
-      <w:bookmarkEnd w:id="30"/>
-      <w:r>
-        <w:t>Conclusions and implications for practice and future research</w:t>
+      <w:r>
+        <w:lastRenderedPageBreak/>
+        <w:t>References</w:t>
       </w:r>
     </w:p>
     <w:p>
-      <w:r>
-        <w:lastRenderedPageBreak/>
-        <w:t>Aspects of the study stand independent of these limitations. Regardless, of the effect of prompt admission to critical care, we have identified a cohort of hospital patients at very high risk. This risk is heavily front-loaded, and the window for intervention is short. The bedside assessment is an effective but imperfect triage tool, as the mortality in those initially refused admission is high. Given that we already excluded patients with treatment limitations, it is of concern that around half of these early deaths occur without a trial of critical care.</w:t>
+      <w:pPr>
+        <w:widowControl w:val="0"/>
+        <w:tabs>
+          <w:tab w:val="left" w:pos="480"/>
+        </w:tabs>
+        <w:autoSpaceDE w:val="0"/>
+        <w:autoSpaceDN w:val="0"/>
+        <w:adjustRightInd w:val="0"/>
+        <w:spacing w:after="240"/>
+        <w:ind w:left="480" w:hanging="480"/>
+        <w:rPr>
+          <w:rFonts w:cs="Charter"/>
+        </w:rPr>
+      </w:pPr>
+      <w:r>
+        <w:fldChar w:fldCharType="begin"/>
+      </w:r>
+      <w:r>
+        <w:instrText xml:space="preserve"> ADDIN PAPERS2_CITATIONS &lt;papers2_bibliography/&gt;</w:instrText>
+      </w:r>
+      <w:r>
+        <w:fldChar w:fldCharType="separate"/>
+      </w:r>
+      <w:r>
+        <w:rPr>
+          <w:rFonts w:cs="Charter"/>
+        </w:rPr>
+        <w:t>1</w:t>
+      </w:r>
+      <w:r>
+        <w:rPr>
+          <w:rFonts w:cs="Charter"/>
+        </w:rPr>
+        <w:tab/>
+        <w:t xml:space="preserve">Hospital Episode Statistics. </w:t>
+      </w:r>
+      <w:r>
+        <w:rPr>
+          <w:rFonts w:cs="Charter"/>
+          <w:i/>
+          <w:iCs/>
+        </w:rPr>
+        <w:t>hscic.gov.uk</w:t>
       </w:r>
     </w:p>
     <w:p>
-      <w:r>
-        <w:t>A substantial proportion of patients recommended for critical care are not offered a bed, and this proportion increases when capacity is limited. Expanding critical care bed numbers would first and foremost benefit this group. This is an opportunity to create a virtuous circle. Earlier admission may lead to shorter stays thereby improving flow through critical care as well as outcomes. Identifying those patients who should be admitted promptly is already the top priority for both clinicians and patients.</w:t>
-      </w:r>
-      <w:r>
-        <w:t xml:space="preserve"> </w:t>
-      </w:r>
-      <w:r>
-        <w:fldChar w:fldCharType="begin"/>
-      </w:r>
-      <w:r>
-        <w:instrText xml:space="preserve"> ADDIN PAPERS2_CITATIONS &lt;citation&gt;&lt;uuid&gt;B4FC97BA-5421-42A7-8C95-4BDC2DC0891A&lt;/uuid&gt;&lt;priority&gt;20&lt;/priority&gt;&lt;publications&gt;&lt;publication&gt;&lt;volume&gt;15&lt;/volume&gt;&lt;number&gt;4&lt;/number&gt;&lt;startpage&gt;288&lt;/startpage&gt;&lt;title&gt;Priorities for future intensive care research in the UK: results of a James Lind Alliance Priority Setting Partnership&lt;/title&gt;&lt;uuid&gt;6B11D2FB-2F6C-48F6-8A2F-FCD1341721B9&lt;/uuid&gt;&lt;subtype&gt;400&lt;/subtype&gt;&lt;endpage&gt;296&lt;/endpage&gt;&lt;type&gt;400&lt;/type&gt;&lt;citekey&gt;Reay:2014vm&lt;/citekey&gt;&lt;publication_date&gt;99201410001200000000220000&lt;/publication_date&gt;&lt;bundle&gt;&lt;publication&gt;&lt;title&gt;Journal of the Intensive Care Society&lt;/title&gt;&lt;type&gt;-100&lt;/type&gt;&lt;subtype&gt;-100&lt;/subtype&gt;&lt;uuid&gt;40CCB409-E913-4758-B139-AE9A9BEBB4E0&lt;/uuid&gt;&lt;/publication&gt;&lt;/bundle&gt;&lt;authors&gt;&lt;author&gt;&lt;firstName&gt;H&lt;/firstName&gt;&lt;lastName&gt;Reay&lt;/lastName&gt;&lt;/author&gt;&lt;author&gt;&lt;firstName&gt;N&lt;/firstName&gt;&lt;lastName&gt;Arulkumaran&lt;/lastName&gt;&lt;/author&gt;&lt;author&gt;&lt;firstName&gt;S&lt;/firstName&gt;&lt;middleNames&gt;J&lt;/middleNames&gt;&lt;lastName&gt;Brett&lt;/lastName&gt;&lt;/author&gt;&lt;/authors&gt;&lt;/publication&gt;&lt;/publications&gt;&lt;cites&gt;&lt;/cites&gt;&lt;/citation&gt;</w:instrText>
-      </w:r>
-      <w:r>
-        <w:fldChar w:fldCharType="separate"/>
-      </w:r>
-      <w:r>
-        <w:t>[24]</w:t>
-      </w:r>
+      <w:pPr>
+        <w:widowControl w:val="0"/>
+        <w:tabs>
+          <w:tab w:val="left" w:pos="480"/>
+        </w:tabs>
+        <w:autoSpaceDE w:val="0"/>
+        <w:autoSpaceDN w:val="0"/>
+        <w:adjustRightInd w:val="0"/>
+        <w:spacing w:after="240"/>
+        <w:ind w:left="480" w:hanging="480"/>
+        <w:rPr>
+          <w:rFonts w:cs="Charter"/>
+        </w:rPr>
+      </w:pPr>
+      <w:r>
+        <w:rPr>
+          <w:rFonts w:cs="Charter"/>
+        </w:rPr>
+        <w:t>2</w:t>
+      </w:r>
+      <w:r>
+        <w:rPr>
+          <w:rFonts w:cs="Charter"/>
+        </w:rPr>
+        <w:tab/>
+        <w:t xml:space="preserve">Luettel D, Beaumont K, Healey F. Recognising and responding appropriately to early signs of deterioration in hospitalised patients. National Patient Safety Agency  2007. </w:t>
+      </w:r>
+    </w:p>
+    <w:p>
+      <w:pPr>
+        <w:widowControl w:val="0"/>
+        <w:tabs>
+          <w:tab w:val="left" w:pos="480"/>
+        </w:tabs>
+        <w:autoSpaceDE w:val="0"/>
+        <w:autoSpaceDN w:val="0"/>
+        <w:adjustRightInd w:val="0"/>
+        <w:spacing w:after="240"/>
+        <w:ind w:left="480" w:hanging="480"/>
+        <w:rPr>
+          <w:rFonts w:cs="Charter"/>
+        </w:rPr>
+      </w:pPr>
+      <w:r>
+        <w:rPr>
+          <w:rFonts w:cs="Charter"/>
+        </w:rPr>
+        <w:t>3</w:t>
+      </w:r>
+      <w:r>
+        <w:rPr>
+          <w:rFonts w:cs="Charter"/>
+        </w:rPr>
+        <w:tab/>
+        <w:t xml:space="preserve">McQuillan P, Pilkington S, Allan A, </w:t>
+      </w:r>
+      <w:r>
+        <w:rPr>
+          <w:rFonts w:cs="Charter"/>
+          <w:i/>
+          <w:iCs/>
+        </w:rPr>
+        <w:t>et al.</w:t>
+      </w:r>
+      <w:r>
+        <w:rPr>
+          <w:rFonts w:cs="Charter"/>
+        </w:rPr>
+        <w:t xml:space="preserve"> Confidential inquiry into quality of care before admission to intensive care. </w:t>
+      </w:r>
+      <w:r>
+        <w:rPr>
+          <w:rFonts w:cs="Charter"/>
+          <w:i/>
+          <w:iCs/>
+        </w:rPr>
+        <w:t>BMJ</w:t>
+      </w:r>
+      <w:r>
+        <w:rPr>
+          <w:rFonts w:cs="Charter"/>
+        </w:rPr>
+        <w:t xml:space="preserve"> 1998;</w:t>
+      </w:r>
+      <w:r>
+        <w:rPr>
+          <w:rFonts w:cs="Charter"/>
+          <w:b/>
+          <w:bCs/>
+        </w:rPr>
+        <w:t>316</w:t>
+      </w:r>
+      <w:r>
+        <w:rPr>
+          <w:rFonts w:cs="Charter"/>
+        </w:rPr>
+        <w:t>:1853–8.</w:t>
+      </w:r>
+    </w:p>
+    <w:p>
+      <w:pPr>
+        <w:widowControl w:val="0"/>
+        <w:tabs>
+          <w:tab w:val="left" w:pos="480"/>
+        </w:tabs>
+        <w:autoSpaceDE w:val="0"/>
+        <w:autoSpaceDN w:val="0"/>
+        <w:adjustRightInd w:val="0"/>
+        <w:spacing w:after="240"/>
+        <w:ind w:left="480" w:hanging="480"/>
+        <w:rPr>
+          <w:rFonts w:cs="Charter"/>
+        </w:rPr>
+      </w:pPr>
+      <w:r>
+        <w:rPr>
+          <w:rFonts w:cs="Charter"/>
+        </w:rPr>
+        <w:t>4</w:t>
+      </w:r>
+      <w:r>
+        <w:rPr>
+          <w:rFonts w:cs="Charter"/>
+        </w:rPr>
+        <w:tab/>
+        <w:t xml:space="preserve">Cullinane M, Findlay G, Hargraves LS. An Acute Problem?: A Report of the National Confidential Enquiry Into Patient Outcome and Death. National Confidential Enquiry into Perioperative Deaths  2005. </w:t>
+      </w:r>
+    </w:p>
+    <w:p>
+      <w:pPr>
+        <w:widowControl w:val="0"/>
+        <w:tabs>
+          <w:tab w:val="left" w:pos="480"/>
+        </w:tabs>
+        <w:autoSpaceDE w:val="0"/>
+        <w:autoSpaceDN w:val="0"/>
+        <w:adjustRightInd w:val="0"/>
+        <w:spacing w:after="240"/>
+        <w:ind w:left="480" w:hanging="480"/>
+        <w:rPr>
+          <w:rFonts w:cs="Charter"/>
+        </w:rPr>
+      </w:pPr>
+      <w:r>
+        <w:rPr>
+          <w:rFonts w:cs="Charter"/>
+        </w:rPr>
+        <w:t>5</w:t>
+      </w:r>
+      <w:r>
+        <w:rPr>
+          <w:rFonts w:cs="Charter"/>
+        </w:rPr>
+        <w:tab/>
+        <w:t xml:space="preserve">Chen LM, Render M, Sales A, </w:t>
+      </w:r>
+      <w:r>
+        <w:rPr>
+          <w:rFonts w:cs="Charter"/>
+          <w:i/>
+          <w:iCs/>
+        </w:rPr>
+        <w:t>et al.</w:t>
+      </w:r>
+      <w:r>
+        <w:rPr>
+          <w:rFonts w:cs="Charter"/>
+        </w:rPr>
+        <w:t xml:space="preserve"> Intensive care unit admitting patterns in the Veterans Affairs health care system. </w:t>
+      </w:r>
+      <w:r>
+        <w:rPr>
+          <w:rFonts w:cs="Charter"/>
+          <w:i/>
+          <w:iCs/>
+        </w:rPr>
+        <w:t>Arch Intern Med</w:t>
+      </w:r>
+      <w:r>
+        <w:rPr>
+          <w:rFonts w:cs="Charter"/>
+        </w:rPr>
+        <w:t xml:space="preserve"> 2012;</w:t>
+      </w:r>
+      <w:r>
+        <w:rPr>
+          <w:rFonts w:cs="Charter"/>
+          <w:b/>
+          <w:bCs/>
+        </w:rPr>
+        <w:t>172</w:t>
+      </w:r>
+      <w:r>
+        <w:rPr>
+          <w:rFonts w:cs="Charter"/>
+        </w:rPr>
+        <w:t>:1220–6. doi:10.1001/archinternmed.2012.2606</w:t>
+      </w:r>
+    </w:p>
+    <w:p>
+      <w:pPr>
+        <w:widowControl w:val="0"/>
+        <w:tabs>
+          <w:tab w:val="left" w:pos="480"/>
+        </w:tabs>
+        <w:autoSpaceDE w:val="0"/>
+        <w:autoSpaceDN w:val="0"/>
+        <w:adjustRightInd w:val="0"/>
+        <w:spacing w:after="240"/>
+        <w:ind w:left="480" w:hanging="480"/>
+        <w:rPr>
+          <w:rFonts w:cs="Charter"/>
+        </w:rPr>
+      </w:pPr>
+      <w:r>
+        <w:rPr>
+          <w:rFonts w:cs="Charter"/>
+        </w:rPr>
+        <w:t>6</w:t>
+      </w:r>
+      <w:r>
+        <w:rPr>
+          <w:rFonts w:cs="Charter"/>
+        </w:rPr>
+        <w:tab/>
+        <w:t xml:space="preserve">Stelfox HT, Hemmelgarn BR, Bagshaw SM, </w:t>
+      </w:r>
+      <w:r>
+        <w:rPr>
+          <w:rFonts w:cs="Charter"/>
+          <w:i/>
+          <w:iCs/>
+        </w:rPr>
+        <w:t>et al.</w:t>
+      </w:r>
+      <w:r>
+        <w:rPr>
+          <w:rFonts w:cs="Charter"/>
+        </w:rPr>
+        <w:t xml:space="preserve"> Intensive Care Unit Bed Availability and Outcomes for Hospitalized Patients With Sudden Clinical Deterioration. </w:t>
+      </w:r>
+      <w:r>
+        <w:rPr>
+          <w:rFonts w:cs="Charter"/>
+          <w:i/>
+          <w:iCs/>
+        </w:rPr>
+        <w:t>Arch Intern Med</w:t>
+      </w:r>
+      <w:r>
+        <w:rPr>
+          <w:rFonts w:cs="Charter"/>
+        </w:rPr>
+        <w:t xml:space="preserve"> 2012;</w:t>
+      </w:r>
+      <w:r>
+        <w:rPr>
+          <w:rFonts w:cs="Charter"/>
+          <w:b/>
+          <w:bCs/>
+        </w:rPr>
+        <w:t>172</w:t>
+      </w:r>
+      <w:r>
+        <w:rPr>
+          <w:rFonts w:cs="Charter"/>
+        </w:rPr>
+        <w:t>:467–74. doi:10.1001/archinternmed.2011.2315</w:t>
+      </w:r>
+    </w:p>
+    <w:p>
+      <w:pPr>
+        <w:widowControl w:val="0"/>
+        <w:tabs>
+          <w:tab w:val="left" w:pos="480"/>
+        </w:tabs>
+        <w:autoSpaceDE w:val="0"/>
+        <w:autoSpaceDN w:val="0"/>
+        <w:adjustRightInd w:val="0"/>
+        <w:spacing w:after="240"/>
+        <w:ind w:left="480" w:hanging="480"/>
+        <w:rPr>
+          <w:rFonts w:cs="Charter"/>
+        </w:rPr>
+      </w:pPr>
+      <w:r>
+        <w:rPr>
+          <w:rFonts w:cs="Charter"/>
+        </w:rPr>
+        <w:t>7</w:t>
+      </w:r>
+      <w:r>
+        <w:rPr>
+          <w:rFonts w:cs="Charter"/>
+        </w:rPr>
+        <w:tab/>
+        <w:t xml:space="preserve">Robert R, Reignier J, Tournoux-Facon C, </w:t>
+      </w:r>
+      <w:r>
+        <w:rPr>
+          <w:rFonts w:cs="Charter"/>
+          <w:i/>
+          <w:iCs/>
+        </w:rPr>
+        <w:t>et al.</w:t>
+      </w:r>
+      <w:r>
+        <w:rPr>
+          <w:rFonts w:cs="Charter"/>
+        </w:rPr>
+        <w:t xml:space="preserve"> Refusal of intensive care unit admission due to a full unit: impact on mortality. </w:t>
+      </w:r>
+      <w:r>
+        <w:rPr>
+          <w:rFonts w:cs="Charter"/>
+          <w:i/>
+          <w:iCs/>
+        </w:rPr>
+        <w:t>American Journal of Respiratory and Critical Care Medicine</w:t>
+      </w:r>
+      <w:r>
+        <w:rPr>
+          <w:rFonts w:cs="Charter"/>
+        </w:rPr>
+        <w:t xml:space="preserve"> 2012;</w:t>
+      </w:r>
+      <w:r>
+        <w:rPr>
+          <w:rFonts w:cs="Charter"/>
+          <w:b/>
+          <w:bCs/>
+        </w:rPr>
+        <w:t>185</w:t>
+      </w:r>
+      <w:r>
+        <w:rPr>
+          <w:rFonts w:cs="Charter"/>
+        </w:rPr>
+        <w:t>:1081–7. doi:10.1164/rccm.201104-0729OC</w:t>
+      </w:r>
+    </w:p>
+    <w:p>
+      <w:pPr>
+        <w:widowControl w:val="0"/>
+        <w:tabs>
+          <w:tab w:val="left" w:pos="480"/>
+        </w:tabs>
+        <w:autoSpaceDE w:val="0"/>
+        <w:autoSpaceDN w:val="0"/>
+        <w:adjustRightInd w:val="0"/>
+        <w:spacing w:after="240"/>
+        <w:ind w:left="480" w:hanging="480"/>
+        <w:rPr>
+          <w:rFonts w:cs="Charter"/>
+        </w:rPr>
+      </w:pPr>
+      <w:r>
+        <w:rPr>
+          <w:rFonts w:cs="Charter"/>
+        </w:rPr>
+        <w:t>8</w:t>
+      </w:r>
+      <w:r>
+        <w:rPr>
+          <w:rFonts w:cs="Charter"/>
+        </w:rPr>
+        <w:tab/>
+        <w:t xml:space="preserve">Rhodes A, Ferdinande P, Flaatten H, </w:t>
+      </w:r>
+      <w:r>
+        <w:rPr>
+          <w:rFonts w:cs="Charter"/>
+          <w:i/>
+          <w:iCs/>
+        </w:rPr>
+        <w:t>et al.</w:t>
+      </w:r>
+      <w:r>
+        <w:rPr>
+          <w:rFonts w:cs="Charter"/>
+        </w:rPr>
+        <w:t xml:space="preserve"> The variability of critical care bed numbers in Europe. </w:t>
+      </w:r>
+      <w:r>
+        <w:rPr>
+          <w:rFonts w:cs="Charter"/>
+          <w:i/>
+          <w:iCs/>
+        </w:rPr>
+        <w:t>Intensive Care Med</w:t>
+      </w:r>
+      <w:r>
+        <w:rPr>
+          <w:rFonts w:cs="Charter"/>
+        </w:rPr>
+        <w:t xml:space="preserve"> 2012;</w:t>
+      </w:r>
+      <w:r>
+        <w:rPr>
+          <w:rFonts w:cs="Charter"/>
+          <w:b/>
+          <w:bCs/>
+        </w:rPr>
+        <w:t>38</w:t>
+      </w:r>
+      <w:r>
+        <w:rPr>
+          <w:rFonts w:cs="Charter"/>
+        </w:rPr>
+        <w:t>:1647–53. doi:10.1007/s00134-012-2627-8</w:t>
+      </w:r>
+    </w:p>
+    <w:p>
+      <w:pPr>
+        <w:widowControl w:val="0"/>
+        <w:tabs>
+          <w:tab w:val="left" w:pos="480"/>
+        </w:tabs>
+        <w:autoSpaceDE w:val="0"/>
+        <w:autoSpaceDN w:val="0"/>
+        <w:adjustRightInd w:val="0"/>
+        <w:spacing w:after="240"/>
+        <w:ind w:left="480" w:hanging="480"/>
+        <w:rPr>
+          <w:rFonts w:cs="Charter"/>
+        </w:rPr>
+      </w:pPr>
+      <w:r>
+        <w:rPr>
+          <w:rFonts w:cs="Charter"/>
+        </w:rPr>
+        <w:t>9</w:t>
+      </w:r>
+      <w:r>
+        <w:rPr>
+          <w:rFonts w:cs="Charter"/>
+        </w:rPr>
+        <w:tab/>
+        <w:t xml:space="preserve">Wunsch H, Angus DC, Harrison DA, </w:t>
+      </w:r>
+      <w:r>
+        <w:rPr>
+          <w:rFonts w:cs="Charter"/>
+          <w:i/>
+          <w:iCs/>
+        </w:rPr>
+        <w:t>et al.</w:t>
+      </w:r>
+      <w:r>
+        <w:rPr>
+          <w:rFonts w:cs="Charter"/>
+        </w:rPr>
+        <w:t xml:space="preserve"> Variation in critical care services across North America and Western Europe. </w:t>
+      </w:r>
+      <w:r>
+        <w:rPr>
+          <w:rFonts w:cs="Charter"/>
+          <w:i/>
+          <w:iCs/>
+        </w:rPr>
+        <w:t>Crit Care Med</w:t>
+      </w:r>
+      <w:r>
+        <w:rPr>
+          <w:rFonts w:cs="Charter"/>
+        </w:rPr>
+        <w:t xml:space="preserve"> 2008;</w:t>
+      </w:r>
+      <w:r>
+        <w:rPr>
+          <w:rFonts w:cs="Charter"/>
+          <w:b/>
+          <w:bCs/>
+        </w:rPr>
+        <w:t>36</w:t>
+      </w:r>
+      <w:r>
+        <w:rPr>
+          <w:rFonts w:cs="Charter"/>
+        </w:rPr>
+        <w:t>:2787–93–e1–9. doi:10.1097/CCM.0b013e318186aec8</w:t>
+      </w:r>
+    </w:p>
+    <w:p>
+      <w:pPr>
+        <w:widowControl w:val="0"/>
+        <w:tabs>
+          <w:tab w:val="left" w:pos="480"/>
+        </w:tabs>
+        <w:autoSpaceDE w:val="0"/>
+        <w:autoSpaceDN w:val="0"/>
+        <w:adjustRightInd w:val="0"/>
+        <w:spacing w:after="240"/>
+        <w:ind w:left="480" w:hanging="480"/>
+        <w:rPr>
+          <w:rFonts w:cs="Charter"/>
+        </w:rPr>
+      </w:pPr>
+      <w:r>
+        <w:rPr>
+          <w:rFonts w:cs="Charter"/>
+        </w:rPr>
+        <w:t>10</w:t>
+      </w:r>
+      <w:r>
+        <w:rPr>
+          <w:rFonts w:cs="Charter"/>
+        </w:rPr>
+        <w:tab/>
+        <w:t xml:space="preserve">Simchen E, Sprung CL, Galai N, </w:t>
+      </w:r>
+      <w:r>
+        <w:rPr>
+          <w:rFonts w:cs="Charter"/>
+          <w:i/>
+          <w:iCs/>
+        </w:rPr>
+        <w:t>et al.</w:t>
+      </w:r>
+      <w:r>
+        <w:rPr>
+          <w:rFonts w:cs="Charter"/>
+        </w:rPr>
+        <w:t xml:space="preserve"> Survival of critically ill patients hospitalized in and out of intensive care. </w:t>
+      </w:r>
+      <w:r>
+        <w:rPr>
+          <w:rFonts w:cs="Charter"/>
+          <w:i/>
+          <w:iCs/>
+        </w:rPr>
+        <w:t>Crit Care Med</w:t>
+      </w:r>
+      <w:r>
+        <w:rPr>
+          <w:rFonts w:cs="Charter"/>
+        </w:rPr>
+        <w:t xml:space="preserve"> 2007;</w:t>
+      </w:r>
+      <w:r>
+        <w:rPr>
+          <w:rFonts w:cs="Charter"/>
+          <w:b/>
+          <w:bCs/>
+        </w:rPr>
+        <w:t>35</w:t>
+      </w:r>
+      <w:r>
+        <w:rPr>
+          <w:rFonts w:cs="Charter"/>
+        </w:rPr>
+        <w:t>:449–57. doi:10.1097/01.CCM.0000253407.89594.15</w:t>
+      </w:r>
+    </w:p>
+    <w:p>
+      <w:pPr>
+        <w:widowControl w:val="0"/>
+        <w:tabs>
+          <w:tab w:val="left" w:pos="480"/>
+        </w:tabs>
+        <w:autoSpaceDE w:val="0"/>
+        <w:autoSpaceDN w:val="0"/>
+        <w:adjustRightInd w:val="0"/>
+        <w:spacing w:after="240"/>
+        <w:ind w:left="480" w:hanging="480"/>
+        <w:rPr>
+          <w:rFonts w:cs="Charter"/>
+        </w:rPr>
+      </w:pPr>
+      <w:r>
+        <w:rPr>
+          <w:rFonts w:cs="Charter"/>
+        </w:rPr>
+        <w:t>11</w:t>
+      </w:r>
+      <w:r>
+        <w:rPr>
+          <w:rFonts w:cs="Charter"/>
+        </w:rPr>
+        <w:tab/>
+        <w:t xml:space="preserve">Buist MD, Moore GE, Bernard SA, </w:t>
+      </w:r>
+      <w:r>
+        <w:rPr>
+          <w:rFonts w:cs="Charter"/>
+          <w:i/>
+          <w:iCs/>
+        </w:rPr>
+        <w:t>et al.</w:t>
+      </w:r>
+      <w:r>
+        <w:rPr>
+          <w:rFonts w:cs="Charter"/>
+        </w:rPr>
+        <w:t xml:space="preserve"> Effects of a medical emergency team on reduction of incidence of and mortality from unexpected cardiac arrests in hospital: preliminary study. </w:t>
+      </w:r>
+      <w:r>
+        <w:rPr>
+          <w:rFonts w:cs="Charter"/>
+          <w:i/>
+          <w:iCs/>
+        </w:rPr>
+        <w:t>BMJ</w:t>
+      </w:r>
+      <w:r>
+        <w:rPr>
+          <w:rFonts w:cs="Charter"/>
+        </w:rPr>
+        <w:t xml:space="preserve"> 2002;</w:t>
+      </w:r>
+      <w:r>
+        <w:rPr>
+          <w:rFonts w:cs="Charter"/>
+          <w:b/>
+          <w:bCs/>
+        </w:rPr>
+        <w:t>324</w:t>
+      </w:r>
+      <w:r>
+        <w:rPr>
+          <w:rFonts w:cs="Charter"/>
+        </w:rPr>
+        <w:t>:387–90. doi:10.1136/bmj.324.7334.387</w:t>
+      </w:r>
+    </w:p>
+    <w:p>
+      <w:pPr>
+        <w:widowControl w:val="0"/>
+        <w:tabs>
+          <w:tab w:val="left" w:pos="480"/>
+        </w:tabs>
+        <w:autoSpaceDE w:val="0"/>
+        <w:autoSpaceDN w:val="0"/>
+        <w:adjustRightInd w:val="0"/>
+        <w:spacing w:after="240"/>
+        <w:ind w:left="480" w:hanging="480"/>
+        <w:rPr>
+          <w:rFonts w:cs="Charter"/>
+        </w:rPr>
+      </w:pPr>
+      <w:r>
+        <w:rPr>
+          <w:rFonts w:cs="Charter"/>
+        </w:rPr>
+        <w:t>12</w:t>
+      </w:r>
+      <w:r>
+        <w:rPr>
+          <w:rFonts w:cs="Charter"/>
+        </w:rPr>
+        <w:tab/>
+        <w:t xml:space="preserve">Clark D, Armstrong M, Allan A, </w:t>
+      </w:r>
+      <w:r>
+        <w:rPr>
+          <w:rFonts w:cs="Charter"/>
+          <w:i/>
+          <w:iCs/>
+        </w:rPr>
+        <w:t>et al.</w:t>
+      </w:r>
+      <w:r>
+        <w:rPr>
+          <w:rFonts w:cs="Charter"/>
+        </w:rPr>
+        <w:t xml:space="preserve"> Imminence of death among hospital inpatients: Prevalent cohort study. </w:t>
+      </w:r>
+      <w:r>
+        <w:rPr>
+          <w:rFonts w:cs="Charter"/>
+          <w:i/>
+          <w:iCs/>
+        </w:rPr>
+        <w:t>Palliat Med</w:t>
+      </w:r>
+      <w:r>
+        <w:rPr>
+          <w:rFonts w:cs="Charter"/>
+        </w:rPr>
+        <w:t xml:space="preserve"> 2014;</w:t>
+      </w:r>
+      <w:r>
+        <w:rPr>
+          <w:rFonts w:cs="Charter"/>
+          <w:b/>
+          <w:bCs/>
+        </w:rPr>
+        <w:t>28</w:t>
+      </w:r>
+      <w:r>
+        <w:rPr>
+          <w:rFonts w:cs="Charter"/>
+        </w:rPr>
+        <w:t>:474–9. doi:10.1177/0269216314526443</w:t>
+      </w:r>
+    </w:p>
+    <w:p>
+      <w:pPr>
+        <w:widowControl w:val="0"/>
+        <w:tabs>
+          <w:tab w:val="left" w:pos="480"/>
+        </w:tabs>
+        <w:autoSpaceDE w:val="0"/>
+        <w:autoSpaceDN w:val="0"/>
+        <w:adjustRightInd w:val="0"/>
+        <w:spacing w:after="240"/>
+        <w:ind w:left="480" w:hanging="480"/>
+        <w:rPr>
+          <w:rFonts w:cs="Charter"/>
+        </w:rPr>
+      </w:pPr>
+      <w:r>
+        <w:rPr>
+          <w:rFonts w:cs="Charter"/>
+        </w:rPr>
+        <w:lastRenderedPageBreak/>
+        <w:t>13</w:t>
+      </w:r>
+      <w:r>
+        <w:rPr>
+          <w:rFonts w:cs="Charter"/>
+        </w:rPr>
+        <w:tab/>
+        <w:t xml:space="preserve">Eddleston JM, Goldhill DR, Morris J. Levels of critical care for adult patients. Intensive Care Society  2009. </w:t>
+      </w:r>
+    </w:p>
+    <w:p>
+      <w:pPr>
+        <w:widowControl w:val="0"/>
+        <w:tabs>
+          <w:tab w:val="left" w:pos="480"/>
+        </w:tabs>
+        <w:autoSpaceDE w:val="0"/>
+        <w:autoSpaceDN w:val="0"/>
+        <w:adjustRightInd w:val="0"/>
+        <w:spacing w:after="240"/>
+        <w:ind w:left="480" w:hanging="480"/>
+        <w:rPr>
+          <w:rFonts w:cs="Charter"/>
+        </w:rPr>
+      </w:pPr>
+      <w:r>
+        <w:rPr>
+          <w:rFonts w:cs="Charter"/>
+        </w:rPr>
+        <w:t>14</w:t>
+      </w:r>
+      <w:r>
+        <w:rPr>
+          <w:rFonts w:cs="Charter"/>
+        </w:rPr>
+        <w:tab/>
+        <w:t>National Early Warning Score (NEWS): Standardising the assessment of acute-illness severity in the NHS. 2012;:1–30.</w:t>
+      </w:r>
+    </w:p>
+    <w:p>
+      <w:pPr>
+        <w:widowControl w:val="0"/>
+        <w:tabs>
+          <w:tab w:val="left" w:pos="480"/>
+        </w:tabs>
+        <w:autoSpaceDE w:val="0"/>
+        <w:autoSpaceDN w:val="0"/>
+        <w:adjustRightInd w:val="0"/>
+        <w:spacing w:after="240"/>
+        <w:ind w:left="480" w:hanging="480"/>
+        <w:rPr>
+          <w:rFonts w:cs="Charter"/>
+        </w:rPr>
+      </w:pPr>
+      <w:r>
+        <w:rPr>
+          <w:rFonts w:cs="Charter"/>
+        </w:rPr>
+        <w:t>15</w:t>
+      </w:r>
+      <w:r>
+        <w:rPr>
+          <w:rFonts w:cs="Charter"/>
+        </w:rPr>
+        <w:tab/>
+        <w:t xml:space="preserve">Harrison DA, Parry GJ, Carpenter JR, </w:t>
+      </w:r>
+      <w:r>
+        <w:rPr>
+          <w:rFonts w:cs="Charter"/>
+          <w:i/>
+          <w:iCs/>
+        </w:rPr>
+        <w:t>et al.</w:t>
+      </w:r>
+      <w:r>
+        <w:rPr>
+          <w:rFonts w:cs="Charter"/>
+        </w:rPr>
+        <w:t xml:space="preserve"> A new risk prediction model for critical care: the Intensive Care National Audit &amp; Research Centre (ICNARC) model. </w:t>
+      </w:r>
+      <w:r>
+        <w:rPr>
+          <w:rFonts w:cs="Charter"/>
+          <w:i/>
+          <w:iCs/>
+        </w:rPr>
+        <w:t>Crit Care Med</w:t>
+      </w:r>
+      <w:r>
+        <w:rPr>
+          <w:rFonts w:cs="Charter"/>
+        </w:rPr>
+        <w:t xml:space="preserve"> 2007;</w:t>
+      </w:r>
+      <w:r>
+        <w:rPr>
+          <w:rFonts w:cs="Charter"/>
+          <w:b/>
+          <w:bCs/>
+        </w:rPr>
+        <w:t>35</w:t>
+      </w:r>
+      <w:r>
+        <w:rPr>
+          <w:rFonts w:cs="Charter"/>
+        </w:rPr>
+        <w:t>:1091–8. doi:10.1097/01.CCM.0000259468.24532.44</w:t>
+      </w:r>
+    </w:p>
+    <w:p>
+      <w:pPr>
+        <w:widowControl w:val="0"/>
+        <w:tabs>
+          <w:tab w:val="left" w:pos="480"/>
+        </w:tabs>
+        <w:autoSpaceDE w:val="0"/>
+        <w:autoSpaceDN w:val="0"/>
+        <w:adjustRightInd w:val="0"/>
+        <w:spacing w:after="240"/>
+        <w:ind w:left="480" w:hanging="480"/>
+        <w:rPr>
+          <w:rFonts w:cs="Charter"/>
+        </w:rPr>
+      </w:pPr>
+      <w:r>
+        <w:rPr>
+          <w:rFonts w:cs="Charter"/>
+        </w:rPr>
+        <w:t>16</w:t>
+      </w:r>
+      <w:r>
+        <w:rPr>
+          <w:rFonts w:cs="Charter"/>
+        </w:rPr>
+        <w:tab/>
+        <w:t xml:space="preserve">Vincent JL, Moreno R, Takala J, </w:t>
+      </w:r>
+      <w:r>
+        <w:rPr>
+          <w:rFonts w:cs="Charter"/>
+          <w:i/>
+          <w:iCs/>
+        </w:rPr>
+        <w:t>et al.</w:t>
+      </w:r>
+      <w:r>
+        <w:rPr>
+          <w:rFonts w:cs="Charter"/>
+        </w:rPr>
+        <w:t xml:space="preserve"> The SOFA (Sepsis-related Organ Failure Assessment) score to describe organ dysfunction/failure. On behalf of the Working Group on Sepsis-Related Problems of the European Society of Intensive Care Medicine. </w:t>
+      </w:r>
+      <w:r>
+        <w:rPr>
+          <w:rFonts w:cs="Charter"/>
+          <w:i/>
+          <w:iCs/>
+        </w:rPr>
+        <w:t>Intensive Care Med</w:t>
+      </w:r>
+      <w:r>
+        <w:rPr>
+          <w:rFonts w:cs="Charter"/>
+        </w:rPr>
+        <w:t xml:space="preserve"> 1996;</w:t>
+      </w:r>
+      <w:r>
+        <w:rPr>
+          <w:rFonts w:cs="Charter"/>
+          <w:b/>
+          <w:bCs/>
+        </w:rPr>
+        <w:t>22</w:t>
+      </w:r>
+      <w:r>
+        <w:rPr>
+          <w:rFonts w:cs="Charter"/>
+        </w:rPr>
+        <w:t>:707–10.</w:t>
+      </w:r>
+    </w:p>
+    <w:p>
+      <w:pPr>
+        <w:widowControl w:val="0"/>
+        <w:tabs>
+          <w:tab w:val="left" w:pos="480"/>
+        </w:tabs>
+        <w:autoSpaceDE w:val="0"/>
+        <w:autoSpaceDN w:val="0"/>
+        <w:adjustRightInd w:val="0"/>
+        <w:spacing w:after="240"/>
+        <w:ind w:left="480" w:hanging="480"/>
+        <w:rPr>
+          <w:rFonts w:cs="Charter"/>
+        </w:rPr>
+      </w:pPr>
+      <w:r>
+        <w:rPr>
+          <w:rFonts w:cs="Charter"/>
+        </w:rPr>
+        <w:t>17</w:t>
+      </w:r>
+      <w:r>
+        <w:rPr>
+          <w:rFonts w:cs="Charter"/>
+        </w:rPr>
+        <w:tab/>
+        <w:t xml:space="preserve">Core Standards for Intensive Care Units. Intensive Care Society (UK)  2013. </w:t>
+      </w:r>
+    </w:p>
+    <w:p>
+      <w:pPr>
+        <w:widowControl w:val="0"/>
+        <w:tabs>
+          <w:tab w:val="left" w:pos="480"/>
+        </w:tabs>
+        <w:autoSpaceDE w:val="0"/>
+        <w:autoSpaceDN w:val="0"/>
+        <w:adjustRightInd w:val="0"/>
+        <w:spacing w:after="240"/>
+        <w:ind w:left="480" w:hanging="480"/>
+        <w:rPr>
+          <w:rFonts w:cs="Charter"/>
+        </w:rPr>
+      </w:pPr>
+      <w:r>
+        <w:rPr>
+          <w:rFonts w:cs="Charter"/>
+        </w:rPr>
+        <w:t>18</w:t>
+      </w:r>
+      <w:r>
+        <w:rPr>
+          <w:rFonts w:cs="Charter"/>
+        </w:rPr>
+        <w:tab/>
+        <w:t xml:space="preserve">Bengtsson T, Dribe M. Quantifying the Family Frailty Effect in Infant and Child Mortality by Using Median Hazard Ratio (MHR). </w:t>
+      </w:r>
+      <w:r>
+        <w:rPr>
+          <w:rFonts w:cs="Charter"/>
+          <w:i/>
+          <w:iCs/>
+        </w:rPr>
+        <w:t>Historical Methods: A Journal of Quantitative and Interdisciplinary History</w:t>
+      </w:r>
+      <w:r>
+        <w:rPr>
+          <w:rFonts w:cs="Charter"/>
+        </w:rPr>
+        <w:t xml:space="preserve"> 2010;</w:t>
+      </w:r>
+      <w:r>
+        <w:rPr>
+          <w:rFonts w:cs="Charter"/>
+          <w:b/>
+          <w:bCs/>
+        </w:rPr>
+        <w:t>43</w:t>
+      </w:r>
+      <w:r>
+        <w:rPr>
+          <w:rFonts w:cs="Charter"/>
+        </w:rPr>
+        <w:t>:15–27. doi:10.1080/01615440903270299</w:t>
+      </w:r>
+    </w:p>
+    <w:p>
+      <w:pPr>
+        <w:widowControl w:val="0"/>
+        <w:tabs>
+          <w:tab w:val="left" w:pos="480"/>
+        </w:tabs>
+        <w:autoSpaceDE w:val="0"/>
+        <w:autoSpaceDN w:val="0"/>
+        <w:adjustRightInd w:val="0"/>
+        <w:spacing w:after="240"/>
+        <w:ind w:left="480" w:hanging="480"/>
+        <w:rPr>
+          <w:rFonts w:cs="Charter"/>
+        </w:rPr>
+      </w:pPr>
+      <w:r>
+        <w:rPr>
+          <w:rFonts w:cs="Charter"/>
+        </w:rPr>
+        <w:t>19</w:t>
+      </w:r>
+      <w:r>
+        <w:rPr>
+          <w:rFonts w:cs="Charter"/>
+        </w:rPr>
+        <w:tab/>
+        <w:t xml:space="preserve">Harrison DA, Brady AR, Rowan K. Case mix, outcome and length of stay for admissions to adult, general critical care units in England, Wales and Northern Ireland: the Intensive Care National Audit &amp; Research Centre Case Mix Programme Database. </w:t>
+      </w:r>
+      <w:r>
+        <w:rPr>
+          <w:rFonts w:cs="Charter"/>
+          <w:i/>
+          <w:iCs/>
+        </w:rPr>
+        <w:t>Crit Care</w:t>
+      </w:r>
+      <w:r>
+        <w:rPr>
+          <w:rFonts w:cs="Charter"/>
+        </w:rPr>
+        <w:t xml:space="preserve"> 2004;</w:t>
+      </w:r>
+      <w:r>
+        <w:rPr>
+          <w:rFonts w:cs="Charter"/>
+          <w:b/>
+          <w:bCs/>
+        </w:rPr>
+        <w:t>8</w:t>
+      </w:r>
+      <w:r>
+        <w:rPr>
+          <w:rFonts w:cs="Charter"/>
+        </w:rPr>
+        <w:t>:R99–111. doi:10.1186/cc2834</w:t>
+      </w:r>
+    </w:p>
+    <w:p>
+      <w:pPr>
+        <w:widowControl w:val="0"/>
+        <w:tabs>
+          <w:tab w:val="left" w:pos="480"/>
+        </w:tabs>
+        <w:autoSpaceDE w:val="0"/>
+        <w:autoSpaceDN w:val="0"/>
+        <w:adjustRightInd w:val="0"/>
+        <w:spacing w:after="240"/>
+        <w:ind w:left="480" w:hanging="480"/>
+        <w:rPr>
+          <w:rFonts w:cs="Charter"/>
+        </w:rPr>
+      </w:pPr>
+      <w:r>
+        <w:rPr>
+          <w:rFonts w:cs="Charter"/>
+        </w:rPr>
+        <w:t>20</w:t>
+      </w:r>
+      <w:r>
+        <w:rPr>
+          <w:rFonts w:cs="Charter"/>
+        </w:rPr>
+        <w:tab/>
+        <w:t xml:space="preserve">Harrison DA, Lone NI, Haddow C, </w:t>
+      </w:r>
+      <w:r>
+        <w:rPr>
+          <w:rFonts w:cs="Charter"/>
+          <w:i/>
+          <w:iCs/>
+        </w:rPr>
+        <w:t>et al.</w:t>
+      </w:r>
+      <w:r>
+        <w:rPr>
+          <w:rFonts w:cs="Charter"/>
+        </w:rPr>
+        <w:t xml:space="preserve"> External validation of the Intensive Care National Audit &amp; Research Centre (ICNARC) risk prediction model in critical care units in Scotland. </w:t>
+      </w:r>
+      <w:r>
+        <w:rPr>
+          <w:rFonts w:cs="Charter"/>
+          <w:i/>
+          <w:iCs/>
+        </w:rPr>
+        <w:t>BMC Anesthesiol</w:t>
+      </w:r>
+      <w:r>
+        <w:rPr>
+          <w:rFonts w:cs="Charter"/>
+        </w:rPr>
+        <w:t xml:space="preserve"> 2014;</w:t>
+      </w:r>
+      <w:r>
+        <w:rPr>
+          <w:rFonts w:cs="Charter"/>
+          <w:b/>
+          <w:bCs/>
+        </w:rPr>
+        <w:t>14</w:t>
+      </w:r>
+      <w:r>
+        <w:rPr>
+          <w:rFonts w:cs="Charter"/>
+        </w:rPr>
+        <w:t>:116. doi:10.1186/1471-2253-14-116</w:t>
+      </w:r>
+    </w:p>
+    <w:p>
+      <w:pPr>
+        <w:widowControl w:val="0"/>
+        <w:tabs>
+          <w:tab w:val="left" w:pos="480"/>
+        </w:tabs>
+        <w:autoSpaceDE w:val="0"/>
+        <w:autoSpaceDN w:val="0"/>
+        <w:adjustRightInd w:val="0"/>
+        <w:spacing w:after="240"/>
+        <w:ind w:left="480" w:hanging="480"/>
+        <w:rPr>
+          <w:rFonts w:cs="Charter"/>
+        </w:rPr>
+      </w:pPr>
+      <w:r>
+        <w:rPr>
+          <w:rFonts w:cs="Charter"/>
+        </w:rPr>
+        <w:t>21</w:t>
+      </w:r>
+      <w:r>
+        <w:rPr>
+          <w:rFonts w:cs="Charter"/>
+        </w:rPr>
+        <w:tab/>
+        <w:t xml:space="preserve">Jones DA, DeVita MA, Bellomo R. Rapid-response teams. </w:t>
+      </w:r>
+      <w:r>
+        <w:rPr>
+          <w:rFonts w:cs="Charter"/>
+          <w:i/>
+          <w:iCs/>
+        </w:rPr>
+        <w:t>N Engl J Med</w:t>
+      </w:r>
+      <w:r>
+        <w:rPr>
+          <w:rFonts w:cs="Charter"/>
+        </w:rPr>
+        <w:t xml:space="preserve"> 2011;</w:t>
+      </w:r>
+      <w:r>
+        <w:rPr>
+          <w:rFonts w:cs="Charter"/>
+          <w:b/>
+          <w:bCs/>
+        </w:rPr>
+        <w:t>365</w:t>
+      </w:r>
+      <w:r>
+        <w:rPr>
+          <w:rFonts w:cs="Charter"/>
+        </w:rPr>
+        <w:t>:139–46. doi:10.1056/NEJMra0910926</w:t>
+      </w:r>
+    </w:p>
+    <w:p>
+      <w:pPr>
+        <w:widowControl w:val="0"/>
+        <w:tabs>
+          <w:tab w:val="left" w:pos="480"/>
+        </w:tabs>
+        <w:autoSpaceDE w:val="0"/>
+        <w:autoSpaceDN w:val="0"/>
+        <w:adjustRightInd w:val="0"/>
+        <w:spacing w:after="240"/>
+        <w:ind w:left="480" w:hanging="480"/>
+        <w:rPr>
+          <w:rFonts w:cs="Charter"/>
+        </w:rPr>
+      </w:pPr>
+      <w:r>
+        <w:rPr>
+          <w:rFonts w:cs="Charter"/>
+        </w:rPr>
+        <w:t>22</w:t>
+      </w:r>
+      <w:r>
+        <w:rPr>
+          <w:rFonts w:cs="Charter"/>
+        </w:rPr>
+        <w:tab/>
+        <w:t xml:space="preserve">Bell MB, Konrad D, Granath F, </w:t>
+      </w:r>
+      <w:r>
+        <w:rPr>
+          <w:rFonts w:cs="Charter"/>
+          <w:i/>
+          <w:iCs/>
+        </w:rPr>
+        <w:t>et al.</w:t>
+      </w:r>
+      <w:r>
+        <w:rPr>
+          <w:rFonts w:cs="Charter"/>
+        </w:rPr>
+        <w:t xml:space="preserve"> Prevalence and sensitivity of MET-criteria in a Scandinavian University Hospital. </w:t>
+      </w:r>
+      <w:r>
+        <w:rPr>
+          <w:rFonts w:cs="Charter"/>
+          <w:i/>
+          <w:iCs/>
+        </w:rPr>
+        <w:t>Resuscitation</w:t>
+      </w:r>
+      <w:r>
+        <w:rPr>
+          <w:rFonts w:cs="Charter"/>
+        </w:rPr>
+        <w:t xml:space="preserve"> 2006;</w:t>
+      </w:r>
+      <w:r>
+        <w:rPr>
+          <w:rFonts w:cs="Charter"/>
+          <w:b/>
+          <w:bCs/>
+        </w:rPr>
+        <w:t>70</w:t>
+      </w:r>
+      <w:r>
+        <w:rPr>
+          <w:rFonts w:cs="Charter"/>
+        </w:rPr>
+        <w:t>:66–73. doi:10.1016/j.resuscitation.2005.11.011</w:t>
+      </w:r>
+    </w:p>
+    <w:p>
+      <w:pPr>
+        <w:widowControl w:val="0"/>
+        <w:tabs>
+          <w:tab w:val="left" w:pos="480"/>
+        </w:tabs>
+        <w:autoSpaceDE w:val="0"/>
+        <w:autoSpaceDN w:val="0"/>
+        <w:adjustRightInd w:val="0"/>
+        <w:spacing w:after="240"/>
+        <w:ind w:left="480" w:hanging="480"/>
+        <w:rPr>
+          <w:rFonts w:cs="Charter"/>
+        </w:rPr>
+      </w:pPr>
+      <w:r>
+        <w:rPr>
+          <w:rFonts w:cs="Charter"/>
+        </w:rPr>
+        <w:t>23</w:t>
+      </w:r>
+      <w:r>
+        <w:rPr>
+          <w:rFonts w:cs="Charter"/>
+        </w:rPr>
+        <w:tab/>
+        <w:t xml:space="preserve">Simchen E, Sprung CL, Galai N, </w:t>
+      </w:r>
+      <w:r>
+        <w:rPr>
+          <w:rFonts w:cs="Charter"/>
+          <w:i/>
+          <w:iCs/>
+        </w:rPr>
+        <w:t>et al.</w:t>
+      </w:r>
+      <w:r>
+        <w:rPr>
+          <w:rFonts w:cs="Charter"/>
+        </w:rPr>
+        <w:t xml:space="preserve"> Survival of critically ill patients hospitalized in and out of intensive care units under paucity of intensive care unit beds. </w:t>
+      </w:r>
+      <w:r>
+        <w:rPr>
+          <w:rFonts w:cs="Charter"/>
+          <w:i/>
+          <w:iCs/>
+        </w:rPr>
+        <w:t>Crit Care Med</w:t>
+      </w:r>
+      <w:r>
+        <w:rPr>
+          <w:rFonts w:cs="Charter"/>
+        </w:rPr>
+        <w:t xml:space="preserve"> 2004;</w:t>
+      </w:r>
+      <w:r>
+        <w:rPr>
+          <w:rFonts w:cs="Charter"/>
+          <w:b/>
+          <w:bCs/>
+        </w:rPr>
+        <w:t>32</w:t>
+      </w:r>
+      <w:r>
+        <w:rPr>
+          <w:rFonts w:cs="Charter"/>
+        </w:rPr>
+        <w:t>:1654–61.</w:t>
+      </w:r>
+    </w:p>
+    <w:p>
+      <w:pPr>
+        <w:widowControl w:val="0"/>
+        <w:tabs>
+          <w:tab w:val="left" w:pos="480"/>
+        </w:tabs>
+        <w:autoSpaceDE w:val="0"/>
+        <w:autoSpaceDN w:val="0"/>
+        <w:adjustRightInd w:val="0"/>
+        <w:spacing w:after="240"/>
+        <w:ind w:left="480" w:hanging="480"/>
+        <w:rPr>
+          <w:rFonts w:cs="Charter"/>
+        </w:rPr>
+      </w:pPr>
+      <w:r>
+        <w:rPr>
+          <w:rFonts w:cs="Charter"/>
+        </w:rPr>
+        <w:t>24</w:t>
+      </w:r>
+      <w:r>
+        <w:rPr>
+          <w:rFonts w:cs="Charter"/>
+        </w:rPr>
+        <w:tab/>
+        <w:t xml:space="preserve">Coleman MP, Forman D, Bryant H, </w:t>
+      </w:r>
+      <w:r>
+        <w:rPr>
+          <w:rFonts w:cs="Charter"/>
+          <w:i/>
+          <w:iCs/>
+        </w:rPr>
+        <w:t>et al.</w:t>
+      </w:r>
+      <w:r>
+        <w:rPr>
+          <w:rFonts w:cs="Charter"/>
+        </w:rPr>
+        <w:t xml:space="preserve"> Cancer survival in Australia, Canada, Denmark, Norway, Sweden, and the UK, 1995-2007 (the International Cancer Benchmarking Partnership): an analysis of population-based cancer registry data. </w:t>
+      </w:r>
+      <w:r>
+        <w:rPr>
+          <w:rFonts w:cs="Charter"/>
+          <w:i/>
+          <w:iCs/>
+        </w:rPr>
+        <w:t>Lancet</w:t>
+      </w:r>
+      <w:r>
+        <w:rPr>
+          <w:rFonts w:cs="Charter"/>
+        </w:rPr>
+        <w:t xml:space="preserve"> 2011;</w:t>
+      </w:r>
+      <w:r>
+        <w:rPr>
+          <w:rFonts w:cs="Charter"/>
+          <w:b/>
+          <w:bCs/>
+        </w:rPr>
+        <w:t>377</w:t>
+      </w:r>
+      <w:r>
+        <w:rPr>
+          <w:rFonts w:cs="Charter"/>
+        </w:rPr>
+        <w:t>:127–38. doi:10.1016/S0140-6736(10)62231-3</w:t>
+      </w:r>
+    </w:p>
+    <w:p>
+      <w:pPr>
+        <w:widowControl w:val="0"/>
+        <w:tabs>
+          <w:tab w:val="left" w:pos="480"/>
+        </w:tabs>
+        <w:autoSpaceDE w:val="0"/>
+        <w:autoSpaceDN w:val="0"/>
+        <w:adjustRightInd w:val="0"/>
+        <w:spacing w:after="240"/>
+        <w:ind w:left="480" w:hanging="480"/>
+        <w:rPr>
+          <w:rFonts w:cs="Charter"/>
+        </w:rPr>
+      </w:pPr>
+      <w:r>
+        <w:rPr>
+          <w:rFonts w:cs="Charter"/>
+        </w:rPr>
+        <w:t>25</w:t>
+      </w:r>
+      <w:r>
+        <w:rPr>
+          <w:rFonts w:cs="Charter"/>
+        </w:rPr>
+        <w:tab/>
+        <w:t xml:space="preserve">O'Callaghan DJ, Jayia P, Vaughan-Huxley E, </w:t>
+      </w:r>
+      <w:r>
+        <w:rPr>
+          <w:rFonts w:cs="Charter"/>
+          <w:i/>
+          <w:iCs/>
+        </w:rPr>
+        <w:t>et al.</w:t>
+      </w:r>
+      <w:r>
+        <w:rPr>
+          <w:rFonts w:cs="Charter"/>
+        </w:rPr>
+        <w:t xml:space="preserve"> An observational study to </w:t>
+      </w:r>
+      <w:r>
+        <w:rPr>
+          <w:rFonts w:cs="Charter"/>
+        </w:rPr>
+        <w:lastRenderedPageBreak/>
+        <w:t xml:space="preserve">determine the effect of delayed admission to the intensive care unit on patient outcome. </w:t>
+      </w:r>
+      <w:r>
+        <w:rPr>
+          <w:rFonts w:cs="Charter"/>
+          <w:i/>
+          <w:iCs/>
+        </w:rPr>
+        <w:t>Crit Care</w:t>
+      </w:r>
+      <w:r>
+        <w:rPr>
+          <w:rFonts w:cs="Charter"/>
+        </w:rPr>
+        <w:t xml:space="preserve"> 2012;</w:t>
+      </w:r>
+      <w:r>
+        <w:rPr>
+          <w:rFonts w:cs="Charter"/>
+          <w:b/>
+          <w:bCs/>
+        </w:rPr>
+        <w:t>16</w:t>
+      </w:r>
+      <w:r>
+        <w:rPr>
+          <w:rFonts w:cs="Charter"/>
+        </w:rPr>
+        <w:t>:R173. doi:10.1186/cc11650</w:t>
+      </w:r>
+    </w:p>
+    <w:p>
+      <w:pPr>
+        <w:widowControl w:val="0"/>
+        <w:tabs>
+          <w:tab w:val="left" w:pos="480"/>
+        </w:tabs>
+        <w:autoSpaceDE w:val="0"/>
+        <w:autoSpaceDN w:val="0"/>
+        <w:adjustRightInd w:val="0"/>
+        <w:spacing w:after="240"/>
+        <w:ind w:left="480" w:hanging="480"/>
+        <w:rPr>
+          <w:rFonts w:cs="Charter"/>
+        </w:rPr>
+      </w:pPr>
+      <w:r>
+        <w:rPr>
+          <w:rFonts w:cs="Charter"/>
+        </w:rPr>
+        <w:t>26</w:t>
+      </w:r>
+      <w:r>
+        <w:rPr>
+          <w:rFonts w:cs="Charter"/>
+        </w:rPr>
+        <w:tab/>
+        <w:t xml:space="preserve">Reay H, Arulkumaran N, Brett SJ. Priorities for future intensive care research in the UK: results of a James Lind Alliance Priority Setting Partnership. </w:t>
+      </w:r>
+      <w:r>
+        <w:rPr>
+          <w:rFonts w:cs="Charter"/>
+          <w:i/>
+          <w:iCs/>
+        </w:rPr>
+        <w:t>Journal of the Intensive Care Society</w:t>
+      </w:r>
+      <w:r>
+        <w:rPr>
+          <w:rFonts w:cs="Charter"/>
+        </w:rPr>
+        <w:t xml:space="preserve"> 2014;</w:t>
+      </w:r>
+      <w:r>
+        <w:rPr>
+          <w:rFonts w:cs="Charter"/>
+          <w:b/>
+          <w:bCs/>
+        </w:rPr>
+        <w:t>15</w:t>
+      </w:r>
+      <w:r>
+        <w:rPr>
+          <w:rFonts w:cs="Charter"/>
+        </w:rPr>
+        <w:t>:288–96.</w:t>
+      </w:r>
+    </w:p>
+    <w:p>
       <w:r>
         <w:fldChar w:fldCharType="end"/>
       </w:r>
-      <w:r>
-        <w:t xml:space="preserve"> What we have contributed we hope, is firm evidence in support of this.</w:t>
-      </w:r>
     </w:p>
+    <w:p/>
     <w:p>
       <w:pPr>
         <w:pStyle w:val="Heading1"/>
@@ -4274,9 +5816,11 @@
     <w:p>
       <w:pPr>
         <w:sectPr>
+          <w:footerReference w:type="default" r:id="rId7"/>
           <w:pgSz w:w="11900" w:h="16840"/>
           <w:pgMar w:top="1440" w:right="1440" w:bottom="1440" w:left="1440" w:header="708" w:footer="708" w:gutter="0"/>
           <w:cols w:space="708"/>
+          <w:titlePg/>
           <w:docGrid w:linePitch="360"/>
         </w:sectPr>
       </w:pPr>
@@ -22362,16 +23906,7 @@
     <w:p/>
     <w:p>
       <w:r>
-        <w:t>Supplementary Table 1</w:t>
-      </w:r>
-      <w:r>
-        <w:t xml:space="preserve">: </w:t>
-      </w:r>
-      <w:r>
-        <w:t>Baseline incidence (patients referred to and assessed by critical care per day) for participating hospitals for all patients, and for the subgroup meeting the National Early Warning Score (NEWS) High Risk criteria, and hospital and timing level factors affecting the rate</w:t>
-      </w:r>
-      <w:r>
-        <w:t>.</w:t>
+        <w:t>Supplementary Table 1: Baseline incidence (patients referred to and assessed by critical care per day) for participating hospitals for all patients, and for the subgroup meeting the National Early Warning Score (NEWS) High Risk criteria, and hospital and timing level factors affecting the rate.</w:t>
       </w:r>
     </w:p>
     <w:p>
@@ -26196,19 +27731,7 @@
         </w:sectPr>
       </w:pPr>
       <w:r>
-        <w:t>Supplementary Table 2</w:t>
-      </w:r>
-      <w:r>
-        <w:t xml:space="preserve">: Association between patient level predictors, and 90-day survival </w:t>
-      </w:r>
-      <w:r>
-        <w:t>in a single level model to permit evaluation of effects that might be mediated, rather than confounded by, the hospital</w:t>
-      </w:r>
-      <w:r>
-        <w:t>.</w:t>
-      </w:r>
-      <w:r>
-        <w:t xml:space="preserve"> For example, if poor survival occurs because a hospital runs critical care at full capacity then the effect of bed pressure would be underestimated in a multi-level model that attributed some of the mortality difference to the hospital effect</w:t>
+        <w:t>Supplementary Table 2: Association between patient level predictors, and 90-day survival in a single level model to permit evaluation of effects that might be mediated, rather than confounded by, the hospital. For example, if poor survival occurs because a hospital runs critical care at full capacity then the effect of bed pressure would be underestimated in a multi-level model that attributed some of the mortality difference to the hospital effect</w:t>
       </w:r>
       <w:r>
         <w:t xml:space="preserve"> instead</w:t>
@@ -26612,1068 +28135,6 @@
       </w:r>
     </w:p>
     <w:p/>
-    <w:p>
-      <w:pPr>
-        <w:pStyle w:val="Heading1"/>
-      </w:pPr>
-      <w:r>
-        <w:lastRenderedPageBreak/>
-        <w:t>References</w:t>
-      </w:r>
-    </w:p>
-    <w:p>
-      <w:pPr>
-        <w:widowControl w:val="0"/>
-        <w:tabs>
-          <w:tab w:val="left" w:pos="480"/>
-        </w:tabs>
-        <w:autoSpaceDE w:val="0"/>
-        <w:autoSpaceDN w:val="0"/>
-        <w:adjustRightInd w:val="0"/>
-        <w:spacing w:after="240"/>
-        <w:ind w:left="480" w:hanging="480"/>
-      </w:pPr>
-      <w:r>
-        <w:fldChar w:fldCharType="begin"/>
-      </w:r>
-      <w:r>
-        <w:instrText xml:space="preserve"> ADDIN PAPERS2_CITATIONS &lt;papers2_bibliography/&gt;</w:instrText>
-      </w:r>
-      <w:r>
-        <w:fldChar w:fldCharType="separate"/>
-      </w:r>
-      <w:r>
-        <w:t>1</w:t>
-      </w:r>
-      <w:r>
-        <w:tab/>
-        <w:t xml:space="preserve">Luettel D, Beaumont K, Healey F. Recognising and responding appropriately to early signs of deterioration in hospitalised patients. National Patient Safety Agency  2007. </w:t>
-      </w:r>
-    </w:p>
-    <w:p>
-      <w:pPr>
-        <w:widowControl w:val="0"/>
-        <w:tabs>
-          <w:tab w:val="left" w:pos="480"/>
-        </w:tabs>
-        <w:autoSpaceDE w:val="0"/>
-        <w:autoSpaceDN w:val="0"/>
-        <w:adjustRightInd w:val="0"/>
-        <w:spacing w:after="240"/>
-        <w:ind w:left="480" w:hanging="480"/>
-      </w:pPr>
-      <w:r>
-        <w:t>2</w:t>
-      </w:r>
-      <w:r>
-        <w:tab/>
-        <w:t xml:space="preserve">McQuillan P, Pilkington S, Allan A, </w:t>
-      </w:r>
-      <w:r>
-        <w:rPr>
-          <w:i/>
-          <w:iCs/>
-        </w:rPr>
-        <w:t>et al.</w:t>
-      </w:r>
-      <w:r>
-        <w:t xml:space="preserve"> Confidential inquiry into quality of care before admission to intensive care. </w:t>
-      </w:r>
-      <w:r>
-        <w:rPr>
-          <w:i/>
-          <w:iCs/>
-        </w:rPr>
-        <w:t>BMJ</w:t>
-      </w:r>
-      <w:r>
-        <w:t xml:space="preserve"> 1998;</w:t>
-      </w:r>
-      <w:r>
-        <w:rPr>
-          <w:b/>
-          <w:bCs/>
-        </w:rPr>
-        <w:t>316</w:t>
-      </w:r>
-      <w:r>
-        <w:t>:1853–8.</w:t>
-      </w:r>
-    </w:p>
-    <w:p>
-      <w:pPr>
-        <w:widowControl w:val="0"/>
-        <w:tabs>
-          <w:tab w:val="left" w:pos="480"/>
-        </w:tabs>
-        <w:autoSpaceDE w:val="0"/>
-        <w:autoSpaceDN w:val="0"/>
-        <w:adjustRightInd w:val="0"/>
-        <w:spacing w:after="240"/>
-        <w:ind w:left="480" w:hanging="480"/>
-      </w:pPr>
-      <w:r>
-        <w:t>3</w:t>
-      </w:r>
-      <w:r>
-        <w:tab/>
-        <w:t xml:space="preserve">Cullinane M, Findlay G, Hargraves LS. An Acute Problem?: A Report of the National Confidential Enquiry Into Patient Outcome and Death. National Confidential Enquiry into Perioperative Deaths  2005. </w:t>
-      </w:r>
-    </w:p>
-    <w:p>
-      <w:pPr>
-        <w:widowControl w:val="0"/>
-        <w:tabs>
-          <w:tab w:val="left" w:pos="480"/>
-        </w:tabs>
-        <w:autoSpaceDE w:val="0"/>
-        <w:autoSpaceDN w:val="0"/>
-        <w:adjustRightInd w:val="0"/>
-        <w:spacing w:after="240"/>
-        <w:ind w:left="480" w:hanging="480"/>
-      </w:pPr>
-      <w:r>
-        <w:t>4</w:t>
-      </w:r>
-      <w:r>
-        <w:tab/>
-        <w:t xml:space="preserve">Chen LM, Render M, Sales A, </w:t>
-      </w:r>
-      <w:r>
-        <w:rPr>
-          <w:i/>
-          <w:iCs/>
-        </w:rPr>
-        <w:t>et al.</w:t>
-      </w:r>
-      <w:r>
-        <w:t xml:space="preserve"> Intensive care unit admitting patterns in the Veterans Affairs health care system. </w:t>
-      </w:r>
-      <w:r>
-        <w:rPr>
-          <w:i/>
-          <w:iCs/>
-        </w:rPr>
-        <w:t>Arch Intern Med</w:t>
-      </w:r>
-      <w:r>
-        <w:t xml:space="preserve"> 2012;</w:t>
-      </w:r>
-      <w:r>
-        <w:rPr>
-          <w:b/>
-          <w:bCs/>
-        </w:rPr>
-        <w:t>172</w:t>
-      </w:r>
-      <w:r>
-        <w:t xml:space="preserve">:1220–6. </w:t>
-      </w:r>
-      <w:bookmarkStart w:id="31" w:name="_GoBack"/>
-      <w:bookmarkEnd w:id="31"/>
-      <w:r>
-        <w:t>doi:10.1001/archinternmed.2012.2606</w:t>
-      </w:r>
-    </w:p>
-    <w:p>
-      <w:pPr>
-        <w:widowControl w:val="0"/>
-        <w:tabs>
-          <w:tab w:val="left" w:pos="480"/>
-        </w:tabs>
-        <w:autoSpaceDE w:val="0"/>
-        <w:autoSpaceDN w:val="0"/>
-        <w:adjustRightInd w:val="0"/>
-        <w:spacing w:after="240"/>
-        <w:ind w:left="480" w:hanging="480"/>
-      </w:pPr>
-      <w:r>
-        <w:t>5</w:t>
-      </w:r>
-      <w:r>
-        <w:tab/>
-        <w:t xml:space="preserve">Stelfox HT, Hemmelgarn BR, Bagshaw SM, </w:t>
-      </w:r>
-      <w:r>
-        <w:rPr>
-          <w:i/>
-          <w:iCs/>
-        </w:rPr>
-        <w:t>et al.</w:t>
-      </w:r>
-      <w:r>
-        <w:t xml:space="preserve"> Intensive Care Unit Bed Availability and Outcomes for Hospitalized Patients With Sudden Clinical Deterioration. </w:t>
-      </w:r>
-      <w:r>
-        <w:rPr>
-          <w:i/>
-          <w:iCs/>
-        </w:rPr>
-        <w:t>Arch Intern Med</w:t>
-      </w:r>
-      <w:r>
-        <w:t xml:space="preserve"> 2012;</w:t>
-      </w:r>
-      <w:r>
-        <w:rPr>
-          <w:b/>
-          <w:bCs/>
-        </w:rPr>
-        <w:t>172</w:t>
-      </w:r>
-      <w:r>
-        <w:t>:467–74. doi:10.1001/archinternmed.2011.2315</w:t>
-      </w:r>
-    </w:p>
-    <w:p>
-      <w:pPr>
-        <w:widowControl w:val="0"/>
-        <w:tabs>
-          <w:tab w:val="left" w:pos="480"/>
-        </w:tabs>
-        <w:autoSpaceDE w:val="0"/>
-        <w:autoSpaceDN w:val="0"/>
-        <w:adjustRightInd w:val="0"/>
-        <w:spacing w:after="240"/>
-        <w:ind w:left="480" w:hanging="480"/>
-      </w:pPr>
-      <w:r>
-        <w:t>6</w:t>
-      </w:r>
-      <w:r>
-        <w:tab/>
-        <w:t xml:space="preserve">Robert R, Reignier J, Tournoux-Facon C, </w:t>
-      </w:r>
-      <w:r>
-        <w:rPr>
-          <w:i/>
-          <w:iCs/>
-        </w:rPr>
-        <w:t>et al.</w:t>
-      </w:r>
-      <w:r>
-        <w:t xml:space="preserve"> Refusal of intensive care unit admission due to a full unit: impact on mortality. </w:t>
-      </w:r>
-      <w:r>
-        <w:rPr>
-          <w:i/>
-          <w:iCs/>
-        </w:rPr>
-        <w:t>American Journal of Respiratory and Critical Care Medicine</w:t>
-      </w:r>
-      <w:r>
-        <w:t xml:space="preserve"> 2012;</w:t>
-      </w:r>
-      <w:r>
-        <w:rPr>
-          <w:b/>
-          <w:bCs/>
-        </w:rPr>
-        <w:t>185</w:t>
-      </w:r>
-      <w:r>
-        <w:t>:1081–7. doi:10.1164/rccm.201104-0729OC</w:t>
-      </w:r>
-    </w:p>
-    <w:p>
-      <w:pPr>
-        <w:widowControl w:val="0"/>
-        <w:tabs>
-          <w:tab w:val="left" w:pos="480"/>
-        </w:tabs>
-        <w:autoSpaceDE w:val="0"/>
-        <w:autoSpaceDN w:val="0"/>
-        <w:adjustRightInd w:val="0"/>
-        <w:spacing w:after="240"/>
-        <w:ind w:left="480" w:hanging="480"/>
-      </w:pPr>
-      <w:r>
-        <w:t>7</w:t>
-      </w:r>
-      <w:r>
-        <w:tab/>
-        <w:t xml:space="preserve">Rhodes A, Ferdinande P, Flaatten H, </w:t>
-      </w:r>
-      <w:r>
-        <w:rPr>
-          <w:i/>
-          <w:iCs/>
-        </w:rPr>
-        <w:t>et al.</w:t>
-      </w:r>
-      <w:r>
-        <w:t xml:space="preserve"> The variability of critical care bed numbers in Europe. </w:t>
-      </w:r>
-      <w:r>
-        <w:rPr>
-          <w:i/>
-          <w:iCs/>
-        </w:rPr>
-        <w:t>Intensive Care Med</w:t>
-      </w:r>
-      <w:r>
-        <w:t xml:space="preserve"> 2012;</w:t>
-      </w:r>
-      <w:r>
-        <w:rPr>
-          <w:b/>
-          <w:bCs/>
-        </w:rPr>
-        <w:t>38</w:t>
-      </w:r>
-      <w:r>
-        <w:t>:1647–53. doi:10.1007/s00134-012-2627-8</w:t>
-      </w:r>
-    </w:p>
-    <w:p>
-      <w:pPr>
-        <w:widowControl w:val="0"/>
-        <w:tabs>
-          <w:tab w:val="left" w:pos="480"/>
-        </w:tabs>
-        <w:autoSpaceDE w:val="0"/>
-        <w:autoSpaceDN w:val="0"/>
-        <w:adjustRightInd w:val="0"/>
-        <w:spacing w:after="240"/>
-        <w:ind w:left="480" w:hanging="480"/>
-      </w:pPr>
-      <w:r>
-        <w:t>8</w:t>
-      </w:r>
-      <w:r>
-        <w:tab/>
-        <w:t xml:space="preserve">Wunsch H, Angus DC, Harrison DA, </w:t>
-      </w:r>
-      <w:r>
-        <w:rPr>
-          <w:i/>
-          <w:iCs/>
-        </w:rPr>
-        <w:t>et al.</w:t>
-      </w:r>
-      <w:r>
-        <w:t xml:space="preserve"> Variation in critical care services across North America and Western Europe. </w:t>
-      </w:r>
-      <w:r>
-        <w:rPr>
-          <w:i/>
-          <w:iCs/>
-        </w:rPr>
-        <w:t>Crit Care Med</w:t>
-      </w:r>
-      <w:r>
-        <w:t xml:space="preserve"> 2008;</w:t>
-      </w:r>
-      <w:r>
-        <w:rPr>
-          <w:b/>
-          <w:bCs/>
-        </w:rPr>
-        <w:t>36</w:t>
-      </w:r>
-      <w:r>
-        <w:t>:2787–93–e1–9. doi:10.1097/CCM.0b013e318186aec8</w:t>
-      </w:r>
-    </w:p>
-    <w:p>
-      <w:pPr>
-        <w:widowControl w:val="0"/>
-        <w:tabs>
-          <w:tab w:val="left" w:pos="480"/>
-        </w:tabs>
-        <w:autoSpaceDE w:val="0"/>
-        <w:autoSpaceDN w:val="0"/>
-        <w:adjustRightInd w:val="0"/>
-        <w:spacing w:after="240"/>
-        <w:ind w:left="480" w:hanging="480"/>
-      </w:pPr>
-      <w:r>
-        <w:t>9</w:t>
-      </w:r>
-      <w:r>
-        <w:tab/>
-        <w:t xml:space="preserve">Simchen E, Sprung CL, Galai N, </w:t>
-      </w:r>
-      <w:r>
-        <w:rPr>
-          <w:i/>
-          <w:iCs/>
-        </w:rPr>
-        <w:t>et al.</w:t>
-      </w:r>
-      <w:r>
-        <w:t xml:space="preserve"> Survival of critically ill patients hospitalized in and out of intensive care. </w:t>
-      </w:r>
-      <w:r>
-        <w:rPr>
-          <w:i/>
-          <w:iCs/>
-        </w:rPr>
-        <w:t>Crit Care Med</w:t>
-      </w:r>
-      <w:r>
-        <w:t xml:space="preserve"> 2007;</w:t>
-      </w:r>
-      <w:r>
-        <w:rPr>
-          <w:b/>
-          <w:bCs/>
-        </w:rPr>
-        <w:t>35</w:t>
-      </w:r>
-      <w:r>
-        <w:t>:449–57. doi:10.1097/01.CCM.0000253407.89594.15</w:t>
-      </w:r>
-    </w:p>
-    <w:p>
-      <w:pPr>
-        <w:widowControl w:val="0"/>
-        <w:tabs>
-          <w:tab w:val="left" w:pos="480"/>
-        </w:tabs>
-        <w:autoSpaceDE w:val="0"/>
-        <w:autoSpaceDN w:val="0"/>
-        <w:adjustRightInd w:val="0"/>
-        <w:spacing w:after="240"/>
-        <w:ind w:left="480" w:hanging="480"/>
-      </w:pPr>
-      <w:r>
-        <w:t>10</w:t>
-      </w:r>
-      <w:r>
-        <w:tab/>
-        <w:t xml:space="preserve">Buist MD, Moore GE, Bernard SA, </w:t>
-      </w:r>
-      <w:r>
-        <w:rPr>
-          <w:i/>
-          <w:iCs/>
-        </w:rPr>
-        <w:t>et al.</w:t>
-      </w:r>
-      <w:r>
-        <w:t xml:space="preserve"> Effects of a medical emergency team on reduction of incidence of and mortality from unexpected cardiac arrests in hospital: preliminary study. </w:t>
-      </w:r>
-      <w:r>
-        <w:rPr>
-          <w:i/>
-          <w:iCs/>
-        </w:rPr>
-        <w:t>BMJ</w:t>
-      </w:r>
-      <w:r>
-        <w:t xml:space="preserve"> 2002;</w:t>
-      </w:r>
-      <w:r>
-        <w:rPr>
-          <w:b/>
-          <w:bCs/>
-        </w:rPr>
-        <w:t>324</w:t>
-      </w:r>
-      <w:r>
-        <w:t>:387–90. doi:10.1136/bmj.324.7334.387</w:t>
-      </w:r>
-    </w:p>
-    <w:p>
-      <w:pPr>
-        <w:widowControl w:val="0"/>
-        <w:tabs>
-          <w:tab w:val="left" w:pos="480"/>
-        </w:tabs>
-        <w:autoSpaceDE w:val="0"/>
-        <w:autoSpaceDN w:val="0"/>
-        <w:adjustRightInd w:val="0"/>
-        <w:spacing w:after="240"/>
-        <w:ind w:left="480" w:hanging="480"/>
-      </w:pPr>
-      <w:r>
-        <w:t>11</w:t>
-      </w:r>
-      <w:r>
-        <w:tab/>
-        <w:t xml:space="preserve">Clark D, Armstrong M, Allan A, </w:t>
-      </w:r>
-      <w:r>
-        <w:rPr>
-          <w:i/>
-          <w:iCs/>
-        </w:rPr>
-        <w:t>et al.</w:t>
-      </w:r>
-      <w:r>
-        <w:t xml:space="preserve"> Imminence of death among hospital inpatients: Prevalent cohort study. </w:t>
-      </w:r>
-      <w:r>
-        <w:rPr>
-          <w:i/>
-          <w:iCs/>
-        </w:rPr>
-        <w:t>Palliat Med</w:t>
-      </w:r>
-      <w:r>
-        <w:t xml:space="preserve"> 2014;</w:t>
-      </w:r>
-      <w:r>
-        <w:rPr>
-          <w:b/>
-          <w:bCs/>
-        </w:rPr>
-        <w:t>28</w:t>
-      </w:r>
-      <w:r>
-        <w:t>:474–9. doi:10.1177/0269216314526443</w:t>
-      </w:r>
-    </w:p>
-    <w:p>
-      <w:pPr>
-        <w:widowControl w:val="0"/>
-        <w:tabs>
-          <w:tab w:val="left" w:pos="480"/>
-        </w:tabs>
-        <w:autoSpaceDE w:val="0"/>
-        <w:autoSpaceDN w:val="0"/>
-        <w:adjustRightInd w:val="0"/>
-        <w:spacing w:after="240"/>
-        <w:ind w:left="480" w:hanging="480"/>
-      </w:pPr>
-      <w:r>
-        <w:t>12</w:t>
-      </w:r>
-      <w:r>
-        <w:tab/>
-        <w:t xml:space="preserve">Eddleston JM, Goldhill DR, Morris J. Levels of critical care for adult patients. Intensive Care Society  2009. </w:t>
-      </w:r>
-    </w:p>
-    <w:p>
-      <w:pPr>
-        <w:widowControl w:val="0"/>
-        <w:tabs>
-          <w:tab w:val="left" w:pos="480"/>
-        </w:tabs>
-        <w:autoSpaceDE w:val="0"/>
-        <w:autoSpaceDN w:val="0"/>
-        <w:adjustRightInd w:val="0"/>
-        <w:spacing w:after="240"/>
-        <w:ind w:left="480" w:hanging="480"/>
-      </w:pPr>
-      <w:r>
-        <w:t>13</w:t>
-      </w:r>
-      <w:r>
-        <w:tab/>
-        <w:t xml:space="preserve">Harrison DA, Parry GJ, Carpenter JR, </w:t>
-      </w:r>
-      <w:r>
-        <w:rPr>
-          <w:i/>
-          <w:iCs/>
-        </w:rPr>
-        <w:t>et al.</w:t>
-      </w:r>
-      <w:r>
-        <w:t xml:space="preserve"> A new risk prediction model for critical care: the Intensive Care National Audit &amp; Research Centre (ICNARC) model. </w:t>
-      </w:r>
-      <w:r>
-        <w:rPr>
-          <w:i/>
-          <w:iCs/>
-        </w:rPr>
-        <w:t>Crit Care Med</w:t>
-      </w:r>
-      <w:r>
-        <w:t xml:space="preserve"> 2007;</w:t>
-      </w:r>
-      <w:r>
-        <w:rPr>
-          <w:b/>
-          <w:bCs/>
-        </w:rPr>
-        <w:t>35</w:t>
-      </w:r>
-      <w:r>
-        <w:t>:1091–8. doi:10.1097/01.CCM.0000259468.24532.44</w:t>
-      </w:r>
-    </w:p>
-    <w:p>
-      <w:pPr>
-        <w:widowControl w:val="0"/>
-        <w:tabs>
-          <w:tab w:val="left" w:pos="480"/>
-        </w:tabs>
-        <w:autoSpaceDE w:val="0"/>
-        <w:autoSpaceDN w:val="0"/>
-        <w:adjustRightInd w:val="0"/>
-        <w:spacing w:after="240"/>
-        <w:ind w:left="480" w:hanging="480"/>
-      </w:pPr>
-      <w:r>
-        <w:t>14</w:t>
-      </w:r>
-      <w:r>
-        <w:tab/>
-        <w:t xml:space="preserve">Vincent JL, Moreno R, Takala J, </w:t>
-      </w:r>
-      <w:r>
-        <w:rPr>
-          <w:i/>
-          <w:iCs/>
-        </w:rPr>
-        <w:t>et al.</w:t>
-      </w:r>
-      <w:r>
-        <w:t xml:space="preserve"> The SOFA (Sepsis-related Organ Failure Assessment) score to describe organ dysfunction/failure. On behalf of the Working </w:t>
-      </w:r>
-      <w:r>
-        <w:lastRenderedPageBreak/>
-        <w:t xml:space="preserve">Group on Sepsis-Related Problems of the European Society of Intensive Care Medicine. </w:t>
-      </w:r>
-      <w:r>
-        <w:rPr>
-          <w:i/>
-          <w:iCs/>
-        </w:rPr>
-        <w:t>Intensive Care Med</w:t>
-      </w:r>
-      <w:r>
-        <w:t xml:space="preserve"> 1996;</w:t>
-      </w:r>
-      <w:r>
-        <w:rPr>
-          <w:b/>
-          <w:bCs/>
-        </w:rPr>
-        <w:t>22</w:t>
-      </w:r>
-      <w:r>
-        <w:t>:707–10.</w:t>
-      </w:r>
-    </w:p>
-    <w:p>
-      <w:pPr>
-        <w:widowControl w:val="0"/>
-        <w:tabs>
-          <w:tab w:val="left" w:pos="480"/>
-        </w:tabs>
-        <w:autoSpaceDE w:val="0"/>
-        <w:autoSpaceDN w:val="0"/>
-        <w:adjustRightInd w:val="0"/>
-        <w:spacing w:after="240"/>
-        <w:ind w:left="480" w:hanging="480"/>
-      </w:pPr>
-      <w:r>
-        <w:t>15</w:t>
-      </w:r>
-      <w:r>
-        <w:tab/>
-        <w:t xml:space="preserve">Core Standards for Intensive Care Units. Intensive Care Society (UK)  2013. </w:t>
-      </w:r>
-    </w:p>
-    <w:p>
-      <w:pPr>
-        <w:widowControl w:val="0"/>
-        <w:tabs>
-          <w:tab w:val="left" w:pos="480"/>
-        </w:tabs>
-        <w:autoSpaceDE w:val="0"/>
-        <w:autoSpaceDN w:val="0"/>
-        <w:adjustRightInd w:val="0"/>
-        <w:spacing w:after="240"/>
-        <w:ind w:left="480" w:hanging="480"/>
-      </w:pPr>
-      <w:r>
-        <w:t>16</w:t>
-      </w:r>
-      <w:r>
-        <w:tab/>
-        <w:t xml:space="preserve">Bengtsson T, Dribe M. Quantifying the Family Frailty Effect in Infant and Child Mortality by Using Median Hazard Ratio (MHR). </w:t>
-      </w:r>
-      <w:r>
-        <w:rPr>
-          <w:i/>
-          <w:iCs/>
-        </w:rPr>
-        <w:t>Historical Methods: A Journal of Quantitative and Interdisciplinary History</w:t>
-      </w:r>
-      <w:r>
-        <w:t xml:space="preserve"> 2010;</w:t>
-      </w:r>
-      <w:r>
-        <w:rPr>
-          <w:b/>
-          <w:bCs/>
-        </w:rPr>
-        <w:t>43</w:t>
-      </w:r>
-      <w:r>
-        <w:t>:15–27. doi:10.1080/01615440903270299</w:t>
-      </w:r>
-    </w:p>
-    <w:p>
-      <w:pPr>
-        <w:widowControl w:val="0"/>
-        <w:tabs>
-          <w:tab w:val="left" w:pos="480"/>
-        </w:tabs>
-        <w:autoSpaceDE w:val="0"/>
-        <w:autoSpaceDN w:val="0"/>
-        <w:adjustRightInd w:val="0"/>
-        <w:spacing w:after="240"/>
-        <w:ind w:left="480" w:hanging="480"/>
-      </w:pPr>
-      <w:r>
-        <w:t>17</w:t>
-      </w:r>
-      <w:r>
-        <w:tab/>
-        <w:t xml:space="preserve">Harrison DA, Brady AR, Rowan K. Case mix, outcome and length of stay for admissions to adult, general critical care units in England, Wales and Northern Ireland: the Intensive Care National Audit &amp; Research Centre Case Mix Programme Database. </w:t>
-      </w:r>
-      <w:r>
-        <w:rPr>
-          <w:i/>
-          <w:iCs/>
-        </w:rPr>
-        <w:t>Crit Care</w:t>
-      </w:r>
-      <w:r>
-        <w:t xml:space="preserve"> 2004;</w:t>
-      </w:r>
-      <w:r>
-        <w:rPr>
-          <w:b/>
-          <w:bCs/>
-        </w:rPr>
-        <w:t>8</w:t>
-      </w:r>
-      <w:r>
-        <w:t>:R99–111. doi:10.1186/cc2834</w:t>
-      </w:r>
-    </w:p>
-    <w:p>
-      <w:pPr>
-        <w:widowControl w:val="0"/>
-        <w:tabs>
-          <w:tab w:val="left" w:pos="480"/>
-        </w:tabs>
-        <w:autoSpaceDE w:val="0"/>
-        <w:autoSpaceDN w:val="0"/>
-        <w:adjustRightInd w:val="0"/>
-        <w:spacing w:after="240"/>
-        <w:ind w:left="480" w:hanging="480"/>
-      </w:pPr>
-      <w:r>
-        <w:t>18</w:t>
-      </w:r>
-      <w:r>
-        <w:tab/>
-        <w:t xml:space="preserve">Harrison DA, Lone NI, Haddow C, </w:t>
-      </w:r>
-      <w:r>
-        <w:rPr>
-          <w:i/>
-          <w:iCs/>
-        </w:rPr>
-        <w:t>et al.</w:t>
-      </w:r>
-      <w:r>
-        <w:t xml:space="preserve"> External validation of the Intensive Care National Audit &amp; Research Centre (ICNARC) risk prediction model in critical care units in Scotland. </w:t>
-      </w:r>
-      <w:r>
-        <w:rPr>
-          <w:i/>
-          <w:iCs/>
-        </w:rPr>
-        <w:t>BMC Anesthesiol</w:t>
-      </w:r>
-      <w:r>
-        <w:t xml:space="preserve"> 2014;</w:t>
-      </w:r>
-      <w:r>
-        <w:rPr>
-          <w:b/>
-          <w:bCs/>
-        </w:rPr>
-        <w:t>14</w:t>
-      </w:r>
-      <w:r>
-        <w:t>:116. doi:10.1186/1471-2253-14-116</w:t>
-      </w:r>
-    </w:p>
-    <w:p>
-      <w:pPr>
-        <w:widowControl w:val="0"/>
-        <w:tabs>
-          <w:tab w:val="left" w:pos="480"/>
-        </w:tabs>
-        <w:autoSpaceDE w:val="0"/>
-        <w:autoSpaceDN w:val="0"/>
-        <w:adjustRightInd w:val="0"/>
-        <w:spacing w:after="240"/>
-        <w:ind w:left="480" w:hanging="480"/>
-      </w:pPr>
-      <w:r>
-        <w:t>19</w:t>
-      </w:r>
-      <w:r>
-        <w:tab/>
-        <w:t xml:space="preserve">Jones DA, DeVita MA, Bellomo R. Rapid-response teams. </w:t>
-      </w:r>
-      <w:r>
-        <w:rPr>
-          <w:i/>
-          <w:iCs/>
-        </w:rPr>
-        <w:t>N Engl J Med</w:t>
-      </w:r>
-      <w:r>
-        <w:t xml:space="preserve"> 2011;</w:t>
-      </w:r>
-      <w:r>
-        <w:rPr>
-          <w:b/>
-          <w:bCs/>
-        </w:rPr>
-        <w:t>365</w:t>
-      </w:r>
-      <w:r>
-        <w:t>:139–46. doi:10.1056/NEJMra0910926</w:t>
-      </w:r>
-    </w:p>
-    <w:p>
-      <w:pPr>
-        <w:widowControl w:val="0"/>
-        <w:tabs>
-          <w:tab w:val="left" w:pos="480"/>
-        </w:tabs>
-        <w:autoSpaceDE w:val="0"/>
-        <w:autoSpaceDN w:val="0"/>
-        <w:adjustRightInd w:val="0"/>
-        <w:spacing w:after="240"/>
-        <w:ind w:left="480" w:hanging="480"/>
-      </w:pPr>
-      <w:r>
-        <w:t>20</w:t>
-      </w:r>
-      <w:r>
-        <w:tab/>
-        <w:t xml:space="preserve">Bell MB, Konrad D, Granath F, </w:t>
-      </w:r>
-      <w:r>
-        <w:rPr>
-          <w:i/>
-          <w:iCs/>
-        </w:rPr>
-        <w:t>et al.</w:t>
-      </w:r>
-      <w:r>
-        <w:t xml:space="preserve"> Prevalence and sensitivity of MET-criteria in a Scandinavian University Hospital. </w:t>
-      </w:r>
-      <w:r>
-        <w:rPr>
-          <w:i/>
-          <w:iCs/>
-        </w:rPr>
-        <w:t>Resuscitation</w:t>
-      </w:r>
-      <w:r>
-        <w:t xml:space="preserve"> 2006;</w:t>
-      </w:r>
-      <w:r>
-        <w:rPr>
-          <w:b/>
-          <w:bCs/>
-        </w:rPr>
-        <w:t>70</w:t>
-      </w:r>
-      <w:r>
-        <w:t>:66–73. doi:10.1016/j.resuscitation.2005.11.011</w:t>
-      </w:r>
-    </w:p>
-    <w:p>
-      <w:pPr>
-        <w:widowControl w:val="0"/>
-        <w:tabs>
-          <w:tab w:val="left" w:pos="480"/>
-        </w:tabs>
-        <w:autoSpaceDE w:val="0"/>
-        <w:autoSpaceDN w:val="0"/>
-        <w:adjustRightInd w:val="0"/>
-        <w:spacing w:after="240"/>
-        <w:ind w:left="480" w:hanging="480"/>
-      </w:pPr>
-      <w:r>
-        <w:t>21</w:t>
-      </w:r>
-      <w:r>
-        <w:tab/>
-        <w:t xml:space="preserve">Simchen E, Sprung CL, Galai N, </w:t>
-      </w:r>
-      <w:r>
-        <w:rPr>
-          <w:i/>
-          <w:iCs/>
-        </w:rPr>
-        <w:t>et al.</w:t>
-      </w:r>
-      <w:r>
-        <w:t xml:space="preserve"> Survival of critically ill patients hospitalized in and out of intensive care units under paucity of intensive care unit beds. </w:t>
-      </w:r>
-      <w:r>
-        <w:rPr>
-          <w:i/>
-          <w:iCs/>
-        </w:rPr>
-        <w:t>Crit Care Med</w:t>
-      </w:r>
-      <w:r>
-        <w:t xml:space="preserve"> 2004;</w:t>
-      </w:r>
-      <w:r>
-        <w:rPr>
-          <w:b/>
-          <w:bCs/>
-        </w:rPr>
-        <w:t>32</w:t>
-      </w:r>
-      <w:r>
-        <w:t>:1654–61.</w:t>
-      </w:r>
-    </w:p>
-    <w:p>
-      <w:pPr>
-        <w:widowControl w:val="0"/>
-        <w:tabs>
-          <w:tab w:val="left" w:pos="480"/>
-        </w:tabs>
-        <w:autoSpaceDE w:val="0"/>
-        <w:autoSpaceDN w:val="0"/>
-        <w:adjustRightInd w:val="0"/>
-        <w:spacing w:after="240"/>
-        <w:ind w:left="480" w:hanging="480"/>
-      </w:pPr>
-      <w:r>
-        <w:t>22</w:t>
-      </w:r>
-      <w:r>
-        <w:tab/>
-        <w:t xml:space="preserve">Jones D, Bellomo R, DeVita MA. Effectiveness of the Medical Emergency Team: the importance of dose. </w:t>
-      </w:r>
-      <w:r>
-        <w:rPr>
-          <w:i/>
-          <w:iCs/>
-        </w:rPr>
-        <w:t>Crit Care</w:t>
-      </w:r>
-      <w:r>
-        <w:t xml:space="preserve"> 2009;</w:t>
-      </w:r>
-      <w:r>
-        <w:rPr>
-          <w:b/>
-          <w:bCs/>
-        </w:rPr>
-        <w:t>13</w:t>
-      </w:r>
-      <w:r>
-        <w:t>:313. doi:10.1186/cc7996</w:t>
-      </w:r>
-    </w:p>
-    <w:p>
-      <w:pPr>
-        <w:widowControl w:val="0"/>
-        <w:tabs>
-          <w:tab w:val="left" w:pos="480"/>
-        </w:tabs>
-        <w:autoSpaceDE w:val="0"/>
-        <w:autoSpaceDN w:val="0"/>
-        <w:adjustRightInd w:val="0"/>
-        <w:spacing w:after="240"/>
-        <w:ind w:left="480" w:hanging="480"/>
-      </w:pPr>
-      <w:r>
-        <w:t>23</w:t>
-      </w:r>
-      <w:r>
-        <w:tab/>
-        <w:t xml:space="preserve">O'Callaghan DJ, Jayia P, Vaughan-Huxley E, </w:t>
-      </w:r>
-      <w:r>
-        <w:rPr>
-          <w:i/>
-          <w:iCs/>
-        </w:rPr>
-        <w:t>et al.</w:t>
-      </w:r>
-      <w:r>
-        <w:t xml:space="preserve"> An observational study to determine the effect of delayed admission to the intensive care unit on patient outcome. </w:t>
-      </w:r>
-      <w:r>
-        <w:rPr>
-          <w:i/>
-          <w:iCs/>
-        </w:rPr>
-        <w:t>Crit Care</w:t>
-      </w:r>
-      <w:r>
-        <w:t xml:space="preserve"> 2012;</w:t>
-      </w:r>
-      <w:r>
-        <w:rPr>
-          <w:b/>
-          <w:bCs/>
-        </w:rPr>
-        <w:t>16</w:t>
-      </w:r>
-      <w:r>
-        <w:t>:R173. doi:10.1186/cc11650</w:t>
-      </w:r>
-    </w:p>
-    <w:p>
-      <w:pPr>
-        <w:widowControl w:val="0"/>
-        <w:tabs>
-          <w:tab w:val="left" w:pos="480"/>
-        </w:tabs>
-        <w:autoSpaceDE w:val="0"/>
-        <w:autoSpaceDN w:val="0"/>
-        <w:adjustRightInd w:val="0"/>
-        <w:spacing w:after="240"/>
-        <w:ind w:left="480" w:hanging="480"/>
-      </w:pPr>
-      <w:r>
-        <w:t>24</w:t>
-      </w:r>
-      <w:r>
-        <w:tab/>
-        <w:t xml:space="preserve">Reay H, Arulkumaran N, Brett SJ. Priorities for future intensive care research in the UK: results of a James Lind Alliance Priority Setting Partnership. </w:t>
-      </w:r>
-      <w:r>
-        <w:rPr>
-          <w:i/>
-          <w:iCs/>
-        </w:rPr>
-        <w:t>Journal of the Intensive Care Society</w:t>
-      </w:r>
-      <w:r>
-        <w:t xml:space="preserve"> 2014;</w:t>
-      </w:r>
-      <w:r>
-        <w:rPr>
-          <w:b/>
-          <w:bCs/>
-        </w:rPr>
-        <w:t>15</w:t>
-      </w:r>
-      <w:r>
-        <w:t>:288–96.</w:t>
-      </w:r>
-    </w:p>
-    <w:p>
-      <w:r>
-        <w:fldChar w:fldCharType="end"/>
-      </w:r>
-    </w:p>
     <w:sectPr>
       <w:pgSz w:w="11900" w:h="16840"/>
       <w:pgMar w:top="1440" w:right="1440" w:bottom="1440" w:left="1440" w:header="708" w:footer="708" w:gutter="0"/>
@@ -27704,44 +28165,6 @@
 </file>
 
 <file path=word/footer1.xml><?xml version="1.0" encoding="utf-8"?>
-<w:ftr xmlns:wpc="http://schemas.microsoft.com/office/word/2010/wordprocessingCanvas" xmlns:mo="http://schemas.microsoft.com/office/mac/office/2008/main" xmlns:mc="http://schemas.openxmlformats.org/markup-compatibility/2006" xmlns:mv="urn:schemas-microsoft-com:mac:vml" xmlns:o="urn:schemas-microsoft-com:office:office" xmlns:r="http://schemas.openxmlformats.org/officeDocument/2006/relationships" xmlns:m="http://schemas.openxmlformats.org/officeDocument/2006/math" xmlns:v="urn:schemas-microsoft-com:vml" xmlns:wp14="http://schemas.microsoft.com/office/word/2010/wordprocessingDrawing" xmlns:wp="http://schemas.openxmlformats.org/drawingml/2006/wordprocessingDrawing" xmlns:w10="urn:schemas-microsoft-com:office:word" xmlns:w="http://schemas.openxmlformats.org/wordprocessingml/2006/main" xmlns:w14="http://schemas.microsoft.com/office/word/2010/wordml" xmlns:w15="http://schemas.microsoft.com/office/word/2012/wordml" xmlns:wpg="http://schemas.microsoft.com/office/word/2010/wordprocessingGroup" xmlns:wpi="http://schemas.microsoft.com/office/word/2010/wordprocessingInk" xmlns:wne="http://schemas.microsoft.com/office/word/2006/wordml" xmlns:wps="http://schemas.microsoft.com/office/word/2010/wordprocessingShape" mc:Ignorable="w14 w15 wp14">
-  <w:p>
-    <w:pPr>
-      <w:pStyle w:val="Footer"/>
-      <w:framePr w:wrap="around" w:vAnchor="text" w:hAnchor="margin" w:y="1"/>
-      <w:rPr>
-        <w:rStyle w:val="PageNumber"/>
-      </w:rPr>
-    </w:pPr>
-    <w:r>
-      <w:rPr>
-        <w:rStyle w:val="PageNumber"/>
-      </w:rPr>
-      <w:fldChar w:fldCharType="begin"/>
-    </w:r>
-    <w:r>
-      <w:rPr>
-        <w:rStyle w:val="PageNumber"/>
-      </w:rPr>
-      <w:instrText xml:space="preserve">PAGE  </w:instrText>
-    </w:r>
-    <w:r>
-      <w:rPr>
-        <w:rStyle w:val="PageNumber"/>
-      </w:rPr>
-      <w:fldChar w:fldCharType="end"/>
-    </w:r>
-  </w:p>
-  <w:p>
-    <w:pPr>
-      <w:pStyle w:val="Footer"/>
-      <w:ind w:firstLine="360"/>
-    </w:pPr>
-  </w:p>
-</w:ftr>
-</file>
-
-<file path=word/footer2.xml><?xml version="1.0" encoding="utf-8"?>
 <w:ftr xmlns:wpc="http://schemas.microsoft.com/office/word/2010/wordprocessingCanvas" xmlns:mo="http://schemas.microsoft.com/office/mac/office/2008/main" xmlns:mc="http://schemas.openxmlformats.org/markup-compatibility/2006" xmlns:mv="urn:schemas-microsoft-com:mac:vml" xmlns:o="urn:schemas-microsoft-com:office:office" xmlns:r="http://schemas.openxmlformats.org/officeDocument/2006/relationships" xmlns:m="http://schemas.openxmlformats.org/officeDocument/2006/math" xmlns:v="urn:schemas-microsoft-com:vml" xmlns:wp14="http://schemas.microsoft.com/office/word/2010/wordprocessingDrawing" xmlns:wp="http://schemas.openxmlformats.org/drawingml/2006/wordprocessingDrawing" xmlns:w10="urn:schemas-microsoft-com:office:word" xmlns:w="http://schemas.openxmlformats.org/wordprocessingml/2006/main" xmlns:w14="http://schemas.microsoft.com/office/word/2010/wordml" xmlns:w15="http://schemas.microsoft.com/office/word/2012/wordml" xmlns:wpg="http://schemas.microsoft.com/office/word/2010/wordprocessingGroup" xmlns:wpi="http://schemas.microsoft.com/office/word/2010/wordprocessingInk" xmlns:wne="http://schemas.microsoft.com/office/word/2006/wordml" xmlns:wps="http://schemas.microsoft.com/office/word/2010/wordprocessingShape" mc:Ignorable="w14 w15 wp14">
   <w:p>
     <w:pPr>
@@ -27800,7 +28223,7 @@
         <w:szCs w:val="20"/>
         <w:lang w:val="en-US"/>
       </w:rPr>
-      <w:t>35</w:t>
+      <w:t>25</w:t>
     </w:r>
     <w:r>
       <w:rPr>
@@ -27855,7 +28278,7 @@
         <w:szCs w:val="20"/>
         <w:lang w:val="en-US"/>
       </w:rPr>
-      <w:t>35</w:t>
+      <w:t>38</w:t>
     </w:r>
     <w:r>
       <w:rPr>
@@ -27900,7 +28323,7 @@
         <w:sz w:val="20"/>
         <w:szCs w:val="20"/>
       </w:rPr>
-      <w:t>2016-03-02</w:t>
+      <w:t>2016-06-04</w:t>
     </w:r>
     <w:r>
       <w:rPr>
@@ -27943,7 +28366,265 @@
         <w:sz w:val="20"/>
         <w:szCs w:val="20"/>
       </w:rPr>
-      <w:t>22:21:13</w:t>
+      <w:t>00:52:53</w:t>
+    </w:r>
+    <w:r>
+      <w:rPr>
+        <w:sz w:val="20"/>
+        <w:szCs w:val="20"/>
+      </w:rPr>
+      <w:fldChar w:fldCharType="end"/>
+    </w:r>
+  </w:p>
+  <w:p>
+    <w:pPr>
+      <w:pStyle w:val="Footer"/>
+    </w:pPr>
+  </w:p>
+</w:ftr>
+</file>
+
+<file path=word/footer2.xml><?xml version="1.0" encoding="utf-8"?>
+<w:ftr xmlns:wpc="http://schemas.microsoft.com/office/word/2010/wordprocessingCanvas" xmlns:mo="http://schemas.microsoft.com/office/mac/office/2008/main" xmlns:mc="http://schemas.openxmlformats.org/markup-compatibility/2006" xmlns:mv="urn:schemas-microsoft-com:mac:vml" xmlns:o="urn:schemas-microsoft-com:office:office" xmlns:r="http://schemas.openxmlformats.org/officeDocument/2006/relationships" xmlns:m="http://schemas.openxmlformats.org/officeDocument/2006/math" xmlns:v="urn:schemas-microsoft-com:vml" xmlns:wp14="http://schemas.microsoft.com/office/word/2010/wordprocessingDrawing" xmlns:wp="http://schemas.openxmlformats.org/drawingml/2006/wordprocessingDrawing" xmlns:w10="urn:schemas-microsoft-com:office:word" xmlns:w="http://schemas.openxmlformats.org/wordprocessingml/2006/main" xmlns:w14="http://schemas.microsoft.com/office/word/2010/wordml" xmlns:w15="http://schemas.microsoft.com/office/word/2012/wordml" xmlns:wpg="http://schemas.microsoft.com/office/word/2010/wordprocessingGroup" xmlns:wpi="http://schemas.microsoft.com/office/word/2010/wordprocessingInk" xmlns:wne="http://schemas.microsoft.com/office/word/2006/wordml" xmlns:wps="http://schemas.microsoft.com/office/word/2010/wordprocessingShape" mc:Ignorable="w14 w15 wp14">
+  <w:p>
+    <w:pPr>
+      <w:pStyle w:val="Footer"/>
+      <w:framePr w:wrap="around" w:vAnchor="text" w:hAnchor="margin" w:y="1"/>
+      <w:rPr>
+        <w:rStyle w:val="PageNumber"/>
+      </w:rPr>
+    </w:pPr>
+    <w:r>
+      <w:rPr>
+        <w:rStyle w:val="PageNumber"/>
+      </w:rPr>
+      <w:fldChar w:fldCharType="begin"/>
+    </w:r>
+    <w:r>
+      <w:rPr>
+        <w:rStyle w:val="PageNumber"/>
+      </w:rPr>
+      <w:instrText xml:space="preserve">PAGE  </w:instrText>
+    </w:r>
+    <w:r>
+      <w:rPr>
+        <w:rStyle w:val="PageNumber"/>
+      </w:rPr>
+      <w:fldChar w:fldCharType="end"/>
+    </w:r>
+  </w:p>
+  <w:p>
+    <w:pPr>
+      <w:pStyle w:val="Footer"/>
+      <w:ind w:firstLine="360"/>
+    </w:pPr>
+  </w:p>
+</w:ftr>
+</file>
+
+<file path=word/footer3.xml><?xml version="1.0" encoding="utf-8"?>
+<w:ftr xmlns:wpc="http://schemas.microsoft.com/office/word/2010/wordprocessingCanvas" xmlns:mo="http://schemas.microsoft.com/office/mac/office/2008/main" xmlns:mc="http://schemas.openxmlformats.org/markup-compatibility/2006" xmlns:mv="urn:schemas-microsoft-com:mac:vml" xmlns:o="urn:schemas-microsoft-com:office:office" xmlns:r="http://schemas.openxmlformats.org/officeDocument/2006/relationships" xmlns:m="http://schemas.openxmlformats.org/officeDocument/2006/math" xmlns:v="urn:schemas-microsoft-com:vml" xmlns:wp14="http://schemas.microsoft.com/office/word/2010/wordprocessingDrawing" xmlns:wp="http://schemas.openxmlformats.org/drawingml/2006/wordprocessingDrawing" xmlns:w10="urn:schemas-microsoft-com:office:word" xmlns:w="http://schemas.openxmlformats.org/wordprocessingml/2006/main" xmlns:w14="http://schemas.microsoft.com/office/word/2010/wordml" xmlns:w15="http://schemas.microsoft.com/office/word/2012/wordml" xmlns:wpg="http://schemas.microsoft.com/office/word/2010/wordprocessingGroup" xmlns:wpi="http://schemas.microsoft.com/office/word/2010/wordprocessingInk" xmlns:wne="http://schemas.microsoft.com/office/word/2006/wordml" xmlns:wps="http://schemas.microsoft.com/office/word/2010/wordprocessingShape" mc:Ignorable="w14 w15 wp14">
+  <w:p>
+    <w:pPr>
+      <w:pStyle w:val="Footer"/>
+      <w:tabs>
+        <w:tab w:val="clear" w:pos="4320"/>
+        <w:tab w:val="clear" w:pos="8640"/>
+        <w:tab w:val="left" w:pos="5860"/>
+      </w:tabs>
+      <w:rPr>
+        <w:sz w:val="20"/>
+        <w:szCs w:val="20"/>
+      </w:rPr>
+    </w:pPr>
+    <w:r>
+      <w:rPr>
+        <w:rFonts w:ascii="Times New Roman" w:hAnsi="Times New Roman" w:cs="Times New Roman"/>
+        <w:sz w:val="20"/>
+        <w:szCs w:val="20"/>
+        <w:lang w:val="en-US"/>
+      </w:rPr>
+      <w:t xml:space="preserve">Page </w:t>
+    </w:r>
+    <w:r>
+      <w:rPr>
+        <w:rFonts w:ascii="Times New Roman" w:hAnsi="Times New Roman" w:cs="Times New Roman"/>
+        <w:sz w:val="20"/>
+        <w:szCs w:val="20"/>
+        <w:lang w:val="en-US"/>
+      </w:rPr>
+      <w:fldChar w:fldCharType="begin"/>
+    </w:r>
+    <w:r>
+      <w:rPr>
+        <w:rFonts w:ascii="Times New Roman" w:hAnsi="Times New Roman" w:cs="Times New Roman"/>
+        <w:sz w:val="20"/>
+        <w:szCs w:val="20"/>
+        <w:lang w:val="en-US"/>
+      </w:rPr>
+      <w:instrText xml:space="preserve"> PAGE </w:instrText>
+    </w:r>
+    <w:r>
+      <w:rPr>
+        <w:rFonts w:ascii="Times New Roman" w:hAnsi="Times New Roman" w:cs="Times New Roman"/>
+        <w:sz w:val="20"/>
+        <w:szCs w:val="20"/>
+        <w:lang w:val="en-US"/>
+      </w:rPr>
+      <w:fldChar w:fldCharType="separate"/>
+    </w:r>
+    <w:r>
+      <w:rPr>
+        <w:rFonts w:ascii="Times New Roman" w:hAnsi="Times New Roman" w:cs="Times New Roman"/>
+        <w:noProof/>
+        <w:sz w:val="20"/>
+        <w:szCs w:val="20"/>
+        <w:lang w:val="en-US"/>
+      </w:rPr>
+      <w:t>30</w:t>
+    </w:r>
+    <w:r>
+      <w:rPr>
+        <w:rFonts w:ascii="Times New Roman" w:hAnsi="Times New Roman" w:cs="Times New Roman"/>
+        <w:sz w:val="20"/>
+        <w:szCs w:val="20"/>
+        <w:lang w:val="en-US"/>
+      </w:rPr>
+      <w:fldChar w:fldCharType="end"/>
+    </w:r>
+    <w:r>
+      <w:rPr>
+        <w:rFonts w:ascii="Times New Roman" w:hAnsi="Times New Roman" w:cs="Times New Roman"/>
+        <w:sz w:val="20"/>
+        <w:szCs w:val="20"/>
+        <w:lang w:val="en-US"/>
+      </w:rPr>
+      <w:t xml:space="preserve"> of </w:t>
+    </w:r>
+    <w:r>
+      <w:rPr>
+        <w:rFonts w:ascii="Times New Roman" w:hAnsi="Times New Roman" w:cs="Times New Roman"/>
+        <w:sz w:val="20"/>
+        <w:szCs w:val="20"/>
+        <w:lang w:val="en-US"/>
+      </w:rPr>
+      <w:fldChar w:fldCharType="begin"/>
+    </w:r>
+    <w:r>
+      <w:rPr>
+        <w:rFonts w:ascii="Times New Roman" w:hAnsi="Times New Roman" w:cs="Times New Roman"/>
+        <w:sz w:val="20"/>
+        <w:szCs w:val="20"/>
+        <w:lang w:val="en-US"/>
+      </w:rPr>
+      <w:instrText xml:space="preserve"> NUMPAGES </w:instrText>
+    </w:r>
+    <w:r>
+      <w:rPr>
+        <w:rFonts w:ascii="Times New Roman" w:hAnsi="Times New Roman" w:cs="Times New Roman"/>
+        <w:sz w:val="20"/>
+        <w:szCs w:val="20"/>
+        <w:lang w:val="en-US"/>
+      </w:rPr>
+      <w:fldChar w:fldCharType="separate"/>
+    </w:r>
+    <w:r>
+      <w:rPr>
+        <w:rFonts w:ascii="Times New Roman" w:hAnsi="Times New Roman" w:cs="Times New Roman"/>
+        <w:noProof/>
+        <w:sz w:val="20"/>
+        <w:szCs w:val="20"/>
+        <w:lang w:val="en-US"/>
+      </w:rPr>
+      <w:t>38</w:t>
+    </w:r>
+    <w:r>
+      <w:rPr>
+        <w:rFonts w:ascii="Times New Roman" w:hAnsi="Times New Roman" w:cs="Times New Roman"/>
+        <w:sz w:val="20"/>
+        <w:szCs w:val="20"/>
+        <w:lang w:val="en-US"/>
+      </w:rPr>
+      <w:fldChar w:fldCharType="end"/>
+    </w:r>
+    <w:r>
+      <w:rPr>
+        <w:sz w:val="20"/>
+        <w:szCs w:val="20"/>
+      </w:rPr>
+      <w:t xml:space="preserve">                                                                              Version </w:t>
+    </w:r>
+    <w:r>
+      <w:rPr>
+        <w:sz w:val="20"/>
+        <w:szCs w:val="20"/>
+      </w:rPr>
+      <w:fldChar w:fldCharType="begin"/>
+    </w:r>
+    <w:r>
+      <w:rPr>
+        <w:sz w:val="20"/>
+        <w:szCs w:val="20"/>
+      </w:rPr>
+      <w:instrText xml:space="preserve"> TIME \@ "yyyy-MM-dd" </w:instrText>
+    </w:r>
+    <w:r>
+      <w:rPr>
+        <w:sz w:val="20"/>
+        <w:szCs w:val="20"/>
+      </w:rPr>
+      <w:fldChar w:fldCharType="separate"/>
+    </w:r>
+    <w:r>
+      <w:rPr>
+        <w:noProof/>
+        <w:sz w:val="20"/>
+        <w:szCs w:val="20"/>
+      </w:rPr>
+      <w:t>2016-06-04</w:t>
+    </w:r>
+    <w:r>
+      <w:rPr>
+        <w:sz w:val="20"/>
+        <w:szCs w:val="20"/>
+      </w:rPr>
+      <w:fldChar w:fldCharType="end"/>
+    </w:r>
+    <w:r>
+      <w:rPr>
+        <w:sz w:val="20"/>
+        <w:szCs w:val="20"/>
+      </w:rPr>
+      <w:t>t</w:t>
+    </w:r>
+    <w:r>
+      <w:rPr>
+        <w:sz w:val="20"/>
+        <w:szCs w:val="20"/>
+      </w:rPr>
+      <w:fldChar w:fldCharType="begin"/>
+    </w:r>
+    <w:r>
+      <w:rPr>
+        <w:sz w:val="20"/>
+        <w:szCs w:val="20"/>
+      </w:rPr>
+      <w:instrText xml:space="preserve"> TIME \@ "HH:mm:ss" </w:instrText>
+    </w:r>
+    <w:r>
+      <w:rPr>
+        <w:sz w:val="20"/>
+        <w:szCs w:val="20"/>
+      </w:rPr>
+      <w:fldChar w:fldCharType="separate"/>
+    </w:r>
+    <w:r>
+      <w:rPr>
+        <w:noProof/>
+        <w:sz w:val="20"/>
+        <w:szCs w:val="20"/>
+      </w:rPr>
+      <w:t>00:52:53</w:t>
     </w:r>
     <w:r>
       <w:rPr>
@@ -27956,7 +28637,7 @@
 </w:ftr>
 </file>
 
-<file path=word/footer3.xml><?xml version="1.0" encoding="utf-8"?>
+<file path=word/footer4.xml><?xml version="1.0" encoding="utf-8"?>
 <w:ftr xmlns:wpc="http://schemas.microsoft.com/office/word/2010/wordprocessingCanvas" xmlns:mo="http://schemas.microsoft.com/office/mac/office/2008/main" xmlns:mc="http://schemas.openxmlformats.org/markup-compatibility/2006" xmlns:mv="urn:schemas-microsoft-com:mac:vml" xmlns:o="urn:schemas-microsoft-com:office:office" xmlns:r="http://schemas.openxmlformats.org/officeDocument/2006/relationships" xmlns:m="http://schemas.openxmlformats.org/officeDocument/2006/math" xmlns:v="urn:schemas-microsoft-com:vml" xmlns:wp14="http://schemas.microsoft.com/office/word/2010/wordprocessingDrawing" xmlns:wp="http://schemas.openxmlformats.org/drawingml/2006/wordprocessingDrawing" xmlns:w10="urn:schemas-microsoft-com:office:word" xmlns:w="http://schemas.openxmlformats.org/wordprocessingml/2006/main" xmlns:w14="http://schemas.microsoft.com/office/word/2010/wordml" xmlns:w15="http://schemas.microsoft.com/office/word/2012/wordml" xmlns:wpg="http://schemas.microsoft.com/office/word/2010/wordprocessingGroup" xmlns:wpi="http://schemas.microsoft.com/office/word/2010/wordprocessingInk" xmlns:wne="http://schemas.microsoft.com/office/word/2006/wordml" xmlns:wps="http://schemas.microsoft.com/office/word/2010/wordprocessingShape" mc:Ignorable="w14 w15 wp14">
   <w:p>
     <w:pPr>
@@ -28109,8 +28790,103 @@
       <w:lvlJc w:val="left"/>
     </w:lvl>
   </w:abstractNum>
+  <w:abstractNum w:abstractNumId="1">
+    <w:nsid w:val="7276033B"/>
+    <w:multiLevelType w:val="multilevel"/>
+    <w:tmpl w:val="A1D04340"/>
+    <w:lvl w:ilvl="0">
+      <w:numFmt w:val="bullet"/>
+      <w:lvlText w:val="•"/>
+      <w:lvlJc w:val="left"/>
+      <w:pPr>
+        <w:tabs>
+          <w:tab w:val="num" w:pos="0"/>
+        </w:tabs>
+        <w:ind w:left="480" w:hanging="480"/>
+      </w:pPr>
+    </w:lvl>
+    <w:lvl w:ilvl="1">
+      <w:numFmt w:val="bullet"/>
+      <w:lvlText w:val="–"/>
+      <w:lvlJc w:val="left"/>
+      <w:pPr>
+        <w:tabs>
+          <w:tab w:val="num" w:pos="720"/>
+        </w:tabs>
+        <w:ind w:left="1200" w:hanging="480"/>
+      </w:pPr>
+    </w:lvl>
+    <w:lvl w:ilvl="2">
+      <w:numFmt w:val="bullet"/>
+      <w:lvlText w:val="•"/>
+      <w:lvlJc w:val="left"/>
+      <w:pPr>
+        <w:tabs>
+          <w:tab w:val="num" w:pos="1440"/>
+        </w:tabs>
+        <w:ind w:left="1920" w:hanging="480"/>
+      </w:pPr>
+    </w:lvl>
+    <w:lvl w:ilvl="3">
+      <w:numFmt w:val="bullet"/>
+      <w:lvlText w:val="–"/>
+      <w:lvlJc w:val="left"/>
+      <w:pPr>
+        <w:tabs>
+          <w:tab w:val="num" w:pos="2160"/>
+        </w:tabs>
+        <w:ind w:left="2640" w:hanging="480"/>
+      </w:pPr>
+    </w:lvl>
+    <w:lvl w:ilvl="4">
+      <w:numFmt w:val="bullet"/>
+      <w:lvlText w:val="•"/>
+      <w:lvlJc w:val="left"/>
+      <w:pPr>
+        <w:tabs>
+          <w:tab w:val="num" w:pos="2880"/>
+        </w:tabs>
+        <w:ind w:left="3360" w:hanging="480"/>
+      </w:pPr>
+    </w:lvl>
+    <w:lvl w:ilvl="5">
+      <w:numFmt w:val="bullet"/>
+      <w:lvlText w:val="–"/>
+      <w:lvlJc w:val="left"/>
+      <w:pPr>
+        <w:tabs>
+          <w:tab w:val="num" w:pos="3600"/>
+        </w:tabs>
+        <w:ind w:left="4080" w:hanging="480"/>
+      </w:pPr>
+    </w:lvl>
+    <w:lvl w:ilvl="6">
+      <w:numFmt w:val="bullet"/>
+      <w:lvlText w:val="•"/>
+      <w:lvlJc w:val="left"/>
+      <w:pPr>
+        <w:tabs>
+          <w:tab w:val="num" w:pos="4320"/>
+        </w:tabs>
+        <w:ind w:left="4800" w:hanging="480"/>
+      </w:pPr>
+    </w:lvl>
+    <w:lvl w:ilvl="7">
+      <w:numFmt w:val="decimal"/>
+      <w:lvlText w:val=""/>
+      <w:lvlJc w:val="left"/>
+    </w:lvl>
+    <w:lvl w:ilvl="8">
+      <w:numFmt w:val="decimal"/>
+      <w:lvlText w:val=""/>
+      <w:lvlJc w:val="left"/>
+    </w:lvl>
+  </w:abstractNum>
   <w:num w:numId="1">
     <w:abstractNumId w:val="0"/>
+  </w:num>
+  <w:num w:numId="2">
+    <w:abstractNumId w:val="1"/>
   </w:num>
 </w:numbering>
 </file>
@@ -28513,9 +29289,12 @@
   <w:style w:type="paragraph" w:default="1" w:styleId="Normal">
     <w:name w:val="Normal"/>
     <w:qFormat/>
-    <w:rsid w:val="00A31F25"/>
+    <w:rsid w:val="00024196"/>
+    <w:pPr>
+      <w:spacing w:after="120"/>
+    </w:pPr>
     <w:rPr>
-      <w:rFonts w:ascii="Times New Roman" w:hAnsi="Times New Roman" w:cs="Times New Roman"/>
+      <w:rFonts w:ascii="Charter Roman" w:hAnsi="Charter Roman" w:cs="Times New Roman"/>
     </w:rPr>
   </w:style>
   <w:style w:type="paragraph" w:styleId="Heading1">
@@ -28770,16 +29549,6 @@
     <w:rsid w:val="002627CB"/>
     <w:pPr>
       <w:pageBreakBefore/>
-    </w:pPr>
-  </w:style>
-  <w:style w:type="paragraph" w:customStyle="1" w:styleId="Heading1withoutbreak">
-    <w:name w:val="Heading 1 without break"/>
-    <w:basedOn w:val="Heading1"/>
-    <w:next w:val="Normal"/>
-    <w:qFormat/>
-    <w:rsid w:val="00773BF7"/>
-    <w:pPr>
-      <w:keepNext/>
     </w:pPr>
   </w:style>
 </w:styles>
@@ -29044,16 +29813,4 @@
     </a:ext>
   </a:extLst>
 </a:theme>
-</file>
-
-<file path=customXml/item1.xml><?xml version="1.0" encoding="utf-8"?>
-<b:Sources xmlns:b="http://schemas.openxmlformats.org/officeDocument/2006/bibliography" xmlns="http://schemas.openxmlformats.org/officeDocument/2006/bibliography" SelectedStyle="/APASixthEditionOfficeOnline.xsl" StyleName="APA"/>
-</file>
-
-<file path=customXml/itemProps1.xml><?xml version="1.0" encoding="utf-8"?>
-<ds:datastoreItem xmlns:ds="http://schemas.openxmlformats.org/officeDocument/2006/customXml" ds:itemID="{B33D7712-64E0-CB45-8E9F-DAE34DC20EDC}">
-  <ds:schemaRefs>
-    <ds:schemaRef ds:uri="http://schemas.openxmlformats.org/officeDocument/2006/bibliography"/>
-  </ds:schemaRefs>
-</ds:datastoreItem>
 </file>
</xml_diff>